<commit_message>
CDPT-571 Restriction dates on the MAPPA template (#2168)
* added dates

* Add dates

* Add date capitalize

* Add date range to spec

* Remove date capitalise
</commit_message>
<xml_diff>
--- a/lib/assets/mappa.docx
+++ b/lib/assets/mappa.docx
@@ -1,6 +1,6 @@
 
 <file path=word/document.xml><?xml version="1.0" encoding="utf-8"?>
-<w:document xmlns:wpc="http://schemas.microsoft.com/office/word/2010/wordprocessingCanvas" xmlns:cx="http://schemas.microsoft.com/office/drawing/2014/chartex" xmlns:cx1="http://schemas.microsoft.com/office/drawing/2015/9/8/chartex" xmlns:cx2="http://schemas.microsoft.com/office/drawing/2015/10/21/chartex" xmlns:cx3="http://schemas.microsoft.com/office/drawing/2016/5/9/chartex" xmlns:cx4="http://schemas.microsoft.com/office/drawing/2016/5/10/chartex" xmlns:cx5="http://schemas.microsoft.com/office/drawing/2016/5/11/chartex" xmlns:cx6="http://schemas.microsoft.com/office/drawing/2016/5/12/chartex" xmlns:cx7="http://schemas.microsoft.com/office/drawing/2016/5/13/chartex" xmlns:cx8="http://schemas.microsoft.com/office/drawing/2016/5/14/chartex" xmlns:mc="http://schemas.openxmlformats.org/markup-compatibility/2006" xmlns:aink="http://schemas.microsoft.com/office/drawing/2016/ink" xmlns:am3d="http://schemas.microsoft.com/office/drawing/2017/model3d" xmlns:o="urn:schemas-microsoft-com:office:office" xmlns:oel="http://schemas.microsoft.com/office/2019/extlst" xmlns:r="http://schemas.openxmlformats.org/officeDocument/2006/relationships" xmlns:m="http://schemas.openxmlformats.org/officeDocument/2006/math" xmlns:v="urn:schemas-microsoft-com:vml" xmlns:wp14="http://schemas.microsoft.com/office/word/2010/wordprocessingDrawing" xmlns:wp="http://schemas.openxmlformats.org/drawingml/2006/wordprocessingDrawing" xmlns:w10="urn:schemas-microsoft-com:office:word" xmlns:w="http://schemas.openxmlformats.org/wordprocessingml/2006/main" xmlns:w14="http://schemas.microsoft.com/office/word/2010/wordml" xmlns:w15="http://schemas.microsoft.com/office/word/2012/wordml" xmlns:w16cex="http://schemas.microsoft.com/office/word/2018/wordml/cex" xmlns:w16cid="http://schemas.microsoft.com/office/word/2016/wordml/cid" xmlns:w16="http://schemas.microsoft.com/office/word/2018/wordml" xmlns:w16sdtdh="http://schemas.microsoft.com/office/word/2020/wordml/sdtdatahash" xmlns:w16se="http://schemas.microsoft.com/office/word/2015/wordml/symex" xmlns:wpg="http://schemas.microsoft.com/office/word/2010/wordprocessingGroup" xmlns:wpi="http://schemas.microsoft.com/office/word/2010/wordprocessingInk" xmlns:wne="http://schemas.microsoft.com/office/word/2006/wordml" xmlns:wps="http://schemas.microsoft.com/office/word/2010/wordprocessingShape" mc:Ignorable="w14 w15 w16se w16cid w16 w16cex w16sdtdh wp14">
+<w:document xmlns:wpc="http://schemas.microsoft.com/office/word/2010/wordprocessingCanvas" xmlns:cx="http://schemas.microsoft.com/office/drawing/2014/chartex" xmlns:cx1="http://schemas.microsoft.com/office/drawing/2015/9/8/chartex" xmlns:cx2="http://schemas.microsoft.com/office/drawing/2015/10/21/chartex" xmlns:cx3="http://schemas.microsoft.com/office/drawing/2016/5/9/chartex" xmlns:cx4="http://schemas.microsoft.com/office/drawing/2016/5/10/chartex" xmlns:cx5="http://schemas.microsoft.com/office/drawing/2016/5/11/chartex" xmlns:cx6="http://schemas.microsoft.com/office/drawing/2016/5/12/chartex" xmlns:cx7="http://schemas.microsoft.com/office/drawing/2016/5/13/chartex" xmlns:cx8="http://schemas.microsoft.com/office/drawing/2016/5/14/chartex" xmlns:mc="http://schemas.openxmlformats.org/markup-compatibility/2006" xmlns:aink="http://schemas.microsoft.com/office/drawing/2016/ink" xmlns:am3d="http://schemas.microsoft.com/office/drawing/2017/model3d" xmlns:o="urn:schemas-microsoft-com:office:office" xmlns:oel="http://schemas.microsoft.com/office/2019/extlst" xmlns:r="http://schemas.openxmlformats.org/officeDocument/2006/relationships" xmlns:m="http://schemas.openxmlformats.org/officeDocument/2006/math" xmlns:v="urn:schemas-microsoft-com:vml" xmlns:wp14="http://schemas.microsoft.com/office/word/2010/wordprocessingDrawing" xmlns:wp="http://schemas.openxmlformats.org/drawingml/2006/wordprocessingDrawing" xmlns:w10="urn:schemas-microsoft-com:office:word" xmlns:w="http://schemas.openxmlformats.org/wordprocessingml/2006/main" xmlns:w14="http://schemas.microsoft.com/office/word/2010/wordml" xmlns:w15="http://schemas.microsoft.com/office/word/2012/wordml" xmlns:w16cex="http://schemas.microsoft.com/office/word/2018/wordml/cex" xmlns:w16cid="http://schemas.microsoft.com/office/word/2016/wordml/cid" xmlns:w16="http://schemas.microsoft.com/office/word/2018/wordml" xmlns:w16du="http://schemas.microsoft.com/office/word/2023/wordml/word16du" xmlns:w16sdtdh="http://schemas.microsoft.com/office/word/2020/wordml/sdtdatahash" xmlns:w16se="http://schemas.microsoft.com/office/word/2015/wordml/symex" xmlns:wpg="http://schemas.microsoft.com/office/word/2010/wordprocessingGroup" xmlns:wpi="http://schemas.microsoft.com/office/word/2010/wordprocessingInk" xmlns:wne="http://schemas.microsoft.com/office/word/2006/wordml" xmlns:wps="http://schemas.microsoft.com/office/word/2010/wordprocessingShape" mc:Ignorable="w14 w15 w16se w16cid w16 w16cex w16sdtdh wp14">
   <w:body>
     <w:tbl>
       <w:tblPr>
@@ -1480,7 +1480,116 @@
                 <w:szCs w:val="24"/>
                 <w:u w:val="single"/>
               </w:rPr>
-              <w:t>MAPPA Executive Summary</w:t>
+              <w:t>MAPPA Executive Summar</w:t>
+            </w:r>
+            <w:r>
+              <w:rPr>
+                <w:rFonts w:ascii="Arial" w:hAnsi="Arial"/>
+                <w:b/>
+                <w:color w:val="0000FF"/>
+                <w:szCs w:val="24"/>
+                <w:u w:val="single"/>
+              </w:rPr>
+              <w:t xml:space="preserve">y </w:t>
+            </w:r>
+            <w:r>
+              <w:rPr>
+                <w:rFonts w:ascii="Arial" w:hAnsi="Arial"/>
+                <w:b/>
+                <w:bCs/>
+                <w:color w:val="0000FF"/>
+                <w:szCs w:val="24"/>
+                <w:u w:val="single"/>
+              </w:rPr>
+              <w:fldChar w:fldCharType="begin"/>
+            </w:r>
+            <w:r>
+              <w:rPr>
+                <w:rFonts w:ascii="Arial" w:hAnsi="Arial"/>
+                <w:b/>
+                <w:bCs/>
+                <w:color w:val="0000FF"/>
+                <w:szCs w:val="24"/>
+                <w:u w:val="single"/>
+              </w:rPr>
+              <w:instrText xml:space="preserve"> MERGEFIELD =date_range \* MERGEFORMAT </w:instrText>
+            </w:r>
+            <w:r>
+              <w:rPr>
+                <w:rFonts w:ascii="Arial" w:hAnsi="Arial"/>
+                <w:b/>
+                <w:bCs/>
+                <w:color w:val="0000FF"/>
+                <w:szCs w:val="24"/>
+                <w:u w:val="single"/>
+              </w:rPr>
+              <w:fldChar w:fldCharType="separate"/>
+            </w:r>
+            <w:r>
+              <w:rPr>
+                <w:rFonts w:ascii="Arial" w:hAnsi="Arial"/>
+                <w:b/>
+                <w:bCs/>
+                <w:color w:val="0000FF"/>
+                <w:szCs w:val="24"/>
+                <w:u w:val="single"/>
+              </w:rPr>
+              <w:t>«=</w:t>
+            </w:r>
+            <w:proofErr w:type="spellStart"/>
+            <w:r>
+              <w:rPr>
+                <w:rFonts w:ascii="Arial" w:hAnsi="Arial"/>
+                <w:b/>
+                <w:bCs/>
+                <w:color w:val="0000FF"/>
+                <w:szCs w:val="24"/>
+                <w:u w:val="single"/>
+              </w:rPr>
+              <w:t>date_range</w:t>
+            </w:r>
+            <w:proofErr w:type="spellEnd"/>
+            <w:r>
+              <w:rPr>
+                <w:rFonts w:ascii="Arial" w:hAnsi="Arial"/>
+                <w:b/>
+                <w:bCs/>
+                <w:color w:val="0000FF"/>
+                <w:szCs w:val="24"/>
+                <w:u w:val="single"/>
+              </w:rPr>
+              <w:t>»</w:t>
+            </w:r>
+            <w:r>
+              <w:rPr>
+                <w:rFonts w:ascii="Arial" w:hAnsi="Arial"/>
+                <w:b/>
+                <w:color w:val="0000FF"/>
+                <w:szCs w:val="24"/>
+                <w:u w:val="single"/>
+              </w:rPr>
+              <w:fldChar w:fldCharType="end"/>
+            </w:r>
+          </w:p>
+          <w:p>
+            <w:pPr>
+              <w:rPr>
+                <w:rFonts w:ascii="Arial" w:hAnsi="Arial"/>
+                <w:b/>
+                <w:color w:val="0000FF"/>
+                <w:szCs w:val="24"/>
+                <w:u w:val="single"/>
+              </w:rPr>
+            </w:pPr>
+            <w:r>
+              <w:rPr>
+                <w:rFonts w:ascii="Arial" w:hAnsi="Arial"/>
+                <w:b/>
+                <w:color w:val="0000FF"/>
+                <w:szCs w:val="24"/>
+                <w:u w:val="single"/>
+              </w:rPr>
+              <w:t xml:space="preserve">   </w:t>
             </w:r>
           </w:p>
           <w:p>
@@ -1695,10 +1804,10 @@
                   <v:path o:extrusionok="f" gradientshapeok="t" o:connecttype="rect"/>
                   <o:lock v:ext="edit" aspectratio="t"/>
                 </v:shapetype>
-                <v:shape id="_x0000_i1026" type="#_x0000_t75" alt="" style="width:77pt;height:50pt;mso-width-percent:0;mso-height-percent:0;mso-width-percent:0;mso-height-percent:0" o:ole="">
+                <v:shape id="_x0000_i1026" type="#_x0000_t75" alt="" style="width:77.1pt;height:49.9pt;mso-width-percent:0;mso-height-percent:0;mso-width-percent:0;mso-height-percent:0" o:ole="">
                   <v:imagedata r:id="rId9" o:title=""/>
                 </v:shape>
-                <o:OLEObject Type="Embed" ProgID="Word.Document.8" ShapeID="_x0000_i1026" DrawAspect="Icon" ObjectID="_1727865556" r:id="rId10">
+                <o:OLEObject Type="Embed" ProgID="Word.Document.8" ShapeID="_x0000_i1026" DrawAspect="Icon" ObjectID="_1741722365" r:id="rId10">
                   <o:FieldCodes>\s</o:FieldCodes>
                 </o:OLEObject>
               </w:object>
@@ -1712,10 +1821,10 @@
                 <w:szCs w:val="24"/>
               </w:rPr>
               <w:object w:dxaOrig="1539" w:dyaOrig="996" w14:anchorId="454B6CF5">
-                <v:shape id="_x0000_i1025" type="#_x0000_t75" alt="" style="width:77pt;height:50pt;mso-width-percent:0;mso-height-percent:0;mso-width-percent:0;mso-height-percent:0" o:ole="">
+                <v:shape id="_x0000_i1025" type="#_x0000_t75" alt="" style="width:77.1pt;height:49.9pt;mso-width-percent:0;mso-height-percent:0;mso-width-percent:0;mso-height-percent:0" o:ole="">
                   <v:imagedata r:id="rId11" o:title=""/>
                 </v:shape>
-                <o:OLEObject Type="Embed" ProgID="Word.Document.8" ShapeID="_x0000_i1025" DrawAspect="Icon" ObjectID="_1727865557" r:id="rId12">
+                <o:OLEObject Type="Embed" ProgID="Word.Document.8" ShapeID="_x0000_i1025" DrawAspect="Icon" ObjectID="_1741722366" r:id="rId12">
                   <o:FieldCodes>\s</o:FieldCodes>
                 </o:OLEObject>
               </w:object>
@@ -1852,7 +1961,15 @@
           <w:rFonts w:ascii="Arial" w:hAnsi="Arial"/>
           <w:szCs w:val="24"/>
         </w:rPr>
-        <w:t>. Please send the information to the Offender Subject Access Request Team at the above address, quoting our reference and including a copy of this form</w:t>
+        <w:t xml:space="preserve">. Please send the information </w:t>
+      </w:r>
+      <w:r>
+        <w:rPr>
+          <w:rFonts w:ascii="Arial" w:hAnsi="Arial"/>
+          <w:szCs w:val="24"/>
+        </w:rPr>
+        <w:lastRenderedPageBreak/>
+        <w:t>to the Offender Subject Access Request Team at the above address, quoting our reference and including a copy of this form</w:t>
       </w:r>
       <w:r>
         <w:rPr>
@@ -2629,7 +2746,7 @@
 </file>
 
 <file path=word/numbering.xml><?xml version="1.0" encoding="utf-8"?>
-<w:numbering xmlns:wpc="http://schemas.microsoft.com/office/word/2010/wordprocessingCanvas" xmlns:cx="http://schemas.microsoft.com/office/drawing/2014/chartex" xmlns:cx1="http://schemas.microsoft.com/office/drawing/2015/9/8/chartex" xmlns:cx2="http://schemas.microsoft.com/office/drawing/2015/10/21/chartex" xmlns:cx3="http://schemas.microsoft.com/office/drawing/2016/5/9/chartex" xmlns:cx4="http://schemas.microsoft.com/office/drawing/2016/5/10/chartex" xmlns:cx5="http://schemas.microsoft.com/office/drawing/2016/5/11/chartex" xmlns:cx6="http://schemas.microsoft.com/office/drawing/2016/5/12/chartex" xmlns:cx7="http://schemas.microsoft.com/office/drawing/2016/5/13/chartex" xmlns:cx8="http://schemas.microsoft.com/office/drawing/2016/5/14/chartex" xmlns:mc="http://schemas.openxmlformats.org/markup-compatibility/2006" xmlns:aink="http://schemas.microsoft.com/office/drawing/2016/ink" xmlns:am3d="http://schemas.microsoft.com/office/drawing/2017/model3d" xmlns:o="urn:schemas-microsoft-com:office:office" xmlns:oel="http://schemas.microsoft.com/office/2019/extlst" xmlns:r="http://schemas.openxmlformats.org/officeDocument/2006/relationships" xmlns:m="http://schemas.openxmlformats.org/officeDocument/2006/math" xmlns:v="urn:schemas-microsoft-com:vml" xmlns:wp14="http://schemas.microsoft.com/office/word/2010/wordprocessingDrawing" xmlns:wp="http://schemas.openxmlformats.org/drawingml/2006/wordprocessingDrawing" xmlns:w10="urn:schemas-microsoft-com:office:word" xmlns:w="http://schemas.openxmlformats.org/wordprocessingml/2006/main" xmlns:w14="http://schemas.microsoft.com/office/word/2010/wordml" xmlns:w15="http://schemas.microsoft.com/office/word/2012/wordml" xmlns:w16cex="http://schemas.microsoft.com/office/word/2018/wordml/cex" xmlns:w16cid="http://schemas.microsoft.com/office/word/2016/wordml/cid" xmlns:w16="http://schemas.microsoft.com/office/word/2018/wordml" xmlns:w16sdtdh="http://schemas.microsoft.com/office/word/2020/wordml/sdtdatahash" xmlns:w16se="http://schemas.microsoft.com/office/word/2015/wordml/symex" xmlns:wpg="http://schemas.microsoft.com/office/word/2010/wordprocessingGroup" xmlns:wpi="http://schemas.microsoft.com/office/word/2010/wordprocessingInk" xmlns:wne="http://schemas.microsoft.com/office/word/2006/wordml" xmlns:wps="http://schemas.microsoft.com/office/word/2010/wordprocessingShape" mc:Ignorable="w14 w15 w16se w16cid w16 w16cex w16sdtdh wp14">
+<w:numbering xmlns:wpc="http://schemas.microsoft.com/office/word/2010/wordprocessingCanvas" xmlns:cx="http://schemas.microsoft.com/office/drawing/2014/chartex" xmlns:cx1="http://schemas.microsoft.com/office/drawing/2015/9/8/chartex" xmlns:cx2="http://schemas.microsoft.com/office/drawing/2015/10/21/chartex" xmlns:cx3="http://schemas.microsoft.com/office/drawing/2016/5/9/chartex" xmlns:cx4="http://schemas.microsoft.com/office/drawing/2016/5/10/chartex" xmlns:cx5="http://schemas.microsoft.com/office/drawing/2016/5/11/chartex" xmlns:cx6="http://schemas.microsoft.com/office/drawing/2016/5/12/chartex" xmlns:cx7="http://schemas.microsoft.com/office/drawing/2016/5/13/chartex" xmlns:cx8="http://schemas.microsoft.com/office/drawing/2016/5/14/chartex" xmlns:mc="http://schemas.openxmlformats.org/markup-compatibility/2006" xmlns:aink="http://schemas.microsoft.com/office/drawing/2016/ink" xmlns:am3d="http://schemas.microsoft.com/office/drawing/2017/model3d" xmlns:o="urn:schemas-microsoft-com:office:office" xmlns:oel="http://schemas.microsoft.com/office/2019/extlst" xmlns:r="http://schemas.openxmlformats.org/officeDocument/2006/relationships" xmlns:m="http://schemas.openxmlformats.org/officeDocument/2006/math" xmlns:v="urn:schemas-microsoft-com:vml" xmlns:wp14="http://schemas.microsoft.com/office/word/2010/wordprocessingDrawing" xmlns:wp="http://schemas.openxmlformats.org/drawingml/2006/wordprocessingDrawing" xmlns:w10="urn:schemas-microsoft-com:office:word" xmlns:w="http://schemas.openxmlformats.org/wordprocessingml/2006/main" xmlns:w14="http://schemas.microsoft.com/office/word/2010/wordml" xmlns:w15="http://schemas.microsoft.com/office/word/2012/wordml" xmlns:w16cex="http://schemas.microsoft.com/office/word/2018/wordml/cex" xmlns:w16cid="http://schemas.microsoft.com/office/word/2016/wordml/cid" xmlns:w16="http://schemas.microsoft.com/office/word/2018/wordml" xmlns:w16du="http://schemas.microsoft.com/office/word/2023/wordml/word16du" xmlns:w16sdtdh="http://schemas.microsoft.com/office/word/2020/wordml/sdtdatahash" xmlns:w16se="http://schemas.microsoft.com/office/word/2015/wordml/symex" xmlns:wpg="http://schemas.microsoft.com/office/word/2010/wordprocessingGroup" xmlns:wpi="http://schemas.microsoft.com/office/word/2010/wordprocessingInk" xmlns:wne="http://schemas.microsoft.com/office/word/2006/wordml" xmlns:wps="http://schemas.microsoft.com/office/word/2010/wordprocessingShape" mc:Ignorable="w14 w15 w16se w16cid w16 w16cex w16sdtdh wp14">
   <w:abstractNum w:abstractNumId="0" w15:restartNumberingAfterBreak="0">
     <w:nsid w:val="0E44707B"/>
     <w:multiLevelType w:val="hybridMultilevel"/>
@@ -3262,11 +3379,9 @@
   </w:num>
   <w:num w:numId="4" w16cid:durableId="357317106">
     <w:abstractNumId w:val="6"/>
-    <w:lvlOverride w:ilvl="0"/>
   </w:num>
   <w:num w:numId="5" w16cid:durableId="903223454">
     <w:abstractNumId w:val="4"/>
-    <w:lvlOverride w:ilvl="0"/>
   </w:num>
   <w:num w:numId="6" w16cid:durableId="300814051">
     <w:abstractNumId w:val="3"/>
@@ -3341,6 +3456,50 @@
     <w:lsdException w:name="Subtitle" w:qFormat="1"/>
     <w:lsdException w:name="Strong" w:qFormat="1"/>
     <w:lsdException w:name="Emphasis" w:qFormat="1"/>
+    <w:lsdException w:name="Normal Table" w:semiHidden="1" w:unhideWhenUsed="1"/>
+    <w:lsdException w:name="Table Simple 1" w:semiHidden="1" w:unhideWhenUsed="1"/>
+    <w:lsdException w:name="Table Simple 2" w:semiHidden="1" w:unhideWhenUsed="1"/>
+    <w:lsdException w:name="Table Simple 3" w:semiHidden="1" w:unhideWhenUsed="1"/>
+    <w:lsdException w:name="Table Classic 1" w:semiHidden="1" w:unhideWhenUsed="1"/>
+    <w:lsdException w:name="Table Classic 2" w:semiHidden="1" w:unhideWhenUsed="1"/>
+    <w:lsdException w:name="Table Classic 3" w:semiHidden="1" w:unhideWhenUsed="1"/>
+    <w:lsdException w:name="Table Classic 4" w:semiHidden="1" w:unhideWhenUsed="1"/>
+    <w:lsdException w:name="Table Colorful 1" w:semiHidden="1" w:unhideWhenUsed="1"/>
+    <w:lsdException w:name="Table Colorful 2" w:semiHidden="1" w:unhideWhenUsed="1"/>
+    <w:lsdException w:name="Table Colorful 3" w:semiHidden="1" w:unhideWhenUsed="1"/>
+    <w:lsdException w:name="Table Columns 1" w:semiHidden="1" w:unhideWhenUsed="1"/>
+    <w:lsdException w:name="Table Columns 2" w:semiHidden="1" w:unhideWhenUsed="1"/>
+    <w:lsdException w:name="Table Columns 3" w:semiHidden="1" w:unhideWhenUsed="1"/>
+    <w:lsdException w:name="Table Columns 4" w:semiHidden="1" w:unhideWhenUsed="1"/>
+    <w:lsdException w:name="Table Columns 5" w:semiHidden="1" w:unhideWhenUsed="1"/>
+    <w:lsdException w:name="Table Grid 1" w:semiHidden="1" w:unhideWhenUsed="1"/>
+    <w:lsdException w:name="Table Grid 2" w:semiHidden="1" w:unhideWhenUsed="1"/>
+    <w:lsdException w:name="Table Grid 3" w:semiHidden="1" w:unhideWhenUsed="1"/>
+    <w:lsdException w:name="Table Grid 4" w:semiHidden="1" w:unhideWhenUsed="1"/>
+    <w:lsdException w:name="Table Grid 5" w:semiHidden="1" w:unhideWhenUsed="1"/>
+    <w:lsdException w:name="Table Grid 6" w:semiHidden="1" w:unhideWhenUsed="1"/>
+    <w:lsdException w:name="Table Grid 7" w:semiHidden="1" w:unhideWhenUsed="1"/>
+    <w:lsdException w:name="Table Grid 8" w:semiHidden="1" w:unhideWhenUsed="1"/>
+    <w:lsdException w:name="Table List 1" w:semiHidden="1" w:unhideWhenUsed="1"/>
+    <w:lsdException w:name="Table List 2" w:semiHidden="1" w:unhideWhenUsed="1"/>
+    <w:lsdException w:name="Table List 3" w:semiHidden="1" w:unhideWhenUsed="1"/>
+    <w:lsdException w:name="Table List 4" w:semiHidden="1" w:unhideWhenUsed="1"/>
+    <w:lsdException w:name="Table List 5" w:semiHidden="1" w:unhideWhenUsed="1"/>
+    <w:lsdException w:name="Table List 6" w:semiHidden="1" w:unhideWhenUsed="1"/>
+    <w:lsdException w:name="Table List 7" w:semiHidden="1" w:unhideWhenUsed="1"/>
+    <w:lsdException w:name="Table List 8" w:semiHidden="1" w:unhideWhenUsed="1"/>
+    <w:lsdException w:name="Table 3D effects 1" w:semiHidden="1" w:unhideWhenUsed="1"/>
+    <w:lsdException w:name="Table 3D effects 2" w:semiHidden="1" w:unhideWhenUsed="1"/>
+    <w:lsdException w:name="Table 3D effects 3" w:semiHidden="1" w:unhideWhenUsed="1"/>
+    <w:lsdException w:name="Table Contemporary" w:semiHidden="1" w:unhideWhenUsed="1"/>
+    <w:lsdException w:name="Table Elegant" w:semiHidden="1" w:unhideWhenUsed="1"/>
+    <w:lsdException w:name="Table Professional" w:semiHidden="1" w:unhideWhenUsed="1"/>
+    <w:lsdException w:name="Table Subtle 1" w:semiHidden="1" w:unhideWhenUsed="1"/>
+    <w:lsdException w:name="Table Subtle 2" w:semiHidden="1" w:unhideWhenUsed="1"/>
+    <w:lsdException w:name="Table Web 1" w:semiHidden="1" w:unhideWhenUsed="1"/>
+    <w:lsdException w:name="Table Web 2" w:semiHidden="1" w:unhideWhenUsed="1"/>
+    <w:lsdException w:name="Table Web 3" w:semiHidden="1" w:unhideWhenUsed="1"/>
+    <w:lsdException w:name="Table Theme" w:semiHidden="1" w:unhideWhenUsed="1"/>
     <w:lsdException w:name="Placeholder Text" w:semiHidden="1" w:uiPriority="99"/>
     <w:lsdException w:name="No Spacing" w:uiPriority="1" w:qFormat="1"/>
     <w:lsdException w:name="Light Shading" w:uiPriority="60"/>
@@ -3629,11 +3788,14 @@
   </w:style>
   <w:style w:type="character" w:default="1" w:styleId="DefaultParagraphFont">
     <w:name w:val="Default Paragraph Font"/>
-    <w:semiHidden/>
+    <w:uiPriority w:val="1"/>
+    <w:unhideWhenUsed/>
   </w:style>
   <w:style w:type="table" w:default="1" w:styleId="TableNormal">
     <w:name w:val="Normal Table"/>
+    <w:uiPriority w:val="99"/>
     <w:semiHidden/>
+    <w:unhideWhenUsed/>
     <w:tblPr>
       <w:tblInd w:w="0" w:type="dxa"/>
       <w:tblCellMar>
@@ -3646,7 +3808,9 @@
   </w:style>
   <w:style w:type="numbering" w:default="1" w:styleId="NoList">
     <w:name w:val="No List"/>
+    <w:uiPriority w:val="99"/>
     <w:semiHidden/>
+    <w:unhideWhenUsed/>
   </w:style>
   <w:style w:type="paragraph" w:styleId="BodyText">
     <w:name w:val="Body Text"/>
@@ -3726,8 +3890,6 @@
       <w:tabs>
         <w:tab w:val="left" w:pos="1267"/>
         <w:tab w:val="left" w:pos="2938"/>
-        <w:tab w:val="left" w:pos="5040"/>
-        <w:tab w:val="right" w:pos="8640"/>
       </w:tabs>
       <w:spacing w:before="120" w:after="120"/>
       <w:ind w:left="0" w:firstLine="0"/>

</xml_diff>

<commit_message>
mappa updated with tel number
</commit_message>
<xml_diff>
--- a/lib/assets/mappa.docx
+++ b/lib/assets/mappa.docx
@@ -1,6 +1,6 @@
 
 <file path=word/document.xml><?xml version="1.0" encoding="utf-8"?>
-<w:document xmlns:wpc="http://schemas.microsoft.com/office/word/2010/wordprocessingCanvas" xmlns:cx="http://schemas.microsoft.com/office/drawing/2014/chartex" xmlns:cx1="http://schemas.microsoft.com/office/drawing/2015/9/8/chartex" xmlns:cx2="http://schemas.microsoft.com/office/drawing/2015/10/21/chartex" xmlns:cx3="http://schemas.microsoft.com/office/drawing/2016/5/9/chartex" xmlns:cx4="http://schemas.microsoft.com/office/drawing/2016/5/10/chartex" xmlns:cx5="http://schemas.microsoft.com/office/drawing/2016/5/11/chartex" xmlns:cx6="http://schemas.microsoft.com/office/drawing/2016/5/12/chartex" xmlns:cx7="http://schemas.microsoft.com/office/drawing/2016/5/13/chartex" xmlns:cx8="http://schemas.microsoft.com/office/drawing/2016/5/14/chartex" xmlns:mc="http://schemas.openxmlformats.org/markup-compatibility/2006" xmlns:aink="http://schemas.microsoft.com/office/drawing/2016/ink" xmlns:am3d="http://schemas.microsoft.com/office/drawing/2017/model3d" xmlns:o="urn:schemas-microsoft-com:office:office" xmlns:oel="http://schemas.microsoft.com/office/2019/extlst" xmlns:r="http://schemas.openxmlformats.org/officeDocument/2006/relationships" xmlns:m="http://schemas.openxmlformats.org/officeDocument/2006/math" xmlns:v="urn:schemas-microsoft-com:vml" xmlns:wp14="http://schemas.microsoft.com/office/word/2010/wordprocessingDrawing" xmlns:wp="http://schemas.openxmlformats.org/drawingml/2006/wordprocessingDrawing" xmlns:w10="urn:schemas-microsoft-com:office:word" xmlns:w="http://schemas.openxmlformats.org/wordprocessingml/2006/main" xmlns:w14="http://schemas.microsoft.com/office/word/2010/wordml" xmlns:w15="http://schemas.microsoft.com/office/word/2012/wordml" xmlns:w16cex="http://schemas.microsoft.com/office/word/2018/wordml/cex" xmlns:w16cid="http://schemas.microsoft.com/office/word/2016/wordml/cid" xmlns:w16="http://schemas.microsoft.com/office/word/2018/wordml" xmlns:w16du="http://schemas.microsoft.com/office/word/2023/wordml/word16du" xmlns:w16sdtdh="http://schemas.microsoft.com/office/word/2020/wordml/sdtdatahash" xmlns:w16se="http://schemas.microsoft.com/office/word/2015/wordml/symex" xmlns:wpg="http://schemas.microsoft.com/office/word/2010/wordprocessingGroup" xmlns:wpi="http://schemas.microsoft.com/office/word/2010/wordprocessingInk" xmlns:wne="http://schemas.microsoft.com/office/word/2006/wordml" xmlns:wps="http://schemas.microsoft.com/office/word/2010/wordprocessingShape" mc:Ignorable="w14 w15 w16se w16cid w16 w16cex w16sdtdh wp14">
+<w:document xmlns:wpc="http://schemas.microsoft.com/office/word/2010/wordprocessingCanvas" xmlns:cx="http://schemas.microsoft.com/office/drawing/2014/chartex" xmlns:cx1="http://schemas.microsoft.com/office/drawing/2015/9/8/chartex" xmlns:cx2="http://schemas.microsoft.com/office/drawing/2015/10/21/chartex" xmlns:cx3="http://schemas.microsoft.com/office/drawing/2016/5/9/chartex" xmlns:cx4="http://schemas.microsoft.com/office/drawing/2016/5/10/chartex" xmlns:cx5="http://schemas.microsoft.com/office/drawing/2016/5/11/chartex" xmlns:cx6="http://schemas.microsoft.com/office/drawing/2016/5/12/chartex" xmlns:cx7="http://schemas.microsoft.com/office/drawing/2016/5/13/chartex" xmlns:cx8="http://schemas.microsoft.com/office/drawing/2016/5/14/chartex" xmlns:mc="http://schemas.openxmlformats.org/markup-compatibility/2006" xmlns:aink="http://schemas.microsoft.com/office/drawing/2016/ink" xmlns:am3d="http://schemas.microsoft.com/office/drawing/2017/model3d" xmlns:o="urn:schemas-microsoft-com:office:office" xmlns:oel="http://schemas.microsoft.com/office/2019/extlst" xmlns:r="http://schemas.openxmlformats.org/officeDocument/2006/relationships" xmlns:m="http://schemas.openxmlformats.org/officeDocument/2006/math" xmlns:v="urn:schemas-microsoft-com:vml" xmlns:wp14="http://schemas.microsoft.com/office/word/2010/wordprocessingDrawing" xmlns:wp="http://schemas.openxmlformats.org/drawingml/2006/wordprocessingDrawing" xmlns:w10="urn:schemas-microsoft-com:office:word" xmlns:w="http://schemas.openxmlformats.org/wordprocessingml/2006/main" xmlns:w14="http://schemas.microsoft.com/office/word/2010/wordml" xmlns:w15="http://schemas.microsoft.com/office/word/2012/wordml" xmlns:w16cex="http://schemas.microsoft.com/office/word/2018/wordml/cex" xmlns:w16cid="http://schemas.microsoft.com/office/word/2016/wordml/cid" xmlns:w16="http://schemas.microsoft.com/office/word/2018/wordml" xmlns:w16sdtdh="http://schemas.microsoft.com/office/word/2020/wordml/sdtdatahash" xmlns:w16se="http://schemas.microsoft.com/office/word/2015/wordml/symex" xmlns:wpg="http://schemas.microsoft.com/office/word/2010/wordprocessingGroup" xmlns:wpi="http://schemas.microsoft.com/office/word/2010/wordprocessingInk" xmlns:wne="http://schemas.microsoft.com/office/word/2006/wordml" xmlns:wps="http://schemas.microsoft.com/office/word/2010/wordprocessingShape" mc:Ignorable="w14 w15 w16se w16cid w16 w16cex w16sdtdh wp14">
   <w:body>
     <w:tbl>
       <w:tblPr>
@@ -369,6 +369,50 @@
                     <w:spacing w:line="220" w:lineRule="exact"/>
                     <w:rPr>
                       <w:rFonts w:ascii="Arial" w:hAnsi="Arial" w:cs="Arial"/>
+                      <w:b/>
+                      <w:sz w:val="22"/>
+                      <w:lang w:val="de-DE"/>
+                    </w:rPr>
+                  </w:pPr>
+                  <w:proofErr w:type="gramStart"/>
+                  <w:r>
+                    <w:rPr>
+                      <w:rFonts w:ascii="Arial" w:hAnsi="Arial" w:cs="Arial"/>
+                      <w:b/>
+                      <w:sz w:val="22"/>
+                      <w:lang w:val="de-DE"/>
+                    </w:rPr>
+                    <w:t xml:space="preserve">T  </w:t>
+                  </w:r>
+                  <w:r>
+                    <w:rPr>
+                      <w:rFonts w:ascii="Arial" w:hAnsi="Arial" w:cs="Arial"/>
+                      <w:bCs/>
+                      <w:sz w:val="22"/>
+                      <w:lang w:val="de-DE"/>
+                    </w:rPr>
+                    <w:t>01283</w:t>
+                  </w:r>
+                  <w:proofErr w:type="gramEnd"/>
+                  <w:r>
+                    <w:rPr>
+                      <w:rFonts w:ascii="Arial" w:hAnsi="Arial" w:cs="Arial"/>
+                      <w:bCs/>
+                      <w:sz w:val="22"/>
+                      <w:lang w:val="de-DE"/>
+                    </w:rPr>
+                    <w:t xml:space="preserve"> 496 136</w:t>
+                  </w:r>
+                </w:p>
+                <w:p>
+                  <w:pPr>
+                    <w:overflowPunct w:val="0"/>
+                    <w:autoSpaceDE w:val="0"/>
+                    <w:autoSpaceDN w:val="0"/>
+                    <w:adjustRightInd w:val="0"/>
+                    <w:spacing w:line="220" w:lineRule="exact"/>
+                    <w:rPr>
+                      <w:rFonts w:ascii="Arial" w:hAnsi="Arial" w:cs="Arial"/>
                       <w:sz w:val="22"/>
                       <w:lang w:val="de-DE"/>
                     </w:rPr>
@@ -1534,31 +1578,7 @@
                 <w:szCs w:val="24"/>
                 <w:u w:val="single"/>
               </w:rPr>
-              <w:t>«=</w:t>
-            </w:r>
-            <w:proofErr w:type="spellStart"/>
-            <w:r>
-              <w:rPr>
-                <w:rFonts w:ascii="Arial" w:hAnsi="Arial"/>
-                <w:b/>
-                <w:bCs/>
-                <w:color w:val="0000FF"/>
-                <w:szCs w:val="24"/>
-                <w:u w:val="single"/>
-              </w:rPr>
-              <w:t>date_range</w:t>
-            </w:r>
-            <w:proofErr w:type="spellEnd"/>
-            <w:r>
-              <w:rPr>
-                <w:rFonts w:ascii="Arial" w:hAnsi="Arial"/>
-                <w:b/>
-                <w:bCs/>
-                <w:color w:val="0000FF"/>
-                <w:szCs w:val="24"/>
-                <w:u w:val="single"/>
-              </w:rPr>
-              <w:t>»</w:t>
+              <w:t>«=date_range»</w:t>
             </w:r>
             <w:r>
               <w:rPr>
@@ -1804,10 +1824,10 @@
                   <v:path o:extrusionok="f" gradientshapeok="t" o:connecttype="rect"/>
                   <o:lock v:ext="edit" aspectratio="t"/>
                 </v:shapetype>
-                <v:shape id="_x0000_i1026" type="#_x0000_t75" alt="" style="width:77.1pt;height:49.9pt;mso-width-percent:0;mso-height-percent:0;mso-width-percent:0;mso-height-percent:0" o:ole="">
+                <v:shape id="_x0000_i1026" type="#_x0000_t75" alt="" style="width:77.4pt;height:49.55pt;mso-width-percent:0;mso-height-percent:0;mso-width-percent:0;mso-height-percent:0" o:ole="">
                   <v:imagedata r:id="rId9" o:title=""/>
                 </v:shape>
-                <o:OLEObject Type="Embed" ProgID="Word.Document.8" ShapeID="_x0000_i1026" DrawAspect="Icon" ObjectID="_1741722365" r:id="rId10">
+                <o:OLEObject Type="Embed" ProgID="Word.Document.8" ShapeID="_x0000_i1026" DrawAspect="Icon" ObjectID="_1751983235" r:id="rId10">
                   <o:FieldCodes>\s</o:FieldCodes>
                 </o:OLEObject>
               </w:object>
@@ -1821,10 +1841,10 @@
                 <w:szCs w:val="24"/>
               </w:rPr>
               <w:object w:dxaOrig="1539" w:dyaOrig="996" w14:anchorId="454B6CF5">
-                <v:shape id="_x0000_i1025" type="#_x0000_t75" alt="" style="width:77.1pt;height:49.9pt;mso-width-percent:0;mso-height-percent:0;mso-width-percent:0;mso-height-percent:0" o:ole="">
+                <v:shape id="_x0000_i1025" type="#_x0000_t75" alt="" style="width:77.4pt;height:49.55pt;mso-width-percent:0;mso-height-percent:0;mso-width-percent:0;mso-height-percent:0" o:ole="">
                   <v:imagedata r:id="rId11" o:title=""/>
                 </v:shape>
-                <o:OLEObject Type="Embed" ProgID="Word.Document.8" ShapeID="_x0000_i1025" DrawAspect="Icon" ObjectID="_1741722366" r:id="rId12">
+                <o:OLEObject Type="Embed" ProgID="Word.Document.8" ShapeID="_x0000_i1025" DrawAspect="Icon" ObjectID="_1751983236" r:id="rId12">
                   <o:FieldCodes>\s</o:FieldCodes>
                 </o:OLEObject>
               </w:object>
@@ -2746,7 +2766,7 @@
 </file>
 
 <file path=word/numbering.xml><?xml version="1.0" encoding="utf-8"?>
-<w:numbering xmlns:wpc="http://schemas.microsoft.com/office/word/2010/wordprocessingCanvas" xmlns:cx="http://schemas.microsoft.com/office/drawing/2014/chartex" xmlns:cx1="http://schemas.microsoft.com/office/drawing/2015/9/8/chartex" xmlns:cx2="http://schemas.microsoft.com/office/drawing/2015/10/21/chartex" xmlns:cx3="http://schemas.microsoft.com/office/drawing/2016/5/9/chartex" xmlns:cx4="http://schemas.microsoft.com/office/drawing/2016/5/10/chartex" xmlns:cx5="http://schemas.microsoft.com/office/drawing/2016/5/11/chartex" xmlns:cx6="http://schemas.microsoft.com/office/drawing/2016/5/12/chartex" xmlns:cx7="http://schemas.microsoft.com/office/drawing/2016/5/13/chartex" xmlns:cx8="http://schemas.microsoft.com/office/drawing/2016/5/14/chartex" xmlns:mc="http://schemas.openxmlformats.org/markup-compatibility/2006" xmlns:aink="http://schemas.microsoft.com/office/drawing/2016/ink" xmlns:am3d="http://schemas.microsoft.com/office/drawing/2017/model3d" xmlns:o="urn:schemas-microsoft-com:office:office" xmlns:oel="http://schemas.microsoft.com/office/2019/extlst" xmlns:r="http://schemas.openxmlformats.org/officeDocument/2006/relationships" xmlns:m="http://schemas.openxmlformats.org/officeDocument/2006/math" xmlns:v="urn:schemas-microsoft-com:vml" xmlns:wp14="http://schemas.microsoft.com/office/word/2010/wordprocessingDrawing" xmlns:wp="http://schemas.openxmlformats.org/drawingml/2006/wordprocessingDrawing" xmlns:w10="urn:schemas-microsoft-com:office:word" xmlns:w="http://schemas.openxmlformats.org/wordprocessingml/2006/main" xmlns:w14="http://schemas.microsoft.com/office/word/2010/wordml" xmlns:w15="http://schemas.microsoft.com/office/word/2012/wordml" xmlns:w16cex="http://schemas.microsoft.com/office/word/2018/wordml/cex" xmlns:w16cid="http://schemas.microsoft.com/office/word/2016/wordml/cid" xmlns:w16="http://schemas.microsoft.com/office/word/2018/wordml" xmlns:w16du="http://schemas.microsoft.com/office/word/2023/wordml/word16du" xmlns:w16sdtdh="http://schemas.microsoft.com/office/word/2020/wordml/sdtdatahash" xmlns:w16se="http://schemas.microsoft.com/office/word/2015/wordml/symex" xmlns:wpg="http://schemas.microsoft.com/office/word/2010/wordprocessingGroup" xmlns:wpi="http://schemas.microsoft.com/office/word/2010/wordprocessingInk" xmlns:wne="http://schemas.microsoft.com/office/word/2006/wordml" xmlns:wps="http://schemas.microsoft.com/office/word/2010/wordprocessingShape" mc:Ignorable="w14 w15 w16se w16cid w16 w16cex w16sdtdh wp14">
+<w:numbering xmlns:wpc="http://schemas.microsoft.com/office/word/2010/wordprocessingCanvas" xmlns:cx="http://schemas.microsoft.com/office/drawing/2014/chartex" xmlns:cx1="http://schemas.microsoft.com/office/drawing/2015/9/8/chartex" xmlns:cx2="http://schemas.microsoft.com/office/drawing/2015/10/21/chartex" xmlns:cx3="http://schemas.microsoft.com/office/drawing/2016/5/9/chartex" xmlns:cx4="http://schemas.microsoft.com/office/drawing/2016/5/10/chartex" xmlns:cx5="http://schemas.microsoft.com/office/drawing/2016/5/11/chartex" xmlns:cx6="http://schemas.microsoft.com/office/drawing/2016/5/12/chartex" xmlns:cx7="http://schemas.microsoft.com/office/drawing/2016/5/13/chartex" xmlns:cx8="http://schemas.microsoft.com/office/drawing/2016/5/14/chartex" xmlns:mc="http://schemas.openxmlformats.org/markup-compatibility/2006" xmlns:aink="http://schemas.microsoft.com/office/drawing/2016/ink" xmlns:am3d="http://schemas.microsoft.com/office/drawing/2017/model3d" xmlns:o="urn:schemas-microsoft-com:office:office" xmlns:oel="http://schemas.microsoft.com/office/2019/extlst" xmlns:r="http://schemas.openxmlformats.org/officeDocument/2006/relationships" xmlns:m="http://schemas.openxmlformats.org/officeDocument/2006/math" xmlns:v="urn:schemas-microsoft-com:vml" xmlns:wp14="http://schemas.microsoft.com/office/word/2010/wordprocessingDrawing" xmlns:wp="http://schemas.openxmlformats.org/drawingml/2006/wordprocessingDrawing" xmlns:w10="urn:schemas-microsoft-com:office:word" xmlns:w="http://schemas.openxmlformats.org/wordprocessingml/2006/main" xmlns:w14="http://schemas.microsoft.com/office/word/2010/wordml" xmlns:w15="http://schemas.microsoft.com/office/word/2012/wordml" xmlns:w16cex="http://schemas.microsoft.com/office/word/2018/wordml/cex" xmlns:w16cid="http://schemas.microsoft.com/office/word/2016/wordml/cid" xmlns:w16="http://schemas.microsoft.com/office/word/2018/wordml" xmlns:w16sdtdh="http://schemas.microsoft.com/office/word/2020/wordml/sdtdatahash" xmlns:w16se="http://schemas.microsoft.com/office/word/2015/wordml/symex" xmlns:wpg="http://schemas.microsoft.com/office/word/2010/wordprocessingGroup" xmlns:wpi="http://schemas.microsoft.com/office/word/2010/wordprocessingInk" xmlns:wne="http://schemas.microsoft.com/office/word/2006/wordml" xmlns:wps="http://schemas.microsoft.com/office/word/2010/wordprocessingShape" mc:Ignorable="w14 w15 w16se w16cid w16 w16cex w16sdtdh wp14">
   <w:abstractNum w:abstractNumId="0" w15:restartNumberingAfterBreak="0">
     <w:nsid w:val="0E44707B"/>
     <w:multiLevelType w:val="hybridMultilevel"/>
@@ -3789,6 +3809,7 @@
   <w:style w:type="character" w:default="1" w:styleId="DefaultParagraphFont">
     <w:name w:val="Default Paragraph Font"/>
     <w:uiPriority w:val="1"/>
+    <w:semiHidden/>
     <w:unhideWhenUsed/>
   </w:style>
   <w:style w:type="table" w:default="1" w:styleId="TableNormal">

</xml_diff>

<commit_message>
update templates and context
</commit_message>
<xml_diff>
--- a/lib/assets/mappa.docx
+++ b/lib/assets/mappa.docx
@@ -1,6 +1,6 @@
 
 <file path=word/document.xml><?xml version="1.0" encoding="utf-8"?>
-<w:document xmlns:wpc="http://schemas.microsoft.com/office/word/2010/wordprocessingCanvas" xmlns:cx="http://schemas.microsoft.com/office/drawing/2014/chartex" xmlns:cx1="http://schemas.microsoft.com/office/drawing/2015/9/8/chartex" xmlns:cx2="http://schemas.microsoft.com/office/drawing/2015/10/21/chartex" xmlns:cx3="http://schemas.microsoft.com/office/drawing/2016/5/9/chartex" xmlns:cx4="http://schemas.microsoft.com/office/drawing/2016/5/10/chartex" xmlns:cx5="http://schemas.microsoft.com/office/drawing/2016/5/11/chartex" xmlns:cx6="http://schemas.microsoft.com/office/drawing/2016/5/12/chartex" xmlns:cx7="http://schemas.microsoft.com/office/drawing/2016/5/13/chartex" xmlns:cx8="http://schemas.microsoft.com/office/drawing/2016/5/14/chartex" xmlns:mc="http://schemas.openxmlformats.org/markup-compatibility/2006" xmlns:aink="http://schemas.microsoft.com/office/drawing/2016/ink" xmlns:am3d="http://schemas.microsoft.com/office/drawing/2017/model3d" xmlns:o="urn:schemas-microsoft-com:office:office" xmlns:oel="http://schemas.microsoft.com/office/2019/extlst" xmlns:r="http://schemas.openxmlformats.org/officeDocument/2006/relationships" xmlns:m="http://schemas.openxmlformats.org/officeDocument/2006/math" xmlns:v="urn:schemas-microsoft-com:vml" xmlns:wp14="http://schemas.microsoft.com/office/word/2010/wordprocessingDrawing" xmlns:wp="http://schemas.openxmlformats.org/drawingml/2006/wordprocessingDrawing" xmlns:w10="urn:schemas-microsoft-com:office:word" xmlns:w="http://schemas.openxmlformats.org/wordprocessingml/2006/main" xmlns:w14="http://schemas.microsoft.com/office/word/2010/wordml" xmlns:w15="http://schemas.microsoft.com/office/word/2012/wordml" xmlns:w16cex="http://schemas.microsoft.com/office/word/2018/wordml/cex" xmlns:w16cid="http://schemas.microsoft.com/office/word/2016/wordml/cid" xmlns:w16="http://schemas.microsoft.com/office/word/2018/wordml" xmlns:w16sdtdh="http://schemas.microsoft.com/office/word/2020/wordml/sdtdatahash" xmlns:w16se="http://schemas.microsoft.com/office/word/2015/wordml/symex" xmlns:wpg="http://schemas.microsoft.com/office/word/2010/wordprocessingGroup" xmlns:wpi="http://schemas.microsoft.com/office/word/2010/wordprocessingInk" xmlns:wne="http://schemas.microsoft.com/office/word/2006/wordml" xmlns:wps="http://schemas.microsoft.com/office/word/2010/wordprocessingShape" mc:Ignorable="w14 w15 w16se w16cid w16 w16cex w16sdtdh wp14">
+<w:document xmlns:wpc="http://schemas.microsoft.com/office/word/2010/wordprocessingCanvas" xmlns:cx="http://schemas.microsoft.com/office/drawing/2014/chartex" xmlns:cx1="http://schemas.microsoft.com/office/drawing/2015/9/8/chartex" xmlns:cx2="http://schemas.microsoft.com/office/drawing/2015/10/21/chartex" xmlns:cx3="http://schemas.microsoft.com/office/drawing/2016/5/9/chartex" xmlns:cx4="http://schemas.microsoft.com/office/drawing/2016/5/10/chartex" xmlns:cx5="http://schemas.microsoft.com/office/drawing/2016/5/11/chartex" xmlns:cx6="http://schemas.microsoft.com/office/drawing/2016/5/12/chartex" xmlns:cx7="http://schemas.microsoft.com/office/drawing/2016/5/13/chartex" xmlns:cx8="http://schemas.microsoft.com/office/drawing/2016/5/14/chartex" xmlns:mc="http://schemas.openxmlformats.org/markup-compatibility/2006" xmlns:aink="http://schemas.microsoft.com/office/drawing/2016/ink" xmlns:am3d="http://schemas.microsoft.com/office/drawing/2017/model3d" xmlns:o="urn:schemas-microsoft-com:office:office" xmlns:oel="http://schemas.microsoft.com/office/2019/extlst" xmlns:r="http://schemas.openxmlformats.org/officeDocument/2006/relationships" xmlns:m="http://schemas.openxmlformats.org/officeDocument/2006/math" xmlns:v="urn:schemas-microsoft-com:vml" xmlns:wp14="http://schemas.microsoft.com/office/word/2010/wordprocessingDrawing" xmlns:wp="http://schemas.openxmlformats.org/drawingml/2006/wordprocessingDrawing" xmlns:w10="urn:schemas-microsoft-com:office:word" xmlns:w="http://schemas.openxmlformats.org/wordprocessingml/2006/main" xmlns:w14="http://schemas.microsoft.com/office/word/2010/wordml" xmlns:w15="http://schemas.microsoft.com/office/word/2012/wordml" xmlns:w16cex="http://schemas.microsoft.com/office/word/2018/wordml/cex" xmlns:w16cid="http://schemas.microsoft.com/office/word/2016/wordml/cid" xmlns:w16="http://schemas.microsoft.com/office/word/2018/wordml" xmlns:w16du="http://schemas.microsoft.com/office/word/2023/wordml/word16du" xmlns:w16sdtdh="http://schemas.microsoft.com/office/word/2020/wordml/sdtdatahash" xmlns:w16se="http://schemas.microsoft.com/office/word/2015/wordml/symex" xmlns:wpg="http://schemas.microsoft.com/office/word/2010/wordprocessingGroup" xmlns:wpi="http://schemas.microsoft.com/office/word/2010/wordprocessingInk" xmlns:wne="http://schemas.microsoft.com/office/word/2006/wordml" xmlns:wps="http://schemas.microsoft.com/office/word/2010/wordprocessingShape" mc:Ignorable="w14 w15 w16se w16cid w16 w16cex w16sdtdh w16du wp14">
   <w:body>
     <w:tbl>
       <w:tblPr>
@@ -51,10 +51,10 @@
                       <w:noProof/>
                     </w:rPr>
                     <w:drawing>
-                      <wp:inline distT="0" distB="0" distL="0" distR="0" wp14:anchorId="4C09F508" wp14:editId="350A03A2">
+                      <wp:inline distT="0" distB="0" distL="0" distR="0" wp14:anchorId="4201B679" wp14:editId="2A297BDC">
                         <wp:extent cx="1574800" cy="609600"/>
                         <wp:effectExtent l="0" t="0" r="0" b="0"/>
-                        <wp:docPr id="1" name="Picture 1"/>
+                        <wp:docPr id="1" name="Picture 1" descr="A black text on a white background&#10;&#10;Description automatically generated"/>
                         <wp:cNvGraphicFramePr>
                           <a:graphicFrameLocks xmlns:a="http://schemas.openxmlformats.org/drawingml/2006/main"/>
                         </wp:cNvGraphicFramePr>
@@ -62,7 +62,7 @@
                           <a:graphicData uri="http://schemas.openxmlformats.org/drawingml/2006/picture">
                             <pic:pic xmlns:pic="http://schemas.openxmlformats.org/drawingml/2006/picture">
                               <pic:nvPicPr>
-                                <pic:cNvPr id="0" name="Picture 1"/>
+                                <pic:cNvPr id="1" name="Picture 1" descr="A black text on a white background&#10;&#10;Description automatically generated"/>
                                 <pic:cNvPicPr>
                                   <a:picLocks/>
                                 </pic:cNvPicPr>
@@ -522,14 +522,14 @@
                       <w:rFonts w:ascii="Arial" w:hAnsi="Arial" w:cs="Arial"/>
                       <w:szCs w:val="24"/>
                     </w:rPr>
-                    <w:t>Dea</w:t>
+                    <w:t xml:space="preserve">Dear </w:t>
                   </w:r>
                   <w:r>
                     <w:rPr>
                       <w:rFonts w:ascii="Arial" w:hAnsi="Arial" w:cs="Arial"/>
                       <w:szCs w:val="24"/>
                     </w:rPr>
-                    <w:t xml:space="preserve">r </w:t>
+                    <w:t>Colleague,</w:t>
                   </w:r>
                 </w:p>
               </w:tc>
@@ -614,34 +614,7 @@
                 <w:sz w:val="22"/>
                 <w:szCs w:val="22"/>
               </w:rPr>
-              <w:t xml:space="preserve">DPA </w:t>
-            </w:r>
-            <w:r>
-              <w:rPr>
-                <w:rFonts w:ascii="Arial" w:hAnsi="Arial" w:cs="Arial"/>
-                <w:b/>
-                <w:sz w:val="22"/>
-                <w:szCs w:val="22"/>
-              </w:rPr>
-              <w:t>Reference</w:t>
-            </w:r>
-            <w:r>
-              <w:rPr>
-                <w:rFonts w:ascii="Arial" w:hAnsi="Arial" w:cs="Arial"/>
-                <w:b/>
-                <w:sz w:val="22"/>
-                <w:szCs w:val="22"/>
-              </w:rPr>
-              <w:t>:</w:t>
-            </w:r>
-            <w:r>
-              <w:rPr>
-                <w:rFonts w:ascii="Arial" w:hAnsi="Arial" w:cs="Arial"/>
-                <w:b/>
-                <w:sz w:val="22"/>
-                <w:szCs w:val="22"/>
-              </w:rPr>
-              <w:t xml:space="preserve"> </w:t>
+              <w:t xml:space="preserve">DPA Reference: </w:t>
             </w:r>
             <w:r>
               <w:rPr>
@@ -832,17 +805,7 @@
                 <w:szCs w:val="22"/>
                 <w:lang w:val="de-DE"/>
               </w:rPr>
-              <w:t xml:space="preserve"> Name:</w:t>
-            </w:r>
-            <w:r>
-              <w:rPr>
-                <w:rFonts w:ascii="Arial" w:hAnsi="Arial" w:cs="Arial"/>
-                <w:b/>
-                <w:sz w:val="22"/>
-                <w:szCs w:val="22"/>
-                <w:lang w:val="de-DE"/>
-              </w:rPr>
-              <w:t xml:space="preserve"> </w:t>
+              <w:t xml:space="preserve"> Name: </w:t>
             </w:r>
             <w:r>
               <w:rPr>
@@ -914,17 +877,7 @@
                 <w:szCs w:val="22"/>
                 <w:lang w:val="de-DE"/>
               </w:rPr>
-              <w:t>DOB:</w:t>
-            </w:r>
-            <w:r>
-              <w:rPr>
-                <w:rFonts w:ascii="Arial" w:hAnsi="Arial" w:cs="Arial"/>
-                <w:b/>
-                <w:sz w:val="22"/>
-                <w:szCs w:val="22"/>
-                <w:lang w:val="de-DE"/>
-              </w:rPr>
-              <w:t xml:space="preserve"> </w:t>
+              <w:t xml:space="preserve">DOB: </w:t>
             </w:r>
             <w:r>
               <w:rPr>
@@ -1008,17 +961,7 @@
                 <w:szCs w:val="22"/>
                 <w:lang w:val="de-DE"/>
               </w:rPr>
-              <w:t>:</w:t>
-            </w:r>
-            <w:r>
-              <w:rPr>
-                <w:rFonts w:ascii="Arial" w:hAnsi="Arial" w:cs="Arial"/>
-                <w:b/>
-                <w:sz w:val="22"/>
-                <w:szCs w:val="22"/>
-                <w:lang w:val="de-DE"/>
-              </w:rPr>
-              <w:t xml:space="preserve"> </w:t>
+              <w:t xml:space="preserve">: </w:t>
             </w:r>
             <w:r>
               <w:rPr>
@@ -1094,43 +1037,7 @@
                 <w:sz w:val="22"/>
                 <w:szCs w:val="22"/>
               </w:rPr>
-              <w:t xml:space="preserve">Prison </w:t>
-            </w:r>
-            <w:r>
-              <w:rPr>
-                <w:rFonts w:ascii="Arial" w:hAnsi="Arial" w:cs="Arial"/>
-                <w:b/>
-                <w:sz w:val="22"/>
-                <w:szCs w:val="22"/>
-              </w:rPr>
-              <w:t>Number</w:t>
-            </w:r>
-            <w:r>
-              <w:rPr>
-                <w:rFonts w:ascii="Arial" w:hAnsi="Arial" w:cs="Arial"/>
-                <w:b/>
-                <w:sz w:val="22"/>
-                <w:szCs w:val="22"/>
-              </w:rPr>
-              <w:t>s</w:t>
-            </w:r>
-            <w:r>
-              <w:rPr>
-                <w:rFonts w:ascii="Arial" w:hAnsi="Arial" w:cs="Arial"/>
-                <w:b/>
-                <w:sz w:val="22"/>
-                <w:szCs w:val="22"/>
-              </w:rPr>
-              <w:t>:</w:t>
-            </w:r>
-            <w:r>
-              <w:rPr>
-                <w:rFonts w:ascii="Arial" w:hAnsi="Arial" w:cs="Arial"/>
-                <w:b/>
-                <w:sz w:val="22"/>
-                <w:szCs w:val="22"/>
-              </w:rPr>
-              <w:t xml:space="preserve"> </w:t>
+              <w:t xml:space="preserve">Prison Numbers: </w:t>
             </w:r>
             <w:r>
               <w:rPr>
@@ -1220,16 +1127,7 @@
                 <w:sz w:val="22"/>
                 <w:szCs w:val="22"/>
               </w:rPr>
-              <w:t>PNC Number:</w:t>
-            </w:r>
-            <w:r>
-              <w:rPr>
-                <w:rFonts w:ascii="Arial" w:hAnsi="Arial" w:cs="Arial"/>
-                <w:b/>
-                <w:sz w:val="22"/>
-                <w:szCs w:val="22"/>
-              </w:rPr>
-              <w:t xml:space="preserve"> </w:t>
+              <w:t xml:space="preserve">PNC Number: </w:t>
             </w:r>
             <w:r>
               <w:rPr>
@@ -1352,84 +1250,7 @@
           <w:rFonts w:ascii="Arial" w:hAnsi="Arial"/>
           <w:szCs w:val="24"/>
         </w:rPr>
-        <w:t xml:space="preserve">The above </w:t>
-      </w:r>
-      <w:r>
-        <w:rPr>
-          <w:rFonts w:ascii="Arial" w:hAnsi="Arial"/>
-          <w:szCs w:val="24"/>
-        </w:rPr>
-        <w:t xml:space="preserve">has made a request for disclosure of their personal data held </w:t>
-      </w:r>
-      <w:r>
-        <w:rPr>
-          <w:rFonts w:ascii="Arial" w:hAnsi="Arial"/>
-          <w:szCs w:val="24"/>
-        </w:rPr>
-        <w:t>by H</w:t>
-      </w:r>
-      <w:r>
-        <w:rPr>
-          <w:rFonts w:ascii="Arial" w:hAnsi="Arial"/>
-          <w:szCs w:val="24"/>
-        </w:rPr>
-        <w:t>is</w:t>
-      </w:r>
-      <w:r>
-        <w:rPr>
-          <w:rFonts w:ascii="Arial" w:hAnsi="Arial"/>
-          <w:szCs w:val="24"/>
-        </w:rPr>
-        <w:t xml:space="preserve"> Majesty’s Prison</w:t>
-      </w:r>
-      <w:r>
-        <w:rPr>
-          <w:rFonts w:ascii="Arial" w:hAnsi="Arial"/>
-          <w:szCs w:val="24"/>
-        </w:rPr>
-        <w:t xml:space="preserve"> and Probation</w:t>
-      </w:r>
-      <w:r>
-        <w:rPr>
-          <w:rFonts w:ascii="Arial" w:hAnsi="Arial"/>
-          <w:szCs w:val="24"/>
-        </w:rPr>
-        <w:t xml:space="preserve"> Service (HMP</w:t>
-      </w:r>
-      <w:r>
-        <w:rPr>
-          <w:rFonts w:ascii="Arial" w:hAnsi="Arial"/>
-          <w:szCs w:val="24"/>
-        </w:rPr>
-        <w:t xml:space="preserve">PS) </w:t>
-      </w:r>
-      <w:r>
-        <w:rPr>
-          <w:rFonts w:ascii="Arial" w:hAnsi="Arial"/>
-          <w:szCs w:val="24"/>
-        </w:rPr>
-        <w:t>under the Data Protection Act</w:t>
-      </w:r>
-      <w:r>
-        <w:rPr>
-          <w:rFonts w:ascii="Arial" w:hAnsi="Arial"/>
-          <w:szCs w:val="24"/>
-        </w:rPr>
-        <w:t xml:space="preserve"> 2018</w:t>
-      </w:r>
-      <w:r>
-        <w:rPr>
-          <w:rFonts w:ascii="Arial" w:hAnsi="Arial"/>
-          <w:szCs w:val="24"/>
-        </w:rPr>
-        <w:t xml:space="preserve"> (DPA)</w:t>
-      </w:r>
-      <w:r>
-        <w:rPr>
-          <w:rFonts w:ascii="Arial" w:hAnsi="Arial"/>
-          <w:szCs w:val="24"/>
-        </w:rPr>
-        <w:t>.</w:t>
+        <w:t>The above has made a request for disclosure of their personal data held by His Majesty’s Prison and Probation Service (HMPPS) under the Data Protection Act 2018 (DPA).</w:t>
       </w:r>
     </w:p>
     <w:p>
@@ -1578,7 +1399,31 @@
                 <w:szCs w:val="24"/>
                 <w:u w:val="single"/>
               </w:rPr>
-              <w:t>«=date_range»</w:t>
+              <w:t>«=</w:t>
+            </w:r>
+            <w:proofErr w:type="spellStart"/>
+            <w:r>
+              <w:rPr>
+                <w:rFonts w:ascii="Arial" w:hAnsi="Arial"/>
+                <w:b/>
+                <w:bCs/>
+                <w:color w:val="0000FF"/>
+                <w:szCs w:val="24"/>
+                <w:u w:val="single"/>
+              </w:rPr>
+              <w:t>date_range</w:t>
+            </w:r>
+            <w:proofErr w:type="spellEnd"/>
+            <w:r>
+              <w:rPr>
+                <w:rFonts w:ascii="Arial" w:hAnsi="Arial"/>
+                <w:b/>
+                <w:bCs/>
+                <w:color w:val="0000FF"/>
+                <w:szCs w:val="24"/>
+                <w:u w:val="single"/>
+              </w:rPr>
+              <w:t>»</w:t>
             </w:r>
             <w:r>
               <w:rPr>
@@ -1679,15 +1524,7 @@
                 <w:b/>
                 <w:szCs w:val="24"/>
               </w:rPr>
-              <w:t>The information is required in Branston by no later than:</w:t>
-            </w:r>
-            <w:r>
-              <w:rPr>
-                <w:rFonts w:ascii="Arial" w:hAnsi="Arial"/>
-                <w:b/>
-                <w:szCs w:val="24"/>
-              </w:rPr>
-              <w:t xml:space="preserve"> </w:t>
+              <w:t xml:space="preserve">The information is required in Branston by no later than: </w:t>
             </w:r>
             <w:r>
               <w:rPr>
@@ -1804,7 +1641,7 @@
                 <w:noProof/>
                 <w:szCs w:val="24"/>
               </w:rPr>
-              <w:object w:dxaOrig="1539" w:dyaOrig="996" w14:anchorId="5C3A1B84">
+              <w:object w:dxaOrig="1539" w:dyaOrig="996" w14:anchorId="6F58F94C">
                 <v:shapetype id="_x0000_t75" coordsize="21600,21600" o:spt="75" o:preferrelative="t" path="m@4@5l@4@11@9@11@9@5xe" filled="f" stroked="f">
                   <v:stroke joinstyle="miter"/>
                   <v:formulas>
@@ -1824,10 +1661,10 @@
                   <v:path o:extrusionok="f" gradientshapeok="t" o:connecttype="rect"/>
                   <o:lock v:ext="edit" aspectratio="t"/>
                 </v:shapetype>
-                <v:shape id="_x0000_i1026" type="#_x0000_t75" alt="" style="width:77.4pt;height:49.55pt;mso-width-percent:0;mso-height-percent:0;mso-width-percent:0;mso-height-percent:0" o:ole="">
+                <v:shape id="_x0000_i1026" type="#_x0000_t75" alt="" style="width:76.65pt;height:49.35pt;mso-width-percent:0;mso-height-percent:0;mso-width-percent:0;mso-height-percent:0" o:ole="">
                   <v:imagedata r:id="rId9" o:title=""/>
                 </v:shape>
-                <o:OLEObject Type="Embed" ProgID="Word.Document.8" ShapeID="_x0000_i1026" DrawAspect="Icon" ObjectID="_1751983235" r:id="rId10">
+                <o:OLEObject Type="Embed" ProgID="Word.Document.8" ShapeID="_x0000_i1026" DrawAspect="Icon" ObjectID="_1787637850" r:id="rId10">
                   <o:FieldCodes>\s</o:FieldCodes>
                 </o:OLEObject>
               </w:object>
@@ -1840,11 +1677,11 @@
                 <w:noProof/>
                 <w:szCs w:val="24"/>
               </w:rPr>
-              <w:object w:dxaOrig="1539" w:dyaOrig="996" w14:anchorId="454B6CF5">
-                <v:shape id="_x0000_i1025" type="#_x0000_t75" alt="" style="width:77.4pt;height:49.55pt;mso-width-percent:0;mso-height-percent:0;mso-width-percent:0;mso-height-percent:0" o:ole="">
+              <w:object w:dxaOrig="1539" w:dyaOrig="996" w14:anchorId="7211DBD8">
+                <v:shape id="_x0000_i1025" type="#_x0000_t75" alt="" style="width:76.65pt;height:49.35pt;mso-width-percent:0;mso-height-percent:0;mso-width-percent:0;mso-height-percent:0" o:ole="">
                   <v:imagedata r:id="rId11" o:title=""/>
                 </v:shape>
-                <o:OLEObject Type="Embed" ProgID="Word.Document.8" ShapeID="_x0000_i1025" DrawAspect="Icon" ObjectID="_1751983236" r:id="rId12">
+                <o:OLEObject Type="Embed" ProgID="Word.Document.8" ShapeID="_x0000_i1025" DrawAspect="Icon" ObjectID="_1787637851" r:id="rId12">
                   <o:FieldCodes>\s</o:FieldCodes>
                 </o:OLEObject>
               </w:object>
@@ -1884,66 +1721,20 @@
       <w:pPr>
         <w:jc w:val="both"/>
         <w:rPr>
-          <w:rFonts w:ascii="Arial" w:hAnsi="Arial"/>
+          <w:rFonts w:ascii="Arial" w:hAnsi="Arial" w:cs="Arial"/>
           <w:szCs w:val="24"/>
         </w:rPr>
       </w:pPr>
       <w:r>
         <w:rPr>
-          <w:rFonts w:ascii="Arial" w:hAnsi="Arial"/>
-          <w:szCs w:val="24"/>
+          <w:rFonts w:ascii="Arial" w:hAnsi="Arial" w:cs="Arial"/>
+          <w:bCs/>
         </w:rPr>
-        <w:t>The DPA requires organisations to provide all releasable information to requestors within one calendar month of a subject access request (SAR) being received. This statutory timeframe starts once a request is received by any part of the Ministry of Justice (MoJ) including HMPPS, and not when it is received by the Offender Subject Access Request</w:t>
+        <w:t>The DPA requires organisations to provide all releasable information to requestors within one calendar month of a subject access request (SAR) being received.</w:t>
       </w:r>
       <w:r>
         <w:rPr>
-          <w:rFonts w:ascii="Arial" w:hAnsi="Arial"/>
-          <w:szCs w:val="24"/>
-        </w:rPr>
-        <w:t xml:space="preserve"> Team</w:t>
-      </w:r>
-      <w:r>
-        <w:rPr>
-          <w:rFonts w:ascii="Arial" w:hAnsi="Arial"/>
-          <w:szCs w:val="24"/>
-        </w:rPr>
-        <w:t>.</w:t>
-      </w:r>
-    </w:p>
-    <w:p>
-      <w:pPr>
-        <w:jc w:val="both"/>
-        <w:rPr>
-          <w:rFonts w:ascii="Arial" w:hAnsi="Arial"/>
-          <w:szCs w:val="24"/>
-        </w:rPr>
-      </w:pPr>
-    </w:p>
-    <w:p>
-      <w:pPr>
-        <w:jc w:val="both"/>
-        <w:rPr>
-          <w:rFonts w:ascii="Arial" w:hAnsi="Arial"/>
-          <w:szCs w:val="24"/>
-        </w:rPr>
-      </w:pPr>
-      <w:r>
-        <w:rPr>
-          <w:rFonts w:ascii="Arial" w:hAnsi="Arial"/>
-          <w:szCs w:val="24"/>
-        </w:rPr>
-        <w:t xml:space="preserve">In order to help us ensure the request is completed within one calendar month we are requesting that the information required from you is provided to us no later than </w:t>
-      </w:r>
-      <w:r>
-        <w:rPr>
-          <w:rFonts w:ascii="Arial" w:hAnsi="Arial"/>
-          <w:szCs w:val="24"/>
-        </w:rPr>
-        <w:t>20</w:t>
-      </w:r>
-      <w:r>
-        <w:rPr>
-          <w:rFonts w:ascii="Arial" w:hAnsi="Arial"/>
+          <w:rFonts w:ascii="Arial" w:hAnsi="Arial" w:cs="Arial"/>
           <w:szCs w:val="24"/>
         </w:rPr>
         <w:t xml:space="preserve"> </w:t>
@@ -1953,35 +1744,62 @@
           <w:rFonts w:ascii="Arial" w:hAnsi="Arial"/>
           <w:szCs w:val="24"/>
         </w:rPr>
-        <w:t>calendar days. Failure to comply with th</w:t>
+        <w:t>This statutory timeframe starts once a request is received by any part of the Ministry of Justice (</w:t>
+      </w:r>
+      <w:proofErr w:type="spellStart"/>
+      <w:r>
+        <w:rPr>
+          <w:rFonts w:ascii="Arial" w:hAnsi="Arial"/>
+          <w:szCs w:val="24"/>
+        </w:rPr>
+        <w:t>MoJ</w:t>
+      </w:r>
+      <w:proofErr w:type="spellEnd"/>
+      <w:r>
+        <w:rPr>
+          <w:rFonts w:ascii="Arial" w:hAnsi="Arial"/>
+          <w:szCs w:val="24"/>
+        </w:rPr>
+        <w:t>) including HMPPS, and not when it is received by the Offender Subject Access Request Team.</w:t>
+      </w:r>
+    </w:p>
+    <w:p>
+      <w:pPr>
+        <w:jc w:val="both"/>
+        <w:rPr>
+          <w:rFonts w:ascii="Arial" w:hAnsi="Arial"/>
+          <w:szCs w:val="24"/>
+        </w:rPr>
+      </w:pPr>
+    </w:p>
+    <w:p>
+      <w:pPr>
+        <w:jc w:val="both"/>
+        <w:rPr>
+          <w:rFonts w:ascii="Arial" w:hAnsi="Arial"/>
+          <w:szCs w:val="24"/>
+        </w:rPr>
+      </w:pPr>
+      <w:r>
+        <w:rPr>
+          <w:rFonts w:ascii="Arial" w:hAnsi="Arial"/>
+          <w:szCs w:val="24"/>
+        </w:rPr>
+        <w:t>To help us ensure the request is completed within one calendar month</w:t>
       </w:r>
       <w:r>
         <w:rPr>
           <w:rFonts w:ascii="Arial" w:hAnsi="Arial"/>
           <w:szCs w:val="24"/>
         </w:rPr>
-        <w:t xml:space="preserve">is will result in escalation within </w:t>
+        <w:t>,</w:t>
       </w:r>
       <w:r>
         <w:rPr>
           <w:rFonts w:ascii="Arial" w:hAnsi="Arial"/>
           <w:szCs w:val="24"/>
         </w:rPr>
-        <w:t xml:space="preserve">your </w:t>
-      </w:r>
-      <w:r>
-        <w:rPr>
-          <w:rFonts w:ascii="Arial" w:hAnsi="Arial"/>
-          <w:szCs w:val="24"/>
-        </w:rPr>
-        <w:t>organisation</w:t>
-      </w:r>
-      <w:r>
-        <w:rPr>
-          <w:rFonts w:ascii="Arial" w:hAnsi="Arial"/>
-          <w:szCs w:val="24"/>
-        </w:rPr>
-        <w:t xml:space="preserve">. Please send the information </w:t>
+        <w:t xml:space="preserve"> we are requesting that the information required from you is provided to us no later than 20 calendar days. Failure to comply with this will result in escalation within your organisation. Please send the information to </w:t>
       </w:r>
       <w:r>
         <w:rPr>
@@ -1989,14 +1807,7 @@
           <w:szCs w:val="24"/>
         </w:rPr>
         <w:lastRenderedPageBreak/>
-        <w:t>to the Offender Subject Access Request Team at the above address, quoting our reference and including a copy of this form</w:t>
-      </w:r>
-      <w:r>
-        <w:rPr>
-          <w:rFonts w:ascii="Arial" w:hAnsi="Arial"/>
-          <w:szCs w:val="24"/>
-        </w:rPr>
-        <w:t>.</w:t>
+        <w:t>the Offender Subject Access Request Team at the above address, quoting our reference and including a copy of this form.</w:t>
       </w:r>
     </w:p>
     <w:p>
@@ -2007,646 +1818,6 @@
           <w:szCs w:val="24"/>
         </w:rPr>
       </w:pPr>
-    </w:p>
-    <w:p>
-      <w:pPr>
-        <w:jc w:val="both"/>
-        <w:rPr>
-          <w:rFonts w:ascii="Arial" w:hAnsi="Arial"/>
-          <w:szCs w:val="24"/>
-        </w:rPr>
-      </w:pPr>
-      <w:r>
-        <w:rPr>
-          <w:rFonts w:ascii="Arial" w:hAnsi="Arial"/>
-          <w:szCs w:val="24"/>
-        </w:rPr>
-        <w:t>If the offender</w:t>
-      </w:r>
-      <w:r>
-        <w:rPr>
-          <w:rFonts w:ascii="Arial" w:hAnsi="Arial"/>
-          <w:szCs w:val="24"/>
-        </w:rPr>
-        <w:t xml:space="preserve">’s record has been sent on to another </w:t>
-      </w:r>
-      <w:r>
-        <w:rPr>
-          <w:rFonts w:ascii="Arial" w:hAnsi="Arial"/>
-          <w:szCs w:val="24"/>
-        </w:rPr>
-        <w:t>Division</w:t>
-      </w:r>
-      <w:r>
-        <w:rPr>
-          <w:rFonts w:ascii="Arial" w:hAnsi="Arial"/>
-          <w:szCs w:val="24"/>
-        </w:rPr>
-        <w:t xml:space="preserve">, </w:t>
-      </w:r>
-      <w:r>
-        <w:rPr>
-          <w:rFonts w:ascii="Arial" w:hAnsi="Arial"/>
-          <w:szCs w:val="24"/>
-        </w:rPr>
-        <w:t xml:space="preserve">destroyed in accordance with </w:t>
-      </w:r>
-      <w:r>
-        <w:rPr>
-          <w:rFonts w:ascii="Arial" w:hAnsi="Arial"/>
-          <w:szCs w:val="24"/>
-        </w:rPr>
-        <w:t>Pr</w:t>
-      </w:r>
-      <w:r>
-        <w:rPr>
-          <w:rFonts w:ascii="Arial" w:hAnsi="Arial"/>
-          <w:szCs w:val="24"/>
-        </w:rPr>
-        <w:t>obation Instruction (PI) 02</w:t>
-      </w:r>
-      <w:r>
-        <w:rPr>
-          <w:rFonts w:ascii="Arial" w:hAnsi="Arial"/>
-          <w:szCs w:val="24"/>
-        </w:rPr>
-        <w:t>/</w:t>
-      </w:r>
-      <w:r>
-        <w:rPr>
-          <w:rFonts w:ascii="Arial" w:hAnsi="Arial"/>
-          <w:szCs w:val="24"/>
-        </w:rPr>
-        <w:t>2018</w:t>
-      </w:r>
-      <w:r>
-        <w:rPr>
-          <w:rFonts w:ascii="Arial" w:hAnsi="Arial"/>
-          <w:szCs w:val="24"/>
-        </w:rPr>
-        <w:t xml:space="preserve">, </w:t>
-      </w:r>
-      <w:r>
-        <w:rPr>
-          <w:rFonts w:ascii="Arial" w:hAnsi="Arial"/>
-          <w:szCs w:val="24"/>
-        </w:rPr>
-        <w:t xml:space="preserve">or if there is no trace of records </w:t>
-      </w:r>
-      <w:r>
-        <w:rPr>
-          <w:rFonts w:ascii="Arial" w:hAnsi="Arial"/>
-          <w:szCs w:val="24"/>
-        </w:rPr>
-        <w:t>held,</w:t>
-      </w:r>
-      <w:r>
-        <w:rPr>
-          <w:rFonts w:ascii="Arial" w:hAnsi="Arial"/>
-          <w:szCs w:val="24"/>
-        </w:rPr>
-        <w:t xml:space="preserve"> please indicate below and return this request to </w:t>
-      </w:r>
-      <w:hyperlink r:id="rId13" w:history="1">
-        <w:r>
-          <w:rPr>
-            <w:rStyle w:val="Hyperlink"/>
-            <w:rFonts w:ascii="Arial" w:hAnsi="Arial"/>
-            <w:szCs w:val="24"/>
-          </w:rPr>
-          <w:t>data.access1@justice.gov.uk</w:t>
-        </w:r>
-      </w:hyperlink>
-      <w:r>
-        <w:rPr>
-          <w:rFonts w:ascii="Arial" w:hAnsi="Arial"/>
-          <w:szCs w:val="24"/>
-        </w:rPr>
-        <w:t xml:space="preserve"> </w:t>
-      </w:r>
-    </w:p>
-    <w:p>
-      <w:pPr>
-        <w:keepNext/>
-        <w:jc w:val="both"/>
-      </w:pPr>
-    </w:p>
-    <w:p>
-      <w:pPr>
-        <w:jc w:val="both"/>
-        <w:rPr>
-          <w:rFonts w:ascii="Arial" w:hAnsi="Arial" w:cs="Arial"/>
-          <w:sz w:val="22"/>
-          <w:szCs w:val="22"/>
-        </w:rPr>
-      </w:pPr>
-      <w:r>
-        <w:rPr>
-          <w:rFonts w:ascii="Arial" w:hAnsi="Arial" w:cs="Arial"/>
-          <w:sz w:val="22"/>
-          <w:szCs w:val="22"/>
-        </w:rPr>
-        <w:t>□ Record sent</w:t>
-      </w:r>
-      <w:r>
-        <w:rPr>
-          <w:rFonts w:ascii="Arial" w:hAnsi="Arial" w:cs="Arial"/>
-          <w:sz w:val="22"/>
-          <w:szCs w:val="22"/>
-        </w:rPr>
-        <w:t xml:space="preserve"> to Unit __________</w:t>
-      </w:r>
-      <w:r>
-        <w:rPr>
-          <w:rFonts w:ascii="Arial" w:hAnsi="Arial" w:cs="Arial"/>
-          <w:sz w:val="22"/>
-          <w:szCs w:val="22"/>
-        </w:rPr>
-        <w:t>__</w:t>
-      </w:r>
-      <w:r>
-        <w:rPr>
-          <w:rFonts w:ascii="Arial" w:hAnsi="Arial" w:cs="Arial"/>
-          <w:sz w:val="22"/>
-          <w:szCs w:val="22"/>
-        </w:rPr>
-        <w:t>______</w:t>
-      </w:r>
-      <w:r>
-        <w:rPr>
-          <w:rFonts w:ascii="Arial" w:hAnsi="Arial" w:cs="Arial"/>
-          <w:sz w:val="22"/>
-          <w:szCs w:val="22"/>
-        </w:rPr>
-        <w:t>__</w:t>
-      </w:r>
-      <w:r>
-        <w:rPr>
-          <w:rFonts w:ascii="Arial" w:hAnsi="Arial" w:cs="Arial"/>
-          <w:sz w:val="22"/>
-          <w:szCs w:val="22"/>
-        </w:rPr>
-        <w:t>_</w:t>
-      </w:r>
-      <w:r>
-        <w:rPr>
-          <w:rFonts w:ascii="Arial" w:hAnsi="Arial" w:cs="Arial"/>
-          <w:sz w:val="22"/>
-          <w:szCs w:val="22"/>
-        </w:rPr>
-        <w:t>___</w:t>
-      </w:r>
-      <w:r>
-        <w:rPr>
-          <w:rFonts w:ascii="Arial" w:hAnsi="Arial" w:cs="Arial"/>
-          <w:sz w:val="22"/>
-          <w:szCs w:val="22"/>
-        </w:rPr>
-        <w:t xml:space="preserve"> </w:t>
-      </w:r>
-      <w:r>
-        <w:rPr>
-          <w:rFonts w:ascii="Arial" w:hAnsi="Arial" w:cs="Arial"/>
-          <w:sz w:val="22"/>
-          <w:szCs w:val="22"/>
-        </w:rPr>
-        <w:t xml:space="preserve">   Date Sent: ______</w:t>
-      </w:r>
-      <w:r>
-        <w:rPr>
-          <w:rFonts w:ascii="Arial" w:hAnsi="Arial" w:cs="Arial"/>
-          <w:sz w:val="22"/>
-          <w:szCs w:val="22"/>
-        </w:rPr>
-        <w:t>___</w:t>
-      </w:r>
-      <w:r>
-        <w:rPr>
-          <w:rFonts w:ascii="Arial" w:hAnsi="Arial" w:cs="Arial"/>
-          <w:sz w:val="22"/>
-          <w:szCs w:val="22"/>
-        </w:rPr>
-        <w:softHyphen/>
-        <w:t>_</w:t>
-      </w:r>
-      <w:r>
-        <w:rPr>
-          <w:rFonts w:ascii="Arial" w:hAnsi="Arial" w:cs="Arial"/>
-          <w:sz w:val="22"/>
-          <w:szCs w:val="22"/>
-        </w:rPr>
-        <w:t>____________</w:t>
-      </w:r>
-      <w:r>
-        <w:rPr>
-          <w:rFonts w:ascii="Arial" w:hAnsi="Arial" w:cs="Arial"/>
-          <w:sz w:val="22"/>
-          <w:szCs w:val="22"/>
-        </w:rPr>
-        <w:t>______</w:t>
-      </w:r>
-    </w:p>
-    <w:p>
-      <w:pPr>
-        <w:jc w:val="both"/>
-        <w:rPr>
-          <w:rFonts w:ascii="Arial" w:hAnsi="Arial" w:cs="Arial"/>
-          <w:sz w:val="22"/>
-          <w:szCs w:val="22"/>
-        </w:rPr>
-      </w:pPr>
-    </w:p>
-    <w:p>
-      <w:pPr>
-        <w:tabs>
-          <w:tab w:val="left" w:pos="5529"/>
-        </w:tabs>
-        <w:jc w:val="both"/>
-        <w:rPr>
-          <w:rFonts w:ascii="Arial" w:hAnsi="Arial" w:cs="Arial"/>
-          <w:sz w:val="22"/>
-          <w:szCs w:val="22"/>
-        </w:rPr>
-      </w:pPr>
-      <w:r>
-        <w:rPr>
-          <w:rFonts w:ascii="Arial" w:hAnsi="Arial" w:cs="Arial"/>
-          <w:sz w:val="22"/>
-          <w:szCs w:val="22"/>
-        </w:rPr>
-        <w:t>□ Record destroye</w:t>
-      </w:r>
-      <w:r>
-        <w:rPr>
-          <w:rFonts w:ascii="Arial" w:hAnsi="Arial" w:cs="Arial"/>
-          <w:sz w:val="22"/>
-          <w:szCs w:val="22"/>
-        </w:rPr>
-        <w:t>d in accordance with PI 02</w:t>
-      </w:r>
-      <w:r>
-        <w:rPr>
-          <w:rFonts w:ascii="Arial" w:hAnsi="Arial" w:cs="Arial"/>
-          <w:sz w:val="22"/>
-          <w:szCs w:val="22"/>
-        </w:rPr>
-        <w:t xml:space="preserve">/2018  </w:t>
-      </w:r>
-      <w:r>
-        <w:rPr>
-          <w:rFonts w:ascii="Arial" w:hAnsi="Arial" w:cs="Arial"/>
-          <w:sz w:val="22"/>
-          <w:szCs w:val="22"/>
-        </w:rPr>
-        <w:t xml:space="preserve">  </w:t>
-      </w:r>
-      <w:r>
-        <w:rPr>
-          <w:rFonts w:ascii="Arial" w:hAnsi="Arial" w:cs="Arial"/>
-          <w:sz w:val="22"/>
-          <w:szCs w:val="22"/>
-        </w:rPr>
-        <w:t xml:space="preserve">  </w:t>
-      </w:r>
-      <w:r>
-        <w:rPr>
-          <w:rFonts w:ascii="Arial" w:hAnsi="Arial" w:cs="Arial"/>
-          <w:sz w:val="22"/>
-          <w:szCs w:val="22"/>
-        </w:rPr>
-        <w:t>Date of Destruction: __</w:t>
-      </w:r>
-      <w:r>
-        <w:rPr>
-          <w:rFonts w:ascii="Arial" w:hAnsi="Arial" w:cs="Arial"/>
-          <w:sz w:val="22"/>
-          <w:szCs w:val="22"/>
-        </w:rPr>
-        <w:t>_</w:t>
-      </w:r>
-      <w:r>
-        <w:rPr>
-          <w:rFonts w:ascii="Arial" w:hAnsi="Arial" w:cs="Arial"/>
-          <w:sz w:val="22"/>
-          <w:szCs w:val="22"/>
-        </w:rPr>
-        <w:t>_____</w:t>
-      </w:r>
-      <w:r>
-        <w:rPr>
-          <w:rFonts w:ascii="Arial" w:hAnsi="Arial" w:cs="Arial"/>
-          <w:sz w:val="22"/>
-          <w:szCs w:val="22"/>
-        </w:rPr>
-        <w:t>_____</w:t>
-      </w:r>
-      <w:r>
-        <w:rPr>
-          <w:rFonts w:ascii="Arial" w:hAnsi="Arial" w:cs="Arial"/>
-          <w:sz w:val="22"/>
-          <w:szCs w:val="22"/>
-        </w:rPr>
-        <w:t>______</w:t>
-      </w:r>
-      <w:r>
-        <w:rPr>
-          <w:rFonts w:ascii="Arial" w:hAnsi="Arial" w:cs="Arial"/>
-          <w:sz w:val="22"/>
-          <w:szCs w:val="22"/>
-        </w:rPr>
-        <w:t>_</w:t>
-      </w:r>
-      <w:r>
-        <w:rPr>
-          <w:rFonts w:ascii="Arial" w:hAnsi="Arial" w:cs="Arial"/>
-          <w:sz w:val="22"/>
-          <w:szCs w:val="22"/>
-        </w:rPr>
-        <w:t>__</w:t>
-      </w:r>
-    </w:p>
-    <w:p>
-      <w:pPr>
-        <w:jc w:val="both"/>
-        <w:rPr>
-          <w:rFonts w:ascii="Arial" w:hAnsi="Arial" w:cs="Arial"/>
-          <w:sz w:val="22"/>
-          <w:szCs w:val="22"/>
-        </w:rPr>
-      </w:pPr>
-    </w:p>
-    <w:p>
-      <w:pPr>
-        <w:jc w:val="both"/>
-        <w:rPr>
-          <w:rFonts w:ascii="Arial" w:hAnsi="Arial" w:cs="Arial"/>
-          <w:sz w:val="22"/>
-          <w:szCs w:val="22"/>
-        </w:rPr>
-      </w:pPr>
-      <w:r>
-        <w:rPr>
-          <w:rFonts w:ascii="Arial" w:hAnsi="Arial" w:cs="Arial"/>
-          <w:sz w:val="22"/>
-          <w:szCs w:val="22"/>
-        </w:rPr>
-        <w:t>□ No records held/ No trace of record</w:t>
-      </w:r>
-      <w:r>
-        <w:rPr>
-          <w:rFonts w:ascii="Arial" w:hAnsi="Arial" w:cs="Arial"/>
-          <w:sz w:val="22"/>
-          <w:szCs w:val="22"/>
-        </w:rPr>
-        <w:t xml:space="preserve"> ___________     Date: </w:t>
-      </w:r>
-      <w:r>
-        <w:rPr>
-          <w:rFonts w:ascii="Arial" w:hAnsi="Arial" w:cs="Arial"/>
-          <w:sz w:val="22"/>
-          <w:szCs w:val="22"/>
-        </w:rPr>
-        <w:t>_________</w:t>
-      </w:r>
-      <w:r>
-        <w:rPr>
-          <w:rFonts w:ascii="Arial" w:hAnsi="Arial" w:cs="Arial"/>
-          <w:sz w:val="22"/>
-          <w:szCs w:val="22"/>
-        </w:rPr>
-        <w:t>__________________</w:t>
-      </w:r>
-      <w:r>
-        <w:rPr>
-          <w:rFonts w:ascii="Arial" w:hAnsi="Arial" w:cs="Arial"/>
-          <w:sz w:val="22"/>
-          <w:szCs w:val="22"/>
-        </w:rPr>
-        <w:t>______</w:t>
-      </w:r>
-    </w:p>
-    <w:p>
-      <w:pPr>
-        <w:jc w:val="both"/>
-        <w:rPr>
-          <w:rFonts w:ascii="Arial" w:hAnsi="Arial" w:cs="Arial"/>
-          <w:sz w:val="22"/>
-          <w:szCs w:val="22"/>
-        </w:rPr>
-      </w:pPr>
-    </w:p>
-    <w:p>
-      <w:pPr>
-        <w:jc w:val="both"/>
-        <w:rPr>
-          <w:rFonts w:ascii="Arial" w:hAnsi="Arial" w:cs="Arial"/>
-          <w:sz w:val="22"/>
-          <w:szCs w:val="22"/>
-        </w:rPr>
-      </w:pPr>
-      <w:r>
-        <w:rPr>
-          <w:rFonts w:ascii="Arial" w:hAnsi="Arial" w:cs="Arial"/>
-          <w:sz w:val="22"/>
-          <w:szCs w:val="22"/>
-        </w:rPr>
-        <w:t>Signed: _____________________</w:t>
-      </w:r>
-      <w:r>
-        <w:rPr>
-          <w:rFonts w:ascii="Arial" w:hAnsi="Arial" w:cs="Arial"/>
-          <w:sz w:val="22"/>
-          <w:szCs w:val="22"/>
-        </w:rPr>
-        <w:t>_________</w:t>
-      </w:r>
-      <w:r>
-        <w:rPr>
-          <w:rFonts w:ascii="Arial" w:hAnsi="Arial" w:cs="Arial"/>
-          <w:sz w:val="22"/>
-          <w:szCs w:val="22"/>
-        </w:rPr>
-        <w:t>_____</w:t>
-      </w:r>
-      <w:r>
-        <w:rPr>
-          <w:rFonts w:ascii="Arial" w:hAnsi="Arial" w:cs="Arial"/>
-          <w:sz w:val="22"/>
-          <w:szCs w:val="22"/>
-        </w:rPr>
-        <w:t xml:space="preserve">    </w:t>
-      </w:r>
-      <w:r>
-        <w:rPr>
-          <w:rFonts w:ascii="Arial" w:hAnsi="Arial" w:cs="Arial"/>
-          <w:sz w:val="22"/>
-          <w:szCs w:val="22"/>
-        </w:rPr>
-        <w:t>Print Name: ________</w:t>
-      </w:r>
-      <w:r>
-        <w:rPr>
-          <w:rFonts w:ascii="Arial" w:hAnsi="Arial" w:cs="Arial"/>
-          <w:sz w:val="22"/>
-          <w:szCs w:val="22"/>
-        </w:rPr>
-        <w:t>______</w:t>
-      </w:r>
-      <w:r>
-        <w:rPr>
-          <w:rFonts w:ascii="Arial" w:hAnsi="Arial" w:cs="Arial"/>
-          <w:sz w:val="22"/>
-          <w:szCs w:val="22"/>
-        </w:rPr>
-        <w:t>______________</w:t>
-      </w:r>
-    </w:p>
-    <w:p>
-      <w:pPr>
-        <w:jc w:val="both"/>
-        <w:rPr>
-          <w:rFonts w:ascii="Arial" w:hAnsi="Arial" w:cs="Arial"/>
-          <w:sz w:val="22"/>
-          <w:szCs w:val="22"/>
-        </w:rPr>
-      </w:pPr>
-    </w:p>
-    <w:p>
-      <w:pPr>
-        <w:jc w:val="both"/>
-        <w:rPr>
-          <w:rFonts w:ascii="Arial" w:hAnsi="Arial" w:cs="Arial"/>
-          <w:sz w:val="22"/>
-          <w:szCs w:val="22"/>
-        </w:rPr>
-      </w:pPr>
-      <w:r>
-        <w:rPr>
-          <w:rFonts w:ascii="Arial" w:hAnsi="Arial" w:cs="Arial"/>
-          <w:sz w:val="22"/>
-          <w:szCs w:val="22"/>
-        </w:rPr>
-        <w:t>Position/Grade: _______</w:t>
-      </w:r>
-      <w:r>
-        <w:rPr>
-          <w:rFonts w:ascii="Arial" w:hAnsi="Arial" w:cs="Arial"/>
-          <w:sz w:val="22"/>
-          <w:szCs w:val="22"/>
-        </w:rPr>
-        <w:t xml:space="preserve">______________________    </w:t>
-      </w:r>
-      <w:r>
-        <w:rPr>
-          <w:rFonts w:ascii="Arial" w:hAnsi="Arial" w:cs="Arial"/>
-          <w:sz w:val="22"/>
-          <w:szCs w:val="22"/>
-        </w:rPr>
-        <w:t>Date: ______________</w:t>
-      </w:r>
-      <w:r>
-        <w:rPr>
-          <w:rFonts w:ascii="Arial" w:hAnsi="Arial" w:cs="Arial"/>
-          <w:sz w:val="22"/>
-          <w:szCs w:val="22"/>
-        </w:rPr>
-        <w:t>______</w:t>
-      </w:r>
-      <w:r>
-        <w:rPr>
-          <w:rFonts w:ascii="Arial" w:hAnsi="Arial" w:cs="Arial"/>
-          <w:sz w:val="22"/>
-          <w:szCs w:val="22"/>
-        </w:rPr>
-        <w:t>_____________</w:t>
-      </w:r>
-    </w:p>
-    <w:p>
-      <w:pPr>
-        <w:jc w:val="both"/>
-        <w:rPr>
-          <w:rFonts w:ascii="Arial" w:hAnsi="Arial"/>
-          <w:szCs w:val="24"/>
-        </w:rPr>
-      </w:pPr>
-    </w:p>
-    <w:p>
-      <w:pPr>
-        <w:jc w:val="both"/>
-        <w:rPr>
-          <w:rFonts w:ascii="Arial" w:hAnsi="Arial" w:cs="Arial"/>
-          <w:szCs w:val="24"/>
-        </w:rPr>
-      </w:pPr>
-      <w:r>
-        <w:rPr>
-          <w:rFonts w:ascii="Arial" w:hAnsi="Arial" w:cs="Arial"/>
-          <w:szCs w:val="24"/>
-        </w:rPr>
-        <w:t>If you would like furthe</w:t>
-      </w:r>
-      <w:r>
-        <w:rPr>
-          <w:rFonts w:ascii="Arial" w:hAnsi="Arial" w:cs="Arial"/>
-          <w:szCs w:val="24"/>
-        </w:rPr>
-        <w:t xml:space="preserve">r information on how to handle </w:t>
-      </w:r>
-      <w:r>
-        <w:rPr>
-          <w:rFonts w:ascii="Arial" w:hAnsi="Arial" w:cs="Arial"/>
-          <w:szCs w:val="24"/>
-        </w:rPr>
-        <w:t>SARs</w:t>
-      </w:r>
-      <w:r>
-        <w:rPr>
-          <w:rFonts w:ascii="Arial" w:hAnsi="Arial" w:cs="Arial"/>
-          <w:szCs w:val="24"/>
-        </w:rPr>
-        <w:t xml:space="preserve">, please refer to </w:t>
-      </w:r>
-      <w:r>
-        <w:rPr>
-          <w:rFonts w:ascii="Arial" w:hAnsi="Arial" w:cs="Arial"/>
-        </w:rPr>
-        <w:t>the Information Requests Policy Framework</w:t>
-      </w:r>
-      <w:r>
-        <w:rPr>
-          <w:rFonts w:ascii="Arial" w:hAnsi="Arial" w:cs="Arial"/>
-          <w:szCs w:val="24"/>
-        </w:rPr>
-        <w:t xml:space="preserve">, </w:t>
-      </w:r>
-      <w:r>
-        <w:rPr>
-          <w:rFonts w:ascii="Arial" w:hAnsi="Arial" w:cs="Arial"/>
-          <w:szCs w:val="24"/>
-        </w:rPr>
-        <w:t xml:space="preserve">or contact </w:t>
-      </w:r>
-      <w:r>
-        <w:rPr>
-          <w:rFonts w:ascii="Arial" w:hAnsi="Arial" w:cs="Arial"/>
-          <w:szCs w:val="24"/>
-        </w:rPr>
-        <w:t xml:space="preserve">the </w:t>
-      </w:r>
-      <w:r>
-        <w:rPr>
-          <w:rFonts w:ascii="Arial" w:hAnsi="Arial" w:cs="Arial"/>
-          <w:szCs w:val="24"/>
-        </w:rPr>
-        <w:t>Offender Subject Access Request Team</w:t>
-      </w:r>
-      <w:r>
-        <w:rPr>
-          <w:rFonts w:ascii="Arial" w:hAnsi="Arial" w:cs="Arial"/>
-          <w:szCs w:val="24"/>
-        </w:rPr>
-        <w:t xml:space="preserve">. </w:t>
-      </w:r>
     </w:p>
     <w:p>
       <w:pPr>
@@ -2753,6 +1924,7 @@
         <w:jc w:val="both"/>
       </w:pPr>
     </w:p>
+    <w:p/>
     <w:p/>
     <w:sectPr>
       <w:type w:val="continuous"/>
@@ -2766,7 +1938,7 @@
 </file>
 
 <file path=word/numbering.xml><?xml version="1.0" encoding="utf-8"?>
-<w:numbering xmlns:wpc="http://schemas.microsoft.com/office/word/2010/wordprocessingCanvas" xmlns:cx="http://schemas.microsoft.com/office/drawing/2014/chartex" xmlns:cx1="http://schemas.microsoft.com/office/drawing/2015/9/8/chartex" xmlns:cx2="http://schemas.microsoft.com/office/drawing/2015/10/21/chartex" xmlns:cx3="http://schemas.microsoft.com/office/drawing/2016/5/9/chartex" xmlns:cx4="http://schemas.microsoft.com/office/drawing/2016/5/10/chartex" xmlns:cx5="http://schemas.microsoft.com/office/drawing/2016/5/11/chartex" xmlns:cx6="http://schemas.microsoft.com/office/drawing/2016/5/12/chartex" xmlns:cx7="http://schemas.microsoft.com/office/drawing/2016/5/13/chartex" xmlns:cx8="http://schemas.microsoft.com/office/drawing/2016/5/14/chartex" xmlns:mc="http://schemas.openxmlformats.org/markup-compatibility/2006" xmlns:aink="http://schemas.microsoft.com/office/drawing/2016/ink" xmlns:am3d="http://schemas.microsoft.com/office/drawing/2017/model3d" xmlns:o="urn:schemas-microsoft-com:office:office" xmlns:oel="http://schemas.microsoft.com/office/2019/extlst" xmlns:r="http://schemas.openxmlformats.org/officeDocument/2006/relationships" xmlns:m="http://schemas.openxmlformats.org/officeDocument/2006/math" xmlns:v="urn:schemas-microsoft-com:vml" xmlns:wp14="http://schemas.microsoft.com/office/word/2010/wordprocessingDrawing" xmlns:wp="http://schemas.openxmlformats.org/drawingml/2006/wordprocessingDrawing" xmlns:w10="urn:schemas-microsoft-com:office:word" xmlns:w="http://schemas.openxmlformats.org/wordprocessingml/2006/main" xmlns:w14="http://schemas.microsoft.com/office/word/2010/wordml" xmlns:w15="http://schemas.microsoft.com/office/word/2012/wordml" xmlns:w16cex="http://schemas.microsoft.com/office/word/2018/wordml/cex" xmlns:w16cid="http://schemas.microsoft.com/office/word/2016/wordml/cid" xmlns:w16="http://schemas.microsoft.com/office/word/2018/wordml" xmlns:w16sdtdh="http://schemas.microsoft.com/office/word/2020/wordml/sdtdatahash" xmlns:w16se="http://schemas.microsoft.com/office/word/2015/wordml/symex" xmlns:wpg="http://schemas.microsoft.com/office/word/2010/wordprocessingGroup" xmlns:wpi="http://schemas.microsoft.com/office/word/2010/wordprocessingInk" xmlns:wne="http://schemas.microsoft.com/office/word/2006/wordml" xmlns:wps="http://schemas.microsoft.com/office/word/2010/wordprocessingShape" mc:Ignorable="w14 w15 w16se w16cid w16 w16cex w16sdtdh wp14">
+<w:numbering xmlns:wpc="http://schemas.microsoft.com/office/word/2010/wordprocessingCanvas" xmlns:cx="http://schemas.microsoft.com/office/drawing/2014/chartex" xmlns:cx1="http://schemas.microsoft.com/office/drawing/2015/9/8/chartex" xmlns:cx2="http://schemas.microsoft.com/office/drawing/2015/10/21/chartex" xmlns:cx3="http://schemas.microsoft.com/office/drawing/2016/5/9/chartex" xmlns:cx4="http://schemas.microsoft.com/office/drawing/2016/5/10/chartex" xmlns:cx5="http://schemas.microsoft.com/office/drawing/2016/5/11/chartex" xmlns:cx6="http://schemas.microsoft.com/office/drawing/2016/5/12/chartex" xmlns:cx7="http://schemas.microsoft.com/office/drawing/2016/5/13/chartex" xmlns:cx8="http://schemas.microsoft.com/office/drawing/2016/5/14/chartex" xmlns:mc="http://schemas.openxmlformats.org/markup-compatibility/2006" xmlns:aink="http://schemas.microsoft.com/office/drawing/2016/ink" xmlns:am3d="http://schemas.microsoft.com/office/drawing/2017/model3d" xmlns:o="urn:schemas-microsoft-com:office:office" xmlns:oel="http://schemas.microsoft.com/office/2019/extlst" xmlns:r="http://schemas.openxmlformats.org/officeDocument/2006/relationships" xmlns:m="http://schemas.openxmlformats.org/officeDocument/2006/math" xmlns:v="urn:schemas-microsoft-com:vml" xmlns:wp14="http://schemas.microsoft.com/office/word/2010/wordprocessingDrawing" xmlns:wp="http://schemas.openxmlformats.org/drawingml/2006/wordprocessingDrawing" xmlns:w10="urn:schemas-microsoft-com:office:word" xmlns:w="http://schemas.openxmlformats.org/wordprocessingml/2006/main" xmlns:w14="http://schemas.microsoft.com/office/word/2010/wordml" xmlns:w15="http://schemas.microsoft.com/office/word/2012/wordml" xmlns:w16cex="http://schemas.microsoft.com/office/word/2018/wordml/cex" xmlns:w16cid="http://schemas.microsoft.com/office/word/2016/wordml/cid" xmlns:w16="http://schemas.microsoft.com/office/word/2018/wordml" xmlns:w16du="http://schemas.microsoft.com/office/word/2023/wordml/word16du" xmlns:w16sdtdh="http://schemas.microsoft.com/office/word/2020/wordml/sdtdatahash" xmlns:w16se="http://schemas.microsoft.com/office/word/2015/wordml/symex" xmlns:wpg="http://schemas.microsoft.com/office/word/2010/wordprocessingGroup" xmlns:wpi="http://schemas.microsoft.com/office/word/2010/wordprocessingInk" xmlns:wne="http://schemas.microsoft.com/office/word/2006/wordml" xmlns:wps="http://schemas.microsoft.com/office/word/2010/wordprocessingShape" mc:Ignorable="w14 w15 w16se w16cid w16 w16cex w16sdtdh w16du wp14">
   <w:abstractNum w:abstractNumId="0" w15:restartNumberingAfterBreak="0">
     <w:nsid w:val="0E44707B"/>
     <w:multiLevelType w:val="hybridMultilevel"/>
@@ -3450,7 +2622,7 @@
 </file>
 
 <file path=word/styles.xml><?xml version="1.0" encoding="utf-8"?>
-<w:styles xmlns:mc="http://schemas.openxmlformats.org/markup-compatibility/2006" xmlns:r="http://schemas.openxmlformats.org/officeDocument/2006/relationships" xmlns:w="http://schemas.openxmlformats.org/wordprocessingml/2006/main" xmlns:w14="http://schemas.microsoft.com/office/word/2010/wordml" xmlns:w15="http://schemas.microsoft.com/office/word/2012/wordml" xmlns:w16cex="http://schemas.microsoft.com/office/word/2018/wordml/cex" xmlns:w16cid="http://schemas.microsoft.com/office/word/2016/wordml/cid" xmlns:w16="http://schemas.microsoft.com/office/word/2018/wordml" xmlns:w16sdtdh="http://schemas.microsoft.com/office/word/2020/wordml/sdtdatahash" xmlns:w16se="http://schemas.microsoft.com/office/word/2015/wordml/symex" mc:Ignorable="w14 w15 w16se w16cid w16 w16cex w16sdtdh">
+<w:styles xmlns:mc="http://schemas.openxmlformats.org/markup-compatibility/2006" xmlns:r="http://schemas.openxmlformats.org/officeDocument/2006/relationships" xmlns:w="http://schemas.openxmlformats.org/wordprocessingml/2006/main" xmlns:w14="http://schemas.microsoft.com/office/word/2010/wordml" xmlns:w15="http://schemas.microsoft.com/office/word/2012/wordml" xmlns:w16cex="http://schemas.microsoft.com/office/word/2018/wordml/cex" xmlns:w16cid="http://schemas.microsoft.com/office/word/2016/wordml/cid" xmlns:w16="http://schemas.microsoft.com/office/word/2018/wordml" xmlns:w16du="http://schemas.microsoft.com/office/word/2023/wordml/word16du" xmlns:w16sdtdh="http://schemas.microsoft.com/office/word/2020/wordml/sdtdatahash" xmlns:w16se="http://schemas.microsoft.com/office/word/2015/wordml/symex" mc:Ignorable="w14 w15 w16se w16cid w16 w16cex w16sdtdh w16du">
   <w:docDefaults>
     <w:rPrDefault>
       <w:rPr>

</xml_diff>

<commit_message>
Redesign day 1 templates (#2475)
Co-authored-by: Andrew Pepler <andrew.pepler@digital.justice.gov.uk>
</commit_message>
<xml_diff>
--- a/lib/assets/mappa.docx
+++ b/lib/assets/mappa.docx
@@ -1,6 +1,6 @@
 
 <file path=word/document.xml><?xml version="1.0" encoding="utf-8"?>
-<w:document xmlns:wpc="http://schemas.microsoft.com/office/word/2010/wordprocessingCanvas" xmlns:cx="http://schemas.microsoft.com/office/drawing/2014/chartex" xmlns:cx1="http://schemas.microsoft.com/office/drawing/2015/9/8/chartex" xmlns:cx2="http://schemas.microsoft.com/office/drawing/2015/10/21/chartex" xmlns:cx3="http://schemas.microsoft.com/office/drawing/2016/5/9/chartex" xmlns:cx4="http://schemas.microsoft.com/office/drawing/2016/5/10/chartex" xmlns:cx5="http://schemas.microsoft.com/office/drawing/2016/5/11/chartex" xmlns:cx6="http://schemas.microsoft.com/office/drawing/2016/5/12/chartex" xmlns:cx7="http://schemas.microsoft.com/office/drawing/2016/5/13/chartex" xmlns:cx8="http://schemas.microsoft.com/office/drawing/2016/5/14/chartex" xmlns:mc="http://schemas.openxmlformats.org/markup-compatibility/2006" xmlns:aink="http://schemas.microsoft.com/office/drawing/2016/ink" xmlns:am3d="http://schemas.microsoft.com/office/drawing/2017/model3d" xmlns:o="urn:schemas-microsoft-com:office:office" xmlns:oel="http://schemas.microsoft.com/office/2019/extlst" xmlns:r="http://schemas.openxmlformats.org/officeDocument/2006/relationships" xmlns:m="http://schemas.openxmlformats.org/officeDocument/2006/math" xmlns:v="urn:schemas-microsoft-com:vml" xmlns:wp14="http://schemas.microsoft.com/office/word/2010/wordprocessingDrawing" xmlns:wp="http://schemas.openxmlformats.org/drawingml/2006/wordprocessingDrawing" xmlns:w10="urn:schemas-microsoft-com:office:word" xmlns:w="http://schemas.openxmlformats.org/wordprocessingml/2006/main" xmlns:w14="http://schemas.microsoft.com/office/word/2010/wordml" xmlns:w15="http://schemas.microsoft.com/office/word/2012/wordml" xmlns:w16cex="http://schemas.microsoft.com/office/word/2018/wordml/cex" xmlns:w16cid="http://schemas.microsoft.com/office/word/2016/wordml/cid" xmlns:w16="http://schemas.microsoft.com/office/word/2018/wordml" xmlns:w16sdtdh="http://schemas.microsoft.com/office/word/2020/wordml/sdtdatahash" xmlns:w16se="http://schemas.microsoft.com/office/word/2015/wordml/symex" xmlns:wpg="http://schemas.microsoft.com/office/word/2010/wordprocessingGroup" xmlns:wpi="http://schemas.microsoft.com/office/word/2010/wordprocessingInk" xmlns:wne="http://schemas.microsoft.com/office/word/2006/wordml" xmlns:wps="http://schemas.microsoft.com/office/word/2010/wordprocessingShape" mc:Ignorable="w14 w15 w16se w16cid w16 w16cex w16sdtdh wp14">
+<w:document xmlns:wpc="http://schemas.microsoft.com/office/word/2010/wordprocessingCanvas" xmlns:cx="http://schemas.microsoft.com/office/drawing/2014/chartex" xmlns:cx1="http://schemas.microsoft.com/office/drawing/2015/9/8/chartex" xmlns:cx2="http://schemas.microsoft.com/office/drawing/2015/10/21/chartex" xmlns:cx3="http://schemas.microsoft.com/office/drawing/2016/5/9/chartex" xmlns:cx4="http://schemas.microsoft.com/office/drawing/2016/5/10/chartex" xmlns:cx5="http://schemas.microsoft.com/office/drawing/2016/5/11/chartex" xmlns:cx6="http://schemas.microsoft.com/office/drawing/2016/5/12/chartex" xmlns:cx7="http://schemas.microsoft.com/office/drawing/2016/5/13/chartex" xmlns:cx8="http://schemas.microsoft.com/office/drawing/2016/5/14/chartex" xmlns:mc="http://schemas.openxmlformats.org/markup-compatibility/2006" xmlns:aink="http://schemas.microsoft.com/office/drawing/2016/ink" xmlns:am3d="http://schemas.microsoft.com/office/drawing/2017/model3d" xmlns:o="urn:schemas-microsoft-com:office:office" xmlns:oel="http://schemas.microsoft.com/office/2019/extlst" xmlns:r="http://schemas.openxmlformats.org/officeDocument/2006/relationships" xmlns:m="http://schemas.openxmlformats.org/officeDocument/2006/math" xmlns:v="urn:schemas-microsoft-com:vml" xmlns:wp14="http://schemas.microsoft.com/office/word/2010/wordprocessingDrawing" xmlns:wp="http://schemas.openxmlformats.org/drawingml/2006/wordprocessingDrawing" xmlns:w10="urn:schemas-microsoft-com:office:word" xmlns:w="http://schemas.openxmlformats.org/wordprocessingml/2006/main" xmlns:w14="http://schemas.microsoft.com/office/word/2010/wordml" xmlns:w15="http://schemas.microsoft.com/office/word/2012/wordml" xmlns:w16cex="http://schemas.microsoft.com/office/word/2018/wordml/cex" xmlns:w16cid="http://schemas.microsoft.com/office/word/2016/wordml/cid" xmlns:w16="http://schemas.microsoft.com/office/word/2018/wordml" xmlns:w16du="http://schemas.microsoft.com/office/word/2023/wordml/word16du" xmlns:w16sdtdh="http://schemas.microsoft.com/office/word/2020/wordml/sdtdatahash" xmlns:w16se="http://schemas.microsoft.com/office/word/2015/wordml/symex" xmlns:wpg="http://schemas.microsoft.com/office/word/2010/wordprocessingGroup" xmlns:wpi="http://schemas.microsoft.com/office/word/2010/wordprocessingInk" xmlns:wne="http://schemas.microsoft.com/office/word/2006/wordml" xmlns:wps="http://schemas.microsoft.com/office/word/2010/wordprocessingShape" mc:Ignorable="w14 w15 w16se w16cid w16 w16cex w16sdtdh w16du wp14">
   <w:body>
     <w:tbl>
       <w:tblPr>
@@ -51,10 +51,10 @@
                       <w:noProof/>
                     </w:rPr>
                     <w:drawing>
-                      <wp:inline distT="0" distB="0" distL="0" distR="0" wp14:anchorId="4C09F508" wp14:editId="350A03A2">
+                      <wp:inline distT="0" distB="0" distL="0" distR="0" wp14:anchorId="4201B679" wp14:editId="2A297BDC">
                         <wp:extent cx="1574800" cy="609600"/>
                         <wp:effectExtent l="0" t="0" r="0" b="0"/>
-                        <wp:docPr id="1" name="Picture 1"/>
+                        <wp:docPr id="1" name="Picture 1" descr="A black text on a white background&#10;&#10;Description automatically generated"/>
                         <wp:cNvGraphicFramePr>
                           <a:graphicFrameLocks xmlns:a="http://schemas.openxmlformats.org/drawingml/2006/main"/>
                         </wp:cNvGraphicFramePr>
@@ -62,7 +62,7 @@
                           <a:graphicData uri="http://schemas.openxmlformats.org/drawingml/2006/picture">
                             <pic:pic xmlns:pic="http://schemas.openxmlformats.org/drawingml/2006/picture">
                               <pic:nvPicPr>
-                                <pic:cNvPr id="0" name="Picture 1"/>
+                                <pic:cNvPr id="1" name="Picture 1" descr="A black text on a white background&#10;&#10;Description automatically generated"/>
                                 <pic:cNvPicPr>
                                   <a:picLocks/>
                                 </pic:cNvPicPr>
@@ -522,14 +522,14 @@
                       <w:rFonts w:ascii="Arial" w:hAnsi="Arial" w:cs="Arial"/>
                       <w:szCs w:val="24"/>
                     </w:rPr>
-                    <w:t>Dea</w:t>
+                    <w:t xml:space="preserve">Dear </w:t>
                   </w:r>
                   <w:r>
                     <w:rPr>
                       <w:rFonts w:ascii="Arial" w:hAnsi="Arial" w:cs="Arial"/>
                       <w:szCs w:val="24"/>
                     </w:rPr>
-                    <w:t xml:space="preserve">r </w:t>
+                    <w:t>Colleague,</w:t>
                   </w:r>
                 </w:p>
               </w:tc>
@@ -614,34 +614,7 @@
                 <w:sz w:val="22"/>
                 <w:szCs w:val="22"/>
               </w:rPr>
-              <w:t xml:space="preserve">DPA </w:t>
-            </w:r>
-            <w:r>
-              <w:rPr>
-                <w:rFonts w:ascii="Arial" w:hAnsi="Arial" w:cs="Arial"/>
-                <w:b/>
-                <w:sz w:val="22"/>
-                <w:szCs w:val="22"/>
-              </w:rPr>
-              <w:t>Reference</w:t>
-            </w:r>
-            <w:r>
-              <w:rPr>
-                <w:rFonts w:ascii="Arial" w:hAnsi="Arial" w:cs="Arial"/>
-                <w:b/>
-                <w:sz w:val="22"/>
-                <w:szCs w:val="22"/>
-              </w:rPr>
-              <w:t>:</w:t>
-            </w:r>
-            <w:r>
-              <w:rPr>
-                <w:rFonts w:ascii="Arial" w:hAnsi="Arial" w:cs="Arial"/>
-                <w:b/>
-                <w:sz w:val="22"/>
-                <w:szCs w:val="22"/>
-              </w:rPr>
-              <w:t xml:space="preserve"> </w:t>
+              <w:t xml:space="preserve">DPA Reference: </w:t>
             </w:r>
             <w:r>
               <w:rPr>
@@ -832,17 +805,7 @@
                 <w:szCs w:val="22"/>
                 <w:lang w:val="de-DE"/>
               </w:rPr>
-              <w:t xml:space="preserve"> Name:</w:t>
-            </w:r>
-            <w:r>
-              <w:rPr>
-                <w:rFonts w:ascii="Arial" w:hAnsi="Arial" w:cs="Arial"/>
-                <w:b/>
-                <w:sz w:val="22"/>
-                <w:szCs w:val="22"/>
-                <w:lang w:val="de-DE"/>
-              </w:rPr>
-              <w:t xml:space="preserve"> </w:t>
+              <w:t xml:space="preserve"> Name: </w:t>
             </w:r>
             <w:r>
               <w:rPr>
@@ -914,17 +877,7 @@
                 <w:szCs w:val="22"/>
                 <w:lang w:val="de-DE"/>
               </w:rPr>
-              <w:t>DOB:</w:t>
-            </w:r>
-            <w:r>
-              <w:rPr>
-                <w:rFonts w:ascii="Arial" w:hAnsi="Arial" w:cs="Arial"/>
-                <w:b/>
-                <w:sz w:val="22"/>
-                <w:szCs w:val="22"/>
-                <w:lang w:val="de-DE"/>
-              </w:rPr>
-              <w:t xml:space="preserve"> </w:t>
+              <w:t xml:space="preserve">DOB: </w:t>
             </w:r>
             <w:r>
               <w:rPr>
@@ -1008,17 +961,7 @@
                 <w:szCs w:val="22"/>
                 <w:lang w:val="de-DE"/>
               </w:rPr>
-              <w:t>:</w:t>
-            </w:r>
-            <w:r>
-              <w:rPr>
-                <w:rFonts w:ascii="Arial" w:hAnsi="Arial" w:cs="Arial"/>
-                <w:b/>
-                <w:sz w:val="22"/>
-                <w:szCs w:val="22"/>
-                <w:lang w:val="de-DE"/>
-              </w:rPr>
-              <w:t xml:space="preserve"> </w:t>
+              <w:t xml:space="preserve">: </w:t>
             </w:r>
             <w:r>
               <w:rPr>
@@ -1094,43 +1037,7 @@
                 <w:sz w:val="22"/>
                 <w:szCs w:val="22"/>
               </w:rPr>
-              <w:t xml:space="preserve">Prison </w:t>
-            </w:r>
-            <w:r>
-              <w:rPr>
-                <w:rFonts w:ascii="Arial" w:hAnsi="Arial" w:cs="Arial"/>
-                <w:b/>
-                <w:sz w:val="22"/>
-                <w:szCs w:val="22"/>
-              </w:rPr>
-              <w:t>Number</w:t>
-            </w:r>
-            <w:r>
-              <w:rPr>
-                <w:rFonts w:ascii="Arial" w:hAnsi="Arial" w:cs="Arial"/>
-                <w:b/>
-                <w:sz w:val="22"/>
-                <w:szCs w:val="22"/>
-              </w:rPr>
-              <w:t>s</w:t>
-            </w:r>
-            <w:r>
-              <w:rPr>
-                <w:rFonts w:ascii="Arial" w:hAnsi="Arial" w:cs="Arial"/>
-                <w:b/>
-                <w:sz w:val="22"/>
-                <w:szCs w:val="22"/>
-              </w:rPr>
-              <w:t>:</w:t>
-            </w:r>
-            <w:r>
-              <w:rPr>
-                <w:rFonts w:ascii="Arial" w:hAnsi="Arial" w:cs="Arial"/>
-                <w:b/>
-                <w:sz w:val="22"/>
-                <w:szCs w:val="22"/>
-              </w:rPr>
-              <w:t xml:space="preserve"> </w:t>
+              <w:t xml:space="preserve">Prison Numbers: </w:t>
             </w:r>
             <w:r>
               <w:rPr>
@@ -1220,16 +1127,7 @@
                 <w:sz w:val="22"/>
                 <w:szCs w:val="22"/>
               </w:rPr>
-              <w:t>PNC Number:</w:t>
-            </w:r>
-            <w:r>
-              <w:rPr>
-                <w:rFonts w:ascii="Arial" w:hAnsi="Arial" w:cs="Arial"/>
-                <w:b/>
-                <w:sz w:val="22"/>
-                <w:szCs w:val="22"/>
-              </w:rPr>
-              <w:t xml:space="preserve"> </w:t>
+              <w:t xml:space="preserve">PNC Number: </w:t>
             </w:r>
             <w:r>
               <w:rPr>
@@ -1352,84 +1250,7 @@
           <w:rFonts w:ascii="Arial" w:hAnsi="Arial"/>
           <w:szCs w:val="24"/>
         </w:rPr>
-        <w:t xml:space="preserve">The above </w:t>
-      </w:r>
-      <w:r>
-        <w:rPr>
-          <w:rFonts w:ascii="Arial" w:hAnsi="Arial"/>
-          <w:szCs w:val="24"/>
-        </w:rPr>
-        <w:t xml:space="preserve">has made a request for disclosure of their personal data held </w:t>
-      </w:r>
-      <w:r>
-        <w:rPr>
-          <w:rFonts w:ascii="Arial" w:hAnsi="Arial"/>
-          <w:szCs w:val="24"/>
-        </w:rPr>
-        <w:t>by H</w:t>
-      </w:r>
-      <w:r>
-        <w:rPr>
-          <w:rFonts w:ascii="Arial" w:hAnsi="Arial"/>
-          <w:szCs w:val="24"/>
-        </w:rPr>
-        <w:t>is</w:t>
-      </w:r>
-      <w:r>
-        <w:rPr>
-          <w:rFonts w:ascii="Arial" w:hAnsi="Arial"/>
-          <w:szCs w:val="24"/>
-        </w:rPr>
-        <w:t xml:space="preserve"> Majesty’s Prison</w:t>
-      </w:r>
-      <w:r>
-        <w:rPr>
-          <w:rFonts w:ascii="Arial" w:hAnsi="Arial"/>
-          <w:szCs w:val="24"/>
-        </w:rPr>
-        <w:t xml:space="preserve"> and Probation</w:t>
-      </w:r>
-      <w:r>
-        <w:rPr>
-          <w:rFonts w:ascii="Arial" w:hAnsi="Arial"/>
-          <w:szCs w:val="24"/>
-        </w:rPr>
-        <w:t xml:space="preserve"> Service (HMP</w:t>
-      </w:r>
-      <w:r>
-        <w:rPr>
-          <w:rFonts w:ascii="Arial" w:hAnsi="Arial"/>
-          <w:szCs w:val="24"/>
-        </w:rPr>
-        <w:t xml:space="preserve">PS) </w:t>
-      </w:r>
-      <w:r>
-        <w:rPr>
-          <w:rFonts w:ascii="Arial" w:hAnsi="Arial"/>
-          <w:szCs w:val="24"/>
-        </w:rPr>
-        <w:t>under the Data Protection Act</w:t>
-      </w:r>
-      <w:r>
-        <w:rPr>
-          <w:rFonts w:ascii="Arial" w:hAnsi="Arial"/>
-          <w:szCs w:val="24"/>
-        </w:rPr>
-        <w:t xml:space="preserve"> 2018</w:t>
-      </w:r>
-      <w:r>
-        <w:rPr>
-          <w:rFonts w:ascii="Arial" w:hAnsi="Arial"/>
-          <w:szCs w:val="24"/>
-        </w:rPr>
-        <w:t xml:space="preserve"> (DPA)</w:t>
-      </w:r>
-      <w:r>
-        <w:rPr>
-          <w:rFonts w:ascii="Arial" w:hAnsi="Arial"/>
-          <w:szCs w:val="24"/>
-        </w:rPr>
-        <w:t>.</w:t>
+        <w:t>The above has made a request for disclosure of their personal data held by His Majesty’s Prison and Probation Service (HMPPS) under the Data Protection Act 2018 (DPA).</w:t>
       </w:r>
     </w:p>
     <w:p>
@@ -1578,7 +1399,31 @@
                 <w:szCs w:val="24"/>
                 <w:u w:val="single"/>
               </w:rPr>
-              <w:t>«=date_range»</w:t>
+              <w:t>«=</w:t>
+            </w:r>
+            <w:proofErr w:type="spellStart"/>
+            <w:r>
+              <w:rPr>
+                <w:rFonts w:ascii="Arial" w:hAnsi="Arial"/>
+                <w:b/>
+                <w:bCs/>
+                <w:color w:val="0000FF"/>
+                <w:szCs w:val="24"/>
+                <w:u w:val="single"/>
+              </w:rPr>
+              <w:t>date_range</w:t>
+            </w:r>
+            <w:proofErr w:type="spellEnd"/>
+            <w:r>
+              <w:rPr>
+                <w:rFonts w:ascii="Arial" w:hAnsi="Arial"/>
+                <w:b/>
+                <w:bCs/>
+                <w:color w:val="0000FF"/>
+                <w:szCs w:val="24"/>
+                <w:u w:val="single"/>
+              </w:rPr>
+              <w:t>»</w:t>
             </w:r>
             <w:r>
               <w:rPr>
@@ -1679,15 +1524,7 @@
                 <w:b/>
                 <w:szCs w:val="24"/>
               </w:rPr>
-              <w:t>The information is required in Branston by no later than:</w:t>
-            </w:r>
-            <w:r>
-              <w:rPr>
-                <w:rFonts w:ascii="Arial" w:hAnsi="Arial"/>
-                <w:b/>
-                <w:szCs w:val="24"/>
-              </w:rPr>
-              <w:t xml:space="preserve"> </w:t>
+              <w:t xml:space="preserve">The information is required in Branston by no later than: </w:t>
             </w:r>
             <w:r>
               <w:rPr>
@@ -1804,7 +1641,7 @@
                 <w:noProof/>
                 <w:szCs w:val="24"/>
               </w:rPr>
-              <w:object w:dxaOrig="1539" w:dyaOrig="996" w14:anchorId="5C3A1B84">
+              <w:object w:dxaOrig="1539" w:dyaOrig="996" w14:anchorId="6F58F94C">
                 <v:shapetype id="_x0000_t75" coordsize="21600,21600" o:spt="75" o:preferrelative="t" path="m@4@5l@4@11@9@11@9@5xe" filled="f" stroked="f">
                   <v:stroke joinstyle="miter"/>
                   <v:formulas>
@@ -1824,10 +1661,10 @@
                   <v:path o:extrusionok="f" gradientshapeok="t" o:connecttype="rect"/>
                   <o:lock v:ext="edit" aspectratio="t"/>
                 </v:shapetype>
-                <v:shape id="_x0000_i1026" type="#_x0000_t75" alt="" style="width:77.4pt;height:49.55pt;mso-width-percent:0;mso-height-percent:0;mso-width-percent:0;mso-height-percent:0" o:ole="">
+                <v:shape id="_x0000_i1026" type="#_x0000_t75" alt="" style="width:76.65pt;height:49.35pt;mso-width-percent:0;mso-height-percent:0;mso-width-percent:0;mso-height-percent:0" o:ole="">
                   <v:imagedata r:id="rId9" o:title=""/>
                 </v:shape>
-                <o:OLEObject Type="Embed" ProgID="Word.Document.8" ShapeID="_x0000_i1026" DrawAspect="Icon" ObjectID="_1751983235" r:id="rId10">
+                <o:OLEObject Type="Embed" ProgID="Word.Document.8" ShapeID="_x0000_i1026" DrawAspect="Icon" ObjectID="_1787637850" r:id="rId10">
                   <o:FieldCodes>\s</o:FieldCodes>
                 </o:OLEObject>
               </w:object>
@@ -1840,11 +1677,11 @@
                 <w:noProof/>
                 <w:szCs w:val="24"/>
               </w:rPr>
-              <w:object w:dxaOrig="1539" w:dyaOrig="996" w14:anchorId="454B6CF5">
-                <v:shape id="_x0000_i1025" type="#_x0000_t75" alt="" style="width:77.4pt;height:49.55pt;mso-width-percent:0;mso-height-percent:0;mso-width-percent:0;mso-height-percent:0" o:ole="">
+              <w:object w:dxaOrig="1539" w:dyaOrig="996" w14:anchorId="7211DBD8">
+                <v:shape id="_x0000_i1025" type="#_x0000_t75" alt="" style="width:76.65pt;height:49.35pt;mso-width-percent:0;mso-height-percent:0;mso-width-percent:0;mso-height-percent:0" o:ole="">
                   <v:imagedata r:id="rId11" o:title=""/>
                 </v:shape>
-                <o:OLEObject Type="Embed" ProgID="Word.Document.8" ShapeID="_x0000_i1025" DrawAspect="Icon" ObjectID="_1751983236" r:id="rId12">
+                <o:OLEObject Type="Embed" ProgID="Word.Document.8" ShapeID="_x0000_i1025" DrawAspect="Icon" ObjectID="_1787637851" r:id="rId12">
                   <o:FieldCodes>\s</o:FieldCodes>
                 </o:OLEObject>
               </w:object>
@@ -1884,66 +1721,20 @@
       <w:pPr>
         <w:jc w:val="both"/>
         <w:rPr>
-          <w:rFonts w:ascii="Arial" w:hAnsi="Arial"/>
+          <w:rFonts w:ascii="Arial" w:hAnsi="Arial" w:cs="Arial"/>
           <w:szCs w:val="24"/>
         </w:rPr>
       </w:pPr>
       <w:r>
         <w:rPr>
-          <w:rFonts w:ascii="Arial" w:hAnsi="Arial"/>
-          <w:szCs w:val="24"/>
+          <w:rFonts w:ascii="Arial" w:hAnsi="Arial" w:cs="Arial"/>
+          <w:bCs/>
         </w:rPr>
-        <w:t>The DPA requires organisations to provide all releasable information to requestors within one calendar month of a subject access request (SAR) being received. This statutory timeframe starts once a request is received by any part of the Ministry of Justice (MoJ) including HMPPS, and not when it is received by the Offender Subject Access Request</w:t>
+        <w:t>The DPA requires organisations to provide all releasable information to requestors within one calendar month of a subject access request (SAR) being received.</w:t>
       </w:r>
       <w:r>
         <w:rPr>
-          <w:rFonts w:ascii="Arial" w:hAnsi="Arial"/>
-          <w:szCs w:val="24"/>
-        </w:rPr>
-        <w:t xml:space="preserve"> Team</w:t>
-      </w:r>
-      <w:r>
-        <w:rPr>
-          <w:rFonts w:ascii="Arial" w:hAnsi="Arial"/>
-          <w:szCs w:val="24"/>
-        </w:rPr>
-        <w:t>.</w:t>
-      </w:r>
-    </w:p>
-    <w:p>
-      <w:pPr>
-        <w:jc w:val="both"/>
-        <w:rPr>
-          <w:rFonts w:ascii="Arial" w:hAnsi="Arial"/>
-          <w:szCs w:val="24"/>
-        </w:rPr>
-      </w:pPr>
-    </w:p>
-    <w:p>
-      <w:pPr>
-        <w:jc w:val="both"/>
-        <w:rPr>
-          <w:rFonts w:ascii="Arial" w:hAnsi="Arial"/>
-          <w:szCs w:val="24"/>
-        </w:rPr>
-      </w:pPr>
-      <w:r>
-        <w:rPr>
-          <w:rFonts w:ascii="Arial" w:hAnsi="Arial"/>
-          <w:szCs w:val="24"/>
-        </w:rPr>
-        <w:t xml:space="preserve">In order to help us ensure the request is completed within one calendar month we are requesting that the information required from you is provided to us no later than </w:t>
-      </w:r>
-      <w:r>
-        <w:rPr>
-          <w:rFonts w:ascii="Arial" w:hAnsi="Arial"/>
-          <w:szCs w:val="24"/>
-        </w:rPr>
-        <w:t>20</w:t>
-      </w:r>
-      <w:r>
-        <w:rPr>
-          <w:rFonts w:ascii="Arial" w:hAnsi="Arial"/>
+          <w:rFonts w:ascii="Arial" w:hAnsi="Arial" w:cs="Arial"/>
           <w:szCs w:val="24"/>
         </w:rPr>
         <w:t xml:space="preserve"> </w:t>
@@ -1953,35 +1744,62 @@
           <w:rFonts w:ascii="Arial" w:hAnsi="Arial"/>
           <w:szCs w:val="24"/>
         </w:rPr>
-        <w:t>calendar days. Failure to comply with th</w:t>
+        <w:t>This statutory timeframe starts once a request is received by any part of the Ministry of Justice (</w:t>
+      </w:r>
+      <w:proofErr w:type="spellStart"/>
+      <w:r>
+        <w:rPr>
+          <w:rFonts w:ascii="Arial" w:hAnsi="Arial"/>
+          <w:szCs w:val="24"/>
+        </w:rPr>
+        <w:t>MoJ</w:t>
+      </w:r>
+      <w:proofErr w:type="spellEnd"/>
+      <w:r>
+        <w:rPr>
+          <w:rFonts w:ascii="Arial" w:hAnsi="Arial"/>
+          <w:szCs w:val="24"/>
+        </w:rPr>
+        <w:t>) including HMPPS, and not when it is received by the Offender Subject Access Request Team.</w:t>
+      </w:r>
+    </w:p>
+    <w:p>
+      <w:pPr>
+        <w:jc w:val="both"/>
+        <w:rPr>
+          <w:rFonts w:ascii="Arial" w:hAnsi="Arial"/>
+          <w:szCs w:val="24"/>
+        </w:rPr>
+      </w:pPr>
+    </w:p>
+    <w:p>
+      <w:pPr>
+        <w:jc w:val="both"/>
+        <w:rPr>
+          <w:rFonts w:ascii="Arial" w:hAnsi="Arial"/>
+          <w:szCs w:val="24"/>
+        </w:rPr>
+      </w:pPr>
+      <w:r>
+        <w:rPr>
+          <w:rFonts w:ascii="Arial" w:hAnsi="Arial"/>
+          <w:szCs w:val="24"/>
+        </w:rPr>
+        <w:t>To help us ensure the request is completed within one calendar month</w:t>
       </w:r>
       <w:r>
         <w:rPr>
           <w:rFonts w:ascii="Arial" w:hAnsi="Arial"/>
           <w:szCs w:val="24"/>
         </w:rPr>
-        <w:t xml:space="preserve">is will result in escalation within </w:t>
+        <w:t>,</w:t>
       </w:r>
       <w:r>
         <w:rPr>
           <w:rFonts w:ascii="Arial" w:hAnsi="Arial"/>
           <w:szCs w:val="24"/>
         </w:rPr>
-        <w:t xml:space="preserve">your </w:t>
-      </w:r>
-      <w:r>
-        <w:rPr>
-          <w:rFonts w:ascii="Arial" w:hAnsi="Arial"/>
-          <w:szCs w:val="24"/>
-        </w:rPr>
-        <w:t>organisation</w:t>
-      </w:r>
-      <w:r>
-        <w:rPr>
-          <w:rFonts w:ascii="Arial" w:hAnsi="Arial"/>
-          <w:szCs w:val="24"/>
-        </w:rPr>
-        <w:t xml:space="preserve">. Please send the information </w:t>
+        <w:t xml:space="preserve"> we are requesting that the information required from you is provided to us no later than 20 calendar days. Failure to comply with this will result in escalation within your organisation. Please send the information to </w:t>
       </w:r>
       <w:r>
         <w:rPr>
@@ -1989,14 +1807,7 @@
           <w:szCs w:val="24"/>
         </w:rPr>
         <w:lastRenderedPageBreak/>
-        <w:t>to the Offender Subject Access Request Team at the above address, quoting our reference and including a copy of this form</w:t>
-      </w:r>
-      <w:r>
-        <w:rPr>
-          <w:rFonts w:ascii="Arial" w:hAnsi="Arial"/>
-          <w:szCs w:val="24"/>
-        </w:rPr>
-        <w:t>.</w:t>
+        <w:t>the Offender Subject Access Request Team at the above address, quoting our reference and including a copy of this form.</w:t>
       </w:r>
     </w:p>
     <w:p>
@@ -2007,646 +1818,6 @@
           <w:szCs w:val="24"/>
         </w:rPr>
       </w:pPr>
-    </w:p>
-    <w:p>
-      <w:pPr>
-        <w:jc w:val="both"/>
-        <w:rPr>
-          <w:rFonts w:ascii="Arial" w:hAnsi="Arial"/>
-          <w:szCs w:val="24"/>
-        </w:rPr>
-      </w:pPr>
-      <w:r>
-        <w:rPr>
-          <w:rFonts w:ascii="Arial" w:hAnsi="Arial"/>
-          <w:szCs w:val="24"/>
-        </w:rPr>
-        <w:t>If the offender</w:t>
-      </w:r>
-      <w:r>
-        <w:rPr>
-          <w:rFonts w:ascii="Arial" w:hAnsi="Arial"/>
-          <w:szCs w:val="24"/>
-        </w:rPr>
-        <w:t xml:space="preserve">’s record has been sent on to another </w:t>
-      </w:r>
-      <w:r>
-        <w:rPr>
-          <w:rFonts w:ascii="Arial" w:hAnsi="Arial"/>
-          <w:szCs w:val="24"/>
-        </w:rPr>
-        <w:t>Division</w:t>
-      </w:r>
-      <w:r>
-        <w:rPr>
-          <w:rFonts w:ascii="Arial" w:hAnsi="Arial"/>
-          <w:szCs w:val="24"/>
-        </w:rPr>
-        <w:t xml:space="preserve">, </w:t>
-      </w:r>
-      <w:r>
-        <w:rPr>
-          <w:rFonts w:ascii="Arial" w:hAnsi="Arial"/>
-          <w:szCs w:val="24"/>
-        </w:rPr>
-        <w:t xml:space="preserve">destroyed in accordance with </w:t>
-      </w:r>
-      <w:r>
-        <w:rPr>
-          <w:rFonts w:ascii="Arial" w:hAnsi="Arial"/>
-          <w:szCs w:val="24"/>
-        </w:rPr>
-        <w:t>Pr</w:t>
-      </w:r>
-      <w:r>
-        <w:rPr>
-          <w:rFonts w:ascii="Arial" w:hAnsi="Arial"/>
-          <w:szCs w:val="24"/>
-        </w:rPr>
-        <w:t>obation Instruction (PI) 02</w:t>
-      </w:r>
-      <w:r>
-        <w:rPr>
-          <w:rFonts w:ascii="Arial" w:hAnsi="Arial"/>
-          <w:szCs w:val="24"/>
-        </w:rPr>
-        <w:t>/</w:t>
-      </w:r>
-      <w:r>
-        <w:rPr>
-          <w:rFonts w:ascii="Arial" w:hAnsi="Arial"/>
-          <w:szCs w:val="24"/>
-        </w:rPr>
-        <w:t>2018</w:t>
-      </w:r>
-      <w:r>
-        <w:rPr>
-          <w:rFonts w:ascii="Arial" w:hAnsi="Arial"/>
-          <w:szCs w:val="24"/>
-        </w:rPr>
-        <w:t xml:space="preserve">, </w:t>
-      </w:r>
-      <w:r>
-        <w:rPr>
-          <w:rFonts w:ascii="Arial" w:hAnsi="Arial"/>
-          <w:szCs w:val="24"/>
-        </w:rPr>
-        <w:t xml:space="preserve">or if there is no trace of records </w:t>
-      </w:r>
-      <w:r>
-        <w:rPr>
-          <w:rFonts w:ascii="Arial" w:hAnsi="Arial"/>
-          <w:szCs w:val="24"/>
-        </w:rPr>
-        <w:t>held,</w:t>
-      </w:r>
-      <w:r>
-        <w:rPr>
-          <w:rFonts w:ascii="Arial" w:hAnsi="Arial"/>
-          <w:szCs w:val="24"/>
-        </w:rPr>
-        <w:t xml:space="preserve"> please indicate below and return this request to </w:t>
-      </w:r>
-      <w:hyperlink r:id="rId13" w:history="1">
-        <w:r>
-          <w:rPr>
-            <w:rStyle w:val="Hyperlink"/>
-            <w:rFonts w:ascii="Arial" w:hAnsi="Arial"/>
-            <w:szCs w:val="24"/>
-          </w:rPr>
-          <w:t>data.access1@justice.gov.uk</w:t>
-        </w:r>
-      </w:hyperlink>
-      <w:r>
-        <w:rPr>
-          <w:rFonts w:ascii="Arial" w:hAnsi="Arial"/>
-          <w:szCs w:val="24"/>
-        </w:rPr>
-        <w:t xml:space="preserve"> </w:t>
-      </w:r>
-    </w:p>
-    <w:p>
-      <w:pPr>
-        <w:keepNext/>
-        <w:jc w:val="both"/>
-      </w:pPr>
-    </w:p>
-    <w:p>
-      <w:pPr>
-        <w:jc w:val="both"/>
-        <w:rPr>
-          <w:rFonts w:ascii="Arial" w:hAnsi="Arial" w:cs="Arial"/>
-          <w:sz w:val="22"/>
-          <w:szCs w:val="22"/>
-        </w:rPr>
-      </w:pPr>
-      <w:r>
-        <w:rPr>
-          <w:rFonts w:ascii="Arial" w:hAnsi="Arial" w:cs="Arial"/>
-          <w:sz w:val="22"/>
-          <w:szCs w:val="22"/>
-        </w:rPr>
-        <w:t>□ Record sent</w:t>
-      </w:r>
-      <w:r>
-        <w:rPr>
-          <w:rFonts w:ascii="Arial" w:hAnsi="Arial" w:cs="Arial"/>
-          <w:sz w:val="22"/>
-          <w:szCs w:val="22"/>
-        </w:rPr>
-        <w:t xml:space="preserve"> to Unit __________</w:t>
-      </w:r>
-      <w:r>
-        <w:rPr>
-          <w:rFonts w:ascii="Arial" w:hAnsi="Arial" w:cs="Arial"/>
-          <w:sz w:val="22"/>
-          <w:szCs w:val="22"/>
-        </w:rPr>
-        <w:t>__</w:t>
-      </w:r>
-      <w:r>
-        <w:rPr>
-          <w:rFonts w:ascii="Arial" w:hAnsi="Arial" w:cs="Arial"/>
-          <w:sz w:val="22"/>
-          <w:szCs w:val="22"/>
-        </w:rPr>
-        <w:t>______</w:t>
-      </w:r>
-      <w:r>
-        <w:rPr>
-          <w:rFonts w:ascii="Arial" w:hAnsi="Arial" w:cs="Arial"/>
-          <w:sz w:val="22"/>
-          <w:szCs w:val="22"/>
-        </w:rPr>
-        <w:t>__</w:t>
-      </w:r>
-      <w:r>
-        <w:rPr>
-          <w:rFonts w:ascii="Arial" w:hAnsi="Arial" w:cs="Arial"/>
-          <w:sz w:val="22"/>
-          <w:szCs w:val="22"/>
-        </w:rPr>
-        <w:t>_</w:t>
-      </w:r>
-      <w:r>
-        <w:rPr>
-          <w:rFonts w:ascii="Arial" w:hAnsi="Arial" w:cs="Arial"/>
-          <w:sz w:val="22"/>
-          <w:szCs w:val="22"/>
-        </w:rPr>
-        <w:t>___</w:t>
-      </w:r>
-      <w:r>
-        <w:rPr>
-          <w:rFonts w:ascii="Arial" w:hAnsi="Arial" w:cs="Arial"/>
-          <w:sz w:val="22"/>
-          <w:szCs w:val="22"/>
-        </w:rPr>
-        <w:t xml:space="preserve"> </w:t>
-      </w:r>
-      <w:r>
-        <w:rPr>
-          <w:rFonts w:ascii="Arial" w:hAnsi="Arial" w:cs="Arial"/>
-          <w:sz w:val="22"/>
-          <w:szCs w:val="22"/>
-        </w:rPr>
-        <w:t xml:space="preserve">   Date Sent: ______</w:t>
-      </w:r>
-      <w:r>
-        <w:rPr>
-          <w:rFonts w:ascii="Arial" w:hAnsi="Arial" w:cs="Arial"/>
-          <w:sz w:val="22"/>
-          <w:szCs w:val="22"/>
-        </w:rPr>
-        <w:t>___</w:t>
-      </w:r>
-      <w:r>
-        <w:rPr>
-          <w:rFonts w:ascii="Arial" w:hAnsi="Arial" w:cs="Arial"/>
-          <w:sz w:val="22"/>
-          <w:szCs w:val="22"/>
-        </w:rPr>
-        <w:softHyphen/>
-        <w:t>_</w:t>
-      </w:r>
-      <w:r>
-        <w:rPr>
-          <w:rFonts w:ascii="Arial" w:hAnsi="Arial" w:cs="Arial"/>
-          <w:sz w:val="22"/>
-          <w:szCs w:val="22"/>
-        </w:rPr>
-        <w:t>____________</w:t>
-      </w:r>
-      <w:r>
-        <w:rPr>
-          <w:rFonts w:ascii="Arial" w:hAnsi="Arial" w:cs="Arial"/>
-          <w:sz w:val="22"/>
-          <w:szCs w:val="22"/>
-        </w:rPr>
-        <w:t>______</w:t>
-      </w:r>
-    </w:p>
-    <w:p>
-      <w:pPr>
-        <w:jc w:val="both"/>
-        <w:rPr>
-          <w:rFonts w:ascii="Arial" w:hAnsi="Arial" w:cs="Arial"/>
-          <w:sz w:val="22"/>
-          <w:szCs w:val="22"/>
-        </w:rPr>
-      </w:pPr>
-    </w:p>
-    <w:p>
-      <w:pPr>
-        <w:tabs>
-          <w:tab w:val="left" w:pos="5529"/>
-        </w:tabs>
-        <w:jc w:val="both"/>
-        <w:rPr>
-          <w:rFonts w:ascii="Arial" w:hAnsi="Arial" w:cs="Arial"/>
-          <w:sz w:val="22"/>
-          <w:szCs w:val="22"/>
-        </w:rPr>
-      </w:pPr>
-      <w:r>
-        <w:rPr>
-          <w:rFonts w:ascii="Arial" w:hAnsi="Arial" w:cs="Arial"/>
-          <w:sz w:val="22"/>
-          <w:szCs w:val="22"/>
-        </w:rPr>
-        <w:t>□ Record destroye</w:t>
-      </w:r>
-      <w:r>
-        <w:rPr>
-          <w:rFonts w:ascii="Arial" w:hAnsi="Arial" w:cs="Arial"/>
-          <w:sz w:val="22"/>
-          <w:szCs w:val="22"/>
-        </w:rPr>
-        <w:t>d in accordance with PI 02</w:t>
-      </w:r>
-      <w:r>
-        <w:rPr>
-          <w:rFonts w:ascii="Arial" w:hAnsi="Arial" w:cs="Arial"/>
-          <w:sz w:val="22"/>
-          <w:szCs w:val="22"/>
-        </w:rPr>
-        <w:t xml:space="preserve">/2018  </w:t>
-      </w:r>
-      <w:r>
-        <w:rPr>
-          <w:rFonts w:ascii="Arial" w:hAnsi="Arial" w:cs="Arial"/>
-          <w:sz w:val="22"/>
-          <w:szCs w:val="22"/>
-        </w:rPr>
-        <w:t xml:space="preserve">  </w:t>
-      </w:r>
-      <w:r>
-        <w:rPr>
-          <w:rFonts w:ascii="Arial" w:hAnsi="Arial" w:cs="Arial"/>
-          <w:sz w:val="22"/>
-          <w:szCs w:val="22"/>
-        </w:rPr>
-        <w:t xml:space="preserve">  </w:t>
-      </w:r>
-      <w:r>
-        <w:rPr>
-          <w:rFonts w:ascii="Arial" w:hAnsi="Arial" w:cs="Arial"/>
-          <w:sz w:val="22"/>
-          <w:szCs w:val="22"/>
-        </w:rPr>
-        <w:t>Date of Destruction: __</w:t>
-      </w:r>
-      <w:r>
-        <w:rPr>
-          <w:rFonts w:ascii="Arial" w:hAnsi="Arial" w:cs="Arial"/>
-          <w:sz w:val="22"/>
-          <w:szCs w:val="22"/>
-        </w:rPr>
-        <w:t>_</w:t>
-      </w:r>
-      <w:r>
-        <w:rPr>
-          <w:rFonts w:ascii="Arial" w:hAnsi="Arial" w:cs="Arial"/>
-          <w:sz w:val="22"/>
-          <w:szCs w:val="22"/>
-        </w:rPr>
-        <w:t>_____</w:t>
-      </w:r>
-      <w:r>
-        <w:rPr>
-          <w:rFonts w:ascii="Arial" w:hAnsi="Arial" w:cs="Arial"/>
-          <w:sz w:val="22"/>
-          <w:szCs w:val="22"/>
-        </w:rPr>
-        <w:t>_____</w:t>
-      </w:r>
-      <w:r>
-        <w:rPr>
-          <w:rFonts w:ascii="Arial" w:hAnsi="Arial" w:cs="Arial"/>
-          <w:sz w:val="22"/>
-          <w:szCs w:val="22"/>
-        </w:rPr>
-        <w:t>______</w:t>
-      </w:r>
-      <w:r>
-        <w:rPr>
-          <w:rFonts w:ascii="Arial" w:hAnsi="Arial" w:cs="Arial"/>
-          <w:sz w:val="22"/>
-          <w:szCs w:val="22"/>
-        </w:rPr>
-        <w:t>_</w:t>
-      </w:r>
-      <w:r>
-        <w:rPr>
-          <w:rFonts w:ascii="Arial" w:hAnsi="Arial" w:cs="Arial"/>
-          <w:sz w:val="22"/>
-          <w:szCs w:val="22"/>
-        </w:rPr>
-        <w:t>__</w:t>
-      </w:r>
-    </w:p>
-    <w:p>
-      <w:pPr>
-        <w:jc w:val="both"/>
-        <w:rPr>
-          <w:rFonts w:ascii="Arial" w:hAnsi="Arial" w:cs="Arial"/>
-          <w:sz w:val="22"/>
-          <w:szCs w:val="22"/>
-        </w:rPr>
-      </w:pPr>
-    </w:p>
-    <w:p>
-      <w:pPr>
-        <w:jc w:val="both"/>
-        <w:rPr>
-          <w:rFonts w:ascii="Arial" w:hAnsi="Arial" w:cs="Arial"/>
-          <w:sz w:val="22"/>
-          <w:szCs w:val="22"/>
-        </w:rPr>
-      </w:pPr>
-      <w:r>
-        <w:rPr>
-          <w:rFonts w:ascii="Arial" w:hAnsi="Arial" w:cs="Arial"/>
-          <w:sz w:val="22"/>
-          <w:szCs w:val="22"/>
-        </w:rPr>
-        <w:t>□ No records held/ No trace of record</w:t>
-      </w:r>
-      <w:r>
-        <w:rPr>
-          <w:rFonts w:ascii="Arial" w:hAnsi="Arial" w:cs="Arial"/>
-          <w:sz w:val="22"/>
-          <w:szCs w:val="22"/>
-        </w:rPr>
-        <w:t xml:space="preserve"> ___________     Date: </w:t>
-      </w:r>
-      <w:r>
-        <w:rPr>
-          <w:rFonts w:ascii="Arial" w:hAnsi="Arial" w:cs="Arial"/>
-          <w:sz w:val="22"/>
-          <w:szCs w:val="22"/>
-        </w:rPr>
-        <w:t>_________</w:t>
-      </w:r>
-      <w:r>
-        <w:rPr>
-          <w:rFonts w:ascii="Arial" w:hAnsi="Arial" w:cs="Arial"/>
-          <w:sz w:val="22"/>
-          <w:szCs w:val="22"/>
-        </w:rPr>
-        <w:t>__________________</w:t>
-      </w:r>
-      <w:r>
-        <w:rPr>
-          <w:rFonts w:ascii="Arial" w:hAnsi="Arial" w:cs="Arial"/>
-          <w:sz w:val="22"/>
-          <w:szCs w:val="22"/>
-        </w:rPr>
-        <w:t>______</w:t>
-      </w:r>
-    </w:p>
-    <w:p>
-      <w:pPr>
-        <w:jc w:val="both"/>
-        <w:rPr>
-          <w:rFonts w:ascii="Arial" w:hAnsi="Arial" w:cs="Arial"/>
-          <w:sz w:val="22"/>
-          <w:szCs w:val="22"/>
-        </w:rPr>
-      </w:pPr>
-    </w:p>
-    <w:p>
-      <w:pPr>
-        <w:jc w:val="both"/>
-        <w:rPr>
-          <w:rFonts w:ascii="Arial" w:hAnsi="Arial" w:cs="Arial"/>
-          <w:sz w:val="22"/>
-          <w:szCs w:val="22"/>
-        </w:rPr>
-      </w:pPr>
-      <w:r>
-        <w:rPr>
-          <w:rFonts w:ascii="Arial" w:hAnsi="Arial" w:cs="Arial"/>
-          <w:sz w:val="22"/>
-          <w:szCs w:val="22"/>
-        </w:rPr>
-        <w:t>Signed: _____________________</w:t>
-      </w:r>
-      <w:r>
-        <w:rPr>
-          <w:rFonts w:ascii="Arial" w:hAnsi="Arial" w:cs="Arial"/>
-          <w:sz w:val="22"/>
-          <w:szCs w:val="22"/>
-        </w:rPr>
-        <w:t>_________</w:t>
-      </w:r>
-      <w:r>
-        <w:rPr>
-          <w:rFonts w:ascii="Arial" w:hAnsi="Arial" w:cs="Arial"/>
-          <w:sz w:val="22"/>
-          <w:szCs w:val="22"/>
-        </w:rPr>
-        <w:t>_____</w:t>
-      </w:r>
-      <w:r>
-        <w:rPr>
-          <w:rFonts w:ascii="Arial" w:hAnsi="Arial" w:cs="Arial"/>
-          <w:sz w:val="22"/>
-          <w:szCs w:val="22"/>
-        </w:rPr>
-        <w:t xml:space="preserve">    </w:t>
-      </w:r>
-      <w:r>
-        <w:rPr>
-          <w:rFonts w:ascii="Arial" w:hAnsi="Arial" w:cs="Arial"/>
-          <w:sz w:val="22"/>
-          <w:szCs w:val="22"/>
-        </w:rPr>
-        <w:t>Print Name: ________</w:t>
-      </w:r>
-      <w:r>
-        <w:rPr>
-          <w:rFonts w:ascii="Arial" w:hAnsi="Arial" w:cs="Arial"/>
-          <w:sz w:val="22"/>
-          <w:szCs w:val="22"/>
-        </w:rPr>
-        <w:t>______</w:t>
-      </w:r>
-      <w:r>
-        <w:rPr>
-          <w:rFonts w:ascii="Arial" w:hAnsi="Arial" w:cs="Arial"/>
-          <w:sz w:val="22"/>
-          <w:szCs w:val="22"/>
-        </w:rPr>
-        <w:t>______________</w:t>
-      </w:r>
-    </w:p>
-    <w:p>
-      <w:pPr>
-        <w:jc w:val="both"/>
-        <w:rPr>
-          <w:rFonts w:ascii="Arial" w:hAnsi="Arial" w:cs="Arial"/>
-          <w:sz w:val="22"/>
-          <w:szCs w:val="22"/>
-        </w:rPr>
-      </w:pPr>
-    </w:p>
-    <w:p>
-      <w:pPr>
-        <w:jc w:val="both"/>
-        <w:rPr>
-          <w:rFonts w:ascii="Arial" w:hAnsi="Arial" w:cs="Arial"/>
-          <w:sz w:val="22"/>
-          <w:szCs w:val="22"/>
-        </w:rPr>
-      </w:pPr>
-      <w:r>
-        <w:rPr>
-          <w:rFonts w:ascii="Arial" w:hAnsi="Arial" w:cs="Arial"/>
-          <w:sz w:val="22"/>
-          <w:szCs w:val="22"/>
-        </w:rPr>
-        <w:t>Position/Grade: _______</w:t>
-      </w:r>
-      <w:r>
-        <w:rPr>
-          <w:rFonts w:ascii="Arial" w:hAnsi="Arial" w:cs="Arial"/>
-          <w:sz w:val="22"/>
-          <w:szCs w:val="22"/>
-        </w:rPr>
-        <w:t xml:space="preserve">______________________    </w:t>
-      </w:r>
-      <w:r>
-        <w:rPr>
-          <w:rFonts w:ascii="Arial" w:hAnsi="Arial" w:cs="Arial"/>
-          <w:sz w:val="22"/>
-          <w:szCs w:val="22"/>
-        </w:rPr>
-        <w:t>Date: ______________</w:t>
-      </w:r>
-      <w:r>
-        <w:rPr>
-          <w:rFonts w:ascii="Arial" w:hAnsi="Arial" w:cs="Arial"/>
-          <w:sz w:val="22"/>
-          <w:szCs w:val="22"/>
-        </w:rPr>
-        <w:t>______</w:t>
-      </w:r>
-      <w:r>
-        <w:rPr>
-          <w:rFonts w:ascii="Arial" w:hAnsi="Arial" w:cs="Arial"/>
-          <w:sz w:val="22"/>
-          <w:szCs w:val="22"/>
-        </w:rPr>
-        <w:t>_____________</w:t>
-      </w:r>
-    </w:p>
-    <w:p>
-      <w:pPr>
-        <w:jc w:val="both"/>
-        <w:rPr>
-          <w:rFonts w:ascii="Arial" w:hAnsi="Arial"/>
-          <w:szCs w:val="24"/>
-        </w:rPr>
-      </w:pPr>
-    </w:p>
-    <w:p>
-      <w:pPr>
-        <w:jc w:val="both"/>
-        <w:rPr>
-          <w:rFonts w:ascii="Arial" w:hAnsi="Arial" w:cs="Arial"/>
-          <w:szCs w:val="24"/>
-        </w:rPr>
-      </w:pPr>
-      <w:r>
-        <w:rPr>
-          <w:rFonts w:ascii="Arial" w:hAnsi="Arial" w:cs="Arial"/>
-          <w:szCs w:val="24"/>
-        </w:rPr>
-        <w:t>If you would like furthe</w:t>
-      </w:r>
-      <w:r>
-        <w:rPr>
-          <w:rFonts w:ascii="Arial" w:hAnsi="Arial" w:cs="Arial"/>
-          <w:szCs w:val="24"/>
-        </w:rPr>
-        <w:t xml:space="preserve">r information on how to handle </w:t>
-      </w:r>
-      <w:r>
-        <w:rPr>
-          <w:rFonts w:ascii="Arial" w:hAnsi="Arial" w:cs="Arial"/>
-          <w:szCs w:val="24"/>
-        </w:rPr>
-        <w:t>SARs</w:t>
-      </w:r>
-      <w:r>
-        <w:rPr>
-          <w:rFonts w:ascii="Arial" w:hAnsi="Arial" w:cs="Arial"/>
-          <w:szCs w:val="24"/>
-        </w:rPr>
-        <w:t xml:space="preserve">, please refer to </w:t>
-      </w:r>
-      <w:r>
-        <w:rPr>
-          <w:rFonts w:ascii="Arial" w:hAnsi="Arial" w:cs="Arial"/>
-        </w:rPr>
-        <w:t>the Information Requests Policy Framework</w:t>
-      </w:r>
-      <w:r>
-        <w:rPr>
-          <w:rFonts w:ascii="Arial" w:hAnsi="Arial" w:cs="Arial"/>
-          <w:szCs w:val="24"/>
-        </w:rPr>
-        <w:t xml:space="preserve">, </w:t>
-      </w:r>
-      <w:r>
-        <w:rPr>
-          <w:rFonts w:ascii="Arial" w:hAnsi="Arial" w:cs="Arial"/>
-          <w:szCs w:val="24"/>
-        </w:rPr>
-        <w:t xml:space="preserve">or contact </w:t>
-      </w:r>
-      <w:r>
-        <w:rPr>
-          <w:rFonts w:ascii="Arial" w:hAnsi="Arial" w:cs="Arial"/>
-          <w:szCs w:val="24"/>
-        </w:rPr>
-        <w:t xml:space="preserve">the </w:t>
-      </w:r>
-      <w:r>
-        <w:rPr>
-          <w:rFonts w:ascii="Arial" w:hAnsi="Arial" w:cs="Arial"/>
-          <w:szCs w:val="24"/>
-        </w:rPr>
-        <w:t>Offender Subject Access Request Team</w:t>
-      </w:r>
-      <w:r>
-        <w:rPr>
-          <w:rFonts w:ascii="Arial" w:hAnsi="Arial" w:cs="Arial"/>
-          <w:szCs w:val="24"/>
-        </w:rPr>
-        <w:t xml:space="preserve">. </w:t>
-      </w:r>
     </w:p>
     <w:p>
       <w:pPr>
@@ -2753,6 +1924,7 @@
         <w:jc w:val="both"/>
       </w:pPr>
     </w:p>
+    <w:p/>
     <w:p/>
     <w:sectPr>
       <w:type w:val="continuous"/>
@@ -2766,7 +1938,7 @@
 </file>
 
 <file path=word/numbering.xml><?xml version="1.0" encoding="utf-8"?>
-<w:numbering xmlns:wpc="http://schemas.microsoft.com/office/word/2010/wordprocessingCanvas" xmlns:cx="http://schemas.microsoft.com/office/drawing/2014/chartex" xmlns:cx1="http://schemas.microsoft.com/office/drawing/2015/9/8/chartex" xmlns:cx2="http://schemas.microsoft.com/office/drawing/2015/10/21/chartex" xmlns:cx3="http://schemas.microsoft.com/office/drawing/2016/5/9/chartex" xmlns:cx4="http://schemas.microsoft.com/office/drawing/2016/5/10/chartex" xmlns:cx5="http://schemas.microsoft.com/office/drawing/2016/5/11/chartex" xmlns:cx6="http://schemas.microsoft.com/office/drawing/2016/5/12/chartex" xmlns:cx7="http://schemas.microsoft.com/office/drawing/2016/5/13/chartex" xmlns:cx8="http://schemas.microsoft.com/office/drawing/2016/5/14/chartex" xmlns:mc="http://schemas.openxmlformats.org/markup-compatibility/2006" xmlns:aink="http://schemas.microsoft.com/office/drawing/2016/ink" xmlns:am3d="http://schemas.microsoft.com/office/drawing/2017/model3d" xmlns:o="urn:schemas-microsoft-com:office:office" xmlns:oel="http://schemas.microsoft.com/office/2019/extlst" xmlns:r="http://schemas.openxmlformats.org/officeDocument/2006/relationships" xmlns:m="http://schemas.openxmlformats.org/officeDocument/2006/math" xmlns:v="urn:schemas-microsoft-com:vml" xmlns:wp14="http://schemas.microsoft.com/office/word/2010/wordprocessingDrawing" xmlns:wp="http://schemas.openxmlformats.org/drawingml/2006/wordprocessingDrawing" xmlns:w10="urn:schemas-microsoft-com:office:word" xmlns:w="http://schemas.openxmlformats.org/wordprocessingml/2006/main" xmlns:w14="http://schemas.microsoft.com/office/word/2010/wordml" xmlns:w15="http://schemas.microsoft.com/office/word/2012/wordml" xmlns:w16cex="http://schemas.microsoft.com/office/word/2018/wordml/cex" xmlns:w16cid="http://schemas.microsoft.com/office/word/2016/wordml/cid" xmlns:w16="http://schemas.microsoft.com/office/word/2018/wordml" xmlns:w16sdtdh="http://schemas.microsoft.com/office/word/2020/wordml/sdtdatahash" xmlns:w16se="http://schemas.microsoft.com/office/word/2015/wordml/symex" xmlns:wpg="http://schemas.microsoft.com/office/word/2010/wordprocessingGroup" xmlns:wpi="http://schemas.microsoft.com/office/word/2010/wordprocessingInk" xmlns:wne="http://schemas.microsoft.com/office/word/2006/wordml" xmlns:wps="http://schemas.microsoft.com/office/word/2010/wordprocessingShape" mc:Ignorable="w14 w15 w16se w16cid w16 w16cex w16sdtdh wp14">
+<w:numbering xmlns:wpc="http://schemas.microsoft.com/office/word/2010/wordprocessingCanvas" xmlns:cx="http://schemas.microsoft.com/office/drawing/2014/chartex" xmlns:cx1="http://schemas.microsoft.com/office/drawing/2015/9/8/chartex" xmlns:cx2="http://schemas.microsoft.com/office/drawing/2015/10/21/chartex" xmlns:cx3="http://schemas.microsoft.com/office/drawing/2016/5/9/chartex" xmlns:cx4="http://schemas.microsoft.com/office/drawing/2016/5/10/chartex" xmlns:cx5="http://schemas.microsoft.com/office/drawing/2016/5/11/chartex" xmlns:cx6="http://schemas.microsoft.com/office/drawing/2016/5/12/chartex" xmlns:cx7="http://schemas.microsoft.com/office/drawing/2016/5/13/chartex" xmlns:cx8="http://schemas.microsoft.com/office/drawing/2016/5/14/chartex" xmlns:mc="http://schemas.openxmlformats.org/markup-compatibility/2006" xmlns:aink="http://schemas.microsoft.com/office/drawing/2016/ink" xmlns:am3d="http://schemas.microsoft.com/office/drawing/2017/model3d" xmlns:o="urn:schemas-microsoft-com:office:office" xmlns:oel="http://schemas.microsoft.com/office/2019/extlst" xmlns:r="http://schemas.openxmlformats.org/officeDocument/2006/relationships" xmlns:m="http://schemas.openxmlformats.org/officeDocument/2006/math" xmlns:v="urn:schemas-microsoft-com:vml" xmlns:wp14="http://schemas.microsoft.com/office/word/2010/wordprocessingDrawing" xmlns:wp="http://schemas.openxmlformats.org/drawingml/2006/wordprocessingDrawing" xmlns:w10="urn:schemas-microsoft-com:office:word" xmlns:w="http://schemas.openxmlformats.org/wordprocessingml/2006/main" xmlns:w14="http://schemas.microsoft.com/office/word/2010/wordml" xmlns:w15="http://schemas.microsoft.com/office/word/2012/wordml" xmlns:w16cex="http://schemas.microsoft.com/office/word/2018/wordml/cex" xmlns:w16cid="http://schemas.microsoft.com/office/word/2016/wordml/cid" xmlns:w16="http://schemas.microsoft.com/office/word/2018/wordml" xmlns:w16du="http://schemas.microsoft.com/office/word/2023/wordml/word16du" xmlns:w16sdtdh="http://schemas.microsoft.com/office/word/2020/wordml/sdtdatahash" xmlns:w16se="http://schemas.microsoft.com/office/word/2015/wordml/symex" xmlns:wpg="http://schemas.microsoft.com/office/word/2010/wordprocessingGroup" xmlns:wpi="http://schemas.microsoft.com/office/word/2010/wordprocessingInk" xmlns:wne="http://schemas.microsoft.com/office/word/2006/wordml" xmlns:wps="http://schemas.microsoft.com/office/word/2010/wordprocessingShape" mc:Ignorable="w14 w15 w16se w16cid w16 w16cex w16sdtdh w16du wp14">
   <w:abstractNum w:abstractNumId="0" w15:restartNumberingAfterBreak="0">
     <w:nsid w:val="0E44707B"/>
     <w:multiLevelType w:val="hybridMultilevel"/>
@@ -3450,7 +2622,7 @@
 </file>
 
 <file path=word/styles.xml><?xml version="1.0" encoding="utf-8"?>
-<w:styles xmlns:mc="http://schemas.openxmlformats.org/markup-compatibility/2006" xmlns:r="http://schemas.openxmlformats.org/officeDocument/2006/relationships" xmlns:w="http://schemas.openxmlformats.org/wordprocessingml/2006/main" xmlns:w14="http://schemas.microsoft.com/office/word/2010/wordml" xmlns:w15="http://schemas.microsoft.com/office/word/2012/wordml" xmlns:w16cex="http://schemas.microsoft.com/office/word/2018/wordml/cex" xmlns:w16cid="http://schemas.microsoft.com/office/word/2016/wordml/cid" xmlns:w16="http://schemas.microsoft.com/office/word/2018/wordml" xmlns:w16sdtdh="http://schemas.microsoft.com/office/word/2020/wordml/sdtdatahash" xmlns:w16se="http://schemas.microsoft.com/office/word/2015/wordml/symex" mc:Ignorable="w14 w15 w16se w16cid w16 w16cex w16sdtdh">
+<w:styles xmlns:mc="http://schemas.openxmlformats.org/markup-compatibility/2006" xmlns:r="http://schemas.openxmlformats.org/officeDocument/2006/relationships" xmlns:w="http://schemas.openxmlformats.org/wordprocessingml/2006/main" xmlns:w14="http://schemas.microsoft.com/office/word/2010/wordml" xmlns:w15="http://schemas.microsoft.com/office/word/2012/wordml" xmlns:w16cex="http://schemas.microsoft.com/office/word/2018/wordml/cex" xmlns:w16cid="http://schemas.microsoft.com/office/word/2016/wordml/cid" xmlns:w16="http://schemas.microsoft.com/office/word/2018/wordml" xmlns:w16du="http://schemas.microsoft.com/office/word/2023/wordml/word16du" xmlns:w16sdtdh="http://schemas.microsoft.com/office/word/2020/wordml/sdtdatahash" xmlns:w16se="http://schemas.microsoft.com/office/word/2015/wordml/symex" mc:Ignorable="w14 w15 w16se w16cid w16 w16cex w16sdtdh w16du">
   <w:docDefaults>
     <w:rPrDefault>
       <w:rPr>

</xml_diff>

<commit_message>
Embed new document in MAPPA template (#2488)
</commit_message>
<xml_diff>
--- a/lib/assets/mappa.docx
+++ b/lib/assets/mappa.docx
@@ -1824,15 +1824,15 @@
                   <v:path o:extrusionok="f" gradientshapeok="t" o:connecttype="rect"/>
                   <o:lock v:ext="edit" aspectratio="t"/>
                 </v:shapetype>
-                <v:shape id="_x0000_i1026" type="#_x0000_t75" alt="" style="width:77.4pt;height:49.55pt;mso-width-percent:0;mso-height-percent:0;mso-width-percent:0;mso-height-percent:0" o:ole="">
+                <v:shape id="_x0000_i1026" type="#_x0000_t75" alt="" style="width:77.05pt;height:49.9pt;mso-width-percent:0;mso-height-percent:0;mso-width-percent:0;mso-height-percent:0" o:ole="">
                   <v:imagedata r:id="rId9" o:title=""/>
                 </v:shape>
-                <o:OLEObject Type="Embed" ProgID="Word.Document.8" ShapeID="_x0000_i1026" DrawAspect="Icon" ObjectID="_1751983235" r:id="rId10">
+                <o:OLEObject Type="Embed" ProgID="Word.Document.8" ShapeID="_x0000_i1026" DrawAspect="Icon" ObjectID="_1789306452" r:id="rId10">
                   <o:FieldCodes>\s</o:FieldCodes>
                 </o:OLEObject>
               </w:object>
             </w:r>
-            <w:bookmarkStart w:id="1" w:name="_MON_1508828520"/>
+            <w:bookmarkStart w:id="1" w:name="_MON_1789306413"/>
             <w:bookmarkEnd w:id="1"/>
             <w:r>
               <w:rPr>
@@ -1840,11 +1840,11 @@
                 <w:noProof/>
                 <w:szCs w:val="24"/>
               </w:rPr>
-              <w:object w:dxaOrig="1539" w:dyaOrig="996" w14:anchorId="454B6CF5">
-                <v:shape id="_x0000_i1025" type="#_x0000_t75" alt="" style="width:77.4pt;height:49.55pt;mso-width-percent:0;mso-height-percent:0;mso-width-percent:0;mso-height-percent:0" o:ole="">
+              <w:object w:dxaOrig="760" w:dyaOrig="480" w14:anchorId="15DE2423">
+                <v:shape id="_x0000_i1025" type="#_x0000_t75" alt="" style="width:78.95pt;height:49.9pt;mso-width-percent:0;mso-height-percent:0;mso-width-percent:0;mso-height-percent:0" o:ole="">
                   <v:imagedata r:id="rId11" o:title=""/>
                 </v:shape>
-                <o:OLEObject Type="Embed" ProgID="Word.Document.8" ShapeID="_x0000_i1025" DrawAspect="Icon" ObjectID="_1751983236" r:id="rId12">
+                <o:OLEObject Type="Embed" ProgID="Word.Document.12" ShapeID="_x0000_i1025" DrawAspect="Icon" ObjectID="_1789306453" r:id="rId12">
                   <o:FieldCodes>\s</o:FieldCodes>
                 </o:OLEObject>
               </w:object>

</xml_diff>

<commit_message>
use new mappa template
</commit_message>
<xml_diff>
--- a/lib/assets/mappa.docx
+++ b/lib/assets/mappa.docx
@@ -1,6 +1,6 @@
 
 <file path=word/document.xml><?xml version="1.0" encoding="utf-8"?>
-<w:document xmlns:wpc="http://schemas.microsoft.com/office/word/2010/wordprocessingCanvas" xmlns:cx="http://schemas.microsoft.com/office/drawing/2014/chartex" xmlns:cx1="http://schemas.microsoft.com/office/drawing/2015/9/8/chartex" xmlns:cx2="http://schemas.microsoft.com/office/drawing/2015/10/21/chartex" xmlns:cx3="http://schemas.microsoft.com/office/drawing/2016/5/9/chartex" xmlns:cx4="http://schemas.microsoft.com/office/drawing/2016/5/10/chartex" xmlns:cx5="http://schemas.microsoft.com/office/drawing/2016/5/11/chartex" xmlns:cx6="http://schemas.microsoft.com/office/drawing/2016/5/12/chartex" xmlns:cx7="http://schemas.microsoft.com/office/drawing/2016/5/13/chartex" xmlns:cx8="http://schemas.microsoft.com/office/drawing/2016/5/14/chartex" xmlns:mc="http://schemas.openxmlformats.org/markup-compatibility/2006" xmlns:aink="http://schemas.microsoft.com/office/drawing/2016/ink" xmlns:am3d="http://schemas.microsoft.com/office/drawing/2017/model3d" xmlns:o="urn:schemas-microsoft-com:office:office" xmlns:oel="http://schemas.microsoft.com/office/2019/extlst" xmlns:r="http://schemas.openxmlformats.org/officeDocument/2006/relationships" xmlns:m="http://schemas.openxmlformats.org/officeDocument/2006/math" xmlns:v="urn:schemas-microsoft-com:vml" xmlns:wp14="http://schemas.microsoft.com/office/word/2010/wordprocessingDrawing" xmlns:wp="http://schemas.openxmlformats.org/drawingml/2006/wordprocessingDrawing" xmlns:w10="urn:schemas-microsoft-com:office:word" xmlns:w="http://schemas.openxmlformats.org/wordprocessingml/2006/main" xmlns:w14="http://schemas.microsoft.com/office/word/2010/wordml" xmlns:w15="http://schemas.microsoft.com/office/word/2012/wordml" xmlns:w16cex="http://schemas.microsoft.com/office/word/2018/wordml/cex" xmlns:w16cid="http://schemas.microsoft.com/office/word/2016/wordml/cid" xmlns:w16="http://schemas.microsoft.com/office/word/2018/wordml" xmlns:w16du="http://schemas.microsoft.com/office/word/2023/wordml/word16du" xmlns:w16sdtdh="http://schemas.microsoft.com/office/word/2020/wordml/sdtdatahash" xmlns:w16se="http://schemas.microsoft.com/office/word/2015/wordml/symex" xmlns:wpg="http://schemas.microsoft.com/office/word/2010/wordprocessingGroup" xmlns:wpi="http://schemas.microsoft.com/office/word/2010/wordprocessingInk" xmlns:wne="http://schemas.microsoft.com/office/word/2006/wordml" xmlns:wps="http://schemas.microsoft.com/office/word/2010/wordprocessingShape" mc:Ignorable="w14 w15 w16se w16cid w16 w16cex w16sdtdh w16du wp14">
+<w:document xmlns:wpc="http://schemas.microsoft.com/office/word/2010/wordprocessingCanvas" xmlns:cx="http://schemas.microsoft.com/office/drawing/2014/chartex" xmlns:cx1="http://schemas.microsoft.com/office/drawing/2015/9/8/chartex" xmlns:cx2="http://schemas.microsoft.com/office/drawing/2015/10/21/chartex" xmlns:cx3="http://schemas.microsoft.com/office/drawing/2016/5/9/chartex" xmlns:cx4="http://schemas.microsoft.com/office/drawing/2016/5/10/chartex" xmlns:cx5="http://schemas.microsoft.com/office/drawing/2016/5/11/chartex" xmlns:cx6="http://schemas.microsoft.com/office/drawing/2016/5/12/chartex" xmlns:cx7="http://schemas.microsoft.com/office/drawing/2016/5/13/chartex" xmlns:cx8="http://schemas.microsoft.com/office/drawing/2016/5/14/chartex" xmlns:mc="http://schemas.openxmlformats.org/markup-compatibility/2006" xmlns:aink="http://schemas.microsoft.com/office/drawing/2016/ink" xmlns:am3d="http://schemas.microsoft.com/office/drawing/2017/model3d" xmlns:o="urn:schemas-microsoft-com:office:office" xmlns:oel="http://schemas.microsoft.com/office/2019/extlst" xmlns:r="http://schemas.openxmlformats.org/officeDocument/2006/relationships" xmlns:m="http://schemas.openxmlformats.org/officeDocument/2006/math" xmlns:v="urn:schemas-microsoft-com:vml" xmlns:wp14="http://schemas.microsoft.com/office/word/2010/wordprocessingDrawing" xmlns:wp="http://schemas.openxmlformats.org/drawingml/2006/wordprocessingDrawing" xmlns:w10="urn:schemas-microsoft-com:office:word" xmlns:w="http://schemas.openxmlformats.org/wordprocessingml/2006/main" xmlns:w14="http://schemas.microsoft.com/office/word/2010/wordml" xmlns:w15="http://schemas.microsoft.com/office/word/2012/wordml" xmlns:w16cex="http://schemas.microsoft.com/office/word/2018/wordml/cex" xmlns:w16cid="http://schemas.microsoft.com/office/word/2016/wordml/cid" xmlns:w16="http://schemas.microsoft.com/office/word/2018/wordml" xmlns:w16sdtdh="http://schemas.microsoft.com/office/word/2020/wordml/sdtdatahash" xmlns:w16se="http://schemas.microsoft.com/office/word/2015/wordml/symex" xmlns:wpg="http://schemas.microsoft.com/office/word/2010/wordprocessingGroup" xmlns:wpi="http://schemas.microsoft.com/office/word/2010/wordprocessingInk" xmlns:wne="http://schemas.microsoft.com/office/word/2006/wordml" xmlns:wps="http://schemas.microsoft.com/office/word/2010/wordprocessingShape" mc:Ignorable="w14 w15 w16se w16cid w16 w16cex w16sdtdh wp14">
   <w:body>
     <w:tbl>
       <w:tblPr>
@@ -51,10 +51,10 @@
                       <w:noProof/>
                     </w:rPr>
                     <w:drawing>
-                      <wp:inline distT="0" distB="0" distL="0" distR="0" wp14:anchorId="4201B679" wp14:editId="2A297BDC">
+                      <wp:inline distT="0" distB="0" distL="0" distR="0" wp14:anchorId="4C09F508" wp14:editId="350A03A2">
                         <wp:extent cx="1574800" cy="609600"/>
                         <wp:effectExtent l="0" t="0" r="0" b="0"/>
-                        <wp:docPr id="1" name="Picture 1" descr="A black text on a white background&#10;&#10;Description automatically generated"/>
+                        <wp:docPr id="1" name="Picture 1"/>
                         <wp:cNvGraphicFramePr>
                           <a:graphicFrameLocks xmlns:a="http://schemas.openxmlformats.org/drawingml/2006/main"/>
                         </wp:cNvGraphicFramePr>
@@ -62,7 +62,7 @@
                           <a:graphicData uri="http://schemas.openxmlformats.org/drawingml/2006/picture">
                             <pic:pic xmlns:pic="http://schemas.openxmlformats.org/drawingml/2006/picture">
                               <pic:nvPicPr>
-                                <pic:cNvPr id="1" name="Picture 1" descr="A black text on a white background&#10;&#10;Description automatically generated"/>
+                                <pic:cNvPr id="0" name="Picture 1"/>
                                 <pic:cNvPicPr>
                                   <a:picLocks/>
                                 </pic:cNvPicPr>
@@ -522,14 +522,14 @@
                       <w:rFonts w:ascii="Arial" w:hAnsi="Arial" w:cs="Arial"/>
                       <w:szCs w:val="24"/>
                     </w:rPr>
-                    <w:t xml:space="preserve">Dear </w:t>
+                    <w:t>Dea</w:t>
                   </w:r>
                   <w:r>
                     <w:rPr>
                       <w:rFonts w:ascii="Arial" w:hAnsi="Arial" w:cs="Arial"/>
                       <w:szCs w:val="24"/>
                     </w:rPr>
-                    <w:t>Colleague,</w:t>
+                    <w:t xml:space="preserve">r </w:t>
                   </w:r>
                 </w:p>
               </w:tc>
@@ -614,7 +614,34 @@
                 <w:sz w:val="22"/>
                 <w:szCs w:val="22"/>
               </w:rPr>
-              <w:t xml:space="preserve">DPA Reference: </w:t>
+              <w:t xml:space="preserve">DPA </w:t>
+            </w:r>
+            <w:r>
+              <w:rPr>
+                <w:rFonts w:ascii="Arial" w:hAnsi="Arial" w:cs="Arial"/>
+                <w:b/>
+                <w:sz w:val="22"/>
+                <w:szCs w:val="22"/>
+              </w:rPr>
+              <w:t>Reference</w:t>
+            </w:r>
+            <w:r>
+              <w:rPr>
+                <w:rFonts w:ascii="Arial" w:hAnsi="Arial" w:cs="Arial"/>
+                <w:b/>
+                <w:sz w:val="22"/>
+                <w:szCs w:val="22"/>
+              </w:rPr>
+              <w:t>:</w:t>
+            </w:r>
+            <w:r>
+              <w:rPr>
+                <w:rFonts w:ascii="Arial" w:hAnsi="Arial" w:cs="Arial"/>
+                <w:b/>
+                <w:sz w:val="22"/>
+                <w:szCs w:val="22"/>
+              </w:rPr>
+              <w:t xml:space="preserve"> </w:t>
             </w:r>
             <w:r>
               <w:rPr>
@@ -805,7 +832,17 @@
                 <w:szCs w:val="22"/>
                 <w:lang w:val="de-DE"/>
               </w:rPr>
-              <w:t xml:space="preserve"> Name: </w:t>
+              <w:t xml:space="preserve"> Name:</w:t>
+            </w:r>
+            <w:r>
+              <w:rPr>
+                <w:rFonts w:ascii="Arial" w:hAnsi="Arial" w:cs="Arial"/>
+                <w:b/>
+                <w:sz w:val="22"/>
+                <w:szCs w:val="22"/>
+                <w:lang w:val="de-DE"/>
+              </w:rPr>
+              <w:t xml:space="preserve"> </w:t>
             </w:r>
             <w:r>
               <w:rPr>
@@ -877,7 +914,17 @@
                 <w:szCs w:val="22"/>
                 <w:lang w:val="de-DE"/>
               </w:rPr>
-              <w:t xml:space="preserve">DOB: </w:t>
+              <w:t>DOB:</w:t>
+            </w:r>
+            <w:r>
+              <w:rPr>
+                <w:rFonts w:ascii="Arial" w:hAnsi="Arial" w:cs="Arial"/>
+                <w:b/>
+                <w:sz w:val="22"/>
+                <w:szCs w:val="22"/>
+                <w:lang w:val="de-DE"/>
+              </w:rPr>
+              <w:t xml:space="preserve"> </w:t>
             </w:r>
             <w:r>
               <w:rPr>
@@ -961,7 +1008,17 @@
                 <w:szCs w:val="22"/>
                 <w:lang w:val="de-DE"/>
               </w:rPr>
-              <w:t xml:space="preserve">: </w:t>
+              <w:t>:</w:t>
+            </w:r>
+            <w:r>
+              <w:rPr>
+                <w:rFonts w:ascii="Arial" w:hAnsi="Arial" w:cs="Arial"/>
+                <w:b/>
+                <w:sz w:val="22"/>
+                <w:szCs w:val="22"/>
+                <w:lang w:val="de-DE"/>
+              </w:rPr>
+              <w:t xml:space="preserve"> </w:t>
             </w:r>
             <w:r>
               <w:rPr>
@@ -1037,7 +1094,43 @@
                 <w:sz w:val="22"/>
                 <w:szCs w:val="22"/>
               </w:rPr>
-              <w:t xml:space="preserve">Prison Numbers: </w:t>
+              <w:t xml:space="preserve">Prison </w:t>
+            </w:r>
+            <w:r>
+              <w:rPr>
+                <w:rFonts w:ascii="Arial" w:hAnsi="Arial" w:cs="Arial"/>
+                <w:b/>
+                <w:sz w:val="22"/>
+                <w:szCs w:val="22"/>
+              </w:rPr>
+              <w:t>Number</w:t>
+            </w:r>
+            <w:r>
+              <w:rPr>
+                <w:rFonts w:ascii="Arial" w:hAnsi="Arial" w:cs="Arial"/>
+                <w:b/>
+                <w:sz w:val="22"/>
+                <w:szCs w:val="22"/>
+              </w:rPr>
+              <w:t>s</w:t>
+            </w:r>
+            <w:r>
+              <w:rPr>
+                <w:rFonts w:ascii="Arial" w:hAnsi="Arial" w:cs="Arial"/>
+                <w:b/>
+                <w:sz w:val="22"/>
+                <w:szCs w:val="22"/>
+              </w:rPr>
+              <w:t>:</w:t>
+            </w:r>
+            <w:r>
+              <w:rPr>
+                <w:rFonts w:ascii="Arial" w:hAnsi="Arial" w:cs="Arial"/>
+                <w:b/>
+                <w:sz w:val="22"/>
+                <w:szCs w:val="22"/>
+              </w:rPr>
+              <w:t xml:space="preserve"> </w:t>
             </w:r>
             <w:r>
               <w:rPr>
@@ -1127,7 +1220,16 @@
                 <w:sz w:val="22"/>
                 <w:szCs w:val="22"/>
               </w:rPr>
-              <w:t xml:space="preserve">PNC Number: </w:t>
+              <w:t>PNC Number:</w:t>
+            </w:r>
+            <w:r>
+              <w:rPr>
+                <w:rFonts w:ascii="Arial" w:hAnsi="Arial" w:cs="Arial"/>
+                <w:b/>
+                <w:sz w:val="22"/>
+                <w:szCs w:val="22"/>
+              </w:rPr>
+              <w:t xml:space="preserve"> </w:t>
             </w:r>
             <w:r>
               <w:rPr>
@@ -1250,7 +1352,84 @@
           <w:rFonts w:ascii="Arial" w:hAnsi="Arial"/>
           <w:szCs w:val="24"/>
         </w:rPr>
-        <w:t>The above has made a request for disclosure of their personal data held by His Majesty’s Prison and Probation Service (HMPPS) under the Data Protection Act 2018 (DPA).</w:t>
+        <w:t xml:space="preserve">The above </w:t>
+      </w:r>
+      <w:r>
+        <w:rPr>
+          <w:rFonts w:ascii="Arial" w:hAnsi="Arial"/>
+          <w:szCs w:val="24"/>
+        </w:rPr>
+        <w:t xml:space="preserve">has made a request for disclosure of their personal data held </w:t>
+      </w:r>
+      <w:r>
+        <w:rPr>
+          <w:rFonts w:ascii="Arial" w:hAnsi="Arial"/>
+          <w:szCs w:val="24"/>
+        </w:rPr>
+        <w:t>by H</w:t>
+      </w:r>
+      <w:r>
+        <w:rPr>
+          <w:rFonts w:ascii="Arial" w:hAnsi="Arial"/>
+          <w:szCs w:val="24"/>
+        </w:rPr>
+        <w:t>is</w:t>
+      </w:r>
+      <w:r>
+        <w:rPr>
+          <w:rFonts w:ascii="Arial" w:hAnsi="Arial"/>
+          <w:szCs w:val="24"/>
+        </w:rPr>
+        <w:t xml:space="preserve"> Majesty’s Prison</w:t>
+      </w:r>
+      <w:r>
+        <w:rPr>
+          <w:rFonts w:ascii="Arial" w:hAnsi="Arial"/>
+          <w:szCs w:val="24"/>
+        </w:rPr>
+        <w:t xml:space="preserve"> and Probation</w:t>
+      </w:r>
+      <w:r>
+        <w:rPr>
+          <w:rFonts w:ascii="Arial" w:hAnsi="Arial"/>
+          <w:szCs w:val="24"/>
+        </w:rPr>
+        <w:t xml:space="preserve"> Service (HMP</w:t>
+      </w:r>
+      <w:r>
+        <w:rPr>
+          <w:rFonts w:ascii="Arial" w:hAnsi="Arial"/>
+          <w:szCs w:val="24"/>
+        </w:rPr>
+        <w:t xml:space="preserve">PS) </w:t>
+      </w:r>
+      <w:r>
+        <w:rPr>
+          <w:rFonts w:ascii="Arial" w:hAnsi="Arial"/>
+          <w:szCs w:val="24"/>
+        </w:rPr>
+        <w:t>under the Data Protection Act</w:t>
+      </w:r>
+      <w:r>
+        <w:rPr>
+          <w:rFonts w:ascii="Arial" w:hAnsi="Arial"/>
+          <w:szCs w:val="24"/>
+        </w:rPr>
+        <w:t xml:space="preserve"> 2018</w:t>
+      </w:r>
+      <w:r>
+        <w:rPr>
+          <w:rFonts w:ascii="Arial" w:hAnsi="Arial"/>
+          <w:szCs w:val="24"/>
+        </w:rPr>
+        <w:t xml:space="preserve"> (DPA)</w:t>
+      </w:r>
+      <w:r>
+        <w:rPr>
+          <w:rFonts w:ascii="Arial" w:hAnsi="Arial"/>
+          <w:szCs w:val="24"/>
+        </w:rPr>
+        <w:t>.</w:t>
       </w:r>
     </w:p>
     <w:p>
@@ -1399,31 +1578,7 @@
                 <w:szCs w:val="24"/>
                 <w:u w:val="single"/>
               </w:rPr>
-              <w:t>«=</w:t>
-            </w:r>
-            <w:proofErr w:type="spellStart"/>
-            <w:r>
-              <w:rPr>
-                <w:rFonts w:ascii="Arial" w:hAnsi="Arial"/>
-                <w:b/>
-                <w:bCs/>
-                <w:color w:val="0000FF"/>
-                <w:szCs w:val="24"/>
-                <w:u w:val="single"/>
-              </w:rPr>
-              <w:t>date_range</w:t>
-            </w:r>
-            <w:proofErr w:type="spellEnd"/>
-            <w:r>
-              <w:rPr>
-                <w:rFonts w:ascii="Arial" w:hAnsi="Arial"/>
-                <w:b/>
-                <w:bCs/>
-                <w:color w:val="0000FF"/>
-                <w:szCs w:val="24"/>
-                <w:u w:val="single"/>
-              </w:rPr>
-              <w:t>»</w:t>
+              <w:t>«=date_range»</w:t>
             </w:r>
             <w:r>
               <w:rPr>
@@ -1524,7 +1679,15 @@
                 <w:b/>
                 <w:szCs w:val="24"/>
               </w:rPr>
-              <w:t xml:space="preserve">The information is required in Branston by no later than: </w:t>
+              <w:t>The information is required in Branston by no later than:</w:t>
+            </w:r>
+            <w:r>
+              <w:rPr>
+                <w:rFonts w:ascii="Arial" w:hAnsi="Arial"/>
+                <w:b/>
+                <w:szCs w:val="24"/>
+              </w:rPr>
+              <w:t xml:space="preserve"> </w:t>
             </w:r>
             <w:r>
               <w:rPr>
@@ -1641,7 +1804,7 @@
                 <w:noProof/>
                 <w:szCs w:val="24"/>
               </w:rPr>
-              <w:object w:dxaOrig="1539" w:dyaOrig="996" w14:anchorId="6F58F94C">
+              <w:object w:dxaOrig="1539" w:dyaOrig="996" w14:anchorId="5C3A1B84">
                 <v:shapetype id="_x0000_t75" coordsize="21600,21600" o:spt="75" o:preferrelative="t" path="m@4@5l@4@11@9@11@9@5xe" filled="f" stroked="f">
                   <v:stroke joinstyle="miter"/>
                   <v:formulas>
@@ -1661,15 +1824,15 @@
                   <v:path o:extrusionok="f" gradientshapeok="t" o:connecttype="rect"/>
                   <o:lock v:ext="edit" aspectratio="t"/>
                 </v:shapetype>
-                <v:shape id="_x0000_i1026" type="#_x0000_t75" alt="" style="width:76.65pt;height:49.35pt;mso-width-percent:0;mso-height-percent:0;mso-width-percent:0;mso-height-percent:0" o:ole="">
+                <v:shape id="_x0000_i1026" type="#_x0000_t75" alt="" style="width:77.05pt;height:49.9pt;mso-width-percent:0;mso-height-percent:0;mso-width-percent:0;mso-height-percent:0" o:ole="">
                   <v:imagedata r:id="rId9" o:title=""/>
                 </v:shape>
-                <o:OLEObject Type="Embed" ProgID="Word.Document.8" ShapeID="_x0000_i1026" DrawAspect="Icon" ObjectID="_1787637850" r:id="rId10">
+                <o:OLEObject Type="Embed" ProgID="Word.Document.8" ShapeID="_x0000_i1026" DrawAspect="Icon" ObjectID="_1789306452" r:id="rId10">
                   <o:FieldCodes>\s</o:FieldCodes>
                 </o:OLEObject>
               </w:object>
             </w:r>
-            <w:bookmarkStart w:id="1" w:name="_MON_1508828520"/>
+            <w:bookmarkStart w:id="1" w:name="_MON_1789306413"/>
             <w:bookmarkEnd w:id="1"/>
             <w:r>
               <w:rPr>
@@ -1677,11 +1840,11 @@
                 <w:noProof/>
                 <w:szCs w:val="24"/>
               </w:rPr>
-              <w:object w:dxaOrig="1539" w:dyaOrig="996" w14:anchorId="7211DBD8">
-                <v:shape id="_x0000_i1025" type="#_x0000_t75" alt="" style="width:76.65pt;height:49.35pt;mso-width-percent:0;mso-height-percent:0;mso-width-percent:0;mso-height-percent:0" o:ole="">
+              <w:object w:dxaOrig="760" w:dyaOrig="480" w14:anchorId="15DE2423">
+                <v:shape id="_x0000_i1025" type="#_x0000_t75" alt="" style="width:78.95pt;height:49.9pt;mso-width-percent:0;mso-height-percent:0;mso-width-percent:0;mso-height-percent:0" o:ole="">
                   <v:imagedata r:id="rId11" o:title=""/>
                 </v:shape>
-                <o:OLEObject Type="Embed" ProgID="Word.Document.8" ShapeID="_x0000_i1025" DrawAspect="Icon" ObjectID="_1787637851" r:id="rId12">
+                <o:OLEObject Type="Embed" ProgID="Word.Document.12" ShapeID="_x0000_i1025" DrawAspect="Icon" ObjectID="_1789306453" r:id="rId12">
                   <o:FieldCodes>\s</o:FieldCodes>
                 </o:OLEObject>
               </w:object>
@@ -1721,46 +1884,30 @@
       <w:pPr>
         <w:jc w:val="both"/>
         <w:rPr>
-          <w:rFonts w:ascii="Arial" w:hAnsi="Arial" w:cs="Arial"/>
-          <w:szCs w:val="24"/>
-        </w:rPr>
-      </w:pPr>
-      <w:r>
-        <w:rPr>
-          <w:rFonts w:ascii="Arial" w:hAnsi="Arial" w:cs="Arial"/>
-          <w:bCs/>
-        </w:rPr>
-        <w:t>The DPA requires organisations to provide all releasable information to requestors within one calendar month of a subject access request (SAR) being received.</w:t>
-      </w:r>
-      <w:r>
-        <w:rPr>
-          <w:rFonts w:ascii="Arial" w:hAnsi="Arial" w:cs="Arial"/>
-          <w:szCs w:val="24"/>
-        </w:rPr>
-        <w:t xml:space="preserve"> </w:t>
-      </w:r>
-      <w:r>
-        <w:rPr>
-          <w:rFonts w:ascii="Arial" w:hAnsi="Arial"/>
-          <w:szCs w:val="24"/>
-        </w:rPr>
-        <w:t>This statutory timeframe starts once a request is received by any part of the Ministry of Justice (</w:t>
-      </w:r>
-      <w:proofErr w:type="spellStart"/>
-      <w:r>
-        <w:rPr>
-          <w:rFonts w:ascii="Arial" w:hAnsi="Arial"/>
-          <w:szCs w:val="24"/>
-        </w:rPr>
-        <w:t>MoJ</w:t>
-      </w:r>
-      <w:proofErr w:type="spellEnd"/>
-      <w:r>
-        <w:rPr>
-          <w:rFonts w:ascii="Arial" w:hAnsi="Arial"/>
-          <w:szCs w:val="24"/>
-        </w:rPr>
-        <w:t>) including HMPPS, and not when it is received by the Offender Subject Access Request Team.</w:t>
+          <w:rFonts w:ascii="Arial" w:hAnsi="Arial"/>
+          <w:szCs w:val="24"/>
+        </w:rPr>
+      </w:pPr>
+      <w:r>
+        <w:rPr>
+          <w:rFonts w:ascii="Arial" w:hAnsi="Arial"/>
+          <w:szCs w:val="24"/>
+        </w:rPr>
+        <w:t>The DPA requires organisations to provide all releasable information to requestors within one calendar month of a subject access request (SAR) being received. This statutory timeframe starts once a request is received by any part of the Ministry of Justice (MoJ) including HMPPS, and not when it is received by the Offender Subject Access Request</w:t>
+      </w:r>
+      <w:r>
+        <w:rPr>
+          <w:rFonts w:ascii="Arial" w:hAnsi="Arial"/>
+          <w:szCs w:val="24"/>
+        </w:rPr>
+        <w:t xml:space="preserve"> Team</w:t>
+      </w:r>
+      <w:r>
+        <w:rPr>
+          <w:rFonts w:ascii="Arial" w:hAnsi="Arial"/>
+          <w:szCs w:val="24"/>
+        </w:rPr>
+        <w:t>.</w:t>
       </w:r>
     </w:p>
     <w:p>
@@ -1785,21 +1932,56 @@
           <w:rFonts w:ascii="Arial" w:hAnsi="Arial"/>
           <w:szCs w:val="24"/>
         </w:rPr>
-        <w:t>To help us ensure the request is completed within one calendar month</w:t>
-      </w:r>
-      <w:r>
-        <w:rPr>
-          <w:rFonts w:ascii="Arial" w:hAnsi="Arial"/>
-          <w:szCs w:val="24"/>
-        </w:rPr>
-        <w:t>,</w:t>
-      </w:r>
-      <w:r>
-        <w:rPr>
-          <w:rFonts w:ascii="Arial" w:hAnsi="Arial"/>
-          <w:szCs w:val="24"/>
-        </w:rPr>
-        <w:t xml:space="preserve"> we are requesting that the information required from you is provided to us no later than 20 calendar days. Failure to comply with this will result in escalation within your organisation. Please send the information to </w:t>
+        <w:t xml:space="preserve">In order to help us ensure the request is completed within one calendar month we are requesting that the information required from you is provided to us no later than </w:t>
+      </w:r>
+      <w:r>
+        <w:rPr>
+          <w:rFonts w:ascii="Arial" w:hAnsi="Arial"/>
+          <w:szCs w:val="24"/>
+        </w:rPr>
+        <w:t>20</w:t>
+      </w:r>
+      <w:r>
+        <w:rPr>
+          <w:rFonts w:ascii="Arial" w:hAnsi="Arial"/>
+          <w:szCs w:val="24"/>
+        </w:rPr>
+        <w:t xml:space="preserve"> </w:t>
+      </w:r>
+      <w:r>
+        <w:rPr>
+          <w:rFonts w:ascii="Arial" w:hAnsi="Arial"/>
+          <w:szCs w:val="24"/>
+        </w:rPr>
+        <w:t>calendar days. Failure to comply with th</w:t>
+      </w:r>
+      <w:r>
+        <w:rPr>
+          <w:rFonts w:ascii="Arial" w:hAnsi="Arial"/>
+          <w:szCs w:val="24"/>
+        </w:rPr>
+        <w:t xml:space="preserve">is will result in escalation within </w:t>
+      </w:r>
+      <w:r>
+        <w:rPr>
+          <w:rFonts w:ascii="Arial" w:hAnsi="Arial"/>
+          <w:szCs w:val="24"/>
+        </w:rPr>
+        <w:t xml:space="preserve">your </w:t>
+      </w:r>
+      <w:r>
+        <w:rPr>
+          <w:rFonts w:ascii="Arial" w:hAnsi="Arial"/>
+          <w:szCs w:val="24"/>
+        </w:rPr>
+        <w:t>organisation</w:t>
+      </w:r>
+      <w:r>
+        <w:rPr>
+          <w:rFonts w:ascii="Arial" w:hAnsi="Arial"/>
+          <w:szCs w:val="24"/>
+        </w:rPr>
+        <w:t xml:space="preserve">. Please send the information </w:t>
       </w:r>
       <w:r>
         <w:rPr>
@@ -1807,7 +1989,14 @@
           <w:szCs w:val="24"/>
         </w:rPr>
         <w:lastRenderedPageBreak/>
-        <w:t>the Offender Subject Access Request Team at the above address, quoting our reference and including a copy of this form.</w:t>
+        <w:t>to the Offender Subject Access Request Team at the above address, quoting our reference and including a copy of this form</w:t>
+      </w:r>
+      <w:r>
+        <w:rPr>
+          <w:rFonts w:ascii="Arial" w:hAnsi="Arial"/>
+          <w:szCs w:val="24"/>
+        </w:rPr>
+        <w:t>.</w:t>
       </w:r>
     </w:p>
     <w:p>
@@ -1818,6 +2007,646 @@
           <w:szCs w:val="24"/>
         </w:rPr>
       </w:pPr>
+    </w:p>
+    <w:p>
+      <w:pPr>
+        <w:jc w:val="both"/>
+        <w:rPr>
+          <w:rFonts w:ascii="Arial" w:hAnsi="Arial"/>
+          <w:szCs w:val="24"/>
+        </w:rPr>
+      </w:pPr>
+      <w:r>
+        <w:rPr>
+          <w:rFonts w:ascii="Arial" w:hAnsi="Arial"/>
+          <w:szCs w:val="24"/>
+        </w:rPr>
+        <w:t>If the offender</w:t>
+      </w:r>
+      <w:r>
+        <w:rPr>
+          <w:rFonts w:ascii="Arial" w:hAnsi="Arial"/>
+          <w:szCs w:val="24"/>
+        </w:rPr>
+        <w:t xml:space="preserve">’s record has been sent on to another </w:t>
+      </w:r>
+      <w:r>
+        <w:rPr>
+          <w:rFonts w:ascii="Arial" w:hAnsi="Arial"/>
+          <w:szCs w:val="24"/>
+        </w:rPr>
+        <w:t>Division</w:t>
+      </w:r>
+      <w:r>
+        <w:rPr>
+          <w:rFonts w:ascii="Arial" w:hAnsi="Arial"/>
+          <w:szCs w:val="24"/>
+        </w:rPr>
+        <w:t xml:space="preserve">, </w:t>
+      </w:r>
+      <w:r>
+        <w:rPr>
+          <w:rFonts w:ascii="Arial" w:hAnsi="Arial"/>
+          <w:szCs w:val="24"/>
+        </w:rPr>
+        <w:t xml:space="preserve">destroyed in accordance with </w:t>
+      </w:r>
+      <w:r>
+        <w:rPr>
+          <w:rFonts w:ascii="Arial" w:hAnsi="Arial"/>
+          <w:szCs w:val="24"/>
+        </w:rPr>
+        <w:t>Pr</w:t>
+      </w:r>
+      <w:r>
+        <w:rPr>
+          <w:rFonts w:ascii="Arial" w:hAnsi="Arial"/>
+          <w:szCs w:val="24"/>
+        </w:rPr>
+        <w:t>obation Instruction (PI) 02</w:t>
+      </w:r>
+      <w:r>
+        <w:rPr>
+          <w:rFonts w:ascii="Arial" w:hAnsi="Arial"/>
+          <w:szCs w:val="24"/>
+        </w:rPr>
+        <w:t>/</w:t>
+      </w:r>
+      <w:r>
+        <w:rPr>
+          <w:rFonts w:ascii="Arial" w:hAnsi="Arial"/>
+          <w:szCs w:val="24"/>
+        </w:rPr>
+        <w:t>2018</w:t>
+      </w:r>
+      <w:r>
+        <w:rPr>
+          <w:rFonts w:ascii="Arial" w:hAnsi="Arial"/>
+          <w:szCs w:val="24"/>
+        </w:rPr>
+        <w:t xml:space="preserve">, </w:t>
+      </w:r>
+      <w:r>
+        <w:rPr>
+          <w:rFonts w:ascii="Arial" w:hAnsi="Arial"/>
+          <w:szCs w:val="24"/>
+        </w:rPr>
+        <w:t xml:space="preserve">or if there is no trace of records </w:t>
+      </w:r>
+      <w:r>
+        <w:rPr>
+          <w:rFonts w:ascii="Arial" w:hAnsi="Arial"/>
+          <w:szCs w:val="24"/>
+        </w:rPr>
+        <w:t>held,</w:t>
+      </w:r>
+      <w:r>
+        <w:rPr>
+          <w:rFonts w:ascii="Arial" w:hAnsi="Arial"/>
+          <w:szCs w:val="24"/>
+        </w:rPr>
+        <w:t xml:space="preserve"> please indicate below and return this request to </w:t>
+      </w:r>
+      <w:hyperlink r:id="rId13" w:history="1">
+        <w:r>
+          <w:rPr>
+            <w:rStyle w:val="Hyperlink"/>
+            <w:rFonts w:ascii="Arial" w:hAnsi="Arial"/>
+            <w:szCs w:val="24"/>
+          </w:rPr>
+          <w:t>data.access1@justice.gov.uk</w:t>
+        </w:r>
+      </w:hyperlink>
+      <w:r>
+        <w:rPr>
+          <w:rFonts w:ascii="Arial" w:hAnsi="Arial"/>
+          <w:szCs w:val="24"/>
+        </w:rPr>
+        <w:t xml:space="preserve"> </w:t>
+      </w:r>
+    </w:p>
+    <w:p>
+      <w:pPr>
+        <w:keepNext/>
+        <w:jc w:val="both"/>
+      </w:pPr>
+    </w:p>
+    <w:p>
+      <w:pPr>
+        <w:jc w:val="both"/>
+        <w:rPr>
+          <w:rFonts w:ascii="Arial" w:hAnsi="Arial" w:cs="Arial"/>
+          <w:sz w:val="22"/>
+          <w:szCs w:val="22"/>
+        </w:rPr>
+      </w:pPr>
+      <w:r>
+        <w:rPr>
+          <w:rFonts w:ascii="Arial" w:hAnsi="Arial" w:cs="Arial"/>
+          <w:sz w:val="22"/>
+          <w:szCs w:val="22"/>
+        </w:rPr>
+        <w:t>□ Record sent</w:t>
+      </w:r>
+      <w:r>
+        <w:rPr>
+          <w:rFonts w:ascii="Arial" w:hAnsi="Arial" w:cs="Arial"/>
+          <w:sz w:val="22"/>
+          <w:szCs w:val="22"/>
+        </w:rPr>
+        <w:t xml:space="preserve"> to Unit __________</w:t>
+      </w:r>
+      <w:r>
+        <w:rPr>
+          <w:rFonts w:ascii="Arial" w:hAnsi="Arial" w:cs="Arial"/>
+          <w:sz w:val="22"/>
+          <w:szCs w:val="22"/>
+        </w:rPr>
+        <w:t>__</w:t>
+      </w:r>
+      <w:r>
+        <w:rPr>
+          <w:rFonts w:ascii="Arial" w:hAnsi="Arial" w:cs="Arial"/>
+          <w:sz w:val="22"/>
+          <w:szCs w:val="22"/>
+        </w:rPr>
+        <w:t>______</w:t>
+      </w:r>
+      <w:r>
+        <w:rPr>
+          <w:rFonts w:ascii="Arial" w:hAnsi="Arial" w:cs="Arial"/>
+          <w:sz w:val="22"/>
+          <w:szCs w:val="22"/>
+        </w:rPr>
+        <w:t>__</w:t>
+      </w:r>
+      <w:r>
+        <w:rPr>
+          <w:rFonts w:ascii="Arial" w:hAnsi="Arial" w:cs="Arial"/>
+          <w:sz w:val="22"/>
+          <w:szCs w:val="22"/>
+        </w:rPr>
+        <w:t>_</w:t>
+      </w:r>
+      <w:r>
+        <w:rPr>
+          <w:rFonts w:ascii="Arial" w:hAnsi="Arial" w:cs="Arial"/>
+          <w:sz w:val="22"/>
+          <w:szCs w:val="22"/>
+        </w:rPr>
+        <w:t>___</w:t>
+      </w:r>
+      <w:r>
+        <w:rPr>
+          <w:rFonts w:ascii="Arial" w:hAnsi="Arial" w:cs="Arial"/>
+          <w:sz w:val="22"/>
+          <w:szCs w:val="22"/>
+        </w:rPr>
+        <w:t xml:space="preserve"> </w:t>
+      </w:r>
+      <w:r>
+        <w:rPr>
+          <w:rFonts w:ascii="Arial" w:hAnsi="Arial" w:cs="Arial"/>
+          <w:sz w:val="22"/>
+          <w:szCs w:val="22"/>
+        </w:rPr>
+        <w:t xml:space="preserve">   Date Sent: ______</w:t>
+      </w:r>
+      <w:r>
+        <w:rPr>
+          <w:rFonts w:ascii="Arial" w:hAnsi="Arial" w:cs="Arial"/>
+          <w:sz w:val="22"/>
+          <w:szCs w:val="22"/>
+        </w:rPr>
+        <w:t>___</w:t>
+      </w:r>
+      <w:r>
+        <w:rPr>
+          <w:rFonts w:ascii="Arial" w:hAnsi="Arial" w:cs="Arial"/>
+          <w:sz w:val="22"/>
+          <w:szCs w:val="22"/>
+        </w:rPr>
+        <w:softHyphen/>
+        <w:t>_</w:t>
+      </w:r>
+      <w:r>
+        <w:rPr>
+          <w:rFonts w:ascii="Arial" w:hAnsi="Arial" w:cs="Arial"/>
+          <w:sz w:val="22"/>
+          <w:szCs w:val="22"/>
+        </w:rPr>
+        <w:t>____________</w:t>
+      </w:r>
+      <w:r>
+        <w:rPr>
+          <w:rFonts w:ascii="Arial" w:hAnsi="Arial" w:cs="Arial"/>
+          <w:sz w:val="22"/>
+          <w:szCs w:val="22"/>
+        </w:rPr>
+        <w:t>______</w:t>
+      </w:r>
+    </w:p>
+    <w:p>
+      <w:pPr>
+        <w:jc w:val="both"/>
+        <w:rPr>
+          <w:rFonts w:ascii="Arial" w:hAnsi="Arial" w:cs="Arial"/>
+          <w:sz w:val="22"/>
+          <w:szCs w:val="22"/>
+        </w:rPr>
+      </w:pPr>
+    </w:p>
+    <w:p>
+      <w:pPr>
+        <w:tabs>
+          <w:tab w:val="left" w:pos="5529"/>
+        </w:tabs>
+        <w:jc w:val="both"/>
+        <w:rPr>
+          <w:rFonts w:ascii="Arial" w:hAnsi="Arial" w:cs="Arial"/>
+          <w:sz w:val="22"/>
+          <w:szCs w:val="22"/>
+        </w:rPr>
+      </w:pPr>
+      <w:r>
+        <w:rPr>
+          <w:rFonts w:ascii="Arial" w:hAnsi="Arial" w:cs="Arial"/>
+          <w:sz w:val="22"/>
+          <w:szCs w:val="22"/>
+        </w:rPr>
+        <w:t>□ Record destroye</w:t>
+      </w:r>
+      <w:r>
+        <w:rPr>
+          <w:rFonts w:ascii="Arial" w:hAnsi="Arial" w:cs="Arial"/>
+          <w:sz w:val="22"/>
+          <w:szCs w:val="22"/>
+        </w:rPr>
+        <w:t>d in accordance with PI 02</w:t>
+      </w:r>
+      <w:r>
+        <w:rPr>
+          <w:rFonts w:ascii="Arial" w:hAnsi="Arial" w:cs="Arial"/>
+          <w:sz w:val="22"/>
+          <w:szCs w:val="22"/>
+        </w:rPr>
+        <w:t xml:space="preserve">/2018  </w:t>
+      </w:r>
+      <w:r>
+        <w:rPr>
+          <w:rFonts w:ascii="Arial" w:hAnsi="Arial" w:cs="Arial"/>
+          <w:sz w:val="22"/>
+          <w:szCs w:val="22"/>
+        </w:rPr>
+        <w:t xml:space="preserve">  </w:t>
+      </w:r>
+      <w:r>
+        <w:rPr>
+          <w:rFonts w:ascii="Arial" w:hAnsi="Arial" w:cs="Arial"/>
+          <w:sz w:val="22"/>
+          <w:szCs w:val="22"/>
+        </w:rPr>
+        <w:t xml:space="preserve">  </w:t>
+      </w:r>
+      <w:r>
+        <w:rPr>
+          <w:rFonts w:ascii="Arial" w:hAnsi="Arial" w:cs="Arial"/>
+          <w:sz w:val="22"/>
+          <w:szCs w:val="22"/>
+        </w:rPr>
+        <w:t>Date of Destruction: __</w:t>
+      </w:r>
+      <w:r>
+        <w:rPr>
+          <w:rFonts w:ascii="Arial" w:hAnsi="Arial" w:cs="Arial"/>
+          <w:sz w:val="22"/>
+          <w:szCs w:val="22"/>
+        </w:rPr>
+        <w:t>_</w:t>
+      </w:r>
+      <w:r>
+        <w:rPr>
+          <w:rFonts w:ascii="Arial" w:hAnsi="Arial" w:cs="Arial"/>
+          <w:sz w:val="22"/>
+          <w:szCs w:val="22"/>
+        </w:rPr>
+        <w:t>_____</w:t>
+      </w:r>
+      <w:r>
+        <w:rPr>
+          <w:rFonts w:ascii="Arial" w:hAnsi="Arial" w:cs="Arial"/>
+          <w:sz w:val="22"/>
+          <w:szCs w:val="22"/>
+        </w:rPr>
+        <w:t>_____</w:t>
+      </w:r>
+      <w:r>
+        <w:rPr>
+          <w:rFonts w:ascii="Arial" w:hAnsi="Arial" w:cs="Arial"/>
+          <w:sz w:val="22"/>
+          <w:szCs w:val="22"/>
+        </w:rPr>
+        <w:t>______</w:t>
+      </w:r>
+      <w:r>
+        <w:rPr>
+          <w:rFonts w:ascii="Arial" w:hAnsi="Arial" w:cs="Arial"/>
+          <w:sz w:val="22"/>
+          <w:szCs w:val="22"/>
+        </w:rPr>
+        <w:t>_</w:t>
+      </w:r>
+      <w:r>
+        <w:rPr>
+          <w:rFonts w:ascii="Arial" w:hAnsi="Arial" w:cs="Arial"/>
+          <w:sz w:val="22"/>
+          <w:szCs w:val="22"/>
+        </w:rPr>
+        <w:t>__</w:t>
+      </w:r>
+    </w:p>
+    <w:p>
+      <w:pPr>
+        <w:jc w:val="both"/>
+        <w:rPr>
+          <w:rFonts w:ascii="Arial" w:hAnsi="Arial" w:cs="Arial"/>
+          <w:sz w:val="22"/>
+          <w:szCs w:val="22"/>
+        </w:rPr>
+      </w:pPr>
+    </w:p>
+    <w:p>
+      <w:pPr>
+        <w:jc w:val="both"/>
+        <w:rPr>
+          <w:rFonts w:ascii="Arial" w:hAnsi="Arial" w:cs="Arial"/>
+          <w:sz w:val="22"/>
+          <w:szCs w:val="22"/>
+        </w:rPr>
+      </w:pPr>
+      <w:r>
+        <w:rPr>
+          <w:rFonts w:ascii="Arial" w:hAnsi="Arial" w:cs="Arial"/>
+          <w:sz w:val="22"/>
+          <w:szCs w:val="22"/>
+        </w:rPr>
+        <w:t>□ No records held/ No trace of record</w:t>
+      </w:r>
+      <w:r>
+        <w:rPr>
+          <w:rFonts w:ascii="Arial" w:hAnsi="Arial" w:cs="Arial"/>
+          <w:sz w:val="22"/>
+          <w:szCs w:val="22"/>
+        </w:rPr>
+        <w:t xml:space="preserve"> ___________     Date: </w:t>
+      </w:r>
+      <w:r>
+        <w:rPr>
+          <w:rFonts w:ascii="Arial" w:hAnsi="Arial" w:cs="Arial"/>
+          <w:sz w:val="22"/>
+          <w:szCs w:val="22"/>
+        </w:rPr>
+        <w:t>_________</w:t>
+      </w:r>
+      <w:r>
+        <w:rPr>
+          <w:rFonts w:ascii="Arial" w:hAnsi="Arial" w:cs="Arial"/>
+          <w:sz w:val="22"/>
+          <w:szCs w:val="22"/>
+        </w:rPr>
+        <w:t>__________________</w:t>
+      </w:r>
+      <w:r>
+        <w:rPr>
+          <w:rFonts w:ascii="Arial" w:hAnsi="Arial" w:cs="Arial"/>
+          <w:sz w:val="22"/>
+          <w:szCs w:val="22"/>
+        </w:rPr>
+        <w:t>______</w:t>
+      </w:r>
+    </w:p>
+    <w:p>
+      <w:pPr>
+        <w:jc w:val="both"/>
+        <w:rPr>
+          <w:rFonts w:ascii="Arial" w:hAnsi="Arial" w:cs="Arial"/>
+          <w:sz w:val="22"/>
+          <w:szCs w:val="22"/>
+        </w:rPr>
+      </w:pPr>
+    </w:p>
+    <w:p>
+      <w:pPr>
+        <w:jc w:val="both"/>
+        <w:rPr>
+          <w:rFonts w:ascii="Arial" w:hAnsi="Arial" w:cs="Arial"/>
+          <w:sz w:val="22"/>
+          <w:szCs w:val="22"/>
+        </w:rPr>
+      </w:pPr>
+      <w:r>
+        <w:rPr>
+          <w:rFonts w:ascii="Arial" w:hAnsi="Arial" w:cs="Arial"/>
+          <w:sz w:val="22"/>
+          <w:szCs w:val="22"/>
+        </w:rPr>
+        <w:t>Signed: _____________________</w:t>
+      </w:r>
+      <w:r>
+        <w:rPr>
+          <w:rFonts w:ascii="Arial" w:hAnsi="Arial" w:cs="Arial"/>
+          <w:sz w:val="22"/>
+          <w:szCs w:val="22"/>
+        </w:rPr>
+        <w:t>_________</w:t>
+      </w:r>
+      <w:r>
+        <w:rPr>
+          <w:rFonts w:ascii="Arial" w:hAnsi="Arial" w:cs="Arial"/>
+          <w:sz w:val="22"/>
+          <w:szCs w:val="22"/>
+        </w:rPr>
+        <w:t>_____</w:t>
+      </w:r>
+      <w:r>
+        <w:rPr>
+          <w:rFonts w:ascii="Arial" w:hAnsi="Arial" w:cs="Arial"/>
+          <w:sz w:val="22"/>
+          <w:szCs w:val="22"/>
+        </w:rPr>
+        <w:t xml:space="preserve">    </w:t>
+      </w:r>
+      <w:r>
+        <w:rPr>
+          <w:rFonts w:ascii="Arial" w:hAnsi="Arial" w:cs="Arial"/>
+          <w:sz w:val="22"/>
+          <w:szCs w:val="22"/>
+        </w:rPr>
+        <w:t>Print Name: ________</w:t>
+      </w:r>
+      <w:r>
+        <w:rPr>
+          <w:rFonts w:ascii="Arial" w:hAnsi="Arial" w:cs="Arial"/>
+          <w:sz w:val="22"/>
+          <w:szCs w:val="22"/>
+        </w:rPr>
+        <w:t>______</w:t>
+      </w:r>
+      <w:r>
+        <w:rPr>
+          <w:rFonts w:ascii="Arial" w:hAnsi="Arial" w:cs="Arial"/>
+          <w:sz w:val="22"/>
+          <w:szCs w:val="22"/>
+        </w:rPr>
+        <w:t>______________</w:t>
+      </w:r>
+    </w:p>
+    <w:p>
+      <w:pPr>
+        <w:jc w:val="both"/>
+        <w:rPr>
+          <w:rFonts w:ascii="Arial" w:hAnsi="Arial" w:cs="Arial"/>
+          <w:sz w:val="22"/>
+          <w:szCs w:val="22"/>
+        </w:rPr>
+      </w:pPr>
+    </w:p>
+    <w:p>
+      <w:pPr>
+        <w:jc w:val="both"/>
+        <w:rPr>
+          <w:rFonts w:ascii="Arial" w:hAnsi="Arial" w:cs="Arial"/>
+          <w:sz w:val="22"/>
+          <w:szCs w:val="22"/>
+        </w:rPr>
+      </w:pPr>
+      <w:r>
+        <w:rPr>
+          <w:rFonts w:ascii="Arial" w:hAnsi="Arial" w:cs="Arial"/>
+          <w:sz w:val="22"/>
+          <w:szCs w:val="22"/>
+        </w:rPr>
+        <w:t>Position/Grade: _______</w:t>
+      </w:r>
+      <w:r>
+        <w:rPr>
+          <w:rFonts w:ascii="Arial" w:hAnsi="Arial" w:cs="Arial"/>
+          <w:sz w:val="22"/>
+          <w:szCs w:val="22"/>
+        </w:rPr>
+        <w:t xml:space="preserve">______________________    </w:t>
+      </w:r>
+      <w:r>
+        <w:rPr>
+          <w:rFonts w:ascii="Arial" w:hAnsi="Arial" w:cs="Arial"/>
+          <w:sz w:val="22"/>
+          <w:szCs w:val="22"/>
+        </w:rPr>
+        <w:t>Date: ______________</w:t>
+      </w:r>
+      <w:r>
+        <w:rPr>
+          <w:rFonts w:ascii="Arial" w:hAnsi="Arial" w:cs="Arial"/>
+          <w:sz w:val="22"/>
+          <w:szCs w:val="22"/>
+        </w:rPr>
+        <w:t>______</w:t>
+      </w:r>
+      <w:r>
+        <w:rPr>
+          <w:rFonts w:ascii="Arial" w:hAnsi="Arial" w:cs="Arial"/>
+          <w:sz w:val="22"/>
+          <w:szCs w:val="22"/>
+        </w:rPr>
+        <w:t>_____________</w:t>
+      </w:r>
+    </w:p>
+    <w:p>
+      <w:pPr>
+        <w:jc w:val="both"/>
+        <w:rPr>
+          <w:rFonts w:ascii="Arial" w:hAnsi="Arial"/>
+          <w:szCs w:val="24"/>
+        </w:rPr>
+      </w:pPr>
+    </w:p>
+    <w:p>
+      <w:pPr>
+        <w:jc w:val="both"/>
+        <w:rPr>
+          <w:rFonts w:ascii="Arial" w:hAnsi="Arial" w:cs="Arial"/>
+          <w:szCs w:val="24"/>
+        </w:rPr>
+      </w:pPr>
+      <w:r>
+        <w:rPr>
+          <w:rFonts w:ascii="Arial" w:hAnsi="Arial" w:cs="Arial"/>
+          <w:szCs w:val="24"/>
+        </w:rPr>
+        <w:t>If you would like furthe</w:t>
+      </w:r>
+      <w:r>
+        <w:rPr>
+          <w:rFonts w:ascii="Arial" w:hAnsi="Arial" w:cs="Arial"/>
+          <w:szCs w:val="24"/>
+        </w:rPr>
+        <w:t xml:space="preserve">r information on how to handle </w:t>
+      </w:r>
+      <w:r>
+        <w:rPr>
+          <w:rFonts w:ascii="Arial" w:hAnsi="Arial" w:cs="Arial"/>
+          <w:szCs w:val="24"/>
+        </w:rPr>
+        <w:t>SARs</w:t>
+      </w:r>
+      <w:r>
+        <w:rPr>
+          <w:rFonts w:ascii="Arial" w:hAnsi="Arial" w:cs="Arial"/>
+          <w:szCs w:val="24"/>
+        </w:rPr>
+        <w:t xml:space="preserve">, please refer to </w:t>
+      </w:r>
+      <w:r>
+        <w:rPr>
+          <w:rFonts w:ascii="Arial" w:hAnsi="Arial" w:cs="Arial"/>
+        </w:rPr>
+        <w:t>the Information Requests Policy Framework</w:t>
+      </w:r>
+      <w:r>
+        <w:rPr>
+          <w:rFonts w:ascii="Arial" w:hAnsi="Arial" w:cs="Arial"/>
+          <w:szCs w:val="24"/>
+        </w:rPr>
+        <w:t xml:space="preserve">, </w:t>
+      </w:r>
+      <w:r>
+        <w:rPr>
+          <w:rFonts w:ascii="Arial" w:hAnsi="Arial" w:cs="Arial"/>
+          <w:szCs w:val="24"/>
+        </w:rPr>
+        <w:t xml:space="preserve">or contact </w:t>
+      </w:r>
+      <w:r>
+        <w:rPr>
+          <w:rFonts w:ascii="Arial" w:hAnsi="Arial" w:cs="Arial"/>
+          <w:szCs w:val="24"/>
+        </w:rPr>
+        <w:t xml:space="preserve">the </w:t>
+      </w:r>
+      <w:r>
+        <w:rPr>
+          <w:rFonts w:ascii="Arial" w:hAnsi="Arial" w:cs="Arial"/>
+          <w:szCs w:val="24"/>
+        </w:rPr>
+        <w:t>Offender Subject Access Request Team</w:t>
+      </w:r>
+      <w:r>
+        <w:rPr>
+          <w:rFonts w:ascii="Arial" w:hAnsi="Arial" w:cs="Arial"/>
+          <w:szCs w:val="24"/>
+        </w:rPr>
+        <w:t xml:space="preserve">. </w:t>
+      </w:r>
     </w:p>
     <w:p>
       <w:pPr>
@@ -1924,7 +2753,6 @@
         <w:jc w:val="both"/>
       </w:pPr>
     </w:p>
-    <w:p/>
     <w:p/>
     <w:sectPr>
       <w:type w:val="continuous"/>
@@ -1938,7 +2766,7 @@
 </file>
 
 <file path=word/numbering.xml><?xml version="1.0" encoding="utf-8"?>
-<w:numbering xmlns:wpc="http://schemas.microsoft.com/office/word/2010/wordprocessingCanvas" xmlns:cx="http://schemas.microsoft.com/office/drawing/2014/chartex" xmlns:cx1="http://schemas.microsoft.com/office/drawing/2015/9/8/chartex" xmlns:cx2="http://schemas.microsoft.com/office/drawing/2015/10/21/chartex" xmlns:cx3="http://schemas.microsoft.com/office/drawing/2016/5/9/chartex" xmlns:cx4="http://schemas.microsoft.com/office/drawing/2016/5/10/chartex" xmlns:cx5="http://schemas.microsoft.com/office/drawing/2016/5/11/chartex" xmlns:cx6="http://schemas.microsoft.com/office/drawing/2016/5/12/chartex" xmlns:cx7="http://schemas.microsoft.com/office/drawing/2016/5/13/chartex" xmlns:cx8="http://schemas.microsoft.com/office/drawing/2016/5/14/chartex" xmlns:mc="http://schemas.openxmlformats.org/markup-compatibility/2006" xmlns:aink="http://schemas.microsoft.com/office/drawing/2016/ink" xmlns:am3d="http://schemas.microsoft.com/office/drawing/2017/model3d" xmlns:o="urn:schemas-microsoft-com:office:office" xmlns:oel="http://schemas.microsoft.com/office/2019/extlst" xmlns:r="http://schemas.openxmlformats.org/officeDocument/2006/relationships" xmlns:m="http://schemas.openxmlformats.org/officeDocument/2006/math" xmlns:v="urn:schemas-microsoft-com:vml" xmlns:wp14="http://schemas.microsoft.com/office/word/2010/wordprocessingDrawing" xmlns:wp="http://schemas.openxmlformats.org/drawingml/2006/wordprocessingDrawing" xmlns:w10="urn:schemas-microsoft-com:office:word" xmlns:w="http://schemas.openxmlformats.org/wordprocessingml/2006/main" xmlns:w14="http://schemas.microsoft.com/office/word/2010/wordml" xmlns:w15="http://schemas.microsoft.com/office/word/2012/wordml" xmlns:w16cex="http://schemas.microsoft.com/office/word/2018/wordml/cex" xmlns:w16cid="http://schemas.microsoft.com/office/word/2016/wordml/cid" xmlns:w16="http://schemas.microsoft.com/office/word/2018/wordml" xmlns:w16du="http://schemas.microsoft.com/office/word/2023/wordml/word16du" xmlns:w16sdtdh="http://schemas.microsoft.com/office/word/2020/wordml/sdtdatahash" xmlns:w16se="http://schemas.microsoft.com/office/word/2015/wordml/symex" xmlns:wpg="http://schemas.microsoft.com/office/word/2010/wordprocessingGroup" xmlns:wpi="http://schemas.microsoft.com/office/word/2010/wordprocessingInk" xmlns:wne="http://schemas.microsoft.com/office/word/2006/wordml" xmlns:wps="http://schemas.microsoft.com/office/word/2010/wordprocessingShape" mc:Ignorable="w14 w15 w16se w16cid w16 w16cex w16sdtdh w16du wp14">
+<w:numbering xmlns:wpc="http://schemas.microsoft.com/office/word/2010/wordprocessingCanvas" xmlns:cx="http://schemas.microsoft.com/office/drawing/2014/chartex" xmlns:cx1="http://schemas.microsoft.com/office/drawing/2015/9/8/chartex" xmlns:cx2="http://schemas.microsoft.com/office/drawing/2015/10/21/chartex" xmlns:cx3="http://schemas.microsoft.com/office/drawing/2016/5/9/chartex" xmlns:cx4="http://schemas.microsoft.com/office/drawing/2016/5/10/chartex" xmlns:cx5="http://schemas.microsoft.com/office/drawing/2016/5/11/chartex" xmlns:cx6="http://schemas.microsoft.com/office/drawing/2016/5/12/chartex" xmlns:cx7="http://schemas.microsoft.com/office/drawing/2016/5/13/chartex" xmlns:cx8="http://schemas.microsoft.com/office/drawing/2016/5/14/chartex" xmlns:mc="http://schemas.openxmlformats.org/markup-compatibility/2006" xmlns:aink="http://schemas.microsoft.com/office/drawing/2016/ink" xmlns:am3d="http://schemas.microsoft.com/office/drawing/2017/model3d" xmlns:o="urn:schemas-microsoft-com:office:office" xmlns:oel="http://schemas.microsoft.com/office/2019/extlst" xmlns:r="http://schemas.openxmlformats.org/officeDocument/2006/relationships" xmlns:m="http://schemas.openxmlformats.org/officeDocument/2006/math" xmlns:v="urn:schemas-microsoft-com:vml" xmlns:wp14="http://schemas.microsoft.com/office/word/2010/wordprocessingDrawing" xmlns:wp="http://schemas.openxmlformats.org/drawingml/2006/wordprocessingDrawing" xmlns:w10="urn:schemas-microsoft-com:office:word" xmlns:w="http://schemas.openxmlformats.org/wordprocessingml/2006/main" xmlns:w14="http://schemas.microsoft.com/office/word/2010/wordml" xmlns:w15="http://schemas.microsoft.com/office/word/2012/wordml" xmlns:w16cex="http://schemas.microsoft.com/office/word/2018/wordml/cex" xmlns:w16cid="http://schemas.microsoft.com/office/word/2016/wordml/cid" xmlns:w16="http://schemas.microsoft.com/office/word/2018/wordml" xmlns:w16sdtdh="http://schemas.microsoft.com/office/word/2020/wordml/sdtdatahash" xmlns:w16se="http://schemas.microsoft.com/office/word/2015/wordml/symex" xmlns:wpg="http://schemas.microsoft.com/office/word/2010/wordprocessingGroup" xmlns:wpi="http://schemas.microsoft.com/office/word/2010/wordprocessingInk" xmlns:wne="http://schemas.microsoft.com/office/word/2006/wordml" xmlns:wps="http://schemas.microsoft.com/office/word/2010/wordprocessingShape" mc:Ignorable="w14 w15 w16se w16cid w16 w16cex w16sdtdh wp14">
   <w:abstractNum w:abstractNumId="0" w15:restartNumberingAfterBreak="0">
     <w:nsid w:val="0E44707B"/>
     <w:multiLevelType w:val="hybridMultilevel"/>
@@ -2622,7 +3450,7 @@
 </file>
 
 <file path=word/styles.xml><?xml version="1.0" encoding="utf-8"?>
-<w:styles xmlns:mc="http://schemas.openxmlformats.org/markup-compatibility/2006" xmlns:r="http://schemas.openxmlformats.org/officeDocument/2006/relationships" xmlns:w="http://schemas.openxmlformats.org/wordprocessingml/2006/main" xmlns:w14="http://schemas.microsoft.com/office/word/2010/wordml" xmlns:w15="http://schemas.microsoft.com/office/word/2012/wordml" xmlns:w16cex="http://schemas.microsoft.com/office/word/2018/wordml/cex" xmlns:w16cid="http://schemas.microsoft.com/office/word/2016/wordml/cid" xmlns:w16="http://schemas.microsoft.com/office/word/2018/wordml" xmlns:w16du="http://schemas.microsoft.com/office/word/2023/wordml/word16du" xmlns:w16sdtdh="http://schemas.microsoft.com/office/word/2020/wordml/sdtdatahash" xmlns:w16se="http://schemas.microsoft.com/office/word/2015/wordml/symex" mc:Ignorable="w14 w15 w16se w16cid w16 w16cex w16sdtdh w16du">
+<w:styles xmlns:mc="http://schemas.openxmlformats.org/markup-compatibility/2006" xmlns:r="http://schemas.openxmlformats.org/officeDocument/2006/relationships" xmlns:w="http://schemas.openxmlformats.org/wordprocessingml/2006/main" xmlns:w14="http://schemas.microsoft.com/office/word/2010/wordml" xmlns:w15="http://schemas.microsoft.com/office/word/2012/wordml" xmlns:w16cex="http://schemas.microsoft.com/office/word/2018/wordml/cex" xmlns:w16cid="http://schemas.microsoft.com/office/word/2016/wordml/cid" xmlns:w16="http://schemas.microsoft.com/office/word/2018/wordml" xmlns:w16sdtdh="http://schemas.microsoft.com/office/word/2020/wordml/sdtdatahash" xmlns:w16se="http://schemas.microsoft.com/office/word/2015/wordml/symex" mc:Ignorable="w14 w15 w16se w16cid w16 w16cex w16sdtdh">
   <w:docDefaults>
     <w:rPrDefault>
       <w:rPr>

</xml_diff>

<commit_message>
Fix mappa doc conflict (#2511)
</commit_message>
<xml_diff>
--- a/lib/assets/mappa.docx
+++ b/lib/assets/mappa.docx
@@ -1,6 +1,6 @@
 
 <file path=word/document.xml><?xml version="1.0" encoding="utf-8"?>
-<w:document xmlns:wpc="http://schemas.microsoft.com/office/word/2010/wordprocessingCanvas" xmlns:cx="http://schemas.microsoft.com/office/drawing/2014/chartex" xmlns:cx1="http://schemas.microsoft.com/office/drawing/2015/9/8/chartex" xmlns:cx2="http://schemas.microsoft.com/office/drawing/2015/10/21/chartex" xmlns:cx3="http://schemas.microsoft.com/office/drawing/2016/5/9/chartex" xmlns:cx4="http://schemas.microsoft.com/office/drawing/2016/5/10/chartex" xmlns:cx5="http://schemas.microsoft.com/office/drawing/2016/5/11/chartex" xmlns:cx6="http://schemas.microsoft.com/office/drawing/2016/5/12/chartex" xmlns:cx7="http://schemas.microsoft.com/office/drawing/2016/5/13/chartex" xmlns:cx8="http://schemas.microsoft.com/office/drawing/2016/5/14/chartex" xmlns:mc="http://schemas.openxmlformats.org/markup-compatibility/2006" xmlns:aink="http://schemas.microsoft.com/office/drawing/2016/ink" xmlns:am3d="http://schemas.microsoft.com/office/drawing/2017/model3d" xmlns:o="urn:schemas-microsoft-com:office:office" xmlns:oel="http://schemas.microsoft.com/office/2019/extlst" xmlns:r="http://schemas.openxmlformats.org/officeDocument/2006/relationships" xmlns:m="http://schemas.openxmlformats.org/officeDocument/2006/math" xmlns:v="urn:schemas-microsoft-com:vml" xmlns:wp14="http://schemas.microsoft.com/office/word/2010/wordprocessingDrawing" xmlns:wp="http://schemas.openxmlformats.org/drawingml/2006/wordprocessingDrawing" xmlns:w10="urn:schemas-microsoft-com:office:word" xmlns:w="http://schemas.openxmlformats.org/wordprocessingml/2006/main" xmlns:w14="http://schemas.microsoft.com/office/word/2010/wordml" xmlns:w15="http://schemas.microsoft.com/office/word/2012/wordml" xmlns:w16cex="http://schemas.microsoft.com/office/word/2018/wordml/cex" xmlns:w16cid="http://schemas.microsoft.com/office/word/2016/wordml/cid" xmlns:w16="http://schemas.microsoft.com/office/word/2018/wordml" xmlns:w16du="http://schemas.microsoft.com/office/word/2023/wordml/word16du" xmlns:w16sdtdh="http://schemas.microsoft.com/office/word/2020/wordml/sdtdatahash" xmlns:w16se="http://schemas.microsoft.com/office/word/2015/wordml/symex" xmlns:wpg="http://schemas.microsoft.com/office/word/2010/wordprocessingGroup" xmlns:wpi="http://schemas.microsoft.com/office/word/2010/wordprocessingInk" xmlns:wne="http://schemas.microsoft.com/office/word/2006/wordml" xmlns:wps="http://schemas.microsoft.com/office/word/2010/wordprocessingShape" mc:Ignorable="w14 w15 w16se w16cid w16 w16cex w16sdtdh w16du wp14">
+<w:document xmlns:wpc="http://schemas.microsoft.com/office/word/2010/wordprocessingCanvas" xmlns:cx="http://schemas.microsoft.com/office/drawing/2014/chartex" xmlns:cx1="http://schemas.microsoft.com/office/drawing/2015/9/8/chartex" xmlns:cx2="http://schemas.microsoft.com/office/drawing/2015/10/21/chartex" xmlns:cx3="http://schemas.microsoft.com/office/drawing/2016/5/9/chartex" xmlns:cx4="http://schemas.microsoft.com/office/drawing/2016/5/10/chartex" xmlns:cx5="http://schemas.microsoft.com/office/drawing/2016/5/11/chartex" xmlns:cx6="http://schemas.microsoft.com/office/drawing/2016/5/12/chartex" xmlns:cx7="http://schemas.microsoft.com/office/drawing/2016/5/13/chartex" xmlns:cx8="http://schemas.microsoft.com/office/drawing/2016/5/14/chartex" xmlns:mc="http://schemas.openxmlformats.org/markup-compatibility/2006" xmlns:aink="http://schemas.microsoft.com/office/drawing/2016/ink" xmlns:am3d="http://schemas.microsoft.com/office/drawing/2017/model3d" xmlns:o="urn:schemas-microsoft-com:office:office" xmlns:oel="http://schemas.microsoft.com/office/2019/extlst" xmlns:r="http://schemas.openxmlformats.org/officeDocument/2006/relationships" xmlns:m="http://schemas.openxmlformats.org/officeDocument/2006/math" xmlns:v="urn:schemas-microsoft-com:vml" xmlns:wp14="http://schemas.microsoft.com/office/word/2010/wordprocessingDrawing" xmlns:wp="http://schemas.openxmlformats.org/drawingml/2006/wordprocessingDrawing" xmlns:w10="urn:schemas-microsoft-com:office:word" xmlns:w="http://schemas.openxmlformats.org/wordprocessingml/2006/main" xmlns:w14="http://schemas.microsoft.com/office/word/2010/wordml" xmlns:w15="http://schemas.microsoft.com/office/word/2012/wordml" xmlns:w16cex="http://schemas.microsoft.com/office/word/2018/wordml/cex" xmlns:w16cid="http://schemas.microsoft.com/office/word/2016/wordml/cid" xmlns:w16="http://schemas.microsoft.com/office/word/2018/wordml" xmlns:w16sdtdh="http://schemas.microsoft.com/office/word/2020/wordml/sdtdatahash" xmlns:w16se="http://schemas.microsoft.com/office/word/2015/wordml/symex" xmlns:wpg="http://schemas.microsoft.com/office/word/2010/wordprocessingGroup" xmlns:wpi="http://schemas.microsoft.com/office/word/2010/wordprocessingInk" xmlns:wne="http://schemas.microsoft.com/office/word/2006/wordml" xmlns:wps="http://schemas.microsoft.com/office/word/2010/wordprocessingShape" mc:Ignorable="w14 w15 w16se w16cid w16 w16cex w16sdtdh wp14">
   <w:body>
     <w:tbl>
       <w:tblPr>
@@ -51,10 +51,10 @@
                       <w:noProof/>
                     </w:rPr>
                     <w:drawing>
-                      <wp:inline distT="0" distB="0" distL="0" distR="0" wp14:anchorId="4201B679" wp14:editId="2A297BDC">
+                      <wp:inline distT="0" distB="0" distL="0" distR="0" wp14:anchorId="4C09F508" wp14:editId="350A03A2">
                         <wp:extent cx="1574800" cy="609600"/>
                         <wp:effectExtent l="0" t="0" r="0" b="0"/>
-                        <wp:docPr id="1" name="Picture 1" descr="A black text on a white background&#10;&#10;Description automatically generated"/>
+                        <wp:docPr id="1" name="Picture 1"/>
                         <wp:cNvGraphicFramePr>
                           <a:graphicFrameLocks xmlns:a="http://schemas.openxmlformats.org/drawingml/2006/main"/>
                         </wp:cNvGraphicFramePr>
@@ -62,7 +62,7 @@
                           <a:graphicData uri="http://schemas.openxmlformats.org/drawingml/2006/picture">
                             <pic:pic xmlns:pic="http://schemas.openxmlformats.org/drawingml/2006/picture">
                               <pic:nvPicPr>
-                                <pic:cNvPr id="1" name="Picture 1" descr="A black text on a white background&#10;&#10;Description automatically generated"/>
+                                <pic:cNvPr id="0" name="Picture 1"/>
                                 <pic:cNvPicPr>
                                   <a:picLocks/>
                                 </pic:cNvPicPr>
@@ -522,14 +522,14 @@
                       <w:rFonts w:ascii="Arial" w:hAnsi="Arial" w:cs="Arial"/>
                       <w:szCs w:val="24"/>
                     </w:rPr>
-                    <w:t xml:space="preserve">Dear </w:t>
+                    <w:t>Dea</w:t>
                   </w:r>
                   <w:r>
                     <w:rPr>
                       <w:rFonts w:ascii="Arial" w:hAnsi="Arial" w:cs="Arial"/>
                       <w:szCs w:val="24"/>
                     </w:rPr>
-                    <w:t>Colleague,</w:t>
+                    <w:t xml:space="preserve">r </w:t>
                   </w:r>
                 </w:p>
               </w:tc>
@@ -614,7 +614,34 @@
                 <w:sz w:val="22"/>
                 <w:szCs w:val="22"/>
               </w:rPr>
-              <w:t xml:space="preserve">DPA Reference: </w:t>
+              <w:t xml:space="preserve">DPA </w:t>
+            </w:r>
+            <w:r>
+              <w:rPr>
+                <w:rFonts w:ascii="Arial" w:hAnsi="Arial" w:cs="Arial"/>
+                <w:b/>
+                <w:sz w:val="22"/>
+                <w:szCs w:val="22"/>
+              </w:rPr>
+              <w:t>Reference</w:t>
+            </w:r>
+            <w:r>
+              <w:rPr>
+                <w:rFonts w:ascii="Arial" w:hAnsi="Arial" w:cs="Arial"/>
+                <w:b/>
+                <w:sz w:val="22"/>
+                <w:szCs w:val="22"/>
+              </w:rPr>
+              <w:t>:</w:t>
+            </w:r>
+            <w:r>
+              <w:rPr>
+                <w:rFonts w:ascii="Arial" w:hAnsi="Arial" w:cs="Arial"/>
+                <w:b/>
+                <w:sz w:val="22"/>
+                <w:szCs w:val="22"/>
+              </w:rPr>
+              <w:t xml:space="preserve"> </w:t>
             </w:r>
             <w:r>
               <w:rPr>
@@ -805,7 +832,17 @@
                 <w:szCs w:val="22"/>
                 <w:lang w:val="de-DE"/>
               </w:rPr>
-              <w:t xml:space="preserve"> Name: </w:t>
+              <w:t xml:space="preserve"> Name:</w:t>
+            </w:r>
+            <w:r>
+              <w:rPr>
+                <w:rFonts w:ascii="Arial" w:hAnsi="Arial" w:cs="Arial"/>
+                <w:b/>
+                <w:sz w:val="22"/>
+                <w:szCs w:val="22"/>
+                <w:lang w:val="de-DE"/>
+              </w:rPr>
+              <w:t xml:space="preserve"> </w:t>
             </w:r>
             <w:r>
               <w:rPr>
@@ -877,7 +914,17 @@
                 <w:szCs w:val="22"/>
                 <w:lang w:val="de-DE"/>
               </w:rPr>
-              <w:t xml:space="preserve">DOB: </w:t>
+              <w:t>DOB:</w:t>
+            </w:r>
+            <w:r>
+              <w:rPr>
+                <w:rFonts w:ascii="Arial" w:hAnsi="Arial" w:cs="Arial"/>
+                <w:b/>
+                <w:sz w:val="22"/>
+                <w:szCs w:val="22"/>
+                <w:lang w:val="de-DE"/>
+              </w:rPr>
+              <w:t xml:space="preserve"> </w:t>
             </w:r>
             <w:r>
               <w:rPr>
@@ -961,7 +1008,17 @@
                 <w:szCs w:val="22"/>
                 <w:lang w:val="de-DE"/>
               </w:rPr>
-              <w:t xml:space="preserve">: </w:t>
+              <w:t>:</w:t>
+            </w:r>
+            <w:r>
+              <w:rPr>
+                <w:rFonts w:ascii="Arial" w:hAnsi="Arial" w:cs="Arial"/>
+                <w:b/>
+                <w:sz w:val="22"/>
+                <w:szCs w:val="22"/>
+                <w:lang w:val="de-DE"/>
+              </w:rPr>
+              <w:t xml:space="preserve"> </w:t>
             </w:r>
             <w:r>
               <w:rPr>
@@ -1037,7 +1094,43 @@
                 <w:sz w:val="22"/>
                 <w:szCs w:val="22"/>
               </w:rPr>
-              <w:t xml:space="preserve">Prison Numbers: </w:t>
+              <w:t xml:space="preserve">Prison </w:t>
+            </w:r>
+            <w:r>
+              <w:rPr>
+                <w:rFonts w:ascii="Arial" w:hAnsi="Arial" w:cs="Arial"/>
+                <w:b/>
+                <w:sz w:val="22"/>
+                <w:szCs w:val="22"/>
+              </w:rPr>
+              <w:t>Number</w:t>
+            </w:r>
+            <w:r>
+              <w:rPr>
+                <w:rFonts w:ascii="Arial" w:hAnsi="Arial" w:cs="Arial"/>
+                <w:b/>
+                <w:sz w:val="22"/>
+                <w:szCs w:val="22"/>
+              </w:rPr>
+              <w:t>s</w:t>
+            </w:r>
+            <w:r>
+              <w:rPr>
+                <w:rFonts w:ascii="Arial" w:hAnsi="Arial" w:cs="Arial"/>
+                <w:b/>
+                <w:sz w:val="22"/>
+                <w:szCs w:val="22"/>
+              </w:rPr>
+              <w:t>:</w:t>
+            </w:r>
+            <w:r>
+              <w:rPr>
+                <w:rFonts w:ascii="Arial" w:hAnsi="Arial" w:cs="Arial"/>
+                <w:b/>
+                <w:sz w:val="22"/>
+                <w:szCs w:val="22"/>
+              </w:rPr>
+              <w:t xml:space="preserve"> </w:t>
             </w:r>
             <w:r>
               <w:rPr>
@@ -1127,7 +1220,16 @@
                 <w:sz w:val="22"/>
                 <w:szCs w:val="22"/>
               </w:rPr>
-              <w:t xml:space="preserve">PNC Number: </w:t>
+              <w:t>PNC Number:</w:t>
+            </w:r>
+            <w:r>
+              <w:rPr>
+                <w:rFonts w:ascii="Arial" w:hAnsi="Arial" w:cs="Arial"/>
+                <w:b/>
+                <w:sz w:val="22"/>
+                <w:szCs w:val="22"/>
+              </w:rPr>
+              <w:t xml:space="preserve"> </w:t>
             </w:r>
             <w:r>
               <w:rPr>
@@ -1250,7 +1352,84 @@
           <w:rFonts w:ascii="Arial" w:hAnsi="Arial"/>
           <w:szCs w:val="24"/>
         </w:rPr>
-        <w:t>The above has made a request for disclosure of their personal data held by His Majesty’s Prison and Probation Service (HMPPS) under the Data Protection Act 2018 (DPA).</w:t>
+        <w:t xml:space="preserve">The above </w:t>
+      </w:r>
+      <w:r>
+        <w:rPr>
+          <w:rFonts w:ascii="Arial" w:hAnsi="Arial"/>
+          <w:szCs w:val="24"/>
+        </w:rPr>
+        <w:t xml:space="preserve">has made a request for disclosure of their personal data held </w:t>
+      </w:r>
+      <w:r>
+        <w:rPr>
+          <w:rFonts w:ascii="Arial" w:hAnsi="Arial"/>
+          <w:szCs w:val="24"/>
+        </w:rPr>
+        <w:t>by H</w:t>
+      </w:r>
+      <w:r>
+        <w:rPr>
+          <w:rFonts w:ascii="Arial" w:hAnsi="Arial"/>
+          <w:szCs w:val="24"/>
+        </w:rPr>
+        <w:t>is</w:t>
+      </w:r>
+      <w:r>
+        <w:rPr>
+          <w:rFonts w:ascii="Arial" w:hAnsi="Arial"/>
+          <w:szCs w:val="24"/>
+        </w:rPr>
+        <w:t xml:space="preserve"> Majesty’s Prison</w:t>
+      </w:r>
+      <w:r>
+        <w:rPr>
+          <w:rFonts w:ascii="Arial" w:hAnsi="Arial"/>
+          <w:szCs w:val="24"/>
+        </w:rPr>
+        <w:t xml:space="preserve"> and Probation</w:t>
+      </w:r>
+      <w:r>
+        <w:rPr>
+          <w:rFonts w:ascii="Arial" w:hAnsi="Arial"/>
+          <w:szCs w:val="24"/>
+        </w:rPr>
+        <w:t xml:space="preserve"> Service (HMP</w:t>
+      </w:r>
+      <w:r>
+        <w:rPr>
+          <w:rFonts w:ascii="Arial" w:hAnsi="Arial"/>
+          <w:szCs w:val="24"/>
+        </w:rPr>
+        <w:t xml:space="preserve">PS) </w:t>
+      </w:r>
+      <w:r>
+        <w:rPr>
+          <w:rFonts w:ascii="Arial" w:hAnsi="Arial"/>
+          <w:szCs w:val="24"/>
+        </w:rPr>
+        <w:t>under the Data Protection Act</w:t>
+      </w:r>
+      <w:r>
+        <w:rPr>
+          <w:rFonts w:ascii="Arial" w:hAnsi="Arial"/>
+          <w:szCs w:val="24"/>
+        </w:rPr>
+        <w:t xml:space="preserve"> 2018</w:t>
+      </w:r>
+      <w:r>
+        <w:rPr>
+          <w:rFonts w:ascii="Arial" w:hAnsi="Arial"/>
+          <w:szCs w:val="24"/>
+        </w:rPr>
+        <w:t xml:space="preserve"> (DPA)</w:t>
+      </w:r>
+      <w:r>
+        <w:rPr>
+          <w:rFonts w:ascii="Arial" w:hAnsi="Arial"/>
+          <w:szCs w:val="24"/>
+        </w:rPr>
+        <w:t>.</w:t>
       </w:r>
     </w:p>
     <w:p>
@@ -1399,31 +1578,7 @@
                 <w:szCs w:val="24"/>
                 <w:u w:val="single"/>
               </w:rPr>
-              <w:t>«=</w:t>
-            </w:r>
-            <w:proofErr w:type="spellStart"/>
-            <w:r>
-              <w:rPr>
-                <w:rFonts w:ascii="Arial" w:hAnsi="Arial"/>
-                <w:b/>
-                <w:bCs/>
-                <w:color w:val="0000FF"/>
-                <w:szCs w:val="24"/>
-                <w:u w:val="single"/>
-              </w:rPr>
-              <w:t>date_range</w:t>
-            </w:r>
-            <w:proofErr w:type="spellEnd"/>
-            <w:r>
-              <w:rPr>
-                <w:rFonts w:ascii="Arial" w:hAnsi="Arial"/>
-                <w:b/>
-                <w:bCs/>
-                <w:color w:val="0000FF"/>
-                <w:szCs w:val="24"/>
-                <w:u w:val="single"/>
-              </w:rPr>
-              <w:t>»</w:t>
+              <w:t>«=date_range»</w:t>
             </w:r>
             <w:r>
               <w:rPr>
@@ -1524,7 +1679,15 @@
                 <w:b/>
                 <w:szCs w:val="24"/>
               </w:rPr>
-              <w:t xml:space="preserve">The information is required in Branston by no later than: </w:t>
+              <w:t>The information is required in Branston by no later than:</w:t>
+            </w:r>
+            <w:r>
+              <w:rPr>
+                <w:rFonts w:ascii="Arial" w:hAnsi="Arial"/>
+                <w:b/>
+                <w:szCs w:val="24"/>
+              </w:rPr>
+              <w:t xml:space="preserve"> </w:t>
             </w:r>
             <w:r>
               <w:rPr>
@@ -1641,7 +1804,7 @@
                 <w:noProof/>
                 <w:szCs w:val="24"/>
               </w:rPr>
-              <w:object w:dxaOrig="1539" w:dyaOrig="996" w14:anchorId="6F58F94C">
+              <w:object w:dxaOrig="1539" w:dyaOrig="996" w14:anchorId="5C3A1B84">
                 <v:shapetype id="_x0000_t75" coordsize="21600,21600" o:spt="75" o:preferrelative="t" path="m@4@5l@4@11@9@11@9@5xe" filled="f" stroked="f">
                   <v:stroke joinstyle="miter"/>
                   <v:formulas>
@@ -1661,15 +1824,15 @@
                   <v:path o:extrusionok="f" gradientshapeok="t" o:connecttype="rect"/>
                   <o:lock v:ext="edit" aspectratio="t"/>
                 </v:shapetype>
-                <v:shape id="_x0000_i1026" type="#_x0000_t75" alt="" style="width:76.65pt;height:49.35pt;mso-width-percent:0;mso-height-percent:0;mso-width-percent:0;mso-height-percent:0" o:ole="">
+                <v:shape id="_x0000_i1026" type="#_x0000_t75" alt="" style="width:77.05pt;height:49.9pt;mso-width-percent:0;mso-height-percent:0;mso-width-percent:0;mso-height-percent:0" o:ole="">
                   <v:imagedata r:id="rId9" o:title=""/>
                 </v:shape>
-                <o:OLEObject Type="Embed" ProgID="Word.Document.8" ShapeID="_x0000_i1026" DrawAspect="Icon" ObjectID="_1787637850" r:id="rId10">
+                <o:OLEObject Type="Embed" ProgID="Word.Document.8" ShapeID="_x0000_i1026" DrawAspect="Icon" ObjectID="_1789306452" r:id="rId10">
                   <o:FieldCodes>\s</o:FieldCodes>
                 </o:OLEObject>
               </w:object>
             </w:r>
-            <w:bookmarkStart w:id="1" w:name="_MON_1508828520"/>
+            <w:bookmarkStart w:id="1" w:name="_MON_1789306413"/>
             <w:bookmarkEnd w:id="1"/>
             <w:r>
               <w:rPr>
@@ -1677,11 +1840,11 @@
                 <w:noProof/>
                 <w:szCs w:val="24"/>
               </w:rPr>
-              <w:object w:dxaOrig="1539" w:dyaOrig="996" w14:anchorId="7211DBD8">
-                <v:shape id="_x0000_i1025" type="#_x0000_t75" alt="" style="width:76.65pt;height:49.35pt;mso-width-percent:0;mso-height-percent:0;mso-width-percent:0;mso-height-percent:0" o:ole="">
+              <w:object w:dxaOrig="760" w:dyaOrig="480" w14:anchorId="15DE2423">
+                <v:shape id="_x0000_i1025" type="#_x0000_t75" alt="" style="width:78.95pt;height:49.9pt;mso-width-percent:0;mso-height-percent:0;mso-width-percent:0;mso-height-percent:0" o:ole="">
                   <v:imagedata r:id="rId11" o:title=""/>
                 </v:shape>
-                <o:OLEObject Type="Embed" ProgID="Word.Document.8" ShapeID="_x0000_i1025" DrawAspect="Icon" ObjectID="_1787637851" r:id="rId12">
+                <o:OLEObject Type="Embed" ProgID="Word.Document.12" ShapeID="_x0000_i1025" DrawAspect="Icon" ObjectID="_1789306453" r:id="rId12">
                   <o:FieldCodes>\s</o:FieldCodes>
                 </o:OLEObject>
               </w:object>
@@ -1721,46 +1884,30 @@
       <w:pPr>
         <w:jc w:val="both"/>
         <w:rPr>
-          <w:rFonts w:ascii="Arial" w:hAnsi="Arial" w:cs="Arial"/>
-          <w:szCs w:val="24"/>
-        </w:rPr>
-      </w:pPr>
-      <w:r>
-        <w:rPr>
-          <w:rFonts w:ascii="Arial" w:hAnsi="Arial" w:cs="Arial"/>
-          <w:bCs/>
-        </w:rPr>
-        <w:t>The DPA requires organisations to provide all releasable information to requestors within one calendar month of a subject access request (SAR) being received.</w:t>
-      </w:r>
-      <w:r>
-        <w:rPr>
-          <w:rFonts w:ascii="Arial" w:hAnsi="Arial" w:cs="Arial"/>
-          <w:szCs w:val="24"/>
-        </w:rPr>
-        <w:t xml:space="preserve"> </w:t>
-      </w:r>
-      <w:r>
-        <w:rPr>
-          <w:rFonts w:ascii="Arial" w:hAnsi="Arial"/>
-          <w:szCs w:val="24"/>
-        </w:rPr>
-        <w:t>This statutory timeframe starts once a request is received by any part of the Ministry of Justice (</w:t>
-      </w:r>
-      <w:proofErr w:type="spellStart"/>
-      <w:r>
-        <w:rPr>
-          <w:rFonts w:ascii="Arial" w:hAnsi="Arial"/>
-          <w:szCs w:val="24"/>
-        </w:rPr>
-        <w:t>MoJ</w:t>
-      </w:r>
-      <w:proofErr w:type="spellEnd"/>
-      <w:r>
-        <w:rPr>
-          <w:rFonts w:ascii="Arial" w:hAnsi="Arial"/>
-          <w:szCs w:val="24"/>
-        </w:rPr>
-        <w:t>) including HMPPS, and not when it is received by the Offender Subject Access Request Team.</w:t>
+          <w:rFonts w:ascii="Arial" w:hAnsi="Arial"/>
+          <w:szCs w:val="24"/>
+        </w:rPr>
+      </w:pPr>
+      <w:r>
+        <w:rPr>
+          <w:rFonts w:ascii="Arial" w:hAnsi="Arial"/>
+          <w:szCs w:val="24"/>
+        </w:rPr>
+        <w:t>The DPA requires organisations to provide all releasable information to requestors within one calendar month of a subject access request (SAR) being received. This statutory timeframe starts once a request is received by any part of the Ministry of Justice (MoJ) including HMPPS, and not when it is received by the Offender Subject Access Request</w:t>
+      </w:r>
+      <w:r>
+        <w:rPr>
+          <w:rFonts w:ascii="Arial" w:hAnsi="Arial"/>
+          <w:szCs w:val="24"/>
+        </w:rPr>
+        <w:t xml:space="preserve"> Team</w:t>
+      </w:r>
+      <w:r>
+        <w:rPr>
+          <w:rFonts w:ascii="Arial" w:hAnsi="Arial"/>
+          <w:szCs w:val="24"/>
+        </w:rPr>
+        <w:t>.</w:t>
       </w:r>
     </w:p>
     <w:p>
@@ -1785,21 +1932,56 @@
           <w:rFonts w:ascii="Arial" w:hAnsi="Arial"/>
           <w:szCs w:val="24"/>
         </w:rPr>
-        <w:t>To help us ensure the request is completed within one calendar month</w:t>
-      </w:r>
-      <w:r>
-        <w:rPr>
-          <w:rFonts w:ascii="Arial" w:hAnsi="Arial"/>
-          <w:szCs w:val="24"/>
-        </w:rPr>
-        <w:t>,</w:t>
-      </w:r>
-      <w:r>
-        <w:rPr>
-          <w:rFonts w:ascii="Arial" w:hAnsi="Arial"/>
-          <w:szCs w:val="24"/>
-        </w:rPr>
-        <w:t xml:space="preserve"> we are requesting that the information required from you is provided to us no later than 20 calendar days. Failure to comply with this will result in escalation within your organisation. Please send the information to </w:t>
+        <w:t xml:space="preserve">In order to help us ensure the request is completed within one calendar month we are requesting that the information required from you is provided to us no later than </w:t>
+      </w:r>
+      <w:r>
+        <w:rPr>
+          <w:rFonts w:ascii="Arial" w:hAnsi="Arial"/>
+          <w:szCs w:val="24"/>
+        </w:rPr>
+        <w:t>20</w:t>
+      </w:r>
+      <w:r>
+        <w:rPr>
+          <w:rFonts w:ascii="Arial" w:hAnsi="Arial"/>
+          <w:szCs w:val="24"/>
+        </w:rPr>
+        <w:t xml:space="preserve"> </w:t>
+      </w:r>
+      <w:r>
+        <w:rPr>
+          <w:rFonts w:ascii="Arial" w:hAnsi="Arial"/>
+          <w:szCs w:val="24"/>
+        </w:rPr>
+        <w:t>calendar days. Failure to comply with th</w:t>
+      </w:r>
+      <w:r>
+        <w:rPr>
+          <w:rFonts w:ascii="Arial" w:hAnsi="Arial"/>
+          <w:szCs w:val="24"/>
+        </w:rPr>
+        <w:t xml:space="preserve">is will result in escalation within </w:t>
+      </w:r>
+      <w:r>
+        <w:rPr>
+          <w:rFonts w:ascii="Arial" w:hAnsi="Arial"/>
+          <w:szCs w:val="24"/>
+        </w:rPr>
+        <w:t xml:space="preserve">your </w:t>
+      </w:r>
+      <w:r>
+        <w:rPr>
+          <w:rFonts w:ascii="Arial" w:hAnsi="Arial"/>
+          <w:szCs w:val="24"/>
+        </w:rPr>
+        <w:t>organisation</w:t>
+      </w:r>
+      <w:r>
+        <w:rPr>
+          <w:rFonts w:ascii="Arial" w:hAnsi="Arial"/>
+          <w:szCs w:val="24"/>
+        </w:rPr>
+        <w:t xml:space="preserve">. Please send the information </w:t>
       </w:r>
       <w:r>
         <w:rPr>
@@ -1807,7 +1989,14 @@
           <w:szCs w:val="24"/>
         </w:rPr>
         <w:lastRenderedPageBreak/>
-        <w:t>the Offender Subject Access Request Team at the above address, quoting our reference and including a copy of this form.</w:t>
+        <w:t>to the Offender Subject Access Request Team at the above address, quoting our reference and including a copy of this form</w:t>
+      </w:r>
+      <w:r>
+        <w:rPr>
+          <w:rFonts w:ascii="Arial" w:hAnsi="Arial"/>
+          <w:szCs w:val="24"/>
+        </w:rPr>
+        <w:t>.</w:t>
       </w:r>
     </w:p>
     <w:p>
@@ -1818,6 +2007,646 @@
           <w:szCs w:val="24"/>
         </w:rPr>
       </w:pPr>
+    </w:p>
+    <w:p>
+      <w:pPr>
+        <w:jc w:val="both"/>
+        <w:rPr>
+          <w:rFonts w:ascii="Arial" w:hAnsi="Arial"/>
+          <w:szCs w:val="24"/>
+        </w:rPr>
+      </w:pPr>
+      <w:r>
+        <w:rPr>
+          <w:rFonts w:ascii="Arial" w:hAnsi="Arial"/>
+          <w:szCs w:val="24"/>
+        </w:rPr>
+        <w:t>If the offender</w:t>
+      </w:r>
+      <w:r>
+        <w:rPr>
+          <w:rFonts w:ascii="Arial" w:hAnsi="Arial"/>
+          <w:szCs w:val="24"/>
+        </w:rPr>
+        <w:t xml:space="preserve">’s record has been sent on to another </w:t>
+      </w:r>
+      <w:r>
+        <w:rPr>
+          <w:rFonts w:ascii="Arial" w:hAnsi="Arial"/>
+          <w:szCs w:val="24"/>
+        </w:rPr>
+        <w:t>Division</w:t>
+      </w:r>
+      <w:r>
+        <w:rPr>
+          <w:rFonts w:ascii="Arial" w:hAnsi="Arial"/>
+          <w:szCs w:val="24"/>
+        </w:rPr>
+        <w:t xml:space="preserve">, </w:t>
+      </w:r>
+      <w:r>
+        <w:rPr>
+          <w:rFonts w:ascii="Arial" w:hAnsi="Arial"/>
+          <w:szCs w:val="24"/>
+        </w:rPr>
+        <w:t xml:space="preserve">destroyed in accordance with </w:t>
+      </w:r>
+      <w:r>
+        <w:rPr>
+          <w:rFonts w:ascii="Arial" w:hAnsi="Arial"/>
+          <w:szCs w:val="24"/>
+        </w:rPr>
+        <w:t>Pr</w:t>
+      </w:r>
+      <w:r>
+        <w:rPr>
+          <w:rFonts w:ascii="Arial" w:hAnsi="Arial"/>
+          <w:szCs w:val="24"/>
+        </w:rPr>
+        <w:t>obation Instruction (PI) 02</w:t>
+      </w:r>
+      <w:r>
+        <w:rPr>
+          <w:rFonts w:ascii="Arial" w:hAnsi="Arial"/>
+          <w:szCs w:val="24"/>
+        </w:rPr>
+        <w:t>/</w:t>
+      </w:r>
+      <w:r>
+        <w:rPr>
+          <w:rFonts w:ascii="Arial" w:hAnsi="Arial"/>
+          <w:szCs w:val="24"/>
+        </w:rPr>
+        <w:t>2018</w:t>
+      </w:r>
+      <w:r>
+        <w:rPr>
+          <w:rFonts w:ascii="Arial" w:hAnsi="Arial"/>
+          <w:szCs w:val="24"/>
+        </w:rPr>
+        <w:t xml:space="preserve">, </w:t>
+      </w:r>
+      <w:r>
+        <w:rPr>
+          <w:rFonts w:ascii="Arial" w:hAnsi="Arial"/>
+          <w:szCs w:val="24"/>
+        </w:rPr>
+        <w:t xml:space="preserve">or if there is no trace of records </w:t>
+      </w:r>
+      <w:r>
+        <w:rPr>
+          <w:rFonts w:ascii="Arial" w:hAnsi="Arial"/>
+          <w:szCs w:val="24"/>
+        </w:rPr>
+        <w:t>held,</w:t>
+      </w:r>
+      <w:r>
+        <w:rPr>
+          <w:rFonts w:ascii="Arial" w:hAnsi="Arial"/>
+          <w:szCs w:val="24"/>
+        </w:rPr>
+        <w:t xml:space="preserve"> please indicate below and return this request to </w:t>
+      </w:r>
+      <w:hyperlink r:id="rId13" w:history="1">
+        <w:r>
+          <w:rPr>
+            <w:rStyle w:val="Hyperlink"/>
+            <w:rFonts w:ascii="Arial" w:hAnsi="Arial"/>
+            <w:szCs w:val="24"/>
+          </w:rPr>
+          <w:t>data.access1@justice.gov.uk</w:t>
+        </w:r>
+      </w:hyperlink>
+      <w:r>
+        <w:rPr>
+          <w:rFonts w:ascii="Arial" w:hAnsi="Arial"/>
+          <w:szCs w:val="24"/>
+        </w:rPr>
+        <w:t xml:space="preserve"> </w:t>
+      </w:r>
+    </w:p>
+    <w:p>
+      <w:pPr>
+        <w:keepNext/>
+        <w:jc w:val="both"/>
+      </w:pPr>
+    </w:p>
+    <w:p>
+      <w:pPr>
+        <w:jc w:val="both"/>
+        <w:rPr>
+          <w:rFonts w:ascii="Arial" w:hAnsi="Arial" w:cs="Arial"/>
+          <w:sz w:val="22"/>
+          <w:szCs w:val="22"/>
+        </w:rPr>
+      </w:pPr>
+      <w:r>
+        <w:rPr>
+          <w:rFonts w:ascii="Arial" w:hAnsi="Arial" w:cs="Arial"/>
+          <w:sz w:val="22"/>
+          <w:szCs w:val="22"/>
+        </w:rPr>
+        <w:t>□ Record sent</w:t>
+      </w:r>
+      <w:r>
+        <w:rPr>
+          <w:rFonts w:ascii="Arial" w:hAnsi="Arial" w:cs="Arial"/>
+          <w:sz w:val="22"/>
+          <w:szCs w:val="22"/>
+        </w:rPr>
+        <w:t xml:space="preserve"> to Unit __________</w:t>
+      </w:r>
+      <w:r>
+        <w:rPr>
+          <w:rFonts w:ascii="Arial" w:hAnsi="Arial" w:cs="Arial"/>
+          <w:sz w:val="22"/>
+          <w:szCs w:val="22"/>
+        </w:rPr>
+        <w:t>__</w:t>
+      </w:r>
+      <w:r>
+        <w:rPr>
+          <w:rFonts w:ascii="Arial" w:hAnsi="Arial" w:cs="Arial"/>
+          <w:sz w:val="22"/>
+          <w:szCs w:val="22"/>
+        </w:rPr>
+        <w:t>______</w:t>
+      </w:r>
+      <w:r>
+        <w:rPr>
+          <w:rFonts w:ascii="Arial" w:hAnsi="Arial" w:cs="Arial"/>
+          <w:sz w:val="22"/>
+          <w:szCs w:val="22"/>
+        </w:rPr>
+        <w:t>__</w:t>
+      </w:r>
+      <w:r>
+        <w:rPr>
+          <w:rFonts w:ascii="Arial" w:hAnsi="Arial" w:cs="Arial"/>
+          <w:sz w:val="22"/>
+          <w:szCs w:val="22"/>
+        </w:rPr>
+        <w:t>_</w:t>
+      </w:r>
+      <w:r>
+        <w:rPr>
+          <w:rFonts w:ascii="Arial" w:hAnsi="Arial" w:cs="Arial"/>
+          <w:sz w:val="22"/>
+          <w:szCs w:val="22"/>
+        </w:rPr>
+        <w:t>___</w:t>
+      </w:r>
+      <w:r>
+        <w:rPr>
+          <w:rFonts w:ascii="Arial" w:hAnsi="Arial" w:cs="Arial"/>
+          <w:sz w:val="22"/>
+          <w:szCs w:val="22"/>
+        </w:rPr>
+        <w:t xml:space="preserve"> </w:t>
+      </w:r>
+      <w:r>
+        <w:rPr>
+          <w:rFonts w:ascii="Arial" w:hAnsi="Arial" w:cs="Arial"/>
+          <w:sz w:val="22"/>
+          <w:szCs w:val="22"/>
+        </w:rPr>
+        <w:t xml:space="preserve">   Date Sent: ______</w:t>
+      </w:r>
+      <w:r>
+        <w:rPr>
+          <w:rFonts w:ascii="Arial" w:hAnsi="Arial" w:cs="Arial"/>
+          <w:sz w:val="22"/>
+          <w:szCs w:val="22"/>
+        </w:rPr>
+        <w:t>___</w:t>
+      </w:r>
+      <w:r>
+        <w:rPr>
+          <w:rFonts w:ascii="Arial" w:hAnsi="Arial" w:cs="Arial"/>
+          <w:sz w:val="22"/>
+          <w:szCs w:val="22"/>
+        </w:rPr>
+        <w:softHyphen/>
+        <w:t>_</w:t>
+      </w:r>
+      <w:r>
+        <w:rPr>
+          <w:rFonts w:ascii="Arial" w:hAnsi="Arial" w:cs="Arial"/>
+          <w:sz w:val="22"/>
+          <w:szCs w:val="22"/>
+        </w:rPr>
+        <w:t>____________</w:t>
+      </w:r>
+      <w:r>
+        <w:rPr>
+          <w:rFonts w:ascii="Arial" w:hAnsi="Arial" w:cs="Arial"/>
+          <w:sz w:val="22"/>
+          <w:szCs w:val="22"/>
+        </w:rPr>
+        <w:t>______</w:t>
+      </w:r>
+    </w:p>
+    <w:p>
+      <w:pPr>
+        <w:jc w:val="both"/>
+        <w:rPr>
+          <w:rFonts w:ascii="Arial" w:hAnsi="Arial" w:cs="Arial"/>
+          <w:sz w:val="22"/>
+          <w:szCs w:val="22"/>
+        </w:rPr>
+      </w:pPr>
+    </w:p>
+    <w:p>
+      <w:pPr>
+        <w:tabs>
+          <w:tab w:val="left" w:pos="5529"/>
+        </w:tabs>
+        <w:jc w:val="both"/>
+        <w:rPr>
+          <w:rFonts w:ascii="Arial" w:hAnsi="Arial" w:cs="Arial"/>
+          <w:sz w:val="22"/>
+          <w:szCs w:val="22"/>
+        </w:rPr>
+      </w:pPr>
+      <w:r>
+        <w:rPr>
+          <w:rFonts w:ascii="Arial" w:hAnsi="Arial" w:cs="Arial"/>
+          <w:sz w:val="22"/>
+          <w:szCs w:val="22"/>
+        </w:rPr>
+        <w:t>□ Record destroye</w:t>
+      </w:r>
+      <w:r>
+        <w:rPr>
+          <w:rFonts w:ascii="Arial" w:hAnsi="Arial" w:cs="Arial"/>
+          <w:sz w:val="22"/>
+          <w:szCs w:val="22"/>
+        </w:rPr>
+        <w:t>d in accordance with PI 02</w:t>
+      </w:r>
+      <w:r>
+        <w:rPr>
+          <w:rFonts w:ascii="Arial" w:hAnsi="Arial" w:cs="Arial"/>
+          <w:sz w:val="22"/>
+          <w:szCs w:val="22"/>
+        </w:rPr>
+        <w:t xml:space="preserve">/2018  </w:t>
+      </w:r>
+      <w:r>
+        <w:rPr>
+          <w:rFonts w:ascii="Arial" w:hAnsi="Arial" w:cs="Arial"/>
+          <w:sz w:val="22"/>
+          <w:szCs w:val="22"/>
+        </w:rPr>
+        <w:t xml:space="preserve">  </w:t>
+      </w:r>
+      <w:r>
+        <w:rPr>
+          <w:rFonts w:ascii="Arial" w:hAnsi="Arial" w:cs="Arial"/>
+          <w:sz w:val="22"/>
+          <w:szCs w:val="22"/>
+        </w:rPr>
+        <w:t xml:space="preserve">  </w:t>
+      </w:r>
+      <w:r>
+        <w:rPr>
+          <w:rFonts w:ascii="Arial" w:hAnsi="Arial" w:cs="Arial"/>
+          <w:sz w:val="22"/>
+          <w:szCs w:val="22"/>
+        </w:rPr>
+        <w:t>Date of Destruction: __</w:t>
+      </w:r>
+      <w:r>
+        <w:rPr>
+          <w:rFonts w:ascii="Arial" w:hAnsi="Arial" w:cs="Arial"/>
+          <w:sz w:val="22"/>
+          <w:szCs w:val="22"/>
+        </w:rPr>
+        <w:t>_</w:t>
+      </w:r>
+      <w:r>
+        <w:rPr>
+          <w:rFonts w:ascii="Arial" w:hAnsi="Arial" w:cs="Arial"/>
+          <w:sz w:val="22"/>
+          <w:szCs w:val="22"/>
+        </w:rPr>
+        <w:t>_____</w:t>
+      </w:r>
+      <w:r>
+        <w:rPr>
+          <w:rFonts w:ascii="Arial" w:hAnsi="Arial" w:cs="Arial"/>
+          <w:sz w:val="22"/>
+          <w:szCs w:val="22"/>
+        </w:rPr>
+        <w:t>_____</w:t>
+      </w:r>
+      <w:r>
+        <w:rPr>
+          <w:rFonts w:ascii="Arial" w:hAnsi="Arial" w:cs="Arial"/>
+          <w:sz w:val="22"/>
+          <w:szCs w:val="22"/>
+        </w:rPr>
+        <w:t>______</w:t>
+      </w:r>
+      <w:r>
+        <w:rPr>
+          <w:rFonts w:ascii="Arial" w:hAnsi="Arial" w:cs="Arial"/>
+          <w:sz w:val="22"/>
+          <w:szCs w:val="22"/>
+        </w:rPr>
+        <w:t>_</w:t>
+      </w:r>
+      <w:r>
+        <w:rPr>
+          <w:rFonts w:ascii="Arial" w:hAnsi="Arial" w:cs="Arial"/>
+          <w:sz w:val="22"/>
+          <w:szCs w:val="22"/>
+        </w:rPr>
+        <w:t>__</w:t>
+      </w:r>
+    </w:p>
+    <w:p>
+      <w:pPr>
+        <w:jc w:val="both"/>
+        <w:rPr>
+          <w:rFonts w:ascii="Arial" w:hAnsi="Arial" w:cs="Arial"/>
+          <w:sz w:val="22"/>
+          <w:szCs w:val="22"/>
+        </w:rPr>
+      </w:pPr>
+    </w:p>
+    <w:p>
+      <w:pPr>
+        <w:jc w:val="both"/>
+        <w:rPr>
+          <w:rFonts w:ascii="Arial" w:hAnsi="Arial" w:cs="Arial"/>
+          <w:sz w:val="22"/>
+          <w:szCs w:val="22"/>
+        </w:rPr>
+      </w:pPr>
+      <w:r>
+        <w:rPr>
+          <w:rFonts w:ascii="Arial" w:hAnsi="Arial" w:cs="Arial"/>
+          <w:sz w:val="22"/>
+          <w:szCs w:val="22"/>
+        </w:rPr>
+        <w:t>□ No records held/ No trace of record</w:t>
+      </w:r>
+      <w:r>
+        <w:rPr>
+          <w:rFonts w:ascii="Arial" w:hAnsi="Arial" w:cs="Arial"/>
+          <w:sz w:val="22"/>
+          <w:szCs w:val="22"/>
+        </w:rPr>
+        <w:t xml:space="preserve"> ___________     Date: </w:t>
+      </w:r>
+      <w:r>
+        <w:rPr>
+          <w:rFonts w:ascii="Arial" w:hAnsi="Arial" w:cs="Arial"/>
+          <w:sz w:val="22"/>
+          <w:szCs w:val="22"/>
+        </w:rPr>
+        <w:t>_________</w:t>
+      </w:r>
+      <w:r>
+        <w:rPr>
+          <w:rFonts w:ascii="Arial" w:hAnsi="Arial" w:cs="Arial"/>
+          <w:sz w:val="22"/>
+          <w:szCs w:val="22"/>
+        </w:rPr>
+        <w:t>__________________</w:t>
+      </w:r>
+      <w:r>
+        <w:rPr>
+          <w:rFonts w:ascii="Arial" w:hAnsi="Arial" w:cs="Arial"/>
+          <w:sz w:val="22"/>
+          <w:szCs w:val="22"/>
+        </w:rPr>
+        <w:t>______</w:t>
+      </w:r>
+    </w:p>
+    <w:p>
+      <w:pPr>
+        <w:jc w:val="both"/>
+        <w:rPr>
+          <w:rFonts w:ascii="Arial" w:hAnsi="Arial" w:cs="Arial"/>
+          <w:sz w:val="22"/>
+          <w:szCs w:val="22"/>
+        </w:rPr>
+      </w:pPr>
+    </w:p>
+    <w:p>
+      <w:pPr>
+        <w:jc w:val="both"/>
+        <w:rPr>
+          <w:rFonts w:ascii="Arial" w:hAnsi="Arial" w:cs="Arial"/>
+          <w:sz w:val="22"/>
+          <w:szCs w:val="22"/>
+        </w:rPr>
+      </w:pPr>
+      <w:r>
+        <w:rPr>
+          <w:rFonts w:ascii="Arial" w:hAnsi="Arial" w:cs="Arial"/>
+          <w:sz w:val="22"/>
+          <w:szCs w:val="22"/>
+        </w:rPr>
+        <w:t>Signed: _____________________</w:t>
+      </w:r>
+      <w:r>
+        <w:rPr>
+          <w:rFonts w:ascii="Arial" w:hAnsi="Arial" w:cs="Arial"/>
+          <w:sz w:val="22"/>
+          <w:szCs w:val="22"/>
+        </w:rPr>
+        <w:t>_________</w:t>
+      </w:r>
+      <w:r>
+        <w:rPr>
+          <w:rFonts w:ascii="Arial" w:hAnsi="Arial" w:cs="Arial"/>
+          <w:sz w:val="22"/>
+          <w:szCs w:val="22"/>
+        </w:rPr>
+        <w:t>_____</w:t>
+      </w:r>
+      <w:r>
+        <w:rPr>
+          <w:rFonts w:ascii="Arial" w:hAnsi="Arial" w:cs="Arial"/>
+          <w:sz w:val="22"/>
+          <w:szCs w:val="22"/>
+        </w:rPr>
+        <w:t xml:space="preserve">    </w:t>
+      </w:r>
+      <w:r>
+        <w:rPr>
+          <w:rFonts w:ascii="Arial" w:hAnsi="Arial" w:cs="Arial"/>
+          <w:sz w:val="22"/>
+          <w:szCs w:val="22"/>
+        </w:rPr>
+        <w:t>Print Name: ________</w:t>
+      </w:r>
+      <w:r>
+        <w:rPr>
+          <w:rFonts w:ascii="Arial" w:hAnsi="Arial" w:cs="Arial"/>
+          <w:sz w:val="22"/>
+          <w:szCs w:val="22"/>
+        </w:rPr>
+        <w:t>______</w:t>
+      </w:r>
+      <w:r>
+        <w:rPr>
+          <w:rFonts w:ascii="Arial" w:hAnsi="Arial" w:cs="Arial"/>
+          <w:sz w:val="22"/>
+          <w:szCs w:val="22"/>
+        </w:rPr>
+        <w:t>______________</w:t>
+      </w:r>
+    </w:p>
+    <w:p>
+      <w:pPr>
+        <w:jc w:val="both"/>
+        <w:rPr>
+          <w:rFonts w:ascii="Arial" w:hAnsi="Arial" w:cs="Arial"/>
+          <w:sz w:val="22"/>
+          <w:szCs w:val="22"/>
+        </w:rPr>
+      </w:pPr>
+    </w:p>
+    <w:p>
+      <w:pPr>
+        <w:jc w:val="both"/>
+        <w:rPr>
+          <w:rFonts w:ascii="Arial" w:hAnsi="Arial" w:cs="Arial"/>
+          <w:sz w:val="22"/>
+          <w:szCs w:val="22"/>
+        </w:rPr>
+      </w:pPr>
+      <w:r>
+        <w:rPr>
+          <w:rFonts w:ascii="Arial" w:hAnsi="Arial" w:cs="Arial"/>
+          <w:sz w:val="22"/>
+          <w:szCs w:val="22"/>
+        </w:rPr>
+        <w:t>Position/Grade: _______</w:t>
+      </w:r>
+      <w:r>
+        <w:rPr>
+          <w:rFonts w:ascii="Arial" w:hAnsi="Arial" w:cs="Arial"/>
+          <w:sz w:val="22"/>
+          <w:szCs w:val="22"/>
+        </w:rPr>
+        <w:t xml:space="preserve">______________________    </w:t>
+      </w:r>
+      <w:r>
+        <w:rPr>
+          <w:rFonts w:ascii="Arial" w:hAnsi="Arial" w:cs="Arial"/>
+          <w:sz w:val="22"/>
+          <w:szCs w:val="22"/>
+        </w:rPr>
+        <w:t>Date: ______________</w:t>
+      </w:r>
+      <w:r>
+        <w:rPr>
+          <w:rFonts w:ascii="Arial" w:hAnsi="Arial" w:cs="Arial"/>
+          <w:sz w:val="22"/>
+          <w:szCs w:val="22"/>
+        </w:rPr>
+        <w:t>______</w:t>
+      </w:r>
+      <w:r>
+        <w:rPr>
+          <w:rFonts w:ascii="Arial" w:hAnsi="Arial" w:cs="Arial"/>
+          <w:sz w:val="22"/>
+          <w:szCs w:val="22"/>
+        </w:rPr>
+        <w:t>_____________</w:t>
+      </w:r>
+    </w:p>
+    <w:p>
+      <w:pPr>
+        <w:jc w:val="both"/>
+        <w:rPr>
+          <w:rFonts w:ascii="Arial" w:hAnsi="Arial"/>
+          <w:szCs w:val="24"/>
+        </w:rPr>
+      </w:pPr>
+    </w:p>
+    <w:p>
+      <w:pPr>
+        <w:jc w:val="both"/>
+        <w:rPr>
+          <w:rFonts w:ascii="Arial" w:hAnsi="Arial" w:cs="Arial"/>
+          <w:szCs w:val="24"/>
+        </w:rPr>
+      </w:pPr>
+      <w:r>
+        <w:rPr>
+          <w:rFonts w:ascii="Arial" w:hAnsi="Arial" w:cs="Arial"/>
+          <w:szCs w:val="24"/>
+        </w:rPr>
+        <w:t>If you would like furthe</w:t>
+      </w:r>
+      <w:r>
+        <w:rPr>
+          <w:rFonts w:ascii="Arial" w:hAnsi="Arial" w:cs="Arial"/>
+          <w:szCs w:val="24"/>
+        </w:rPr>
+        <w:t xml:space="preserve">r information on how to handle </w:t>
+      </w:r>
+      <w:r>
+        <w:rPr>
+          <w:rFonts w:ascii="Arial" w:hAnsi="Arial" w:cs="Arial"/>
+          <w:szCs w:val="24"/>
+        </w:rPr>
+        <w:t>SARs</w:t>
+      </w:r>
+      <w:r>
+        <w:rPr>
+          <w:rFonts w:ascii="Arial" w:hAnsi="Arial" w:cs="Arial"/>
+          <w:szCs w:val="24"/>
+        </w:rPr>
+        <w:t xml:space="preserve">, please refer to </w:t>
+      </w:r>
+      <w:r>
+        <w:rPr>
+          <w:rFonts w:ascii="Arial" w:hAnsi="Arial" w:cs="Arial"/>
+        </w:rPr>
+        <w:t>the Information Requests Policy Framework</w:t>
+      </w:r>
+      <w:r>
+        <w:rPr>
+          <w:rFonts w:ascii="Arial" w:hAnsi="Arial" w:cs="Arial"/>
+          <w:szCs w:val="24"/>
+        </w:rPr>
+        <w:t xml:space="preserve">, </w:t>
+      </w:r>
+      <w:r>
+        <w:rPr>
+          <w:rFonts w:ascii="Arial" w:hAnsi="Arial" w:cs="Arial"/>
+          <w:szCs w:val="24"/>
+        </w:rPr>
+        <w:t xml:space="preserve">or contact </w:t>
+      </w:r>
+      <w:r>
+        <w:rPr>
+          <w:rFonts w:ascii="Arial" w:hAnsi="Arial" w:cs="Arial"/>
+          <w:szCs w:val="24"/>
+        </w:rPr>
+        <w:t xml:space="preserve">the </w:t>
+      </w:r>
+      <w:r>
+        <w:rPr>
+          <w:rFonts w:ascii="Arial" w:hAnsi="Arial" w:cs="Arial"/>
+          <w:szCs w:val="24"/>
+        </w:rPr>
+        <w:t>Offender Subject Access Request Team</w:t>
+      </w:r>
+      <w:r>
+        <w:rPr>
+          <w:rFonts w:ascii="Arial" w:hAnsi="Arial" w:cs="Arial"/>
+          <w:szCs w:val="24"/>
+        </w:rPr>
+        <w:t xml:space="preserve">. </w:t>
+      </w:r>
     </w:p>
     <w:p>
       <w:pPr>
@@ -1924,7 +2753,6 @@
         <w:jc w:val="both"/>
       </w:pPr>
     </w:p>
-    <w:p/>
     <w:p/>
     <w:sectPr>
       <w:type w:val="continuous"/>
@@ -1938,7 +2766,7 @@
 </file>
 
 <file path=word/numbering.xml><?xml version="1.0" encoding="utf-8"?>
-<w:numbering xmlns:wpc="http://schemas.microsoft.com/office/word/2010/wordprocessingCanvas" xmlns:cx="http://schemas.microsoft.com/office/drawing/2014/chartex" xmlns:cx1="http://schemas.microsoft.com/office/drawing/2015/9/8/chartex" xmlns:cx2="http://schemas.microsoft.com/office/drawing/2015/10/21/chartex" xmlns:cx3="http://schemas.microsoft.com/office/drawing/2016/5/9/chartex" xmlns:cx4="http://schemas.microsoft.com/office/drawing/2016/5/10/chartex" xmlns:cx5="http://schemas.microsoft.com/office/drawing/2016/5/11/chartex" xmlns:cx6="http://schemas.microsoft.com/office/drawing/2016/5/12/chartex" xmlns:cx7="http://schemas.microsoft.com/office/drawing/2016/5/13/chartex" xmlns:cx8="http://schemas.microsoft.com/office/drawing/2016/5/14/chartex" xmlns:mc="http://schemas.openxmlformats.org/markup-compatibility/2006" xmlns:aink="http://schemas.microsoft.com/office/drawing/2016/ink" xmlns:am3d="http://schemas.microsoft.com/office/drawing/2017/model3d" xmlns:o="urn:schemas-microsoft-com:office:office" xmlns:oel="http://schemas.microsoft.com/office/2019/extlst" xmlns:r="http://schemas.openxmlformats.org/officeDocument/2006/relationships" xmlns:m="http://schemas.openxmlformats.org/officeDocument/2006/math" xmlns:v="urn:schemas-microsoft-com:vml" xmlns:wp14="http://schemas.microsoft.com/office/word/2010/wordprocessingDrawing" xmlns:wp="http://schemas.openxmlformats.org/drawingml/2006/wordprocessingDrawing" xmlns:w10="urn:schemas-microsoft-com:office:word" xmlns:w="http://schemas.openxmlformats.org/wordprocessingml/2006/main" xmlns:w14="http://schemas.microsoft.com/office/word/2010/wordml" xmlns:w15="http://schemas.microsoft.com/office/word/2012/wordml" xmlns:w16cex="http://schemas.microsoft.com/office/word/2018/wordml/cex" xmlns:w16cid="http://schemas.microsoft.com/office/word/2016/wordml/cid" xmlns:w16="http://schemas.microsoft.com/office/word/2018/wordml" xmlns:w16du="http://schemas.microsoft.com/office/word/2023/wordml/word16du" xmlns:w16sdtdh="http://schemas.microsoft.com/office/word/2020/wordml/sdtdatahash" xmlns:w16se="http://schemas.microsoft.com/office/word/2015/wordml/symex" xmlns:wpg="http://schemas.microsoft.com/office/word/2010/wordprocessingGroup" xmlns:wpi="http://schemas.microsoft.com/office/word/2010/wordprocessingInk" xmlns:wne="http://schemas.microsoft.com/office/word/2006/wordml" xmlns:wps="http://schemas.microsoft.com/office/word/2010/wordprocessingShape" mc:Ignorable="w14 w15 w16se w16cid w16 w16cex w16sdtdh w16du wp14">
+<w:numbering xmlns:wpc="http://schemas.microsoft.com/office/word/2010/wordprocessingCanvas" xmlns:cx="http://schemas.microsoft.com/office/drawing/2014/chartex" xmlns:cx1="http://schemas.microsoft.com/office/drawing/2015/9/8/chartex" xmlns:cx2="http://schemas.microsoft.com/office/drawing/2015/10/21/chartex" xmlns:cx3="http://schemas.microsoft.com/office/drawing/2016/5/9/chartex" xmlns:cx4="http://schemas.microsoft.com/office/drawing/2016/5/10/chartex" xmlns:cx5="http://schemas.microsoft.com/office/drawing/2016/5/11/chartex" xmlns:cx6="http://schemas.microsoft.com/office/drawing/2016/5/12/chartex" xmlns:cx7="http://schemas.microsoft.com/office/drawing/2016/5/13/chartex" xmlns:cx8="http://schemas.microsoft.com/office/drawing/2016/5/14/chartex" xmlns:mc="http://schemas.openxmlformats.org/markup-compatibility/2006" xmlns:aink="http://schemas.microsoft.com/office/drawing/2016/ink" xmlns:am3d="http://schemas.microsoft.com/office/drawing/2017/model3d" xmlns:o="urn:schemas-microsoft-com:office:office" xmlns:oel="http://schemas.microsoft.com/office/2019/extlst" xmlns:r="http://schemas.openxmlformats.org/officeDocument/2006/relationships" xmlns:m="http://schemas.openxmlformats.org/officeDocument/2006/math" xmlns:v="urn:schemas-microsoft-com:vml" xmlns:wp14="http://schemas.microsoft.com/office/word/2010/wordprocessingDrawing" xmlns:wp="http://schemas.openxmlformats.org/drawingml/2006/wordprocessingDrawing" xmlns:w10="urn:schemas-microsoft-com:office:word" xmlns:w="http://schemas.openxmlformats.org/wordprocessingml/2006/main" xmlns:w14="http://schemas.microsoft.com/office/word/2010/wordml" xmlns:w15="http://schemas.microsoft.com/office/word/2012/wordml" xmlns:w16cex="http://schemas.microsoft.com/office/word/2018/wordml/cex" xmlns:w16cid="http://schemas.microsoft.com/office/word/2016/wordml/cid" xmlns:w16="http://schemas.microsoft.com/office/word/2018/wordml" xmlns:w16sdtdh="http://schemas.microsoft.com/office/word/2020/wordml/sdtdatahash" xmlns:w16se="http://schemas.microsoft.com/office/word/2015/wordml/symex" xmlns:wpg="http://schemas.microsoft.com/office/word/2010/wordprocessingGroup" xmlns:wpi="http://schemas.microsoft.com/office/word/2010/wordprocessingInk" xmlns:wne="http://schemas.microsoft.com/office/word/2006/wordml" xmlns:wps="http://schemas.microsoft.com/office/word/2010/wordprocessingShape" mc:Ignorable="w14 w15 w16se w16cid w16 w16cex w16sdtdh wp14">
   <w:abstractNum w:abstractNumId="0" w15:restartNumberingAfterBreak="0">
     <w:nsid w:val="0E44707B"/>
     <w:multiLevelType w:val="hybridMultilevel"/>
@@ -2622,7 +3450,7 @@
 </file>
 
 <file path=word/styles.xml><?xml version="1.0" encoding="utf-8"?>
-<w:styles xmlns:mc="http://schemas.openxmlformats.org/markup-compatibility/2006" xmlns:r="http://schemas.openxmlformats.org/officeDocument/2006/relationships" xmlns:w="http://schemas.openxmlformats.org/wordprocessingml/2006/main" xmlns:w14="http://schemas.microsoft.com/office/word/2010/wordml" xmlns:w15="http://schemas.microsoft.com/office/word/2012/wordml" xmlns:w16cex="http://schemas.microsoft.com/office/word/2018/wordml/cex" xmlns:w16cid="http://schemas.microsoft.com/office/word/2016/wordml/cid" xmlns:w16="http://schemas.microsoft.com/office/word/2018/wordml" xmlns:w16du="http://schemas.microsoft.com/office/word/2023/wordml/word16du" xmlns:w16sdtdh="http://schemas.microsoft.com/office/word/2020/wordml/sdtdatahash" xmlns:w16se="http://schemas.microsoft.com/office/word/2015/wordml/symex" mc:Ignorable="w14 w15 w16se w16cid w16 w16cex w16sdtdh w16du">
+<w:styles xmlns:mc="http://schemas.openxmlformats.org/markup-compatibility/2006" xmlns:r="http://schemas.openxmlformats.org/officeDocument/2006/relationships" xmlns:w="http://schemas.openxmlformats.org/wordprocessingml/2006/main" xmlns:w14="http://schemas.microsoft.com/office/word/2010/wordml" xmlns:w15="http://schemas.microsoft.com/office/word/2012/wordml" xmlns:w16cex="http://schemas.microsoft.com/office/word/2018/wordml/cex" xmlns:w16cid="http://schemas.microsoft.com/office/word/2016/wordml/cid" xmlns:w16="http://schemas.microsoft.com/office/word/2018/wordml" xmlns:w16sdtdh="http://schemas.microsoft.com/office/word/2020/wordml/sdtdatahash" xmlns:w16se="http://schemas.microsoft.com/office/word/2015/wordml/symex" mc:Ignorable="w14 w15 w16se w16cid w16 w16cex w16sdtdh">
   <w:docDefaults>
     <w:rPrDefault>
       <w:rPr>

</xml_diff>

<commit_message>
Update crest logo on new templates (#2518)
</commit_message>
<xml_diff>
--- a/lib/assets/mappa.docx
+++ b/lib/assets/mappa.docx
@@ -1,6 +1,6 @@
 
 <file path=word/document.xml><?xml version="1.0" encoding="utf-8"?>
-<w:document xmlns:wpc="http://schemas.microsoft.com/office/word/2010/wordprocessingCanvas" xmlns:cx="http://schemas.microsoft.com/office/drawing/2014/chartex" xmlns:cx1="http://schemas.microsoft.com/office/drawing/2015/9/8/chartex" xmlns:cx2="http://schemas.microsoft.com/office/drawing/2015/10/21/chartex" xmlns:cx3="http://schemas.microsoft.com/office/drawing/2016/5/9/chartex" xmlns:cx4="http://schemas.microsoft.com/office/drawing/2016/5/10/chartex" xmlns:cx5="http://schemas.microsoft.com/office/drawing/2016/5/11/chartex" xmlns:cx6="http://schemas.microsoft.com/office/drawing/2016/5/12/chartex" xmlns:cx7="http://schemas.microsoft.com/office/drawing/2016/5/13/chartex" xmlns:cx8="http://schemas.microsoft.com/office/drawing/2016/5/14/chartex" xmlns:mc="http://schemas.openxmlformats.org/markup-compatibility/2006" xmlns:aink="http://schemas.microsoft.com/office/drawing/2016/ink" xmlns:am3d="http://schemas.microsoft.com/office/drawing/2017/model3d" xmlns:o="urn:schemas-microsoft-com:office:office" xmlns:oel="http://schemas.microsoft.com/office/2019/extlst" xmlns:r="http://schemas.openxmlformats.org/officeDocument/2006/relationships" xmlns:m="http://schemas.openxmlformats.org/officeDocument/2006/math" xmlns:v="urn:schemas-microsoft-com:vml" xmlns:wp14="http://schemas.microsoft.com/office/word/2010/wordprocessingDrawing" xmlns:wp="http://schemas.openxmlformats.org/drawingml/2006/wordprocessingDrawing" xmlns:w10="urn:schemas-microsoft-com:office:word" xmlns:w="http://schemas.openxmlformats.org/wordprocessingml/2006/main" xmlns:w14="http://schemas.microsoft.com/office/word/2010/wordml" xmlns:w15="http://schemas.microsoft.com/office/word/2012/wordml" xmlns:w16cex="http://schemas.microsoft.com/office/word/2018/wordml/cex" xmlns:w16cid="http://schemas.microsoft.com/office/word/2016/wordml/cid" xmlns:w16="http://schemas.microsoft.com/office/word/2018/wordml" xmlns:w16sdtdh="http://schemas.microsoft.com/office/word/2020/wordml/sdtdatahash" xmlns:w16se="http://schemas.microsoft.com/office/word/2015/wordml/symex" xmlns:wpg="http://schemas.microsoft.com/office/word/2010/wordprocessingGroup" xmlns:wpi="http://schemas.microsoft.com/office/word/2010/wordprocessingInk" xmlns:wne="http://schemas.microsoft.com/office/word/2006/wordml" xmlns:wps="http://schemas.microsoft.com/office/word/2010/wordprocessingShape" mc:Ignorable="w14 w15 w16se w16cid w16 w16cex w16sdtdh wp14">
+<w:document xmlns:wpc="http://schemas.microsoft.com/office/word/2010/wordprocessingCanvas" xmlns:cx="http://schemas.microsoft.com/office/drawing/2014/chartex" xmlns:cx1="http://schemas.microsoft.com/office/drawing/2015/9/8/chartex" xmlns:cx2="http://schemas.microsoft.com/office/drawing/2015/10/21/chartex" xmlns:cx3="http://schemas.microsoft.com/office/drawing/2016/5/9/chartex" xmlns:cx4="http://schemas.microsoft.com/office/drawing/2016/5/10/chartex" xmlns:cx5="http://schemas.microsoft.com/office/drawing/2016/5/11/chartex" xmlns:cx6="http://schemas.microsoft.com/office/drawing/2016/5/12/chartex" xmlns:cx7="http://schemas.microsoft.com/office/drawing/2016/5/13/chartex" xmlns:cx8="http://schemas.microsoft.com/office/drawing/2016/5/14/chartex" xmlns:mc="http://schemas.openxmlformats.org/markup-compatibility/2006" xmlns:aink="http://schemas.microsoft.com/office/drawing/2016/ink" xmlns:am3d="http://schemas.microsoft.com/office/drawing/2017/model3d" xmlns:o="urn:schemas-microsoft-com:office:office" xmlns:oel="http://schemas.microsoft.com/office/2019/extlst" xmlns:r="http://schemas.openxmlformats.org/officeDocument/2006/relationships" xmlns:m="http://schemas.openxmlformats.org/officeDocument/2006/math" xmlns:v="urn:schemas-microsoft-com:vml" xmlns:wp14="http://schemas.microsoft.com/office/word/2010/wordprocessingDrawing" xmlns:wp="http://schemas.openxmlformats.org/drawingml/2006/wordprocessingDrawing" xmlns:w10="urn:schemas-microsoft-com:office:word" xmlns:w="http://schemas.openxmlformats.org/wordprocessingml/2006/main" xmlns:w14="http://schemas.microsoft.com/office/word/2010/wordml" xmlns:w15="http://schemas.microsoft.com/office/word/2012/wordml" xmlns:w16cex="http://schemas.microsoft.com/office/word/2018/wordml/cex" xmlns:w16cid="http://schemas.microsoft.com/office/word/2016/wordml/cid" xmlns:w16="http://schemas.microsoft.com/office/word/2018/wordml" xmlns:w16du="http://schemas.microsoft.com/office/word/2023/wordml/word16du" xmlns:w16sdtdh="http://schemas.microsoft.com/office/word/2020/wordml/sdtdatahash" xmlns:w16se="http://schemas.microsoft.com/office/word/2015/wordml/symex" xmlns:wpg="http://schemas.microsoft.com/office/word/2010/wordprocessingGroup" xmlns:wpi="http://schemas.microsoft.com/office/word/2010/wordprocessingInk" xmlns:wne="http://schemas.microsoft.com/office/word/2006/wordml" xmlns:wps="http://schemas.microsoft.com/office/word/2010/wordprocessingShape" mc:Ignorable="w14 w15 w16se w16cid w16 w16cex w16sdtdh w16du wp14">
   <w:body>
     <w:tbl>
       <w:tblPr>
@@ -49,33 +49,28 @@
                   <w:r>
                     <w:rPr>
                       <w:noProof/>
+                      <w:color w:val="000000" w:themeColor="text1"/>
+                      <w:szCs w:val="24"/>
                     </w:rPr>
                     <w:drawing>
-                      <wp:inline distT="0" distB="0" distL="0" distR="0" wp14:anchorId="4C09F508" wp14:editId="350A03A2">
-                        <wp:extent cx="1574800" cy="609600"/>
-                        <wp:effectExtent l="0" t="0" r="0" b="0"/>
-                        <wp:docPr id="1" name="Picture 1"/>
+                      <wp:inline distT="0" distB="0" distL="0" distR="0" wp14:anchorId="1B297FE6" wp14:editId="221C52D4">
+                        <wp:extent cx="820440" cy="657360"/>
+                        <wp:effectExtent l="0" t="0" r="0" b="9525"/>
+                        <wp:docPr id="3" name="Picture 3" descr="Ministry of Justice"/>
                         <wp:cNvGraphicFramePr>
-                          <a:graphicFrameLocks xmlns:a="http://schemas.openxmlformats.org/drawingml/2006/main"/>
+                          <a:graphicFrameLocks xmlns:a="http://schemas.openxmlformats.org/drawingml/2006/main" noChangeAspect="1"/>
                         </wp:cNvGraphicFramePr>
                         <a:graphic xmlns:a="http://schemas.openxmlformats.org/drawingml/2006/main">
                           <a:graphicData uri="http://schemas.openxmlformats.org/drawingml/2006/picture">
                             <pic:pic xmlns:pic="http://schemas.openxmlformats.org/drawingml/2006/picture">
                               <pic:nvPicPr>
-                                <pic:cNvPr id="0" name="Picture 1"/>
+                                <pic:cNvPr id="3" name="Picture 3" descr="Ministry of Justice"/>
                                 <pic:cNvPicPr>
-                                  <a:picLocks/>
+                                  <a:picLocks noChangeAspect="1" noChangeArrowheads="1"/>
                                 </pic:cNvPicPr>
                               </pic:nvPicPr>
                               <pic:blipFill>
-                                <a:blip r:embed="rId5" cstate="print">
-                                  <a:extLst>
-                                    <a:ext uri="{28A0092B-C50C-407E-A947-70E740481C1C}">
-                                      <a14:useLocalDpi xmlns:a14="http://schemas.microsoft.com/office/drawing/2010/main" val="0"/>
-                                    </a:ext>
-                                  </a:extLst>
-                                </a:blip>
-                                <a:srcRect/>
+                                <a:blip r:embed="rId5"/>
                                 <a:stretch>
                                   <a:fillRect/>
                                 </a:stretch>
@@ -83,7 +78,7 @@
                               <pic:spPr bwMode="auto">
                                 <a:xfrm>
                                   <a:off x="0" y="0"/>
-                                  <a:ext cx="1574800" cy="609600"/>
+                                  <a:ext cx="820440" cy="657360"/>
                                 </a:xfrm>
                                 <a:prstGeom prst="rect">
                                   <a:avLst/>
@@ -1824,10 +1819,10 @@
                   <v:path o:extrusionok="f" gradientshapeok="t" o:connecttype="rect"/>
                   <o:lock v:ext="edit" aspectratio="t"/>
                 </v:shapetype>
-                <v:shape id="_x0000_i1026" type="#_x0000_t75" alt="" style="width:77.05pt;height:49.9pt;mso-width-percent:0;mso-height-percent:0;mso-width-percent:0;mso-height-percent:0" o:ole="">
+                <v:shape id="_x0000_i1026" type="#_x0000_t75" alt="" style="width:77pt;height:50pt;mso-width-percent:0;mso-height-percent:0;mso-width-percent:0;mso-height-percent:0" o:ole="">
                   <v:imagedata r:id="rId9" o:title=""/>
                 </v:shape>
-                <o:OLEObject Type="Embed" ProgID="Word.Document.8" ShapeID="_x0000_i1026" DrawAspect="Icon" ObjectID="_1789306452" r:id="rId10">
+                <o:OLEObject Type="Embed" ProgID="Word.Document.8" ShapeID="_x0000_i1026" DrawAspect="Icon" ObjectID="_1794290030" r:id="rId10">
                   <o:FieldCodes>\s</o:FieldCodes>
                 </o:OLEObject>
               </w:object>
@@ -1841,10 +1836,10 @@
                 <w:szCs w:val="24"/>
               </w:rPr>
               <w:object w:dxaOrig="760" w:dyaOrig="480" w14:anchorId="15DE2423">
-                <v:shape id="_x0000_i1025" type="#_x0000_t75" alt="" style="width:78.95pt;height:49.9pt;mso-width-percent:0;mso-height-percent:0;mso-width-percent:0;mso-height-percent:0" o:ole="">
+                <v:shape id="_x0000_i1025" type="#_x0000_t75" alt="" style="width:79pt;height:50pt;mso-width-percent:0;mso-height-percent:0;mso-width-percent:0;mso-height-percent:0" o:ole="">
                   <v:imagedata r:id="rId11" o:title=""/>
                 </v:shape>
-                <o:OLEObject Type="Embed" ProgID="Word.Document.12" ShapeID="_x0000_i1025" DrawAspect="Icon" ObjectID="_1789306453" r:id="rId12">
+                <o:OLEObject Type="Embed" ProgID="Word.Document.12" ShapeID="_x0000_i1025" DrawAspect="Icon" ObjectID="_1794290031" r:id="rId12">
                   <o:FieldCodes>\s</o:FieldCodes>
                 </o:OLEObject>
               </w:object>
@@ -2766,7 +2761,7 @@
 </file>
 
 <file path=word/numbering.xml><?xml version="1.0" encoding="utf-8"?>
-<w:numbering xmlns:wpc="http://schemas.microsoft.com/office/word/2010/wordprocessingCanvas" xmlns:cx="http://schemas.microsoft.com/office/drawing/2014/chartex" xmlns:cx1="http://schemas.microsoft.com/office/drawing/2015/9/8/chartex" xmlns:cx2="http://schemas.microsoft.com/office/drawing/2015/10/21/chartex" xmlns:cx3="http://schemas.microsoft.com/office/drawing/2016/5/9/chartex" xmlns:cx4="http://schemas.microsoft.com/office/drawing/2016/5/10/chartex" xmlns:cx5="http://schemas.microsoft.com/office/drawing/2016/5/11/chartex" xmlns:cx6="http://schemas.microsoft.com/office/drawing/2016/5/12/chartex" xmlns:cx7="http://schemas.microsoft.com/office/drawing/2016/5/13/chartex" xmlns:cx8="http://schemas.microsoft.com/office/drawing/2016/5/14/chartex" xmlns:mc="http://schemas.openxmlformats.org/markup-compatibility/2006" xmlns:aink="http://schemas.microsoft.com/office/drawing/2016/ink" xmlns:am3d="http://schemas.microsoft.com/office/drawing/2017/model3d" xmlns:o="urn:schemas-microsoft-com:office:office" xmlns:oel="http://schemas.microsoft.com/office/2019/extlst" xmlns:r="http://schemas.openxmlformats.org/officeDocument/2006/relationships" xmlns:m="http://schemas.openxmlformats.org/officeDocument/2006/math" xmlns:v="urn:schemas-microsoft-com:vml" xmlns:wp14="http://schemas.microsoft.com/office/word/2010/wordprocessingDrawing" xmlns:wp="http://schemas.openxmlformats.org/drawingml/2006/wordprocessingDrawing" xmlns:w10="urn:schemas-microsoft-com:office:word" xmlns:w="http://schemas.openxmlformats.org/wordprocessingml/2006/main" xmlns:w14="http://schemas.microsoft.com/office/word/2010/wordml" xmlns:w15="http://schemas.microsoft.com/office/word/2012/wordml" xmlns:w16cex="http://schemas.microsoft.com/office/word/2018/wordml/cex" xmlns:w16cid="http://schemas.microsoft.com/office/word/2016/wordml/cid" xmlns:w16="http://schemas.microsoft.com/office/word/2018/wordml" xmlns:w16sdtdh="http://schemas.microsoft.com/office/word/2020/wordml/sdtdatahash" xmlns:w16se="http://schemas.microsoft.com/office/word/2015/wordml/symex" xmlns:wpg="http://schemas.microsoft.com/office/word/2010/wordprocessingGroup" xmlns:wpi="http://schemas.microsoft.com/office/word/2010/wordprocessingInk" xmlns:wne="http://schemas.microsoft.com/office/word/2006/wordml" xmlns:wps="http://schemas.microsoft.com/office/word/2010/wordprocessingShape" mc:Ignorable="w14 w15 w16se w16cid w16 w16cex w16sdtdh wp14">
+<w:numbering xmlns:wpc="http://schemas.microsoft.com/office/word/2010/wordprocessingCanvas" xmlns:cx="http://schemas.microsoft.com/office/drawing/2014/chartex" xmlns:cx1="http://schemas.microsoft.com/office/drawing/2015/9/8/chartex" xmlns:cx2="http://schemas.microsoft.com/office/drawing/2015/10/21/chartex" xmlns:cx3="http://schemas.microsoft.com/office/drawing/2016/5/9/chartex" xmlns:cx4="http://schemas.microsoft.com/office/drawing/2016/5/10/chartex" xmlns:cx5="http://schemas.microsoft.com/office/drawing/2016/5/11/chartex" xmlns:cx6="http://schemas.microsoft.com/office/drawing/2016/5/12/chartex" xmlns:cx7="http://schemas.microsoft.com/office/drawing/2016/5/13/chartex" xmlns:cx8="http://schemas.microsoft.com/office/drawing/2016/5/14/chartex" xmlns:mc="http://schemas.openxmlformats.org/markup-compatibility/2006" xmlns:aink="http://schemas.microsoft.com/office/drawing/2016/ink" xmlns:am3d="http://schemas.microsoft.com/office/drawing/2017/model3d" xmlns:o="urn:schemas-microsoft-com:office:office" xmlns:oel="http://schemas.microsoft.com/office/2019/extlst" xmlns:r="http://schemas.openxmlformats.org/officeDocument/2006/relationships" xmlns:m="http://schemas.openxmlformats.org/officeDocument/2006/math" xmlns:v="urn:schemas-microsoft-com:vml" xmlns:wp14="http://schemas.microsoft.com/office/word/2010/wordprocessingDrawing" xmlns:wp="http://schemas.openxmlformats.org/drawingml/2006/wordprocessingDrawing" xmlns:w10="urn:schemas-microsoft-com:office:word" xmlns:w="http://schemas.openxmlformats.org/wordprocessingml/2006/main" xmlns:w14="http://schemas.microsoft.com/office/word/2010/wordml" xmlns:w15="http://schemas.microsoft.com/office/word/2012/wordml" xmlns:w16cex="http://schemas.microsoft.com/office/word/2018/wordml/cex" xmlns:w16cid="http://schemas.microsoft.com/office/word/2016/wordml/cid" xmlns:w16="http://schemas.microsoft.com/office/word/2018/wordml" xmlns:w16du="http://schemas.microsoft.com/office/word/2023/wordml/word16du" xmlns:w16sdtdh="http://schemas.microsoft.com/office/word/2020/wordml/sdtdatahash" xmlns:w16se="http://schemas.microsoft.com/office/word/2015/wordml/symex" xmlns:wpg="http://schemas.microsoft.com/office/word/2010/wordprocessingGroup" xmlns:wpi="http://schemas.microsoft.com/office/word/2010/wordprocessingInk" xmlns:wne="http://schemas.microsoft.com/office/word/2006/wordml" xmlns:wps="http://schemas.microsoft.com/office/word/2010/wordprocessingShape" mc:Ignorable="w14 w15 w16se w16cid w16 w16cex w16sdtdh w16du wp14">
   <w:abstractNum w:abstractNumId="0" w15:restartNumberingAfterBreak="0">
     <w:nsid w:val="0E44707B"/>
     <w:multiLevelType w:val="hybridMultilevel"/>
@@ -3450,7 +3445,7 @@
 </file>
 
 <file path=word/styles.xml><?xml version="1.0" encoding="utf-8"?>
-<w:styles xmlns:mc="http://schemas.openxmlformats.org/markup-compatibility/2006" xmlns:r="http://schemas.openxmlformats.org/officeDocument/2006/relationships" xmlns:w="http://schemas.openxmlformats.org/wordprocessingml/2006/main" xmlns:w14="http://schemas.microsoft.com/office/word/2010/wordml" xmlns:w15="http://schemas.microsoft.com/office/word/2012/wordml" xmlns:w16cex="http://schemas.microsoft.com/office/word/2018/wordml/cex" xmlns:w16cid="http://schemas.microsoft.com/office/word/2016/wordml/cid" xmlns:w16="http://schemas.microsoft.com/office/word/2018/wordml" xmlns:w16sdtdh="http://schemas.microsoft.com/office/word/2020/wordml/sdtdatahash" xmlns:w16se="http://schemas.microsoft.com/office/word/2015/wordml/symex" mc:Ignorable="w14 w15 w16se w16cid w16 w16cex w16sdtdh">
+<w:styles xmlns:mc="http://schemas.openxmlformats.org/markup-compatibility/2006" xmlns:r="http://schemas.openxmlformats.org/officeDocument/2006/relationships" xmlns:w="http://schemas.openxmlformats.org/wordprocessingml/2006/main" xmlns:w14="http://schemas.microsoft.com/office/word/2010/wordml" xmlns:w15="http://schemas.microsoft.com/office/word/2012/wordml" xmlns:w16cex="http://schemas.microsoft.com/office/word/2018/wordml/cex" xmlns:w16cid="http://schemas.microsoft.com/office/word/2016/wordml/cid" xmlns:w16="http://schemas.microsoft.com/office/word/2018/wordml" xmlns:w16du="http://schemas.microsoft.com/office/word/2023/wordml/word16du" xmlns:w16sdtdh="http://schemas.microsoft.com/office/word/2020/wordml/sdtdatahash" xmlns:w16se="http://schemas.microsoft.com/office/word/2015/wordml/symex" mc:Ignorable="w14 w15 w16se w16cid w16 w16cex w16sdtdh w16du">
   <w:docDefaults>
     <w:rPrDefault>
       <w:rPr>

</xml_diff>

<commit_message>
Commissioning and chase redesign (#2471)
Co-authored-by: Andrew Pepler <andrew.pepler@digital.justice.gov.uk>
Co-authored-by: N.Preddy <nick.preddy@digital.justice.gov.uk>
</commit_message>
<xml_diff>
--- a/lib/assets/mappa.docx
+++ b/lib/assets/mappa.docx
@@ -1,6 +1,6 @@
 
 <file path=word/document.xml><?xml version="1.0" encoding="utf-8"?>
-<w:document xmlns:wpc="http://schemas.microsoft.com/office/word/2010/wordprocessingCanvas" xmlns:cx="http://schemas.microsoft.com/office/drawing/2014/chartex" xmlns:cx1="http://schemas.microsoft.com/office/drawing/2015/9/8/chartex" xmlns:cx2="http://schemas.microsoft.com/office/drawing/2015/10/21/chartex" xmlns:cx3="http://schemas.microsoft.com/office/drawing/2016/5/9/chartex" xmlns:cx4="http://schemas.microsoft.com/office/drawing/2016/5/10/chartex" xmlns:cx5="http://schemas.microsoft.com/office/drawing/2016/5/11/chartex" xmlns:cx6="http://schemas.microsoft.com/office/drawing/2016/5/12/chartex" xmlns:cx7="http://schemas.microsoft.com/office/drawing/2016/5/13/chartex" xmlns:cx8="http://schemas.microsoft.com/office/drawing/2016/5/14/chartex" xmlns:mc="http://schemas.openxmlformats.org/markup-compatibility/2006" xmlns:aink="http://schemas.microsoft.com/office/drawing/2016/ink" xmlns:am3d="http://schemas.microsoft.com/office/drawing/2017/model3d" xmlns:o="urn:schemas-microsoft-com:office:office" xmlns:oel="http://schemas.microsoft.com/office/2019/extlst" xmlns:r="http://schemas.openxmlformats.org/officeDocument/2006/relationships" xmlns:m="http://schemas.openxmlformats.org/officeDocument/2006/math" xmlns:v="urn:schemas-microsoft-com:vml" xmlns:wp14="http://schemas.microsoft.com/office/word/2010/wordprocessingDrawing" xmlns:wp="http://schemas.openxmlformats.org/drawingml/2006/wordprocessingDrawing" xmlns:w10="urn:schemas-microsoft-com:office:word" xmlns:w="http://schemas.openxmlformats.org/wordprocessingml/2006/main" xmlns:w14="http://schemas.microsoft.com/office/word/2010/wordml" xmlns:w15="http://schemas.microsoft.com/office/word/2012/wordml" xmlns:w16cex="http://schemas.microsoft.com/office/word/2018/wordml/cex" xmlns:w16cid="http://schemas.microsoft.com/office/word/2016/wordml/cid" xmlns:w16="http://schemas.microsoft.com/office/word/2018/wordml" xmlns:w16sdtdh="http://schemas.microsoft.com/office/word/2020/wordml/sdtdatahash" xmlns:w16se="http://schemas.microsoft.com/office/word/2015/wordml/symex" xmlns:wpg="http://schemas.microsoft.com/office/word/2010/wordprocessingGroup" xmlns:wpi="http://schemas.microsoft.com/office/word/2010/wordprocessingInk" xmlns:wne="http://schemas.microsoft.com/office/word/2006/wordml" xmlns:wps="http://schemas.microsoft.com/office/word/2010/wordprocessingShape" mc:Ignorable="w14 w15 w16se w16cid w16 w16cex w16sdtdh wp14">
+<w:document xmlns:wpc="http://schemas.microsoft.com/office/word/2010/wordprocessingCanvas" xmlns:cx="http://schemas.microsoft.com/office/drawing/2014/chartex" xmlns:cx1="http://schemas.microsoft.com/office/drawing/2015/9/8/chartex" xmlns:cx2="http://schemas.microsoft.com/office/drawing/2015/10/21/chartex" xmlns:cx3="http://schemas.microsoft.com/office/drawing/2016/5/9/chartex" xmlns:cx4="http://schemas.microsoft.com/office/drawing/2016/5/10/chartex" xmlns:cx5="http://schemas.microsoft.com/office/drawing/2016/5/11/chartex" xmlns:cx6="http://schemas.microsoft.com/office/drawing/2016/5/12/chartex" xmlns:cx7="http://schemas.microsoft.com/office/drawing/2016/5/13/chartex" xmlns:cx8="http://schemas.microsoft.com/office/drawing/2016/5/14/chartex" xmlns:mc="http://schemas.openxmlformats.org/markup-compatibility/2006" xmlns:aink="http://schemas.microsoft.com/office/drawing/2016/ink" xmlns:am3d="http://schemas.microsoft.com/office/drawing/2017/model3d" xmlns:o="urn:schemas-microsoft-com:office:office" xmlns:oel="http://schemas.microsoft.com/office/2019/extlst" xmlns:r="http://schemas.openxmlformats.org/officeDocument/2006/relationships" xmlns:m="http://schemas.openxmlformats.org/officeDocument/2006/math" xmlns:v="urn:schemas-microsoft-com:vml" xmlns:wp14="http://schemas.microsoft.com/office/word/2010/wordprocessingDrawing" xmlns:wp="http://schemas.openxmlformats.org/drawingml/2006/wordprocessingDrawing" xmlns:w10="urn:schemas-microsoft-com:office:word" xmlns:w="http://schemas.openxmlformats.org/wordprocessingml/2006/main" xmlns:w14="http://schemas.microsoft.com/office/word/2010/wordml" xmlns:w15="http://schemas.microsoft.com/office/word/2012/wordml" xmlns:w16cex="http://schemas.microsoft.com/office/word/2018/wordml/cex" xmlns:w16cid="http://schemas.microsoft.com/office/word/2016/wordml/cid" xmlns:w16="http://schemas.microsoft.com/office/word/2018/wordml" xmlns:w16du="http://schemas.microsoft.com/office/word/2023/wordml/word16du" xmlns:w16sdtdh="http://schemas.microsoft.com/office/word/2020/wordml/sdtdatahash" xmlns:w16se="http://schemas.microsoft.com/office/word/2015/wordml/symex" xmlns:wpg="http://schemas.microsoft.com/office/word/2010/wordprocessingGroup" xmlns:wpi="http://schemas.microsoft.com/office/word/2010/wordprocessingInk" xmlns:wne="http://schemas.microsoft.com/office/word/2006/wordml" xmlns:wps="http://schemas.microsoft.com/office/word/2010/wordprocessingShape" mc:Ignorable="w14 w15 w16se w16cid w16 w16cex w16sdtdh w16du wp14">
   <w:body>
     <w:tbl>
       <w:tblPr>
@@ -49,33 +49,28 @@
                   <w:r>
                     <w:rPr>
                       <w:noProof/>
+                      <w:color w:val="000000" w:themeColor="text1"/>
+                      <w:szCs w:val="24"/>
                     </w:rPr>
                     <w:drawing>
-                      <wp:inline distT="0" distB="0" distL="0" distR="0" wp14:anchorId="4C09F508" wp14:editId="350A03A2">
-                        <wp:extent cx="1574800" cy="609600"/>
-                        <wp:effectExtent l="0" t="0" r="0" b="0"/>
-                        <wp:docPr id="1" name="Picture 1"/>
+                      <wp:inline distT="0" distB="0" distL="0" distR="0" wp14:anchorId="1B297FE6" wp14:editId="221C52D4">
+                        <wp:extent cx="820440" cy="657360"/>
+                        <wp:effectExtent l="0" t="0" r="0" b="9525"/>
+                        <wp:docPr id="3" name="Picture 3" descr="Ministry of Justice"/>
                         <wp:cNvGraphicFramePr>
-                          <a:graphicFrameLocks xmlns:a="http://schemas.openxmlformats.org/drawingml/2006/main"/>
+                          <a:graphicFrameLocks xmlns:a="http://schemas.openxmlformats.org/drawingml/2006/main" noChangeAspect="1"/>
                         </wp:cNvGraphicFramePr>
                         <a:graphic xmlns:a="http://schemas.openxmlformats.org/drawingml/2006/main">
                           <a:graphicData uri="http://schemas.openxmlformats.org/drawingml/2006/picture">
                             <pic:pic xmlns:pic="http://schemas.openxmlformats.org/drawingml/2006/picture">
                               <pic:nvPicPr>
-                                <pic:cNvPr id="0" name="Picture 1"/>
+                                <pic:cNvPr id="3" name="Picture 3" descr="Ministry of Justice"/>
                                 <pic:cNvPicPr>
-                                  <a:picLocks/>
+                                  <a:picLocks noChangeAspect="1" noChangeArrowheads="1"/>
                                 </pic:cNvPicPr>
                               </pic:nvPicPr>
                               <pic:blipFill>
-                                <a:blip r:embed="rId5" cstate="print">
-                                  <a:extLst>
-                                    <a:ext uri="{28A0092B-C50C-407E-A947-70E740481C1C}">
-                                      <a14:useLocalDpi xmlns:a14="http://schemas.microsoft.com/office/drawing/2010/main" val="0"/>
-                                    </a:ext>
-                                  </a:extLst>
-                                </a:blip>
-                                <a:srcRect/>
+                                <a:blip r:embed="rId5"/>
                                 <a:stretch>
                                   <a:fillRect/>
                                 </a:stretch>
@@ -83,7 +78,7 @@
                               <pic:spPr bwMode="auto">
                                 <a:xfrm>
                                   <a:off x="0" y="0"/>
-                                  <a:ext cx="1574800" cy="609600"/>
+                                  <a:ext cx="820440" cy="657360"/>
                                 </a:xfrm>
                                 <a:prstGeom prst="rect">
                                   <a:avLst/>
@@ -1824,10 +1819,10 @@
                   <v:path o:extrusionok="f" gradientshapeok="t" o:connecttype="rect"/>
                   <o:lock v:ext="edit" aspectratio="t"/>
                 </v:shapetype>
-                <v:shape id="_x0000_i1026" type="#_x0000_t75" alt="" style="width:77.05pt;height:49.9pt;mso-width-percent:0;mso-height-percent:0;mso-width-percent:0;mso-height-percent:0" o:ole="">
+                <v:shape id="_x0000_i1026" type="#_x0000_t75" alt="" style="width:77pt;height:50pt;mso-width-percent:0;mso-height-percent:0;mso-width-percent:0;mso-height-percent:0" o:ole="">
                   <v:imagedata r:id="rId9" o:title=""/>
                 </v:shape>
-                <o:OLEObject Type="Embed" ProgID="Word.Document.8" ShapeID="_x0000_i1026" DrawAspect="Icon" ObjectID="_1789306452" r:id="rId10">
+                <o:OLEObject Type="Embed" ProgID="Word.Document.8" ShapeID="_x0000_i1026" DrawAspect="Icon" ObjectID="_1794290030" r:id="rId10">
                   <o:FieldCodes>\s</o:FieldCodes>
                 </o:OLEObject>
               </w:object>
@@ -1841,10 +1836,10 @@
                 <w:szCs w:val="24"/>
               </w:rPr>
               <w:object w:dxaOrig="760" w:dyaOrig="480" w14:anchorId="15DE2423">
-                <v:shape id="_x0000_i1025" type="#_x0000_t75" alt="" style="width:78.95pt;height:49.9pt;mso-width-percent:0;mso-height-percent:0;mso-width-percent:0;mso-height-percent:0" o:ole="">
+                <v:shape id="_x0000_i1025" type="#_x0000_t75" alt="" style="width:79pt;height:50pt;mso-width-percent:0;mso-height-percent:0;mso-width-percent:0;mso-height-percent:0" o:ole="">
                   <v:imagedata r:id="rId11" o:title=""/>
                 </v:shape>
-                <o:OLEObject Type="Embed" ProgID="Word.Document.12" ShapeID="_x0000_i1025" DrawAspect="Icon" ObjectID="_1789306453" r:id="rId12">
+                <o:OLEObject Type="Embed" ProgID="Word.Document.12" ShapeID="_x0000_i1025" DrawAspect="Icon" ObjectID="_1794290031" r:id="rId12">
                   <o:FieldCodes>\s</o:FieldCodes>
                 </o:OLEObject>
               </w:object>
@@ -2766,7 +2761,7 @@
 </file>
 
 <file path=word/numbering.xml><?xml version="1.0" encoding="utf-8"?>
-<w:numbering xmlns:wpc="http://schemas.microsoft.com/office/word/2010/wordprocessingCanvas" xmlns:cx="http://schemas.microsoft.com/office/drawing/2014/chartex" xmlns:cx1="http://schemas.microsoft.com/office/drawing/2015/9/8/chartex" xmlns:cx2="http://schemas.microsoft.com/office/drawing/2015/10/21/chartex" xmlns:cx3="http://schemas.microsoft.com/office/drawing/2016/5/9/chartex" xmlns:cx4="http://schemas.microsoft.com/office/drawing/2016/5/10/chartex" xmlns:cx5="http://schemas.microsoft.com/office/drawing/2016/5/11/chartex" xmlns:cx6="http://schemas.microsoft.com/office/drawing/2016/5/12/chartex" xmlns:cx7="http://schemas.microsoft.com/office/drawing/2016/5/13/chartex" xmlns:cx8="http://schemas.microsoft.com/office/drawing/2016/5/14/chartex" xmlns:mc="http://schemas.openxmlformats.org/markup-compatibility/2006" xmlns:aink="http://schemas.microsoft.com/office/drawing/2016/ink" xmlns:am3d="http://schemas.microsoft.com/office/drawing/2017/model3d" xmlns:o="urn:schemas-microsoft-com:office:office" xmlns:oel="http://schemas.microsoft.com/office/2019/extlst" xmlns:r="http://schemas.openxmlformats.org/officeDocument/2006/relationships" xmlns:m="http://schemas.openxmlformats.org/officeDocument/2006/math" xmlns:v="urn:schemas-microsoft-com:vml" xmlns:wp14="http://schemas.microsoft.com/office/word/2010/wordprocessingDrawing" xmlns:wp="http://schemas.openxmlformats.org/drawingml/2006/wordprocessingDrawing" xmlns:w10="urn:schemas-microsoft-com:office:word" xmlns:w="http://schemas.openxmlformats.org/wordprocessingml/2006/main" xmlns:w14="http://schemas.microsoft.com/office/word/2010/wordml" xmlns:w15="http://schemas.microsoft.com/office/word/2012/wordml" xmlns:w16cex="http://schemas.microsoft.com/office/word/2018/wordml/cex" xmlns:w16cid="http://schemas.microsoft.com/office/word/2016/wordml/cid" xmlns:w16="http://schemas.microsoft.com/office/word/2018/wordml" xmlns:w16sdtdh="http://schemas.microsoft.com/office/word/2020/wordml/sdtdatahash" xmlns:w16se="http://schemas.microsoft.com/office/word/2015/wordml/symex" xmlns:wpg="http://schemas.microsoft.com/office/word/2010/wordprocessingGroup" xmlns:wpi="http://schemas.microsoft.com/office/word/2010/wordprocessingInk" xmlns:wne="http://schemas.microsoft.com/office/word/2006/wordml" xmlns:wps="http://schemas.microsoft.com/office/word/2010/wordprocessingShape" mc:Ignorable="w14 w15 w16se w16cid w16 w16cex w16sdtdh wp14">
+<w:numbering xmlns:wpc="http://schemas.microsoft.com/office/word/2010/wordprocessingCanvas" xmlns:cx="http://schemas.microsoft.com/office/drawing/2014/chartex" xmlns:cx1="http://schemas.microsoft.com/office/drawing/2015/9/8/chartex" xmlns:cx2="http://schemas.microsoft.com/office/drawing/2015/10/21/chartex" xmlns:cx3="http://schemas.microsoft.com/office/drawing/2016/5/9/chartex" xmlns:cx4="http://schemas.microsoft.com/office/drawing/2016/5/10/chartex" xmlns:cx5="http://schemas.microsoft.com/office/drawing/2016/5/11/chartex" xmlns:cx6="http://schemas.microsoft.com/office/drawing/2016/5/12/chartex" xmlns:cx7="http://schemas.microsoft.com/office/drawing/2016/5/13/chartex" xmlns:cx8="http://schemas.microsoft.com/office/drawing/2016/5/14/chartex" xmlns:mc="http://schemas.openxmlformats.org/markup-compatibility/2006" xmlns:aink="http://schemas.microsoft.com/office/drawing/2016/ink" xmlns:am3d="http://schemas.microsoft.com/office/drawing/2017/model3d" xmlns:o="urn:schemas-microsoft-com:office:office" xmlns:oel="http://schemas.microsoft.com/office/2019/extlst" xmlns:r="http://schemas.openxmlformats.org/officeDocument/2006/relationships" xmlns:m="http://schemas.openxmlformats.org/officeDocument/2006/math" xmlns:v="urn:schemas-microsoft-com:vml" xmlns:wp14="http://schemas.microsoft.com/office/word/2010/wordprocessingDrawing" xmlns:wp="http://schemas.openxmlformats.org/drawingml/2006/wordprocessingDrawing" xmlns:w10="urn:schemas-microsoft-com:office:word" xmlns:w="http://schemas.openxmlformats.org/wordprocessingml/2006/main" xmlns:w14="http://schemas.microsoft.com/office/word/2010/wordml" xmlns:w15="http://schemas.microsoft.com/office/word/2012/wordml" xmlns:w16cex="http://schemas.microsoft.com/office/word/2018/wordml/cex" xmlns:w16cid="http://schemas.microsoft.com/office/word/2016/wordml/cid" xmlns:w16="http://schemas.microsoft.com/office/word/2018/wordml" xmlns:w16du="http://schemas.microsoft.com/office/word/2023/wordml/word16du" xmlns:w16sdtdh="http://schemas.microsoft.com/office/word/2020/wordml/sdtdatahash" xmlns:w16se="http://schemas.microsoft.com/office/word/2015/wordml/symex" xmlns:wpg="http://schemas.microsoft.com/office/word/2010/wordprocessingGroup" xmlns:wpi="http://schemas.microsoft.com/office/word/2010/wordprocessingInk" xmlns:wne="http://schemas.microsoft.com/office/word/2006/wordml" xmlns:wps="http://schemas.microsoft.com/office/word/2010/wordprocessingShape" mc:Ignorable="w14 w15 w16se w16cid w16 w16cex w16sdtdh w16du wp14">
   <w:abstractNum w:abstractNumId="0" w15:restartNumberingAfterBreak="0">
     <w:nsid w:val="0E44707B"/>
     <w:multiLevelType w:val="hybridMultilevel"/>
@@ -3450,7 +3445,7 @@
 </file>
 
 <file path=word/styles.xml><?xml version="1.0" encoding="utf-8"?>
-<w:styles xmlns:mc="http://schemas.openxmlformats.org/markup-compatibility/2006" xmlns:r="http://schemas.openxmlformats.org/officeDocument/2006/relationships" xmlns:w="http://schemas.openxmlformats.org/wordprocessingml/2006/main" xmlns:w14="http://schemas.microsoft.com/office/word/2010/wordml" xmlns:w15="http://schemas.microsoft.com/office/word/2012/wordml" xmlns:w16cex="http://schemas.microsoft.com/office/word/2018/wordml/cex" xmlns:w16cid="http://schemas.microsoft.com/office/word/2016/wordml/cid" xmlns:w16="http://schemas.microsoft.com/office/word/2018/wordml" xmlns:w16sdtdh="http://schemas.microsoft.com/office/word/2020/wordml/sdtdatahash" xmlns:w16se="http://schemas.microsoft.com/office/word/2015/wordml/symex" mc:Ignorable="w14 w15 w16se w16cid w16 w16cex w16sdtdh">
+<w:styles xmlns:mc="http://schemas.openxmlformats.org/markup-compatibility/2006" xmlns:r="http://schemas.openxmlformats.org/officeDocument/2006/relationships" xmlns:w="http://schemas.openxmlformats.org/wordprocessingml/2006/main" xmlns:w14="http://schemas.microsoft.com/office/word/2010/wordml" xmlns:w15="http://schemas.microsoft.com/office/word/2012/wordml" xmlns:w16cex="http://schemas.microsoft.com/office/word/2018/wordml/cex" xmlns:w16cid="http://schemas.microsoft.com/office/word/2016/wordml/cid" xmlns:w16="http://schemas.microsoft.com/office/word/2018/wordml" xmlns:w16du="http://schemas.microsoft.com/office/word/2023/wordml/word16du" xmlns:w16sdtdh="http://schemas.microsoft.com/office/word/2020/wordml/sdtdatahash" xmlns:w16se="http://schemas.microsoft.com/office/word/2015/wordml/symex" mc:Ignorable="w14 w15 w16se w16cid w16 w16cex w16sdtdh w16du">
   <w:docDefaults>
     <w:rPrDefault>
       <w:rPr>

</xml_diff>

<commit_message>
Revert "Commissioning and chase redesign (#2471)"
This reverts commit 0754f6c5d1b51886883eb3b46534d327b654364e.
</commit_message>
<xml_diff>
--- a/lib/assets/mappa.docx
+++ b/lib/assets/mappa.docx
@@ -1,6 +1,6 @@
 
 <file path=word/document.xml><?xml version="1.0" encoding="utf-8"?>
-<w:document xmlns:wpc="http://schemas.microsoft.com/office/word/2010/wordprocessingCanvas" xmlns:cx="http://schemas.microsoft.com/office/drawing/2014/chartex" xmlns:cx1="http://schemas.microsoft.com/office/drawing/2015/9/8/chartex" xmlns:cx2="http://schemas.microsoft.com/office/drawing/2015/10/21/chartex" xmlns:cx3="http://schemas.microsoft.com/office/drawing/2016/5/9/chartex" xmlns:cx4="http://schemas.microsoft.com/office/drawing/2016/5/10/chartex" xmlns:cx5="http://schemas.microsoft.com/office/drawing/2016/5/11/chartex" xmlns:cx6="http://schemas.microsoft.com/office/drawing/2016/5/12/chartex" xmlns:cx7="http://schemas.microsoft.com/office/drawing/2016/5/13/chartex" xmlns:cx8="http://schemas.microsoft.com/office/drawing/2016/5/14/chartex" xmlns:mc="http://schemas.openxmlformats.org/markup-compatibility/2006" xmlns:aink="http://schemas.microsoft.com/office/drawing/2016/ink" xmlns:am3d="http://schemas.microsoft.com/office/drawing/2017/model3d" xmlns:o="urn:schemas-microsoft-com:office:office" xmlns:oel="http://schemas.microsoft.com/office/2019/extlst" xmlns:r="http://schemas.openxmlformats.org/officeDocument/2006/relationships" xmlns:m="http://schemas.openxmlformats.org/officeDocument/2006/math" xmlns:v="urn:schemas-microsoft-com:vml" xmlns:wp14="http://schemas.microsoft.com/office/word/2010/wordprocessingDrawing" xmlns:wp="http://schemas.openxmlformats.org/drawingml/2006/wordprocessingDrawing" xmlns:w10="urn:schemas-microsoft-com:office:word" xmlns:w="http://schemas.openxmlformats.org/wordprocessingml/2006/main" xmlns:w14="http://schemas.microsoft.com/office/word/2010/wordml" xmlns:w15="http://schemas.microsoft.com/office/word/2012/wordml" xmlns:w16cex="http://schemas.microsoft.com/office/word/2018/wordml/cex" xmlns:w16cid="http://schemas.microsoft.com/office/word/2016/wordml/cid" xmlns:w16="http://schemas.microsoft.com/office/word/2018/wordml" xmlns:w16du="http://schemas.microsoft.com/office/word/2023/wordml/word16du" xmlns:w16sdtdh="http://schemas.microsoft.com/office/word/2020/wordml/sdtdatahash" xmlns:w16se="http://schemas.microsoft.com/office/word/2015/wordml/symex" xmlns:wpg="http://schemas.microsoft.com/office/word/2010/wordprocessingGroup" xmlns:wpi="http://schemas.microsoft.com/office/word/2010/wordprocessingInk" xmlns:wne="http://schemas.microsoft.com/office/word/2006/wordml" xmlns:wps="http://schemas.microsoft.com/office/word/2010/wordprocessingShape" mc:Ignorable="w14 w15 w16se w16cid w16 w16cex w16sdtdh w16du wp14">
+<w:document xmlns:wpc="http://schemas.microsoft.com/office/word/2010/wordprocessingCanvas" xmlns:cx="http://schemas.microsoft.com/office/drawing/2014/chartex" xmlns:cx1="http://schemas.microsoft.com/office/drawing/2015/9/8/chartex" xmlns:cx2="http://schemas.microsoft.com/office/drawing/2015/10/21/chartex" xmlns:cx3="http://schemas.microsoft.com/office/drawing/2016/5/9/chartex" xmlns:cx4="http://schemas.microsoft.com/office/drawing/2016/5/10/chartex" xmlns:cx5="http://schemas.microsoft.com/office/drawing/2016/5/11/chartex" xmlns:cx6="http://schemas.microsoft.com/office/drawing/2016/5/12/chartex" xmlns:cx7="http://schemas.microsoft.com/office/drawing/2016/5/13/chartex" xmlns:cx8="http://schemas.microsoft.com/office/drawing/2016/5/14/chartex" xmlns:mc="http://schemas.openxmlformats.org/markup-compatibility/2006" xmlns:aink="http://schemas.microsoft.com/office/drawing/2016/ink" xmlns:am3d="http://schemas.microsoft.com/office/drawing/2017/model3d" xmlns:o="urn:schemas-microsoft-com:office:office" xmlns:oel="http://schemas.microsoft.com/office/2019/extlst" xmlns:r="http://schemas.openxmlformats.org/officeDocument/2006/relationships" xmlns:m="http://schemas.openxmlformats.org/officeDocument/2006/math" xmlns:v="urn:schemas-microsoft-com:vml" xmlns:wp14="http://schemas.microsoft.com/office/word/2010/wordprocessingDrawing" xmlns:wp="http://schemas.openxmlformats.org/drawingml/2006/wordprocessingDrawing" xmlns:w10="urn:schemas-microsoft-com:office:word" xmlns:w="http://schemas.openxmlformats.org/wordprocessingml/2006/main" xmlns:w14="http://schemas.microsoft.com/office/word/2010/wordml" xmlns:w15="http://schemas.microsoft.com/office/word/2012/wordml" xmlns:w16cex="http://schemas.microsoft.com/office/word/2018/wordml/cex" xmlns:w16cid="http://schemas.microsoft.com/office/word/2016/wordml/cid" xmlns:w16="http://schemas.microsoft.com/office/word/2018/wordml" xmlns:w16sdtdh="http://schemas.microsoft.com/office/word/2020/wordml/sdtdatahash" xmlns:w16se="http://schemas.microsoft.com/office/word/2015/wordml/symex" xmlns:wpg="http://schemas.microsoft.com/office/word/2010/wordprocessingGroup" xmlns:wpi="http://schemas.microsoft.com/office/word/2010/wordprocessingInk" xmlns:wne="http://schemas.microsoft.com/office/word/2006/wordml" xmlns:wps="http://schemas.microsoft.com/office/word/2010/wordprocessingShape" mc:Ignorable="w14 w15 w16se w16cid w16 w16cex w16sdtdh wp14">
   <w:body>
     <w:tbl>
       <w:tblPr>
@@ -49,28 +49,33 @@
                   <w:r>
                     <w:rPr>
                       <w:noProof/>
-                      <w:color w:val="000000" w:themeColor="text1"/>
-                      <w:szCs w:val="24"/>
                     </w:rPr>
                     <w:drawing>
-                      <wp:inline distT="0" distB="0" distL="0" distR="0" wp14:anchorId="1B297FE6" wp14:editId="221C52D4">
-                        <wp:extent cx="820440" cy="657360"/>
-                        <wp:effectExtent l="0" t="0" r="0" b="9525"/>
-                        <wp:docPr id="3" name="Picture 3" descr="Ministry of Justice"/>
+                      <wp:inline distT="0" distB="0" distL="0" distR="0" wp14:anchorId="4C09F508" wp14:editId="350A03A2">
+                        <wp:extent cx="1574800" cy="609600"/>
+                        <wp:effectExtent l="0" t="0" r="0" b="0"/>
+                        <wp:docPr id="1" name="Picture 1"/>
                         <wp:cNvGraphicFramePr>
-                          <a:graphicFrameLocks xmlns:a="http://schemas.openxmlformats.org/drawingml/2006/main" noChangeAspect="1"/>
+                          <a:graphicFrameLocks xmlns:a="http://schemas.openxmlformats.org/drawingml/2006/main"/>
                         </wp:cNvGraphicFramePr>
                         <a:graphic xmlns:a="http://schemas.openxmlformats.org/drawingml/2006/main">
                           <a:graphicData uri="http://schemas.openxmlformats.org/drawingml/2006/picture">
                             <pic:pic xmlns:pic="http://schemas.openxmlformats.org/drawingml/2006/picture">
                               <pic:nvPicPr>
-                                <pic:cNvPr id="3" name="Picture 3" descr="Ministry of Justice"/>
+                                <pic:cNvPr id="0" name="Picture 1"/>
                                 <pic:cNvPicPr>
-                                  <a:picLocks noChangeAspect="1" noChangeArrowheads="1"/>
+                                  <a:picLocks/>
                                 </pic:cNvPicPr>
                               </pic:nvPicPr>
                               <pic:blipFill>
-                                <a:blip r:embed="rId5"/>
+                                <a:blip r:embed="rId5" cstate="print">
+                                  <a:extLst>
+                                    <a:ext uri="{28A0092B-C50C-407E-A947-70E740481C1C}">
+                                      <a14:useLocalDpi xmlns:a14="http://schemas.microsoft.com/office/drawing/2010/main" val="0"/>
+                                    </a:ext>
+                                  </a:extLst>
+                                </a:blip>
+                                <a:srcRect/>
                                 <a:stretch>
                                   <a:fillRect/>
                                 </a:stretch>
@@ -78,7 +83,7 @@
                               <pic:spPr bwMode="auto">
                                 <a:xfrm>
                                   <a:off x="0" y="0"/>
-                                  <a:ext cx="820440" cy="657360"/>
+                                  <a:ext cx="1574800" cy="609600"/>
                                 </a:xfrm>
                                 <a:prstGeom prst="rect">
                                   <a:avLst/>
@@ -1819,10 +1824,10 @@
                   <v:path o:extrusionok="f" gradientshapeok="t" o:connecttype="rect"/>
                   <o:lock v:ext="edit" aspectratio="t"/>
                 </v:shapetype>
-                <v:shape id="_x0000_i1026" type="#_x0000_t75" alt="" style="width:77pt;height:50pt;mso-width-percent:0;mso-height-percent:0;mso-width-percent:0;mso-height-percent:0" o:ole="">
+                <v:shape id="_x0000_i1026" type="#_x0000_t75" alt="" style="width:77.05pt;height:49.9pt;mso-width-percent:0;mso-height-percent:0;mso-width-percent:0;mso-height-percent:0" o:ole="">
                   <v:imagedata r:id="rId9" o:title=""/>
                 </v:shape>
-                <o:OLEObject Type="Embed" ProgID="Word.Document.8" ShapeID="_x0000_i1026" DrawAspect="Icon" ObjectID="_1794290030" r:id="rId10">
+                <o:OLEObject Type="Embed" ProgID="Word.Document.8" ShapeID="_x0000_i1026" DrawAspect="Icon" ObjectID="_1789306452" r:id="rId10">
                   <o:FieldCodes>\s</o:FieldCodes>
                 </o:OLEObject>
               </w:object>
@@ -1836,10 +1841,10 @@
                 <w:szCs w:val="24"/>
               </w:rPr>
               <w:object w:dxaOrig="760" w:dyaOrig="480" w14:anchorId="15DE2423">
-                <v:shape id="_x0000_i1025" type="#_x0000_t75" alt="" style="width:79pt;height:50pt;mso-width-percent:0;mso-height-percent:0;mso-width-percent:0;mso-height-percent:0" o:ole="">
+                <v:shape id="_x0000_i1025" type="#_x0000_t75" alt="" style="width:78.95pt;height:49.9pt;mso-width-percent:0;mso-height-percent:0;mso-width-percent:0;mso-height-percent:0" o:ole="">
                   <v:imagedata r:id="rId11" o:title=""/>
                 </v:shape>
-                <o:OLEObject Type="Embed" ProgID="Word.Document.12" ShapeID="_x0000_i1025" DrawAspect="Icon" ObjectID="_1794290031" r:id="rId12">
+                <o:OLEObject Type="Embed" ProgID="Word.Document.12" ShapeID="_x0000_i1025" DrawAspect="Icon" ObjectID="_1789306453" r:id="rId12">
                   <o:FieldCodes>\s</o:FieldCodes>
                 </o:OLEObject>
               </w:object>
@@ -2761,7 +2766,7 @@
 </file>
 
 <file path=word/numbering.xml><?xml version="1.0" encoding="utf-8"?>
-<w:numbering xmlns:wpc="http://schemas.microsoft.com/office/word/2010/wordprocessingCanvas" xmlns:cx="http://schemas.microsoft.com/office/drawing/2014/chartex" xmlns:cx1="http://schemas.microsoft.com/office/drawing/2015/9/8/chartex" xmlns:cx2="http://schemas.microsoft.com/office/drawing/2015/10/21/chartex" xmlns:cx3="http://schemas.microsoft.com/office/drawing/2016/5/9/chartex" xmlns:cx4="http://schemas.microsoft.com/office/drawing/2016/5/10/chartex" xmlns:cx5="http://schemas.microsoft.com/office/drawing/2016/5/11/chartex" xmlns:cx6="http://schemas.microsoft.com/office/drawing/2016/5/12/chartex" xmlns:cx7="http://schemas.microsoft.com/office/drawing/2016/5/13/chartex" xmlns:cx8="http://schemas.microsoft.com/office/drawing/2016/5/14/chartex" xmlns:mc="http://schemas.openxmlformats.org/markup-compatibility/2006" xmlns:aink="http://schemas.microsoft.com/office/drawing/2016/ink" xmlns:am3d="http://schemas.microsoft.com/office/drawing/2017/model3d" xmlns:o="urn:schemas-microsoft-com:office:office" xmlns:oel="http://schemas.microsoft.com/office/2019/extlst" xmlns:r="http://schemas.openxmlformats.org/officeDocument/2006/relationships" xmlns:m="http://schemas.openxmlformats.org/officeDocument/2006/math" xmlns:v="urn:schemas-microsoft-com:vml" xmlns:wp14="http://schemas.microsoft.com/office/word/2010/wordprocessingDrawing" xmlns:wp="http://schemas.openxmlformats.org/drawingml/2006/wordprocessingDrawing" xmlns:w10="urn:schemas-microsoft-com:office:word" xmlns:w="http://schemas.openxmlformats.org/wordprocessingml/2006/main" xmlns:w14="http://schemas.microsoft.com/office/word/2010/wordml" xmlns:w15="http://schemas.microsoft.com/office/word/2012/wordml" xmlns:w16cex="http://schemas.microsoft.com/office/word/2018/wordml/cex" xmlns:w16cid="http://schemas.microsoft.com/office/word/2016/wordml/cid" xmlns:w16="http://schemas.microsoft.com/office/word/2018/wordml" xmlns:w16du="http://schemas.microsoft.com/office/word/2023/wordml/word16du" xmlns:w16sdtdh="http://schemas.microsoft.com/office/word/2020/wordml/sdtdatahash" xmlns:w16se="http://schemas.microsoft.com/office/word/2015/wordml/symex" xmlns:wpg="http://schemas.microsoft.com/office/word/2010/wordprocessingGroup" xmlns:wpi="http://schemas.microsoft.com/office/word/2010/wordprocessingInk" xmlns:wne="http://schemas.microsoft.com/office/word/2006/wordml" xmlns:wps="http://schemas.microsoft.com/office/word/2010/wordprocessingShape" mc:Ignorable="w14 w15 w16se w16cid w16 w16cex w16sdtdh w16du wp14">
+<w:numbering xmlns:wpc="http://schemas.microsoft.com/office/word/2010/wordprocessingCanvas" xmlns:cx="http://schemas.microsoft.com/office/drawing/2014/chartex" xmlns:cx1="http://schemas.microsoft.com/office/drawing/2015/9/8/chartex" xmlns:cx2="http://schemas.microsoft.com/office/drawing/2015/10/21/chartex" xmlns:cx3="http://schemas.microsoft.com/office/drawing/2016/5/9/chartex" xmlns:cx4="http://schemas.microsoft.com/office/drawing/2016/5/10/chartex" xmlns:cx5="http://schemas.microsoft.com/office/drawing/2016/5/11/chartex" xmlns:cx6="http://schemas.microsoft.com/office/drawing/2016/5/12/chartex" xmlns:cx7="http://schemas.microsoft.com/office/drawing/2016/5/13/chartex" xmlns:cx8="http://schemas.microsoft.com/office/drawing/2016/5/14/chartex" xmlns:mc="http://schemas.openxmlformats.org/markup-compatibility/2006" xmlns:aink="http://schemas.microsoft.com/office/drawing/2016/ink" xmlns:am3d="http://schemas.microsoft.com/office/drawing/2017/model3d" xmlns:o="urn:schemas-microsoft-com:office:office" xmlns:oel="http://schemas.microsoft.com/office/2019/extlst" xmlns:r="http://schemas.openxmlformats.org/officeDocument/2006/relationships" xmlns:m="http://schemas.openxmlformats.org/officeDocument/2006/math" xmlns:v="urn:schemas-microsoft-com:vml" xmlns:wp14="http://schemas.microsoft.com/office/word/2010/wordprocessingDrawing" xmlns:wp="http://schemas.openxmlformats.org/drawingml/2006/wordprocessingDrawing" xmlns:w10="urn:schemas-microsoft-com:office:word" xmlns:w="http://schemas.openxmlformats.org/wordprocessingml/2006/main" xmlns:w14="http://schemas.microsoft.com/office/word/2010/wordml" xmlns:w15="http://schemas.microsoft.com/office/word/2012/wordml" xmlns:w16cex="http://schemas.microsoft.com/office/word/2018/wordml/cex" xmlns:w16cid="http://schemas.microsoft.com/office/word/2016/wordml/cid" xmlns:w16="http://schemas.microsoft.com/office/word/2018/wordml" xmlns:w16sdtdh="http://schemas.microsoft.com/office/word/2020/wordml/sdtdatahash" xmlns:w16se="http://schemas.microsoft.com/office/word/2015/wordml/symex" xmlns:wpg="http://schemas.microsoft.com/office/word/2010/wordprocessingGroup" xmlns:wpi="http://schemas.microsoft.com/office/word/2010/wordprocessingInk" xmlns:wne="http://schemas.microsoft.com/office/word/2006/wordml" xmlns:wps="http://schemas.microsoft.com/office/word/2010/wordprocessingShape" mc:Ignorable="w14 w15 w16se w16cid w16 w16cex w16sdtdh wp14">
   <w:abstractNum w:abstractNumId="0" w15:restartNumberingAfterBreak="0">
     <w:nsid w:val="0E44707B"/>
     <w:multiLevelType w:val="hybridMultilevel"/>
@@ -3445,7 +3450,7 @@
 </file>
 
 <file path=word/styles.xml><?xml version="1.0" encoding="utf-8"?>
-<w:styles xmlns:mc="http://schemas.openxmlformats.org/markup-compatibility/2006" xmlns:r="http://schemas.openxmlformats.org/officeDocument/2006/relationships" xmlns:w="http://schemas.openxmlformats.org/wordprocessingml/2006/main" xmlns:w14="http://schemas.microsoft.com/office/word/2010/wordml" xmlns:w15="http://schemas.microsoft.com/office/word/2012/wordml" xmlns:w16cex="http://schemas.microsoft.com/office/word/2018/wordml/cex" xmlns:w16cid="http://schemas.microsoft.com/office/word/2016/wordml/cid" xmlns:w16="http://schemas.microsoft.com/office/word/2018/wordml" xmlns:w16du="http://schemas.microsoft.com/office/word/2023/wordml/word16du" xmlns:w16sdtdh="http://schemas.microsoft.com/office/word/2020/wordml/sdtdatahash" xmlns:w16se="http://schemas.microsoft.com/office/word/2015/wordml/symex" mc:Ignorable="w14 w15 w16se w16cid w16 w16cex w16sdtdh w16du">
+<w:styles xmlns:mc="http://schemas.openxmlformats.org/markup-compatibility/2006" xmlns:r="http://schemas.openxmlformats.org/officeDocument/2006/relationships" xmlns:w="http://schemas.openxmlformats.org/wordprocessingml/2006/main" xmlns:w14="http://schemas.microsoft.com/office/word/2010/wordml" xmlns:w15="http://schemas.microsoft.com/office/word/2012/wordml" xmlns:w16cex="http://schemas.microsoft.com/office/word/2018/wordml/cex" xmlns:w16cid="http://schemas.microsoft.com/office/word/2016/wordml/cid" xmlns:w16="http://schemas.microsoft.com/office/word/2018/wordml" xmlns:w16sdtdh="http://schemas.microsoft.com/office/word/2020/wordml/sdtdatahash" xmlns:w16se="http://schemas.microsoft.com/office/word/2015/wordml/symex" mc:Ignorable="w14 w15 w16se w16cid w16 w16cex w16sdtdh">
   <w:docDefaults>
     <w:rPrDefault>
       <w:rPr>

</xml_diff>

<commit_message>
Revert "Commissioning and chase redesign (#2471)" (#2528)
</commit_message>
<xml_diff>
--- a/lib/assets/mappa.docx
+++ b/lib/assets/mappa.docx
@@ -1,6 +1,6 @@
 
 <file path=word/document.xml><?xml version="1.0" encoding="utf-8"?>
-<w:document xmlns:wpc="http://schemas.microsoft.com/office/word/2010/wordprocessingCanvas" xmlns:cx="http://schemas.microsoft.com/office/drawing/2014/chartex" xmlns:cx1="http://schemas.microsoft.com/office/drawing/2015/9/8/chartex" xmlns:cx2="http://schemas.microsoft.com/office/drawing/2015/10/21/chartex" xmlns:cx3="http://schemas.microsoft.com/office/drawing/2016/5/9/chartex" xmlns:cx4="http://schemas.microsoft.com/office/drawing/2016/5/10/chartex" xmlns:cx5="http://schemas.microsoft.com/office/drawing/2016/5/11/chartex" xmlns:cx6="http://schemas.microsoft.com/office/drawing/2016/5/12/chartex" xmlns:cx7="http://schemas.microsoft.com/office/drawing/2016/5/13/chartex" xmlns:cx8="http://schemas.microsoft.com/office/drawing/2016/5/14/chartex" xmlns:mc="http://schemas.openxmlformats.org/markup-compatibility/2006" xmlns:aink="http://schemas.microsoft.com/office/drawing/2016/ink" xmlns:am3d="http://schemas.microsoft.com/office/drawing/2017/model3d" xmlns:o="urn:schemas-microsoft-com:office:office" xmlns:oel="http://schemas.microsoft.com/office/2019/extlst" xmlns:r="http://schemas.openxmlformats.org/officeDocument/2006/relationships" xmlns:m="http://schemas.openxmlformats.org/officeDocument/2006/math" xmlns:v="urn:schemas-microsoft-com:vml" xmlns:wp14="http://schemas.microsoft.com/office/word/2010/wordprocessingDrawing" xmlns:wp="http://schemas.openxmlformats.org/drawingml/2006/wordprocessingDrawing" xmlns:w10="urn:schemas-microsoft-com:office:word" xmlns:w="http://schemas.openxmlformats.org/wordprocessingml/2006/main" xmlns:w14="http://schemas.microsoft.com/office/word/2010/wordml" xmlns:w15="http://schemas.microsoft.com/office/word/2012/wordml" xmlns:w16cex="http://schemas.microsoft.com/office/word/2018/wordml/cex" xmlns:w16cid="http://schemas.microsoft.com/office/word/2016/wordml/cid" xmlns:w16="http://schemas.microsoft.com/office/word/2018/wordml" xmlns:w16du="http://schemas.microsoft.com/office/word/2023/wordml/word16du" xmlns:w16sdtdh="http://schemas.microsoft.com/office/word/2020/wordml/sdtdatahash" xmlns:w16se="http://schemas.microsoft.com/office/word/2015/wordml/symex" xmlns:wpg="http://schemas.microsoft.com/office/word/2010/wordprocessingGroup" xmlns:wpi="http://schemas.microsoft.com/office/word/2010/wordprocessingInk" xmlns:wne="http://schemas.microsoft.com/office/word/2006/wordml" xmlns:wps="http://schemas.microsoft.com/office/word/2010/wordprocessingShape" mc:Ignorable="w14 w15 w16se w16cid w16 w16cex w16sdtdh w16du wp14">
+<w:document xmlns:wpc="http://schemas.microsoft.com/office/word/2010/wordprocessingCanvas" xmlns:cx="http://schemas.microsoft.com/office/drawing/2014/chartex" xmlns:cx1="http://schemas.microsoft.com/office/drawing/2015/9/8/chartex" xmlns:cx2="http://schemas.microsoft.com/office/drawing/2015/10/21/chartex" xmlns:cx3="http://schemas.microsoft.com/office/drawing/2016/5/9/chartex" xmlns:cx4="http://schemas.microsoft.com/office/drawing/2016/5/10/chartex" xmlns:cx5="http://schemas.microsoft.com/office/drawing/2016/5/11/chartex" xmlns:cx6="http://schemas.microsoft.com/office/drawing/2016/5/12/chartex" xmlns:cx7="http://schemas.microsoft.com/office/drawing/2016/5/13/chartex" xmlns:cx8="http://schemas.microsoft.com/office/drawing/2016/5/14/chartex" xmlns:mc="http://schemas.openxmlformats.org/markup-compatibility/2006" xmlns:aink="http://schemas.microsoft.com/office/drawing/2016/ink" xmlns:am3d="http://schemas.microsoft.com/office/drawing/2017/model3d" xmlns:o="urn:schemas-microsoft-com:office:office" xmlns:oel="http://schemas.microsoft.com/office/2019/extlst" xmlns:r="http://schemas.openxmlformats.org/officeDocument/2006/relationships" xmlns:m="http://schemas.openxmlformats.org/officeDocument/2006/math" xmlns:v="urn:schemas-microsoft-com:vml" xmlns:wp14="http://schemas.microsoft.com/office/word/2010/wordprocessingDrawing" xmlns:wp="http://schemas.openxmlformats.org/drawingml/2006/wordprocessingDrawing" xmlns:w10="urn:schemas-microsoft-com:office:word" xmlns:w="http://schemas.openxmlformats.org/wordprocessingml/2006/main" xmlns:w14="http://schemas.microsoft.com/office/word/2010/wordml" xmlns:w15="http://schemas.microsoft.com/office/word/2012/wordml" xmlns:w16cex="http://schemas.microsoft.com/office/word/2018/wordml/cex" xmlns:w16cid="http://schemas.microsoft.com/office/word/2016/wordml/cid" xmlns:w16="http://schemas.microsoft.com/office/word/2018/wordml" xmlns:w16sdtdh="http://schemas.microsoft.com/office/word/2020/wordml/sdtdatahash" xmlns:w16se="http://schemas.microsoft.com/office/word/2015/wordml/symex" xmlns:wpg="http://schemas.microsoft.com/office/word/2010/wordprocessingGroup" xmlns:wpi="http://schemas.microsoft.com/office/word/2010/wordprocessingInk" xmlns:wne="http://schemas.microsoft.com/office/word/2006/wordml" xmlns:wps="http://schemas.microsoft.com/office/word/2010/wordprocessingShape" mc:Ignorable="w14 w15 w16se w16cid w16 w16cex w16sdtdh wp14">
   <w:body>
     <w:tbl>
       <w:tblPr>
@@ -49,28 +49,33 @@
                   <w:r>
                     <w:rPr>
                       <w:noProof/>
-                      <w:color w:val="000000" w:themeColor="text1"/>
-                      <w:szCs w:val="24"/>
                     </w:rPr>
                     <w:drawing>
-                      <wp:inline distT="0" distB="0" distL="0" distR="0" wp14:anchorId="1B297FE6" wp14:editId="221C52D4">
-                        <wp:extent cx="820440" cy="657360"/>
-                        <wp:effectExtent l="0" t="0" r="0" b="9525"/>
-                        <wp:docPr id="3" name="Picture 3" descr="Ministry of Justice"/>
+                      <wp:inline distT="0" distB="0" distL="0" distR="0" wp14:anchorId="4C09F508" wp14:editId="350A03A2">
+                        <wp:extent cx="1574800" cy="609600"/>
+                        <wp:effectExtent l="0" t="0" r="0" b="0"/>
+                        <wp:docPr id="1" name="Picture 1"/>
                         <wp:cNvGraphicFramePr>
-                          <a:graphicFrameLocks xmlns:a="http://schemas.openxmlformats.org/drawingml/2006/main" noChangeAspect="1"/>
+                          <a:graphicFrameLocks xmlns:a="http://schemas.openxmlformats.org/drawingml/2006/main"/>
                         </wp:cNvGraphicFramePr>
                         <a:graphic xmlns:a="http://schemas.openxmlformats.org/drawingml/2006/main">
                           <a:graphicData uri="http://schemas.openxmlformats.org/drawingml/2006/picture">
                             <pic:pic xmlns:pic="http://schemas.openxmlformats.org/drawingml/2006/picture">
                               <pic:nvPicPr>
-                                <pic:cNvPr id="3" name="Picture 3" descr="Ministry of Justice"/>
+                                <pic:cNvPr id="0" name="Picture 1"/>
                                 <pic:cNvPicPr>
-                                  <a:picLocks noChangeAspect="1" noChangeArrowheads="1"/>
+                                  <a:picLocks/>
                                 </pic:cNvPicPr>
                               </pic:nvPicPr>
                               <pic:blipFill>
-                                <a:blip r:embed="rId5"/>
+                                <a:blip r:embed="rId5" cstate="print">
+                                  <a:extLst>
+                                    <a:ext uri="{28A0092B-C50C-407E-A947-70E740481C1C}">
+                                      <a14:useLocalDpi xmlns:a14="http://schemas.microsoft.com/office/drawing/2010/main" val="0"/>
+                                    </a:ext>
+                                  </a:extLst>
+                                </a:blip>
+                                <a:srcRect/>
                                 <a:stretch>
                                   <a:fillRect/>
                                 </a:stretch>
@@ -78,7 +83,7 @@
                               <pic:spPr bwMode="auto">
                                 <a:xfrm>
                                   <a:off x="0" y="0"/>
-                                  <a:ext cx="820440" cy="657360"/>
+                                  <a:ext cx="1574800" cy="609600"/>
                                 </a:xfrm>
                                 <a:prstGeom prst="rect">
                                   <a:avLst/>
@@ -1819,10 +1824,10 @@
                   <v:path o:extrusionok="f" gradientshapeok="t" o:connecttype="rect"/>
                   <o:lock v:ext="edit" aspectratio="t"/>
                 </v:shapetype>
-                <v:shape id="_x0000_i1026" type="#_x0000_t75" alt="" style="width:77pt;height:50pt;mso-width-percent:0;mso-height-percent:0;mso-width-percent:0;mso-height-percent:0" o:ole="">
+                <v:shape id="_x0000_i1026" type="#_x0000_t75" alt="" style="width:77.05pt;height:49.9pt;mso-width-percent:0;mso-height-percent:0;mso-width-percent:0;mso-height-percent:0" o:ole="">
                   <v:imagedata r:id="rId9" o:title=""/>
                 </v:shape>
-                <o:OLEObject Type="Embed" ProgID="Word.Document.8" ShapeID="_x0000_i1026" DrawAspect="Icon" ObjectID="_1794290030" r:id="rId10">
+                <o:OLEObject Type="Embed" ProgID="Word.Document.8" ShapeID="_x0000_i1026" DrawAspect="Icon" ObjectID="_1789306452" r:id="rId10">
                   <o:FieldCodes>\s</o:FieldCodes>
                 </o:OLEObject>
               </w:object>
@@ -1836,10 +1841,10 @@
                 <w:szCs w:val="24"/>
               </w:rPr>
               <w:object w:dxaOrig="760" w:dyaOrig="480" w14:anchorId="15DE2423">
-                <v:shape id="_x0000_i1025" type="#_x0000_t75" alt="" style="width:79pt;height:50pt;mso-width-percent:0;mso-height-percent:0;mso-width-percent:0;mso-height-percent:0" o:ole="">
+                <v:shape id="_x0000_i1025" type="#_x0000_t75" alt="" style="width:78.95pt;height:49.9pt;mso-width-percent:0;mso-height-percent:0;mso-width-percent:0;mso-height-percent:0" o:ole="">
                   <v:imagedata r:id="rId11" o:title=""/>
                 </v:shape>
-                <o:OLEObject Type="Embed" ProgID="Word.Document.12" ShapeID="_x0000_i1025" DrawAspect="Icon" ObjectID="_1794290031" r:id="rId12">
+                <o:OLEObject Type="Embed" ProgID="Word.Document.12" ShapeID="_x0000_i1025" DrawAspect="Icon" ObjectID="_1789306453" r:id="rId12">
                   <o:FieldCodes>\s</o:FieldCodes>
                 </o:OLEObject>
               </w:object>
@@ -2761,7 +2766,7 @@
 </file>
 
 <file path=word/numbering.xml><?xml version="1.0" encoding="utf-8"?>
-<w:numbering xmlns:wpc="http://schemas.microsoft.com/office/word/2010/wordprocessingCanvas" xmlns:cx="http://schemas.microsoft.com/office/drawing/2014/chartex" xmlns:cx1="http://schemas.microsoft.com/office/drawing/2015/9/8/chartex" xmlns:cx2="http://schemas.microsoft.com/office/drawing/2015/10/21/chartex" xmlns:cx3="http://schemas.microsoft.com/office/drawing/2016/5/9/chartex" xmlns:cx4="http://schemas.microsoft.com/office/drawing/2016/5/10/chartex" xmlns:cx5="http://schemas.microsoft.com/office/drawing/2016/5/11/chartex" xmlns:cx6="http://schemas.microsoft.com/office/drawing/2016/5/12/chartex" xmlns:cx7="http://schemas.microsoft.com/office/drawing/2016/5/13/chartex" xmlns:cx8="http://schemas.microsoft.com/office/drawing/2016/5/14/chartex" xmlns:mc="http://schemas.openxmlformats.org/markup-compatibility/2006" xmlns:aink="http://schemas.microsoft.com/office/drawing/2016/ink" xmlns:am3d="http://schemas.microsoft.com/office/drawing/2017/model3d" xmlns:o="urn:schemas-microsoft-com:office:office" xmlns:oel="http://schemas.microsoft.com/office/2019/extlst" xmlns:r="http://schemas.openxmlformats.org/officeDocument/2006/relationships" xmlns:m="http://schemas.openxmlformats.org/officeDocument/2006/math" xmlns:v="urn:schemas-microsoft-com:vml" xmlns:wp14="http://schemas.microsoft.com/office/word/2010/wordprocessingDrawing" xmlns:wp="http://schemas.openxmlformats.org/drawingml/2006/wordprocessingDrawing" xmlns:w10="urn:schemas-microsoft-com:office:word" xmlns:w="http://schemas.openxmlformats.org/wordprocessingml/2006/main" xmlns:w14="http://schemas.microsoft.com/office/word/2010/wordml" xmlns:w15="http://schemas.microsoft.com/office/word/2012/wordml" xmlns:w16cex="http://schemas.microsoft.com/office/word/2018/wordml/cex" xmlns:w16cid="http://schemas.microsoft.com/office/word/2016/wordml/cid" xmlns:w16="http://schemas.microsoft.com/office/word/2018/wordml" xmlns:w16du="http://schemas.microsoft.com/office/word/2023/wordml/word16du" xmlns:w16sdtdh="http://schemas.microsoft.com/office/word/2020/wordml/sdtdatahash" xmlns:w16se="http://schemas.microsoft.com/office/word/2015/wordml/symex" xmlns:wpg="http://schemas.microsoft.com/office/word/2010/wordprocessingGroup" xmlns:wpi="http://schemas.microsoft.com/office/word/2010/wordprocessingInk" xmlns:wne="http://schemas.microsoft.com/office/word/2006/wordml" xmlns:wps="http://schemas.microsoft.com/office/word/2010/wordprocessingShape" mc:Ignorable="w14 w15 w16se w16cid w16 w16cex w16sdtdh w16du wp14">
+<w:numbering xmlns:wpc="http://schemas.microsoft.com/office/word/2010/wordprocessingCanvas" xmlns:cx="http://schemas.microsoft.com/office/drawing/2014/chartex" xmlns:cx1="http://schemas.microsoft.com/office/drawing/2015/9/8/chartex" xmlns:cx2="http://schemas.microsoft.com/office/drawing/2015/10/21/chartex" xmlns:cx3="http://schemas.microsoft.com/office/drawing/2016/5/9/chartex" xmlns:cx4="http://schemas.microsoft.com/office/drawing/2016/5/10/chartex" xmlns:cx5="http://schemas.microsoft.com/office/drawing/2016/5/11/chartex" xmlns:cx6="http://schemas.microsoft.com/office/drawing/2016/5/12/chartex" xmlns:cx7="http://schemas.microsoft.com/office/drawing/2016/5/13/chartex" xmlns:cx8="http://schemas.microsoft.com/office/drawing/2016/5/14/chartex" xmlns:mc="http://schemas.openxmlformats.org/markup-compatibility/2006" xmlns:aink="http://schemas.microsoft.com/office/drawing/2016/ink" xmlns:am3d="http://schemas.microsoft.com/office/drawing/2017/model3d" xmlns:o="urn:schemas-microsoft-com:office:office" xmlns:oel="http://schemas.microsoft.com/office/2019/extlst" xmlns:r="http://schemas.openxmlformats.org/officeDocument/2006/relationships" xmlns:m="http://schemas.openxmlformats.org/officeDocument/2006/math" xmlns:v="urn:schemas-microsoft-com:vml" xmlns:wp14="http://schemas.microsoft.com/office/word/2010/wordprocessingDrawing" xmlns:wp="http://schemas.openxmlformats.org/drawingml/2006/wordprocessingDrawing" xmlns:w10="urn:schemas-microsoft-com:office:word" xmlns:w="http://schemas.openxmlformats.org/wordprocessingml/2006/main" xmlns:w14="http://schemas.microsoft.com/office/word/2010/wordml" xmlns:w15="http://schemas.microsoft.com/office/word/2012/wordml" xmlns:w16cex="http://schemas.microsoft.com/office/word/2018/wordml/cex" xmlns:w16cid="http://schemas.microsoft.com/office/word/2016/wordml/cid" xmlns:w16="http://schemas.microsoft.com/office/word/2018/wordml" xmlns:w16sdtdh="http://schemas.microsoft.com/office/word/2020/wordml/sdtdatahash" xmlns:w16se="http://schemas.microsoft.com/office/word/2015/wordml/symex" xmlns:wpg="http://schemas.microsoft.com/office/word/2010/wordprocessingGroup" xmlns:wpi="http://schemas.microsoft.com/office/word/2010/wordprocessingInk" xmlns:wne="http://schemas.microsoft.com/office/word/2006/wordml" xmlns:wps="http://schemas.microsoft.com/office/word/2010/wordprocessingShape" mc:Ignorable="w14 w15 w16se w16cid w16 w16cex w16sdtdh wp14">
   <w:abstractNum w:abstractNumId="0" w15:restartNumberingAfterBreak="0">
     <w:nsid w:val="0E44707B"/>
     <w:multiLevelType w:val="hybridMultilevel"/>
@@ -3445,7 +3450,7 @@
 </file>
 
 <file path=word/styles.xml><?xml version="1.0" encoding="utf-8"?>
-<w:styles xmlns:mc="http://schemas.openxmlformats.org/markup-compatibility/2006" xmlns:r="http://schemas.openxmlformats.org/officeDocument/2006/relationships" xmlns:w="http://schemas.openxmlformats.org/wordprocessingml/2006/main" xmlns:w14="http://schemas.microsoft.com/office/word/2010/wordml" xmlns:w15="http://schemas.microsoft.com/office/word/2012/wordml" xmlns:w16cex="http://schemas.microsoft.com/office/word/2018/wordml/cex" xmlns:w16cid="http://schemas.microsoft.com/office/word/2016/wordml/cid" xmlns:w16="http://schemas.microsoft.com/office/word/2018/wordml" xmlns:w16du="http://schemas.microsoft.com/office/word/2023/wordml/word16du" xmlns:w16sdtdh="http://schemas.microsoft.com/office/word/2020/wordml/sdtdatahash" xmlns:w16se="http://schemas.microsoft.com/office/word/2015/wordml/symex" mc:Ignorable="w14 w15 w16se w16cid w16 w16cex w16sdtdh w16du">
+<w:styles xmlns:mc="http://schemas.openxmlformats.org/markup-compatibility/2006" xmlns:r="http://schemas.openxmlformats.org/officeDocument/2006/relationships" xmlns:w="http://schemas.openxmlformats.org/wordprocessingml/2006/main" xmlns:w14="http://schemas.microsoft.com/office/word/2010/wordml" xmlns:w15="http://schemas.microsoft.com/office/word/2012/wordml" xmlns:w16cex="http://schemas.microsoft.com/office/word/2018/wordml/cex" xmlns:w16cid="http://schemas.microsoft.com/office/word/2016/wordml/cid" xmlns:w16="http://schemas.microsoft.com/office/word/2018/wordml" xmlns:w16sdtdh="http://schemas.microsoft.com/office/word/2020/wordml/sdtdatahash" xmlns:w16se="http://schemas.microsoft.com/office/word/2015/wordml/symex" mc:Ignorable="w14 w15 w16se w16cid w16 w16cex w16sdtdh">
   <w:docDefaults>
     <w:rPrDefault>
       <w:rPr>

</xml_diff>

<commit_message>
Revert "Revert "Commissioning and chase redesign (#2471)" (#2528)"
This reverts commit fefc05972bec11fb75bca5144ec9c96c5311fab5.
</commit_message>
<xml_diff>
--- a/lib/assets/mappa.docx
+++ b/lib/assets/mappa.docx
@@ -1,6 +1,6 @@
 
 <file path=word/document.xml><?xml version="1.0" encoding="utf-8"?>
-<w:document xmlns:wpc="http://schemas.microsoft.com/office/word/2010/wordprocessingCanvas" xmlns:cx="http://schemas.microsoft.com/office/drawing/2014/chartex" xmlns:cx1="http://schemas.microsoft.com/office/drawing/2015/9/8/chartex" xmlns:cx2="http://schemas.microsoft.com/office/drawing/2015/10/21/chartex" xmlns:cx3="http://schemas.microsoft.com/office/drawing/2016/5/9/chartex" xmlns:cx4="http://schemas.microsoft.com/office/drawing/2016/5/10/chartex" xmlns:cx5="http://schemas.microsoft.com/office/drawing/2016/5/11/chartex" xmlns:cx6="http://schemas.microsoft.com/office/drawing/2016/5/12/chartex" xmlns:cx7="http://schemas.microsoft.com/office/drawing/2016/5/13/chartex" xmlns:cx8="http://schemas.microsoft.com/office/drawing/2016/5/14/chartex" xmlns:mc="http://schemas.openxmlformats.org/markup-compatibility/2006" xmlns:aink="http://schemas.microsoft.com/office/drawing/2016/ink" xmlns:am3d="http://schemas.microsoft.com/office/drawing/2017/model3d" xmlns:o="urn:schemas-microsoft-com:office:office" xmlns:oel="http://schemas.microsoft.com/office/2019/extlst" xmlns:r="http://schemas.openxmlformats.org/officeDocument/2006/relationships" xmlns:m="http://schemas.openxmlformats.org/officeDocument/2006/math" xmlns:v="urn:schemas-microsoft-com:vml" xmlns:wp14="http://schemas.microsoft.com/office/word/2010/wordprocessingDrawing" xmlns:wp="http://schemas.openxmlformats.org/drawingml/2006/wordprocessingDrawing" xmlns:w10="urn:schemas-microsoft-com:office:word" xmlns:w="http://schemas.openxmlformats.org/wordprocessingml/2006/main" xmlns:w14="http://schemas.microsoft.com/office/word/2010/wordml" xmlns:w15="http://schemas.microsoft.com/office/word/2012/wordml" xmlns:w16cex="http://schemas.microsoft.com/office/word/2018/wordml/cex" xmlns:w16cid="http://schemas.microsoft.com/office/word/2016/wordml/cid" xmlns:w16="http://schemas.microsoft.com/office/word/2018/wordml" xmlns:w16sdtdh="http://schemas.microsoft.com/office/word/2020/wordml/sdtdatahash" xmlns:w16se="http://schemas.microsoft.com/office/word/2015/wordml/symex" xmlns:wpg="http://schemas.microsoft.com/office/word/2010/wordprocessingGroup" xmlns:wpi="http://schemas.microsoft.com/office/word/2010/wordprocessingInk" xmlns:wne="http://schemas.microsoft.com/office/word/2006/wordml" xmlns:wps="http://schemas.microsoft.com/office/word/2010/wordprocessingShape" mc:Ignorable="w14 w15 w16se w16cid w16 w16cex w16sdtdh wp14">
+<w:document xmlns:wpc="http://schemas.microsoft.com/office/word/2010/wordprocessingCanvas" xmlns:cx="http://schemas.microsoft.com/office/drawing/2014/chartex" xmlns:cx1="http://schemas.microsoft.com/office/drawing/2015/9/8/chartex" xmlns:cx2="http://schemas.microsoft.com/office/drawing/2015/10/21/chartex" xmlns:cx3="http://schemas.microsoft.com/office/drawing/2016/5/9/chartex" xmlns:cx4="http://schemas.microsoft.com/office/drawing/2016/5/10/chartex" xmlns:cx5="http://schemas.microsoft.com/office/drawing/2016/5/11/chartex" xmlns:cx6="http://schemas.microsoft.com/office/drawing/2016/5/12/chartex" xmlns:cx7="http://schemas.microsoft.com/office/drawing/2016/5/13/chartex" xmlns:cx8="http://schemas.microsoft.com/office/drawing/2016/5/14/chartex" xmlns:mc="http://schemas.openxmlformats.org/markup-compatibility/2006" xmlns:aink="http://schemas.microsoft.com/office/drawing/2016/ink" xmlns:am3d="http://schemas.microsoft.com/office/drawing/2017/model3d" xmlns:o="urn:schemas-microsoft-com:office:office" xmlns:oel="http://schemas.microsoft.com/office/2019/extlst" xmlns:r="http://schemas.openxmlformats.org/officeDocument/2006/relationships" xmlns:m="http://schemas.openxmlformats.org/officeDocument/2006/math" xmlns:v="urn:schemas-microsoft-com:vml" xmlns:wp14="http://schemas.microsoft.com/office/word/2010/wordprocessingDrawing" xmlns:wp="http://schemas.openxmlformats.org/drawingml/2006/wordprocessingDrawing" xmlns:w10="urn:schemas-microsoft-com:office:word" xmlns:w="http://schemas.openxmlformats.org/wordprocessingml/2006/main" xmlns:w14="http://schemas.microsoft.com/office/word/2010/wordml" xmlns:w15="http://schemas.microsoft.com/office/word/2012/wordml" xmlns:w16cex="http://schemas.microsoft.com/office/word/2018/wordml/cex" xmlns:w16cid="http://schemas.microsoft.com/office/word/2016/wordml/cid" xmlns:w16="http://schemas.microsoft.com/office/word/2018/wordml" xmlns:w16du="http://schemas.microsoft.com/office/word/2023/wordml/word16du" xmlns:w16sdtdh="http://schemas.microsoft.com/office/word/2020/wordml/sdtdatahash" xmlns:w16se="http://schemas.microsoft.com/office/word/2015/wordml/symex" xmlns:wpg="http://schemas.microsoft.com/office/word/2010/wordprocessingGroup" xmlns:wpi="http://schemas.microsoft.com/office/word/2010/wordprocessingInk" xmlns:wne="http://schemas.microsoft.com/office/word/2006/wordml" xmlns:wps="http://schemas.microsoft.com/office/word/2010/wordprocessingShape" mc:Ignorable="w14 w15 w16se w16cid w16 w16cex w16sdtdh w16du wp14">
   <w:body>
     <w:tbl>
       <w:tblPr>
@@ -49,33 +49,28 @@
                   <w:r>
                     <w:rPr>
                       <w:noProof/>
+                      <w:color w:val="000000" w:themeColor="text1"/>
+                      <w:szCs w:val="24"/>
                     </w:rPr>
                     <w:drawing>
-                      <wp:inline distT="0" distB="0" distL="0" distR="0" wp14:anchorId="4C09F508" wp14:editId="350A03A2">
-                        <wp:extent cx="1574800" cy="609600"/>
-                        <wp:effectExtent l="0" t="0" r="0" b="0"/>
-                        <wp:docPr id="1" name="Picture 1"/>
+                      <wp:inline distT="0" distB="0" distL="0" distR="0" wp14:anchorId="1B297FE6" wp14:editId="221C52D4">
+                        <wp:extent cx="820440" cy="657360"/>
+                        <wp:effectExtent l="0" t="0" r="0" b="9525"/>
+                        <wp:docPr id="3" name="Picture 3" descr="Ministry of Justice"/>
                         <wp:cNvGraphicFramePr>
-                          <a:graphicFrameLocks xmlns:a="http://schemas.openxmlformats.org/drawingml/2006/main"/>
+                          <a:graphicFrameLocks xmlns:a="http://schemas.openxmlformats.org/drawingml/2006/main" noChangeAspect="1"/>
                         </wp:cNvGraphicFramePr>
                         <a:graphic xmlns:a="http://schemas.openxmlformats.org/drawingml/2006/main">
                           <a:graphicData uri="http://schemas.openxmlformats.org/drawingml/2006/picture">
                             <pic:pic xmlns:pic="http://schemas.openxmlformats.org/drawingml/2006/picture">
                               <pic:nvPicPr>
-                                <pic:cNvPr id="0" name="Picture 1"/>
+                                <pic:cNvPr id="3" name="Picture 3" descr="Ministry of Justice"/>
                                 <pic:cNvPicPr>
-                                  <a:picLocks/>
+                                  <a:picLocks noChangeAspect="1" noChangeArrowheads="1"/>
                                 </pic:cNvPicPr>
                               </pic:nvPicPr>
                               <pic:blipFill>
-                                <a:blip r:embed="rId5" cstate="print">
-                                  <a:extLst>
-                                    <a:ext uri="{28A0092B-C50C-407E-A947-70E740481C1C}">
-                                      <a14:useLocalDpi xmlns:a14="http://schemas.microsoft.com/office/drawing/2010/main" val="0"/>
-                                    </a:ext>
-                                  </a:extLst>
-                                </a:blip>
-                                <a:srcRect/>
+                                <a:blip r:embed="rId5"/>
                                 <a:stretch>
                                   <a:fillRect/>
                                 </a:stretch>
@@ -83,7 +78,7 @@
                               <pic:spPr bwMode="auto">
                                 <a:xfrm>
                                   <a:off x="0" y="0"/>
-                                  <a:ext cx="1574800" cy="609600"/>
+                                  <a:ext cx="820440" cy="657360"/>
                                 </a:xfrm>
                                 <a:prstGeom prst="rect">
                                   <a:avLst/>
@@ -1824,10 +1819,10 @@
                   <v:path o:extrusionok="f" gradientshapeok="t" o:connecttype="rect"/>
                   <o:lock v:ext="edit" aspectratio="t"/>
                 </v:shapetype>
-                <v:shape id="_x0000_i1026" type="#_x0000_t75" alt="" style="width:77.05pt;height:49.9pt;mso-width-percent:0;mso-height-percent:0;mso-width-percent:0;mso-height-percent:0" o:ole="">
+                <v:shape id="_x0000_i1026" type="#_x0000_t75" alt="" style="width:77pt;height:50pt;mso-width-percent:0;mso-height-percent:0;mso-width-percent:0;mso-height-percent:0" o:ole="">
                   <v:imagedata r:id="rId9" o:title=""/>
                 </v:shape>
-                <o:OLEObject Type="Embed" ProgID="Word.Document.8" ShapeID="_x0000_i1026" DrawAspect="Icon" ObjectID="_1789306452" r:id="rId10">
+                <o:OLEObject Type="Embed" ProgID="Word.Document.8" ShapeID="_x0000_i1026" DrawAspect="Icon" ObjectID="_1794290030" r:id="rId10">
                   <o:FieldCodes>\s</o:FieldCodes>
                 </o:OLEObject>
               </w:object>
@@ -1841,10 +1836,10 @@
                 <w:szCs w:val="24"/>
               </w:rPr>
               <w:object w:dxaOrig="760" w:dyaOrig="480" w14:anchorId="15DE2423">
-                <v:shape id="_x0000_i1025" type="#_x0000_t75" alt="" style="width:78.95pt;height:49.9pt;mso-width-percent:0;mso-height-percent:0;mso-width-percent:0;mso-height-percent:0" o:ole="">
+                <v:shape id="_x0000_i1025" type="#_x0000_t75" alt="" style="width:79pt;height:50pt;mso-width-percent:0;mso-height-percent:0;mso-width-percent:0;mso-height-percent:0" o:ole="">
                   <v:imagedata r:id="rId11" o:title=""/>
                 </v:shape>
-                <o:OLEObject Type="Embed" ProgID="Word.Document.12" ShapeID="_x0000_i1025" DrawAspect="Icon" ObjectID="_1789306453" r:id="rId12">
+                <o:OLEObject Type="Embed" ProgID="Word.Document.12" ShapeID="_x0000_i1025" DrawAspect="Icon" ObjectID="_1794290031" r:id="rId12">
                   <o:FieldCodes>\s</o:FieldCodes>
                 </o:OLEObject>
               </w:object>
@@ -2766,7 +2761,7 @@
 </file>
 
 <file path=word/numbering.xml><?xml version="1.0" encoding="utf-8"?>
-<w:numbering xmlns:wpc="http://schemas.microsoft.com/office/word/2010/wordprocessingCanvas" xmlns:cx="http://schemas.microsoft.com/office/drawing/2014/chartex" xmlns:cx1="http://schemas.microsoft.com/office/drawing/2015/9/8/chartex" xmlns:cx2="http://schemas.microsoft.com/office/drawing/2015/10/21/chartex" xmlns:cx3="http://schemas.microsoft.com/office/drawing/2016/5/9/chartex" xmlns:cx4="http://schemas.microsoft.com/office/drawing/2016/5/10/chartex" xmlns:cx5="http://schemas.microsoft.com/office/drawing/2016/5/11/chartex" xmlns:cx6="http://schemas.microsoft.com/office/drawing/2016/5/12/chartex" xmlns:cx7="http://schemas.microsoft.com/office/drawing/2016/5/13/chartex" xmlns:cx8="http://schemas.microsoft.com/office/drawing/2016/5/14/chartex" xmlns:mc="http://schemas.openxmlformats.org/markup-compatibility/2006" xmlns:aink="http://schemas.microsoft.com/office/drawing/2016/ink" xmlns:am3d="http://schemas.microsoft.com/office/drawing/2017/model3d" xmlns:o="urn:schemas-microsoft-com:office:office" xmlns:oel="http://schemas.microsoft.com/office/2019/extlst" xmlns:r="http://schemas.openxmlformats.org/officeDocument/2006/relationships" xmlns:m="http://schemas.openxmlformats.org/officeDocument/2006/math" xmlns:v="urn:schemas-microsoft-com:vml" xmlns:wp14="http://schemas.microsoft.com/office/word/2010/wordprocessingDrawing" xmlns:wp="http://schemas.openxmlformats.org/drawingml/2006/wordprocessingDrawing" xmlns:w10="urn:schemas-microsoft-com:office:word" xmlns:w="http://schemas.openxmlformats.org/wordprocessingml/2006/main" xmlns:w14="http://schemas.microsoft.com/office/word/2010/wordml" xmlns:w15="http://schemas.microsoft.com/office/word/2012/wordml" xmlns:w16cex="http://schemas.microsoft.com/office/word/2018/wordml/cex" xmlns:w16cid="http://schemas.microsoft.com/office/word/2016/wordml/cid" xmlns:w16="http://schemas.microsoft.com/office/word/2018/wordml" xmlns:w16sdtdh="http://schemas.microsoft.com/office/word/2020/wordml/sdtdatahash" xmlns:w16se="http://schemas.microsoft.com/office/word/2015/wordml/symex" xmlns:wpg="http://schemas.microsoft.com/office/word/2010/wordprocessingGroup" xmlns:wpi="http://schemas.microsoft.com/office/word/2010/wordprocessingInk" xmlns:wne="http://schemas.microsoft.com/office/word/2006/wordml" xmlns:wps="http://schemas.microsoft.com/office/word/2010/wordprocessingShape" mc:Ignorable="w14 w15 w16se w16cid w16 w16cex w16sdtdh wp14">
+<w:numbering xmlns:wpc="http://schemas.microsoft.com/office/word/2010/wordprocessingCanvas" xmlns:cx="http://schemas.microsoft.com/office/drawing/2014/chartex" xmlns:cx1="http://schemas.microsoft.com/office/drawing/2015/9/8/chartex" xmlns:cx2="http://schemas.microsoft.com/office/drawing/2015/10/21/chartex" xmlns:cx3="http://schemas.microsoft.com/office/drawing/2016/5/9/chartex" xmlns:cx4="http://schemas.microsoft.com/office/drawing/2016/5/10/chartex" xmlns:cx5="http://schemas.microsoft.com/office/drawing/2016/5/11/chartex" xmlns:cx6="http://schemas.microsoft.com/office/drawing/2016/5/12/chartex" xmlns:cx7="http://schemas.microsoft.com/office/drawing/2016/5/13/chartex" xmlns:cx8="http://schemas.microsoft.com/office/drawing/2016/5/14/chartex" xmlns:mc="http://schemas.openxmlformats.org/markup-compatibility/2006" xmlns:aink="http://schemas.microsoft.com/office/drawing/2016/ink" xmlns:am3d="http://schemas.microsoft.com/office/drawing/2017/model3d" xmlns:o="urn:schemas-microsoft-com:office:office" xmlns:oel="http://schemas.microsoft.com/office/2019/extlst" xmlns:r="http://schemas.openxmlformats.org/officeDocument/2006/relationships" xmlns:m="http://schemas.openxmlformats.org/officeDocument/2006/math" xmlns:v="urn:schemas-microsoft-com:vml" xmlns:wp14="http://schemas.microsoft.com/office/word/2010/wordprocessingDrawing" xmlns:wp="http://schemas.openxmlformats.org/drawingml/2006/wordprocessingDrawing" xmlns:w10="urn:schemas-microsoft-com:office:word" xmlns:w="http://schemas.openxmlformats.org/wordprocessingml/2006/main" xmlns:w14="http://schemas.microsoft.com/office/word/2010/wordml" xmlns:w15="http://schemas.microsoft.com/office/word/2012/wordml" xmlns:w16cex="http://schemas.microsoft.com/office/word/2018/wordml/cex" xmlns:w16cid="http://schemas.microsoft.com/office/word/2016/wordml/cid" xmlns:w16="http://schemas.microsoft.com/office/word/2018/wordml" xmlns:w16du="http://schemas.microsoft.com/office/word/2023/wordml/word16du" xmlns:w16sdtdh="http://schemas.microsoft.com/office/word/2020/wordml/sdtdatahash" xmlns:w16se="http://schemas.microsoft.com/office/word/2015/wordml/symex" xmlns:wpg="http://schemas.microsoft.com/office/word/2010/wordprocessingGroup" xmlns:wpi="http://schemas.microsoft.com/office/word/2010/wordprocessingInk" xmlns:wne="http://schemas.microsoft.com/office/word/2006/wordml" xmlns:wps="http://schemas.microsoft.com/office/word/2010/wordprocessingShape" mc:Ignorable="w14 w15 w16se w16cid w16 w16cex w16sdtdh w16du wp14">
   <w:abstractNum w:abstractNumId="0" w15:restartNumberingAfterBreak="0">
     <w:nsid w:val="0E44707B"/>
     <w:multiLevelType w:val="hybridMultilevel"/>
@@ -3450,7 +3445,7 @@
 </file>
 
 <file path=word/styles.xml><?xml version="1.0" encoding="utf-8"?>
-<w:styles xmlns:mc="http://schemas.openxmlformats.org/markup-compatibility/2006" xmlns:r="http://schemas.openxmlformats.org/officeDocument/2006/relationships" xmlns:w="http://schemas.openxmlformats.org/wordprocessingml/2006/main" xmlns:w14="http://schemas.microsoft.com/office/word/2010/wordml" xmlns:w15="http://schemas.microsoft.com/office/word/2012/wordml" xmlns:w16cex="http://schemas.microsoft.com/office/word/2018/wordml/cex" xmlns:w16cid="http://schemas.microsoft.com/office/word/2016/wordml/cid" xmlns:w16="http://schemas.microsoft.com/office/word/2018/wordml" xmlns:w16sdtdh="http://schemas.microsoft.com/office/word/2020/wordml/sdtdatahash" xmlns:w16se="http://schemas.microsoft.com/office/word/2015/wordml/symex" mc:Ignorable="w14 w15 w16se w16cid w16 w16cex w16sdtdh">
+<w:styles xmlns:mc="http://schemas.openxmlformats.org/markup-compatibility/2006" xmlns:r="http://schemas.openxmlformats.org/officeDocument/2006/relationships" xmlns:w="http://schemas.openxmlformats.org/wordprocessingml/2006/main" xmlns:w14="http://schemas.microsoft.com/office/word/2010/wordml" xmlns:w15="http://schemas.microsoft.com/office/word/2012/wordml" xmlns:w16cex="http://schemas.microsoft.com/office/word/2018/wordml/cex" xmlns:w16cid="http://schemas.microsoft.com/office/word/2016/wordml/cid" xmlns:w16="http://schemas.microsoft.com/office/word/2018/wordml" xmlns:w16du="http://schemas.microsoft.com/office/word/2023/wordml/word16du" xmlns:w16sdtdh="http://schemas.microsoft.com/office/word/2020/wordml/sdtdatahash" xmlns:w16se="http://schemas.microsoft.com/office/word/2015/wordml/symex" mc:Ignorable="w14 w15 w16se w16cid w16 w16cex w16sdtdh w16du">
   <w:docDefaults>
     <w:rPrDefault>
       <w:rPr>

</xml_diff>

<commit_message>
Reapply Commissioning and chase redesign (#2529)
</commit_message>
<xml_diff>
--- a/lib/assets/mappa.docx
+++ b/lib/assets/mappa.docx
@@ -1,6 +1,6 @@
 
 <file path=word/document.xml><?xml version="1.0" encoding="utf-8"?>
-<w:document xmlns:wpc="http://schemas.microsoft.com/office/word/2010/wordprocessingCanvas" xmlns:cx="http://schemas.microsoft.com/office/drawing/2014/chartex" xmlns:cx1="http://schemas.microsoft.com/office/drawing/2015/9/8/chartex" xmlns:cx2="http://schemas.microsoft.com/office/drawing/2015/10/21/chartex" xmlns:cx3="http://schemas.microsoft.com/office/drawing/2016/5/9/chartex" xmlns:cx4="http://schemas.microsoft.com/office/drawing/2016/5/10/chartex" xmlns:cx5="http://schemas.microsoft.com/office/drawing/2016/5/11/chartex" xmlns:cx6="http://schemas.microsoft.com/office/drawing/2016/5/12/chartex" xmlns:cx7="http://schemas.microsoft.com/office/drawing/2016/5/13/chartex" xmlns:cx8="http://schemas.microsoft.com/office/drawing/2016/5/14/chartex" xmlns:mc="http://schemas.openxmlformats.org/markup-compatibility/2006" xmlns:aink="http://schemas.microsoft.com/office/drawing/2016/ink" xmlns:am3d="http://schemas.microsoft.com/office/drawing/2017/model3d" xmlns:o="urn:schemas-microsoft-com:office:office" xmlns:oel="http://schemas.microsoft.com/office/2019/extlst" xmlns:r="http://schemas.openxmlformats.org/officeDocument/2006/relationships" xmlns:m="http://schemas.openxmlformats.org/officeDocument/2006/math" xmlns:v="urn:schemas-microsoft-com:vml" xmlns:wp14="http://schemas.microsoft.com/office/word/2010/wordprocessingDrawing" xmlns:wp="http://schemas.openxmlformats.org/drawingml/2006/wordprocessingDrawing" xmlns:w10="urn:schemas-microsoft-com:office:word" xmlns:w="http://schemas.openxmlformats.org/wordprocessingml/2006/main" xmlns:w14="http://schemas.microsoft.com/office/word/2010/wordml" xmlns:w15="http://schemas.microsoft.com/office/word/2012/wordml" xmlns:w16cex="http://schemas.microsoft.com/office/word/2018/wordml/cex" xmlns:w16cid="http://schemas.microsoft.com/office/word/2016/wordml/cid" xmlns:w16="http://schemas.microsoft.com/office/word/2018/wordml" xmlns:w16sdtdh="http://schemas.microsoft.com/office/word/2020/wordml/sdtdatahash" xmlns:w16se="http://schemas.microsoft.com/office/word/2015/wordml/symex" xmlns:wpg="http://schemas.microsoft.com/office/word/2010/wordprocessingGroup" xmlns:wpi="http://schemas.microsoft.com/office/word/2010/wordprocessingInk" xmlns:wne="http://schemas.microsoft.com/office/word/2006/wordml" xmlns:wps="http://schemas.microsoft.com/office/word/2010/wordprocessingShape" mc:Ignorable="w14 w15 w16se w16cid w16 w16cex w16sdtdh wp14">
+<w:document xmlns:wpc="http://schemas.microsoft.com/office/word/2010/wordprocessingCanvas" xmlns:cx="http://schemas.microsoft.com/office/drawing/2014/chartex" xmlns:cx1="http://schemas.microsoft.com/office/drawing/2015/9/8/chartex" xmlns:cx2="http://schemas.microsoft.com/office/drawing/2015/10/21/chartex" xmlns:cx3="http://schemas.microsoft.com/office/drawing/2016/5/9/chartex" xmlns:cx4="http://schemas.microsoft.com/office/drawing/2016/5/10/chartex" xmlns:cx5="http://schemas.microsoft.com/office/drawing/2016/5/11/chartex" xmlns:cx6="http://schemas.microsoft.com/office/drawing/2016/5/12/chartex" xmlns:cx7="http://schemas.microsoft.com/office/drawing/2016/5/13/chartex" xmlns:cx8="http://schemas.microsoft.com/office/drawing/2016/5/14/chartex" xmlns:mc="http://schemas.openxmlformats.org/markup-compatibility/2006" xmlns:aink="http://schemas.microsoft.com/office/drawing/2016/ink" xmlns:am3d="http://schemas.microsoft.com/office/drawing/2017/model3d" xmlns:o="urn:schemas-microsoft-com:office:office" xmlns:oel="http://schemas.microsoft.com/office/2019/extlst" xmlns:r="http://schemas.openxmlformats.org/officeDocument/2006/relationships" xmlns:m="http://schemas.openxmlformats.org/officeDocument/2006/math" xmlns:v="urn:schemas-microsoft-com:vml" xmlns:wp14="http://schemas.microsoft.com/office/word/2010/wordprocessingDrawing" xmlns:wp="http://schemas.openxmlformats.org/drawingml/2006/wordprocessingDrawing" xmlns:w10="urn:schemas-microsoft-com:office:word" xmlns:w="http://schemas.openxmlformats.org/wordprocessingml/2006/main" xmlns:w14="http://schemas.microsoft.com/office/word/2010/wordml" xmlns:w15="http://schemas.microsoft.com/office/word/2012/wordml" xmlns:w16cex="http://schemas.microsoft.com/office/word/2018/wordml/cex" xmlns:w16cid="http://schemas.microsoft.com/office/word/2016/wordml/cid" xmlns:w16="http://schemas.microsoft.com/office/word/2018/wordml" xmlns:w16du="http://schemas.microsoft.com/office/word/2023/wordml/word16du" xmlns:w16sdtdh="http://schemas.microsoft.com/office/word/2020/wordml/sdtdatahash" xmlns:w16se="http://schemas.microsoft.com/office/word/2015/wordml/symex" xmlns:wpg="http://schemas.microsoft.com/office/word/2010/wordprocessingGroup" xmlns:wpi="http://schemas.microsoft.com/office/word/2010/wordprocessingInk" xmlns:wne="http://schemas.microsoft.com/office/word/2006/wordml" xmlns:wps="http://schemas.microsoft.com/office/word/2010/wordprocessingShape" mc:Ignorable="w14 w15 w16se w16cid w16 w16cex w16sdtdh w16du wp14">
   <w:body>
     <w:tbl>
       <w:tblPr>
@@ -49,33 +49,28 @@
                   <w:r>
                     <w:rPr>
                       <w:noProof/>
+                      <w:color w:val="000000" w:themeColor="text1"/>
+                      <w:szCs w:val="24"/>
                     </w:rPr>
                     <w:drawing>
-                      <wp:inline distT="0" distB="0" distL="0" distR="0" wp14:anchorId="4C09F508" wp14:editId="350A03A2">
-                        <wp:extent cx="1574800" cy="609600"/>
-                        <wp:effectExtent l="0" t="0" r="0" b="0"/>
-                        <wp:docPr id="1" name="Picture 1"/>
+                      <wp:inline distT="0" distB="0" distL="0" distR="0" wp14:anchorId="1B297FE6" wp14:editId="221C52D4">
+                        <wp:extent cx="820440" cy="657360"/>
+                        <wp:effectExtent l="0" t="0" r="0" b="9525"/>
+                        <wp:docPr id="3" name="Picture 3" descr="Ministry of Justice"/>
                         <wp:cNvGraphicFramePr>
-                          <a:graphicFrameLocks xmlns:a="http://schemas.openxmlformats.org/drawingml/2006/main"/>
+                          <a:graphicFrameLocks xmlns:a="http://schemas.openxmlformats.org/drawingml/2006/main" noChangeAspect="1"/>
                         </wp:cNvGraphicFramePr>
                         <a:graphic xmlns:a="http://schemas.openxmlformats.org/drawingml/2006/main">
                           <a:graphicData uri="http://schemas.openxmlformats.org/drawingml/2006/picture">
                             <pic:pic xmlns:pic="http://schemas.openxmlformats.org/drawingml/2006/picture">
                               <pic:nvPicPr>
-                                <pic:cNvPr id="0" name="Picture 1"/>
+                                <pic:cNvPr id="3" name="Picture 3" descr="Ministry of Justice"/>
                                 <pic:cNvPicPr>
-                                  <a:picLocks/>
+                                  <a:picLocks noChangeAspect="1" noChangeArrowheads="1"/>
                                 </pic:cNvPicPr>
                               </pic:nvPicPr>
                               <pic:blipFill>
-                                <a:blip r:embed="rId5" cstate="print">
-                                  <a:extLst>
-                                    <a:ext uri="{28A0092B-C50C-407E-A947-70E740481C1C}">
-                                      <a14:useLocalDpi xmlns:a14="http://schemas.microsoft.com/office/drawing/2010/main" val="0"/>
-                                    </a:ext>
-                                  </a:extLst>
-                                </a:blip>
-                                <a:srcRect/>
+                                <a:blip r:embed="rId5"/>
                                 <a:stretch>
                                   <a:fillRect/>
                                 </a:stretch>
@@ -83,7 +78,7 @@
                               <pic:spPr bwMode="auto">
                                 <a:xfrm>
                                   <a:off x="0" y="0"/>
-                                  <a:ext cx="1574800" cy="609600"/>
+                                  <a:ext cx="820440" cy="657360"/>
                                 </a:xfrm>
                                 <a:prstGeom prst="rect">
                                   <a:avLst/>
@@ -1824,10 +1819,10 @@
                   <v:path o:extrusionok="f" gradientshapeok="t" o:connecttype="rect"/>
                   <o:lock v:ext="edit" aspectratio="t"/>
                 </v:shapetype>
-                <v:shape id="_x0000_i1026" type="#_x0000_t75" alt="" style="width:77.05pt;height:49.9pt;mso-width-percent:0;mso-height-percent:0;mso-width-percent:0;mso-height-percent:0" o:ole="">
+                <v:shape id="_x0000_i1026" type="#_x0000_t75" alt="" style="width:77pt;height:50pt;mso-width-percent:0;mso-height-percent:0;mso-width-percent:0;mso-height-percent:0" o:ole="">
                   <v:imagedata r:id="rId9" o:title=""/>
                 </v:shape>
-                <o:OLEObject Type="Embed" ProgID="Word.Document.8" ShapeID="_x0000_i1026" DrawAspect="Icon" ObjectID="_1789306452" r:id="rId10">
+                <o:OLEObject Type="Embed" ProgID="Word.Document.8" ShapeID="_x0000_i1026" DrawAspect="Icon" ObjectID="_1794290030" r:id="rId10">
                   <o:FieldCodes>\s</o:FieldCodes>
                 </o:OLEObject>
               </w:object>
@@ -1841,10 +1836,10 @@
                 <w:szCs w:val="24"/>
               </w:rPr>
               <w:object w:dxaOrig="760" w:dyaOrig="480" w14:anchorId="15DE2423">
-                <v:shape id="_x0000_i1025" type="#_x0000_t75" alt="" style="width:78.95pt;height:49.9pt;mso-width-percent:0;mso-height-percent:0;mso-width-percent:0;mso-height-percent:0" o:ole="">
+                <v:shape id="_x0000_i1025" type="#_x0000_t75" alt="" style="width:79pt;height:50pt;mso-width-percent:0;mso-height-percent:0;mso-width-percent:0;mso-height-percent:0" o:ole="">
                   <v:imagedata r:id="rId11" o:title=""/>
                 </v:shape>
-                <o:OLEObject Type="Embed" ProgID="Word.Document.12" ShapeID="_x0000_i1025" DrawAspect="Icon" ObjectID="_1789306453" r:id="rId12">
+                <o:OLEObject Type="Embed" ProgID="Word.Document.12" ShapeID="_x0000_i1025" DrawAspect="Icon" ObjectID="_1794290031" r:id="rId12">
                   <o:FieldCodes>\s</o:FieldCodes>
                 </o:OLEObject>
               </w:object>
@@ -2766,7 +2761,7 @@
 </file>
 
 <file path=word/numbering.xml><?xml version="1.0" encoding="utf-8"?>
-<w:numbering xmlns:wpc="http://schemas.microsoft.com/office/word/2010/wordprocessingCanvas" xmlns:cx="http://schemas.microsoft.com/office/drawing/2014/chartex" xmlns:cx1="http://schemas.microsoft.com/office/drawing/2015/9/8/chartex" xmlns:cx2="http://schemas.microsoft.com/office/drawing/2015/10/21/chartex" xmlns:cx3="http://schemas.microsoft.com/office/drawing/2016/5/9/chartex" xmlns:cx4="http://schemas.microsoft.com/office/drawing/2016/5/10/chartex" xmlns:cx5="http://schemas.microsoft.com/office/drawing/2016/5/11/chartex" xmlns:cx6="http://schemas.microsoft.com/office/drawing/2016/5/12/chartex" xmlns:cx7="http://schemas.microsoft.com/office/drawing/2016/5/13/chartex" xmlns:cx8="http://schemas.microsoft.com/office/drawing/2016/5/14/chartex" xmlns:mc="http://schemas.openxmlformats.org/markup-compatibility/2006" xmlns:aink="http://schemas.microsoft.com/office/drawing/2016/ink" xmlns:am3d="http://schemas.microsoft.com/office/drawing/2017/model3d" xmlns:o="urn:schemas-microsoft-com:office:office" xmlns:oel="http://schemas.microsoft.com/office/2019/extlst" xmlns:r="http://schemas.openxmlformats.org/officeDocument/2006/relationships" xmlns:m="http://schemas.openxmlformats.org/officeDocument/2006/math" xmlns:v="urn:schemas-microsoft-com:vml" xmlns:wp14="http://schemas.microsoft.com/office/word/2010/wordprocessingDrawing" xmlns:wp="http://schemas.openxmlformats.org/drawingml/2006/wordprocessingDrawing" xmlns:w10="urn:schemas-microsoft-com:office:word" xmlns:w="http://schemas.openxmlformats.org/wordprocessingml/2006/main" xmlns:w14="http://schemas.microsoft.com/office/word/2010/wordml" xmlns:w15="http://schemas.microsoft.com/office/word/2012/wordml" xmlns:w16cex="http://schemas.microsoft.com/office/word/2018/wordml/cex" xmlns:w16cid="http://schemas.microsoft.com/office/word/2016/wordml/cid" xmlns:w16="http://schemas.microsoft.com/office/word/2018/wordml" xmlns:w16sdtdh="http://schemas.microsoft.com/office/word/2020/wordml/sdtdatahash" xmlns:w16se="http://schemas.microsoft.com/office/word/2015/wordml/symex" xmlns:wpg="http://schemas.microsoft.com/office/word/2010/wordprocessingGroup" xmlns:wpi="http://schemas.microsoft.com/office/word/2010/wordprocessingInk" xmlns:wne="http://schemas.microsoft.com/office/word/2006/wordml" xmlns:wps="http://schemas.microsoft.com/office/word/2010/wordprocessingShape" mc:Ignorable="w14 w15 w16se w16cid w16 w16cex w16sdtdh wp14">
+<w:numbering xmlns:wpc="http://schemas.microsoft.com/office/word/2010/wordprocessingCanvas" xmlns:cx="http://schemas.microsoft.com/office/drawing/2014/chartex" xmlns:cx1="http://schemas.microsoft.com/office/drawing/2015/9/8/chartex" xmlns:cx2="http://schemas.microsoft.com/office/drawing/2015/10/21/chartex" xmlns:cx3="http://schemas.microsoft.com/office/drawing/2016/5/9/chartex" xmlns:cx4="http://schemas.microsoft.com/office/drawing/2016/5/10/chartex" xmlns:cx5="http://schemas.microsoft.com/office/drawing/2016/5/11/chartex" xmlns:cx6="http://schemas.microsoft.com/office/drawing/2016/5/12/chartex" xmlns:cx7="http://schemas.microsoft.com/office/drawing/2016/5/13/chartex" xmlns:cx8="http://schemas.microsoft.com/office/drawing/2016/5/14/chartex" xmlns:mc="http://schemas.openxmlformats.org/markup-compatibility/2006" xmlns:aink="http://schemas.microsoft.com/office/drawing/2016/ink" xmlns:am3d="http://schemas.microsoft.com/office/drawing/2017/model3d" xmlns:o="urn:schemas-microsoft-com:office:office" xmlns:oel="http://schemas.microsoft.com/office/2019/extlst" xmlns:r="http://schemas.openxmlformats.org/officeDocument/2006/relationships" xmlns:m="http://schemas.openxmlformats.org/officeDocument/2006/math" xmlns:v="urn:schemas-microsoft-com:vml" xmlns:wp14="http://schemas.microsoft.com/office/word/2010/wordprocessingDrawing" xmlns:wp="http://schemas.openxmlformats.org/drawingml/2006/wordprocessingDrawing" xmlns:w10="urn:schemas-microsoft-com:office:word" xmlns:w="http://schemas.openxmlformats.org/wordprocessingml/2006/main" xmlns:w14="http://schemas.microsoft.com/office/word/2010/wordml" xmlns:w15="http://schemas.microsoft.com/office/word/2012/wordml" xmlns:w16cex="http://schemas.microsoft.com/office/word/2018/wordml/cex" xmlns:w16cid="http://schemas.microsoft.com/office/word/2016/wordml/cid" xmlns:w16="http://schemas.microsoft.com/office/word/2018/wordml" xmlns:w16du="http://schemas.microsoft.com/office/word/2023/wordml/word16du" xmlns:w16sdtdh="http://schemas.microsoft.com/office/word/2020/wordml/sdtdatahash" xmlns:w16se="http://schemas.microsoft.com/office/word/2015/wordml/symex" xmlns:wpg="http://schemas.microsoft.com/office/word/2010/wordprocessingGroup" xmlns:wpi="http://schemas.microsoft.com/office/word/2010/wordprocessingInk" xmlns:wne="http://schemas.microsoft.com/office/word/2006/wordml" xmlns:wps="http://schemas.microsoft.com/office/word/2010/wordprocessingShape" mc:Ignorable="w14 w15 w16se w16cid w16 w16cex w16sdtdh w16du wp14">
   <w:abstractNum w:abstractNumId="0" w15:restartNumberingAfterBreak="0">
     <w:nsid w:val="0E44707B"/>
     <w:multiLevelType w:val="hybridMultilevel"/>
@@ -3450,7 +3445,7 @@
 </file>
 
 <file path=word/styles.xml><?xml version="1.0" encoding="utf-8"?>
-<w:styles xmlns:mc="http://schemas.openxmlformats.org/markup-compatibility/2006" xmlns:r="http://schemas.openxmlformats.org/officeDocument/2006/relationships" xmlns:w="http://schemas.openxmlformats.org/wordprocessingml/2006/main" xmlns:w14="http://schemas.microsoft.com/office/word/2010/wordml" xmlns:w15="http://schemas.microsoft.com/office/word/2012/wordml" xmlns:w16cex="http://schemas.microsoft.com/office/word/2018/wordml/cex" xmlns:w16cid="http://schemas.microsoft.com/office/word/2016/wordml/cid" xmlns:w16="http://schemas.microsoft.com/office/word/2018/wordml" xmlns:w16sdtdh="http://schemas.microsoft.com/office/word/2020/wordml/sdtdatahash" xmlns:w16se="http://schemas.microsoft.com/office/word/2015/wordml/symex" mc:Ignorable="w14 w15 w16se w16cid w16 w16cex w16sdtdh">
+<w:styles xmlns:mc="http://schemas.openxmlformats.org/markup-compatibility/2006" xmlns:r="http://schemas.openxmlformats.org/officeDocument/2006/relationships" xmlns:w="http://schemas.openxmlformats.org/wordprocessingml/2006/main" xmlns:w14="http://schemas.microsoft.com/office/word/2010/wordml" xmlns:w15="http://schemas.microsoft.com/office/word/2012/wordml" xmlns:w16cex="http://schemas.microsoft.com/office/word/2018/wordml/cex" xmlns:w16cid="http://schemas.microsoft.com/office/word/2016/wordml/cid" xmlns:w16="http://schemas.microsoft.com/office/word/2018/wordml" xmlns:w16du="http://schemas.microsoft.com/office/word/2023/wordml/word16du" xmlns:w16sdtdh="http://schemas.microsoft.com/office/word/2020/wordml/sdtdatahash" xmlns:w16se="http://schemas.microsoft.com/office/word/2015/wordml/symex" mc:Ignorable="w14 w15 w16se w16cid w16 w16cex w16sdtdh w16du">
   <w:docDefaults>
     <w:rPrDefault>
       <w:rPr>

</xml_diff>